<commit_message>
add connect.js and .env to test mysql connection on the EC2 instance. This is after verifying that it is working on local
</commit_message>
<xml_diff>
--- a/React-MySQL-Notes.docx
+++ b/React-MySQL-Notes.docx
@@ -2052,6 +2052,38 @@
     <w:p>
       <w:pPr>
         <w:pStyle w:val="ListParagraph"/>
+        <w:numPr>
+          <w:ilvl w:val="1"/>
+          <w:numId w:val="1"/>
+        </w:numPr>
+        <w:rPr>
+          <w:lang w:val="en-US"/>
+        </w:rPr>
+      </w:pPr>
+      <w:r>
+        <w:rPr>
+          <w:lang w:val="en-US"/>
+        </w:rPr>
+        <w:t xml:space="preserve">Note: seems like need to run with the URL will be more complete, else, hit an error later that </w:t>
+      </w:r>
+      <w:proofErr w:type="spellStart"/>
+      <w:r>
+        <w:rPr>
+          <w:lang w:val="en-US"/>
+        </w:rPr>
+        <w:t>npm</w:t>
+      </w:r>
+      <w:proofErr w:type="spellEnd"/>
+      <w:r>
+        <w:rPr>
+          <w:lang w:val="en-US"/>
+        </w:rPr>
+        <w:t xml:space="preserve"> is not found</w:t>
+      </w:r>
+    </w:p>
+    <w:p>
+      <w:pPr>
+        <w:pStyle w:val="ListParagraph"/>
         <w:rPr>
           <w:lang w:val="en-US"/>
         </w:rPr>
@@ -2072,7 +2104,7 @@
         <w:rPr>
           <w:lang w:val="en-US"/>
         </w:rPr>
-        <w:t>Clone the git repository</w:t>
+        <w:t>Push changes to the git repository</w:t>
       </w:r>
     </w:p>
     <w:p>
@@ -2083,35 +2115,43 @@
           <w:numId w:val="1"/>
         </w:numPr>
         <w:rPr>
-          <w:sz w:val="20"/>
-          <w:szCs w:val="20"/>
-          <w:lang w:val="en-US"/>
-        </w:rPr>
-      </w:pPr>
-      <w:r>
-        <w:rPr>
-          <w:rFonts w:ascii="Courier New" w:hAnsi="Courier New" w:cs="Courier New"/>
-          <w:color w:val="242424"/>
-          <w:spacing w:val="-5"/>
-          <w:sz w:val="20"/>
-          <w:szCs w:val="20"/>
-          <w:shd w:val="clear" w:color="auto" w:fill="F2F2F2"/>
-        </w:rPr>
-        <w:t xml:space="preserve">git clone </w:t>
+          <w:lang w:val="en-US"/>
+        </w:rPr>
+      </w:pPr>
+      <w:r>
+        <w:rPr>
+          <w:lang w:val="en-US"/>
+        </w:rPr>
+        <w:t xml:space="preserve">Make sure that </w:t>
       </w:r>
       <w:proofErr w:type="spellStart"/>
       <w:r>
         <w:rPr>
-          <w:rFonts w:ascii="Courier New" w:hAnsi="Courier New" w:cs="Courier New"/>
-          <w:color w:val="242424"/>
-          <w:spacing w:val="-5"/>
-          <w:sz w:val="20"/>
-          <w:szCs w:val="20"/>
-          <w:shd w:val="clear" w:color="auto" w:fill="F2F2F2"/>
-        </w:rPr>
-        <w:t>xxxx</w:t>
+          <w:lang w:val="en-US"/>
+        </w:rPr>
+        <w:t>node_modules</w:t>
       </w:r>
       <w:proofErr w:type="spellEnd"/>
+      <w:r>
+        <w:rPr>
+          <w:lang w:val="en-US"/>
+        </w:rPr>
+        <w:t xml:space="preserve"> or other unnecessary files are excluded in .</w:t>
+      </w:r>
+      <w:proofErr w:type="spellStart"/>
+      <w:r>
+        <w:rPr>
+          <w:lang w:val="en-US"/>
+        </w:rPr>
+        <w:t>gitignore</w:t>
+      </w:r>
+      <w:proofErr w:type="spellEnd"/>
+      <w:r>
+        <w:rPr>
+          <w:lang w:val="en-US"/>
+        </w:rPr>
+        <w:t xml:space="preserve"> file</w:t>
+      </w:r>
     </w:p>
     <w:p>
       <w:pPr>
@@ -2121,161 +2161,123 @@
           <w:numId w:val="1"/>
         </w:numPr>
         <w:rPr>
-          <w:sz w:val="20"/>
-          <w:szCs w:val="20"/>
-          <w:lang w:val="en-US"/>
-        </w:rPr>
-      </w:pPr>
-      <w:r>
-        <w:rPr>
-          <w:rFonts w:ascii="Courier New" w:hAnsi="Courier New" w:cs="Courier New"/>
-          <w:color w:val="242424"/>
-          <w:spacing w:val="-5"/>
-          <w:sz w:val="20"/>
-          <w:szCs w:val="20"/>
-          <w:shd w:val="clear" w:color="auto" w:fill="F2F2F2"/>
-        </w:rPr>
-        <w:t xml:space="preserve">cd </w:t>
+          <w:lang w:val="en-US"/>
+        </w:rPr>
+      </w:pPr>
+      <w:r>
+        <w:rPr>
+          <w:lang w:val="en-US"/>
+        </w:rPr>
+        <w:t>Make sure the remote repository is correct</w:t>
+      </w:r>
+    </w:p>
+    <w:p>
+      <w:pPr>
+        <w:pStyle w:val="ListParagraph"/>
+        <w:numPr>
+          <w:ilvl w:val="2"/>
+          <w:numId w:val="1"/>
+        </w:numPr>
+        <w:rPr>
+          <w:lang w:val="en-US"/>
+        </w:rPr>
+      </w:pPr>
+      <w:r>
+        <w:t>git status</w:t>
+      </w:r>
+    </w:p>
+    <w:p>
+      <w:pPr>
+        <w:pStyle w:val="ListParagraph"/>
+        <w:numPr>
+          <w:ilvl w:val="2"/>
+          <w:numId w:val="1"/>
+        </w:numPr>
+        <w:rPr>
+          <w:lang w:val="en-US"/>
+        </w:rPr>
+      </w:pPr>
+      <w:r>
+        <w:t>git branch</w:t>
+      </w:r>
+    </w:p>
+    <w:p>
+      <w:pPr>
+        <w:pStyle w:val="ListParagraph"/>
+        <w:numPr>
+          <w:ilvl w:val="2"/>
+          <w:numId w:val="1"/>
+        </w:numPr>
+        <w:rPr>
+          <w:lang w:val="en-US"/>
+        </w:rPr>
+      </w:pPr>
+      <w:r>
+        <w:t>If need to change URL</w:t>
+      </w:r>
+    </w:p>
+    <w:p>
+      <w:pPr>
+        <w:pStyle w:val="ListParagraph"/>
+        <w:numPr>
+          <w:ilvl w:val="3"/>
+          <w:numId w:val="1"/>
+        </w:numPr>
+        <w:rPr>
+          <w:lang w:val="en-US"/>
+        </w:rPr>
+      </w:pPr>
+      <w:r>
+        <w:t>git remote -v</w:t>
+      </w:r>
+    </w:p>
+    <w:p>
+      <w:pPr>
+        <w:pStyle w:val="ListParagraph"/>
+        <w:numPr>
+          <w:ilvl w:val="3"/>
+          <w:numId w:val="1"/>
+        </w:numPr>
+        <w:rPr>
+          <w:lang w:val="en-US"/>
+        </w:rPr>
+      </w:pPr>
+      <w:r>
+        <w:t>git remote set-</w:t>
       </w:r>
       <w:proofErr w:type="spellStart"/>
       <w:r>
-        <w:rPr>
-          <w:rFonts w:ascii="Courier New" w:hAnsi="Courier New" w:cs="Courier New"/>
-          <w:color w:val="242424"/>
-          <w:spacing w:val="-5"/>
-          <w:sz w:val="20"/>
-          <w:szCs w:val="20"/>
-          <w:shd w:val="clear" w:color="auto" w:fill="F2F2F2"/>
-        </w:rPr>
-        <w:t>webappdemo</w:t>
+        <w:t>url</w:t>
       </w:r>
       <w:proofErr w:type="spellEnd"/>
       <w:r>
-        <w:rPr>
-          <w:rFonts w:ascii="Courier New" w:hAnsi="Courier New" w:cs="Courier New"/>
-          <w:color w:val="242424"/>
-          <w:spacing w:val="-5"/>
-          <w:sz w:val="20"/>
-          <w:szCs w:val="20"/>
-          <w:shd w:val="clear" w:color="auto" w:fill="F2F2F2"/>
-        </w:rPr>
-        <w:t xml:space="preserve">/client </w:t>
-      </w:r>
-      <w:r>
-        <w:rPr>
-          <w:rFonts w:ascii="Courier New" w:hAnsi="Courier New" w:cs="Courier New"/>
-          <w:color w:val="242424"/>
-          <w:spacing w:val="-5"/>
-          <w:sz w:val="20"/>
-          <w:szCs w:val="20"/>
-        </w:rPr>
-        <w:br/>
+        <w:t xml:space="preserve"> origin &lt;new-</w:t>
       </w:r>
       <w:proofErr w:type="spellStart"/>
       <w:r>
-        <w:rPr>
-          <w:rFonts w:ascii="Courier New" w:hAnsi="Courier New" w:cs="Courier New"/>
-          <w:color w:val="242424"/>
-          <w:spacing w:val="-5"/>
-          <w:sz w:val="20"/>
-          <w:szCs w:val="20"/>
-          <w:shd w:val="clear" w:color="auto" w:fill="F2F2F2"/>
-        </w:rPr>
-        <w:t>sudo</w:t>
+        <w:t>url</w:t>
       </w:r>
       <w:proofErr w:type="spellEnd"/>
       <w:r>
-        <w:rPr>
-          <w:rFonts w:ascii="Courier New" w:hAnsi="Courier New" w:cs="Courier New"/>
-          <w:color w:val="242424"/>
-          <w:spacing w:val="-5"/>
-          <w:sz w:val="20"/>
-          <w:szCs w:val="20"/>
-          <w:shd w:val="clear" w:color="auto" w:fill="F2F2F2"/>
-        </w:rPr>
-        <w:t xml:space="preserve"> </w:t>
-      </w:r>
-      <w:proofErr w:type="spellStart"/>
-      <w:r>
-        <w:rPr>
-          <w:rFonts w:ascii="Courier New" w:hAnsi="Courier New" w:cs="Courier New"/>
-          <w:color w:val="242424"/>
-          <w:spacing w:val="-5"/>
-          <w:sz w:val="20"/>
-          <w:szCs w:val="20"/>
-          <w:shd w:val="clear" w:color="auto" w:fill="F2F2F2"/>
-        </w:rPr>
-        <w:t>npm</w:t>
-      </w:r>
-      <w:proofErr w:type="spellEnd"/>
-      <w:r>
-        <w:rPr>
-          <w:rFonts w:ascii="Courier New" w:hAnsi="Courier New" w:cs="Courier New"/>
-          <w:color w:val="242424"/>
-          <w:spacing w:val="-5"/>
-          <w:sz w:val="20"/>
-          <w:szCs w:val="20"/>
-          <w:shd w:val="clear" w:color="auto" w:fill="F2F2F2"/>
-        </w:rPr>
-        <w:t xml:space="preserve"> install</w:t>
-      </w:r>
-      <w:r>
-        <w:rPr>
-          <w:rFonts w:ascii="Courier New" w:hAnsi="Courier New" w:cs="Courier New"/>
-          <w:color w:val="242424"/>
-          <w:spacing w:val="-5"/>
-          <w:sz w:val="20"/>
-          <w:szCs w:val="20"/>
-        </w:rPr>
-        <w:br/>
-      </w:r>
-      <w:proofErr w:type="spellStart"/>
-      <w:r>
-        <w:rPr>
-          <w:rFonts w:ascii="Courier New" w:hAnsi="Courier New" w:cs="Courier New"/>
-          <w:color w:val="242424"/>
-          <w:spacing w:val="-5"/>
-          <w:sz w:val="20"/>
-          <w:szCs w:val="20"/>
-          <w:shd w:val="clear" w:color="auto" w:fill="F2F2F2"/>
-        </w:rPr>
-        <w:t>sudo</w:t>
-      </w:r>
-      <w:proofErr w:type="spellEnd"/>
-      <w:r>
-        <w:rPr>
-          <w:rFonts w:ascii="Courier New" w:hAnsi="Courier New" w:cs="Courier New"/>
-          <w:color w:val="242424"/>
-          <w:spacing w:val="-5"/>
-          <w:sz w:val="20"/>
-          <w:szCs w:val="20"/>
-          <w:shd w:val="clear" w:color="auto" w:fill="F2F2F2"/>
-        </w:rPr>
-        <w:t xml:space="preserve"> </w:t>
-      </w:r>
-      <w:proofErr w:type="spellStart"/>
-      <w:r>
-        <w:rPr>
-          <w:rFonts w:ascii="Courier New" w:hAnsi="Courier New" w:cs="Courier New"/>
-          <w:color w:val="242424"/>
-          <w:spacing w:val="-5"/>
-          <w:sz w:val="20"/>
-          <w:szCs w:val="20"/>
-          <w:shd w:val="clear" w:color="auto" w:fill="F2F2F2"/>
-        </w:rPr>
-        <w:t>npm</w:t>
-      </w:r>
-      <w:proofErr w:type="spellEnd"/>
-      <w:r>
-        <w:rPr>
-          <w:rFonts w:ascii="Courier New" w:hAnsi="Courier New" w:cs="Courier New"/>
-          <w:color w:val="242424"/>
-          <w:spacing w:val="-5"/>
-          <w:sz w:val="20"/>
-          <w:szCs w:val="20"/>
-          <w:shd w:val="clear" w:color="auto" w:fill="F2F2F2"/>
-        </w:rPr>
-        <w:t xml:space="preserve"> run build</w:t>
+        <w:t>&gt;</w:t>
+      </w:r>
+    </w:p>
+    <w:p>
+      <w:pPr>
+        <w:pStyle w:val="ListParagraph"/>
+        <w:numPr>
+          <w:ilvl w:val="3"/>
+          <w:numId w:val="1"/>
+        </w:numPr>
+        <w:rPr>
+          <w:lang w:val="en-US"/>
+        </w:rPr>
+      </w:pPr>
+      <w:r>
+        <w:rPr>
+          <w:lang w:val="en-US"/>
+        </w:rPr>
+        <w:t>git remote -v</w:t>
       </w:r>
     </w:p>
     <w:p>
@@ -2286,93 +2288,79 @@
           <w:numId w:val="1"/>
         </w:numPr>
         <w:rPr>
-          <w:sz w:val="20"/>
-          <w:szCs w:val="20"/>
-          <w:lang w:val="en-US"/>
-        </w:rPr>
-      </w:pPr>
-      <w:r>
-        <w:rPr>
-          <w:rFonts w:ascii="Courier New" w:hAnsi="Courier New" w:cs="Courier New"/>
-          <w:color w:val="242424"/>
-          <w:spacing w:val="-5"/>
-          <w:sz w:val="20"/>
-          <w:szCs w:val="20"/>
-          <w:shd w:val="clear" w:color="auto" w:fill="F2F2F2"/>
-        </w:rPr>
-        <w:t>cd</w:t>
-      </w:r>
-      <w:proofErr w:type="gramStart"/>
-      <w:r>
-        <w:rPr>
-          <w:rFonts w:ascii="Courier New" w:hAnsi="Courier New" w:cs="Courier New"/>
-          <w:color w:val="242424"/>
-          <w:spacing w:val="-5"/>
-          <w:sz w:val="20"/>
-          <w:szCs w:val="20"/>
-          <w:shd w:val="clear" w:color="auto" w:fill="F2F2F2"/>
-        </w:rPr>
-        <w:t xml:space="preserve"> ..</w:t>
-      </w:r>
-      <w:proofErr w:type="gramEnd"/>
-      <w:r>
-        <w:rPr>
-          <w:rFonts w:ascii="Courier New" w:hAnsi="Courier New" w:cs="Courier New"/>
-          <w:color w:val="242424"/>
-          <w:spacing w:val="-5"/>
-          <w:sz w:val="20"/>
-          <w:szCs w:val="20"/>
-          <w:shd w:val="clear" w:color="auto" w:fill="F2F2F2"/>
-        </w:rPr>
-        <w:t xml:space="preserve">/backend/ &amp;&amp; </w:t>
+          <w:lang w:val="en-US"/>
+        </w:rPr>
+      </w:pPr>
+      <w:r>
+        <w:rPr>
+          <w:lang w:val="en-US"/>
+        </w:rPr>
+        <w:t>Add, commit and push changes</w:t>
+      </w:r>
+    </w:p>
+    <w:p>
+      <w:pPr>
+        <w:pStyle w:val="ListParagraph"/>
+        <w:numPr>
+          <w:ilvl w:val="2"/>
+          <w:numId w:val="1"/>
+        </w:numPr>
+        <w:rPr>
+          <w:lang w:val="en-US"/>
+        </w:rPr>
+      </w:pPr>
+      <w:r>
+        <w:rPr>
+          <w:lang w:val="en-US"/>
+        </w:rPr>
+        <w:t>Git add.</w:t>
+      </w:r>
+    </w:p>
+    <w:p>
+      <w:pPr>
+        <w:pStyle w:val="ListParagraph"/>
+        <w:numPr>
+          <w:ilvl w:val="2"/>
+          <w:numId w:val="1"/>
+        </w:numPr>
+        <w:rPr>
+          <w:lang w:val="en-US"/>
+        </w:rPr>
+      </w:pPr>
+      <w:r>
+        <w:rPr>
+          <w:lang w:val="en-US"/>
+        </w:rPr>
+        <w:t>Git commit -m “</w:t>
       </w:r>
       <w:proofErr w:type="spellStart"/>
       <w:r>
         <w:rPr>
-          <w:rFonts w:ascii="Courier New" w:hAnsi="Courier New" w:cs="Courier New"/>
-          <w:color w:val="242424"/>
-          <w:spacing w:val="-5"/>
-          <w:sz w:val="20"/>
-          <w:szCs w:val="20"/>
-          <w:shd w:val="clear" w:color="auto" w:fill="F2F2F2"/>
-        </w:rPr>
-        <w:t>sudo</w:t>
+          <w:lang w:val="en-US"/>
+        </w:rPr>
+        <w:t>xxxx</w:t>
       </w:r>
       <w:proofErr w:type="spellEnd"/>
       <w:r>
         <w:rPr>
-          <w:rFonts w:ascii="Courier New" w:hAnsi="Courier New" w:cs="Courier New"/>
-          <w:color w:val="242424"/>
-          <w:spacing w:val="-5"/>
-          <w:sz w:val="20"/>
-          <w:szCs w:val="20"/>
-          <w:shd w:val="clear" w:color="auto" w:fill="F2F2F2"/>
-        </w:rPr>
-        <w:t xml:space="preserve"> </w:t>
-      </w:r>
-      <w:proofErr w:type="spellStart"/>
-      <w:r>
-        <w:rPr>
-          <w:rFonts w:ascii="Courier New" w:hAnsi="Courier New" w:cs="Courier New"/>
-          <w:color w:val="242424"/>
-          <w:spacing w:val="-5"/>
-          <w:sz w:val="20"/>
-          <w:szCs w:val="20"/>
-          <w:shd w:val="clear" w:color="auto" w:fill="F2F2F2"/>
-        </w:rPr>
-        <w:t>npm</w:t>
-      </w:r>
-      <w:proofErr w:type="spellEnd"/>
-      <w:r>
-        <w:rPr>
-          <w:rFonts w:ascii="Courier New" w:hAnsi="Courier New" w:cs="Courier New"/>
-          <w:color w:val="242424"/>
-          <w:spacing w:val="-5"/>
-          <w:sz w:val="20"/>
-          <w:szCs w:val="20"/>
-          <w:shd w:val="clear" w:color="auto" w:fill="F2F2F2"/>
-        </w:rPr>
-        <w:t xml:space="preserve"> install</w:t>
+          <w:lang w:val="en-US"/>
+        </w:rPr>
+        <w:t>”</w:t>
+      </w:r>
+    </w:p>
+    <w:p>
+      <w:pPr>
+        <w:pStyle w:val="ListParagraph"/>
+        <w:numPr>
+          <w:ilvl w:val="2"/>
+          <w:numId w:val="1"/>
+        </w:numPr>
+        <w:rPr>
+          <w:lang w:val="en-US"/>
+        </w:rPr>
+      </w:pPr>
+      <w:r>
+        <w:t>git push origin main</w:t>
       </w:r>
     </w:p>
     <w:p>
@@ -2398,7 +2386,7 @@
         <w:rPr>
           <w:lang w:val="en-US"/>
         </w:rPr>
-        <w:t>Push changes to the git repository</w:t>
+        <w:t>Clone the git repository</w:t>
       </w:r>
     </w:p>
     <w:p>
@@ -2409,63 +2397,35 @@
           <w:numId w:val="1"/>
         </w:numPr>
         <w:rPr>
-          <w:lang w:val="en-US"/>
-        </w:rPr>
-      </w:pPr>
-      <w:r>
-        <w:rPr>
-          <w:lang w:val="en-US"/>
-        </w:rPr>
-        <w:t xml:space="preserve">Make sure that </w:t>
+          <w:sz w:val="20"/>
+          <w:szCs w:val="20"/>
+          <w:lang w:val="en-US"/>
+        </w:rPr>
+      </w:pPr>
+      <w:r>
+        <w:rPr>
+          <w:rFonts w:ascii="Courier New" w:hAnsi="Courier New" w:cs="Courier New"/>
+          <w:color w:val="242424"/>
+          <w:spacing w:val="-5"/>
+          <w:sz w:val="20"/>
+          <w:szCs w:val="20"/>
+          <w:shd w:val="clear" w:color="auto" w:fill="F2F2F2"/>
+        </w:rPr>
+        <w:t xml:space="preserve">git clone </w:t>
       </w:r>
       <w:proofErr w:type="spellStart"/>
       <w:r>
         <w:rPr>
-          <w:lang w:val="en-US"/>
-        </w:rPr>
-        <w:t>node_modules</w:t>
+          <w:rFonts w:ascii="Courier New" w:hAnsi="Courier New" w:cs="Courier New"/>
+          <w:color w:val="242424"/>
+          <w:spacing w:val="-5"/>
+          <w:sz w:val="20"/>
+          <w:szCs w:val="20"/>
+          <w:shd w:val="clear" w:color="auto" w:fill="F2F2F2"/>
+        </w:rPr>
+        <w:t>xxxx</w:t>
       </w:r>
       <w:proofErr w:type="spellEnd"/>
-      <w:r>
-        <w:rPr>
-          <w:lang w:val="en-US"/>
-        </w:rPr>
-        <w:t xml:space="preserve"> or other unnecessary files are excluded </w:t>
-      </w:r>
-      <w:proofErr w:type="gramStart"/>
-      <w:r>
-        <w:rPr>
-          <w:lang w:val="en-US"/>
-        </w:rPr>
-        <w:t>in .</w:t>
-      </w:r>
-      <w:proofErr w:type="spellStart"/>
-      <w:r>
-        <w:rPr>
-          <w:lang w:val="en-US"/>
-        </w:rPr>
-        <w:t>git</w:t>
-      </w:r>
-      <w:r>
-        <w:rPr>
-          <w:lang w:val="en-US"/>
-        </w:rPr>
-        <w:t>ig</w:t>
-      </w:r>
-      <w:r>
-        <w:rPr>
-          <w:lang w:val="en-US"/>
-        </w:rPr>
-        <w:t>nore</w:t>
-      </w:r>
-      <w:proofErr w:type="spellEnd"/>
-      <w:proofErr w:type="gramEnd"/>
-      <w:r>
-        <w:rPr>
-          <w:lang w:val="en-US"/>
-        </w:rPr>
-        <w:t xml:space="preserve"> file</w:t>
-      </w:r>
     </w:p>
     <w:p>
       <w:pPr>
@@ -2475,44 +2435,161 @@
           <w:numId w:val="1"/>
         </w:numPr>
         <w:rPr>
-          <w:lang w:val="en-US"/>
-        </w:rPr>
-      </w:pPr>
-      <w:r>
-        <w:rPr>
-          <w:lang w:val="en-US"/>
-        </w:rPr>
-        <w:t>Make sure the remote repository is correct</w:t>
-      </w:r>
-    </w:p>
-    <w:p>
-      <w:pPr>
-        <w:pStyle w:val="ListParagraph"/>
-        <w:numPr>
-          <w:ilvl w:val="2"/>
-          <w:numId w:val="1"/>
-        </w:numPr>
-        <w:rPr>
-          <w:lang w:val="en-US"/>
-        </w:rPr>
-      </w:pPr>
-      <w:r>
-        <w:t>git status</w:t>
-      </w:r>
-    </w:p>
-    <w:p>
-      <w:pPr>
-        <w:pStyle w:val="ListParagraph"/>
-        <w:numPr>
-          <w:ilvl w:val="2"/>
-          <w:numId w:val="1"/>
-        </w:numPr>
-        <w:rPr>
-          <w:lang w:val="en-US"/>
-        </w:rPr>
-      </w:pPr>
-      <w:r>
-        <w:t>git branch</w:t>
+          <w:sz w:val="20"/>
+          <w:szCs w:val="20"/>
+          <w:lang w:val="en-US"/>
+        </w:rPr>
+      </w:pPr>
+      <w:r>
+        <w:rPr>
+          <w:rFonts w:ascii="Courier New" w:hAnsi="Courier New" w:cs="Courier New"/>
+          <w:color w:val="242424"/>
+          <w:spacing w:val="-5"/>
+          <w:sz w:val="20"/>
+          <w:szCs w:val="20"/>
+          <w:shd w:val="clear" w:color="auto" w:fill="F2F2F2"/>
+        </w:rPr>
+        <w:t xml:space="preserve">cd </w:t>
+      </w:r>
+      <w:proofErr w:type="spellStart"/>
+      <w:r>
+        <w:rPr>
+          <w:rFonts w:ascii="Courier New" w:hAnsi="Courier New" w:cs="Courier New"/>
+          <w:color w:val="242424"/>
+          <w:spacing w:val="-5"/>
+          <w:sz w:val="20"/>
+          <w:szCs w:val="20"/>
+          <w:shd w:val="clear" w:color="auto" w:fill="F2F2F2"/>
+        </w:rPr>
+        <w:t>webappdemo</w:t>
+      </w:r>
+      <w:proofErr w:type="spellEnd"/>
+      <w:r>
+        <w:rPr>
+          <w:rFonts w:ascii="Courier New" w:hAnsi="Courier New" w:cs="Courier New"/>
+          <w:color w:val="242424"/>
+          <w:spacing w:val="-5"/>
+          <w:sz w:val="20"/>
+          <w:szCs w:val="20"/>
+          <w:shd w:val="clear" w:color="auto" w:fill="F2F2F2"/>
+        </w:rPr>
+        <w:t xml:space="preserve">/client </w:t>
+      </w:r>
+      <w:r>
+        <w:rPr>
+          <w:rFonts w:ascii="Courier New" w:hAnsi="Courier New" w:cs="Courier New"/>
+          <w:color w:val="242424"/>
+          <w:spacing w:val="-5"/>
+          <w:sz w:val="20"/>
+          <w:szCs w:val="20"/>
+        </w:rPr>
+        <w:br/>
+      </w:r>
+      <w:proofErr w:type="spellStart"/>
+      <w:r>
+        <w:rPr>
+          <w:rFonts w:ascii="Courier New" w:hAnsi="Courier New" w:cs="Courier New"/>
+          <w:color w:val="242424"/>
+          <w:spacing w:val="-5"/>
+          <w:sz w:val="20"/>
+          <w:szCs w:val="20"/>
+          <w:shd w:val="clear" w:color="auto" w:fill="F2F2F2"/>
+        </w:rPr>
+        <w:t>sudo</w:t>
+      </w:r>
+      <w:proofErr w:type="spellEnd"/>
+      <w:r>
+        <w:rPr>
+          <w:rFonts w:ascii="Courier New" w:hAnsi="Courier New" w:cs="Courier New"/>
+          <w:color w:val="242424"/>
+          <w:spacing w:val="-5"/>
+          <w:sz w:val="20"/>
+          <w:szCs w:val="20"/>
+          <w:shd w:val="clear" w:color="auto" w:fill="F2F2F2"/>
+        </w:rPr>
+        <w:t xml:space="preserve"> </w:t>
+      </w:r>
+      <w:proofErr w:type="spellStart"/>
+      <w:r>
+        <w:rPr>
+          <w:rFonts w:ascii="Courier New" w:hAnsi="Courier New" w:cs="Courier New"/>
+          <w:color w:val="242424"/>
+          <w:spacing w:val="-5"/>
+          <w:sz w:val="20"/>
+          <w:szCs w:val="20"/>
+          <w:shd w:val="clear" w:color="auto" w:fill="F2F2F2"/>
+        </w:rPr>
+        <w:t>npm</w:t>
+      </w:r>
+      <w:proofErr w:type="spellEnd"/>
+      <w:r>
+        <w:rPr>
+          <w:rFonts w:ascii="Courier New" w:hAnsi="Courier New" w:cs="Courier New"/>
+          <w:color w:val="242424"/>
+          <w:spacing w:val="-5"/>
+          <w:sz w:val="20"/>
+          <w:szCs w:val="20"/>
+          <w:shd w:val="clear" w:color="auto" w:fill="F2F2F2"/>
+        </w:rPr>
+        <w:t xml:space="preserve"> install</w:t>
+      </w:r>
+      <w:r>
+        <w:rPr>
+          <w:rFonts w:ascii="Courier New" w:hAnsi="Courier New" w:cs="Courier New"/>
+          <w:color w:val="242424"/>
+          <w:spacing w:val="-5"/>
+          <w:sz w:val="20"/>
+          <w:szCs w:val="20"/>
+        </w:rPr>
+        <w:br/>
+      </w:r>
+      <w:proofErr w:type="spellStart"/>
+      <w:r>
+        <w:rPr>
+          <w:rFonts w:ascii="Courier New" w:hAnsi="Courier New" w:cs="Courier New"/>
+          <w:color w:val="242424"/>
+          <w:spacing w:val="-5"/>
+          <w:sz w:val="20"/>
+          <w:szCs w:val="20"/>
+          <w:shd w:val="clear" w:color="auto" w:fill="F2F2F2"/>
+        </w:rPr>
+        <w:t>sudo</w:t>
+      </w:r>
+      <w:proofErr w:type="spellEnd"/>
+      <w:r>
+        <w:rPr>
+          <w:rFonts w:ascii="Courier New" w:hAnsi="Courier New" w:cs="Courier New"/>
+          <w:color w:val="242424"/>
+          <w:spacing w:val="-5"/>
+          <w:sz w:val="20"/>
+          <w:szCs w:val="20"/>
+          <w:shd w:val="clear" w:color="auto" w:fill="F2F2F2"/>
+        </w:rPr>
+        <w:t xml:space="preserve"> </w:t>
+      </w:r>
+      <w:proofErr w:type="spellStart"/>
+      <w:r>
+        <w:rPr>
+          <w:rFonts w:ascii="Courier New" w:hAnsi="Courier New" w:cs="Courier New"/>
+          <w:color w:val="242424"/>
+          <w:spacing w:val="-5"/>
+          <w:sz w:val="20"/>
+          <w:szCs w:val="20"/>
+          <w:shd w:val="clear" w:color="auto" w:fill="F2F2F2"/>
+        </w:rPr>
+        <w:t>npm</w:t>
+      </w:r>
+      <w:proofErr w:type="spellEnd"/>
+      <w:r>
+        <w:rPr>
+          <w:rFonts w:ascii="Courier New" w:hAnsi="Courier New" w:cs="Courier New"/>
+          <w:color w:val="242424"/>
+          <w:spacing w:val="-5"/>
+          <w:sz w:val="20"/>
+          <w:szCs w:val="20"/>
+          <w:shd w:val="clear" w:color="auto" w:fill="F2F2F2"/>
+        </w:rPr>
+        <w:t xml:space="preserve"> run build</w:t>
       </w:r>
     </w:p>
     <w:p>
@@ -2523,103 +2600,78 @@
           <w:numId w:val="1"/>
         </w:numPr>
         <w:rPr>
-          <w:lang w:val="en-US"/>
-        </w:rPr>
-      </w:pPr>
-      <w:r>
-        <w:rPr>
-          <w:lang w:val="en-US"/>
-        </w:rPr>
-        <w:t>Add, commit and push changes</w:t>
+          <w:sz w:val="20"/>
+          <w:szCs w:val="20"/>
+          <w:lang w:val="en-US"/>
+        </w:rPr>
+      </w:pPr>
+      <w:r>
+        <w:rPr>
+          <w:rFonts w:ascii="Courier New" w:hAnsi="Courier New" w:cs="Courier New"/>
+          <w:color w:val="242424"/>
+          <w:spacing w:val="-5"/>
+          <w:sz w:val="20"/>
+          <w:szCs w:val="20"/>
+          <w:shd w:val="clear" w:color="auto" w:fill="F2F2F2"/>
+        </w:rPr>
+        <w:t xml:space="preserve">cd ../backend/ &amp;&amp; </w:t>
+      </w:r>
+      <w:proofErr w:type="spellStart"/>
+      <w:r>
+        <w:rPr>
+          <w:rFonts w:ascii="Courier New" w:hAnsi="Courier New" w:cs="Courier New"/>
+          <w:color w:val="242424"/>
+          <w:spacing w:val="-5"/>
+          <w:sz w:val="20"/>
+          <w:szCs w:val="20"/>
+          <w:shd w:val="clear" w:color="auto" w:fill="F2F2F2"/>
+        </w:rPr>
+        <w:t>sudo</w:t>
+      </w:r>
+      <w:proofErr w:type="spellEnd"/>
+      <w:r>
+        <w:rPr>
+          <w:rFonts w:ascii="Courier New" w:hAnsi="Courier New" w:cs="Courier New"/>
+          <w:color w:val="242424"/>
+          <w:spacing w:val="-5"/>
+          <w:sz w:val="20"/>
+          <w:szCs w:val="20"/>
+          <w:shd w:val="clear" w:color="auto" w:fill="F2F2F2"/>
+        </w:rPr>
+        <w:t xml:space="preserve"> </w:t>
+      </w:r>
+      <w:proofErr w:type="spellStart"/>
+      <w:r>
+        <w:rPr>
+          <w:rFonts w:ascii="Courier New" w:hAnsi="Courier New" w:cs="Courier New"/>
+          <w:color w:val="242424"/>
+          <w:spacing w:val="-5"/>
+          <w:sz w:val="20"/>
+          <w:szCs w:val="20"/>
+          <w:shd w:val="clear" w:color="auto" w:fill="F2F2F2"/>
+        </w:rPr>
+        <w:t>npm</w:t>
+      </w:r>
+      <w:proofErr w:type="spellEnd"/>
+      <w:r>
+        <w:rPr>
+          <w:rFonts w:ascii="Courier New" w:hAnsi="Courier New" w:cs="Courier New"/>
+          <w:color w:val="242424"/>
+          <w:spacing w:val="-5"/>
+          <w:sz w:val="20"/>
+          <w:szCs w:val="20"/>
+          <w:shd w:val="clear" w:color="auto" w:fill="F2F2F2"/>
+        </w:rPr>
+        <w:t xml:space="preserve"> install</w:t>
       </w:r>
     </w:p>
     <w:p>
       <w:pPr>
         <w:pStyle w:val="ListParagraph"/>
-        <w:numPr>
-          <w:ilvl w:val="2"/>
-          <w:numId w:val="1"/>
-        </w:numPr>
-        <w:rPr>
-          <w:lang w:val="en-US"/>
-        </w:rPr>
-      </w:pPr>
-      <w:r>
-        <w:rPr>
-          <w:lang w:val="en-US"/>
-        </w:rPr>
-        <w:t xml:space="preserve">Git </w:t>
-      </w:r>
-      <w:proofErr w:type="gramStart"/>
-      <w:r>
-        <w:rPr>
-          <w:lang w:val="en-US"/>
-        </w:rPr>
-        <w:t>add</w:t>
-      </w:r>
-      <w:proofErr w:type="gramEnd"/>
-      <w:r>
-        <w:rPr>
-          <w:lang w:val="en-US"/>
-        </w:rPr>
-        <w:t>.</w:t>
-      </w:r>
-    </w:p>
-    <w:p>
-      <w:pPr>
-        <w:pStyle w:val="ListParagraph"/>
-        <w:numPr>
-          <w:ilvl w:val="2"/>
-          <w:numId w:val="1"/>
-        </w:numPr>
-        <w:rPr>
-          <w:lang w:val="en-US"/>
-        </w:rPr>
-      </w:pPr>
-      <w:r>
-        <w:rPr>
-          <w:lang w:val="en-US"/>
-        </w:rPr>
-        <w:t>Git commit -m “</w:t>
-      </w:r>
-      <w:proofErr w:type="spellStart"/>
-      <w:r>
-        <w:rPr>
-          <w:lang w:val="en-US"/>
-        </w:rPr>
-        <w:t>xxxx</w:t>
-      </w:r>
-      <w:proofErr w:type="spellEnd"/>
-      <w:r>
-        <w:rPr>
-          <w:lang w:val="en-US"/>
-        </w:rPr>
-        <w:t>”</w:t>
-      </w:r>
-    </w:p>
-    <w:p>
-      <w:pPr>
-        <w:pStyle w:val="ListParagraph"/>
-        <w:numPr>
-          <w:ilvl w:val="2"/>
-          <w:numId w:val="1"/>
-        </w:numPr>
-        <w:rPr>
-          <w:lang w:val="en-US"/>
-        </w:rPr>
-      </w:pPr>
-      <w:r>
-        <w:t>git push origin main</w:t>
-      </w:r>
-    </w:p>
-    <w:p>
-      <w:pPr>
-        <w:pStyle w:val="ListParagraph"/>
-        <w:numPr>
-          <w:ilvl w:val="2"/>
-          <w:numId w:val="1"/>
-        </w:numPr>
-        <w:rPr>
+        <w:ind w:left="1440"/>
+        <w:rPr>
+          <w:sz w:val="20"/>
+          <w:szCs w:val="20"/>
           <w:lang w:val="en-US"/>
         </w:rPr>
       </w:pPr>
@@ -2655,6 +2707,17 @@
           <w:lang w:val="en-US"/>
         </w:rPr>
       </w:pPr>
+      <w:r>
+        <w:rPr>
+          <w:rFonts w:ascii="Courier New" w:hAnsi="Courier New" w:cs="Courier New"/>
+          <w:color w:val="242424"/>
+          <w:spacing w:val="-5"/>
+          <w:sz w:val="20"/>
+          <w:szCs w:val="20"/>
+          <w:shd w:val="clear" w:color="auto" w:fill="F2F2F2"/>
+        </w:rPr>
+        <w:t xml:space="preserve">Sudo </w:t>
+      </w:r>
       <w:r>
         <w:rPr>
           <w:rFonts w:ascii="Courier New" w:hAnsi="Courier New" w:cs="Courier New"/>
@@ -2866,7 +2929,20 @@
           <w14:ligatures w14:val="none"/>
         </w:rPr>
         <w:br/>
-        <w:t xml:space="preserve">    root /var/www/build;</w:t>
+        <w:t xml:space="preserve">    </w:t>
+      </w:r>
+      <w:r>
+        <w:rPr>
+          <w:rFonts w:ascii="Courier New" w:eastAsia="Times New Roman" w:hAnsi="Courier New" w:cs="Courier New"/>
+          <w:color w:val="242424"/>
+          <w:spacing w:val="-5"/>
+          <w:kern w:val="0"/>
+          <w:sz w:val="18"/>
+          <w:szCs w:val="18"/>
+          <w:highlight w:val="yellow"/>
+          <w14:ligatures w14:val="none"/>
+        </w:rPr>
+        <w:t>root /var/www/build;</w:t>
       </w:r>
       <w:r>
         <w:rPr>
@@ -2903,6 +2979,7 @@
           <w:szCs w:val="18"/>
           <w14:ligatures w14:val="none"/>
         </w:rPr>
+        <w:lastRenderedPageBreak/>
         <w:br/>
         <w:t xml:space="preserve">    </w:t>
       </w:r>
@@ -3098,6 +3175,7 @@
           <w14:ligatures w14:val="none"/>
         </w:rPr>
         <w:br/>
+        <w:t xml:space="preserve">    </w:t>
       </w:r>
       <w:r>
         <w:rPr>
@@ -3109,8 +3187,105 @@
           <w:szCs w:val="18"/>
           <w14:ligatures w14:val="none"/>
         </w:rPr>
-        <w:lastRenderedPageBreak/>
+        <w:br/>
         <w:t xml:space="preserve">    </w:t>
+      </w:r>
+      <w:r>
+        <w:rPr>
+          <w:rFonts w:ascii="Courier New" w:eastAsia="Times New Roman" w:hAnsi="Courier New" w:cs="Courier New"/>
+          <w:color w:val="242424"/>
+          <w:spacing w:val="-5"/>
+          <w:kern w:val="0"/>
+          <w:sz w:val="18"/>
+          <w:szCs w:val="18"/>
+          <w:highlight w:val="yellow"/>
+          <w14:ligatures w14:val="none"/>
+        </w:rPr>
+        <w:t>location /</w:t>
+      </w:r>
+      <w:proofErr w:type="spellStart"/>
+      <w:r>
+        <w:rPr>
+          <w:rFonts w:ascii="Courier New" w:eastAsia="Times New Roman" w:hAnsi="Courier New" w:cs="Courier New"/>
+          <w:color w:val="242424"/>
+          <w:spacing w:val="-5"/>
+          <w:kern w:val="0"/>
+          <w:sz w:val="18"/>
+          <w:szCs w:val="18"/>
+          <w:highlight w:val="yellow"/>
+          <w14:ligatures w14:val="none"/>
+        </w:rPr>
+        <w:t>api</w:t>
+      </w:r>
+      <w:proofErr w:type="spellEnd"/>
+      <w:r>
+        <w:rPr>
+          <w:rFonts w:ascii="Courier New" w:eastAsia="Times New Roman" w:hAnsi="Courier New" w:cs="Courier New"/>
+          <w:color w:val="242424"/>
+          <w:spacing w:val="-5"/>
+          <w:kern w:val="0"/>
+          <w:sz w:val="18"/>
+          <w:szCs w:val="18"/>
+          <w:highlight w:val="yellow"/>
+          <w14:ligatures w14:val="none"/>
+        </w:rPr>
+        <w:t xml:space="preserve"> {</w:t>
+      </w:r>
+      <w:r>
+        <w:rPr>
+          <w:rFonts w:ascii="Courier New" w:eastAsia="Times New Roman" w:hAnsi="Courier New" w:cs="Courier New"/>
+          <w:color w:val="242424"/>
+          <w:spacing w:val="-5"/>
+          <w:kern w:val="0"/>
+          <w:sz w:val="18"/>
+          <w:szCs w:val="18"/>
+          <w:highlight w:val="yellow"/>
+          <w14:ligatures w14:val="none"/>
+        </w:rPr>
+        <w:br/>
+        <w:t xml:space="preserve">        </w:t>
+      </w:r>
+      <w:proofErr w:type="spellStart"/>
+      <w:r>
+        <w:rPr>
+          <w:rFonts w:ascii="Courier New" w:eastAsia="Times New Roman" w:hAnsi="Courier New" w:cs="Courier New"/>
+          <w:color w:val="242424"/>
+          <w:spacing w:val="-5"/>
+          <w:kern w:val="0"/>
+          <w:sz w:val="18"/>
+          <w:szCs w:val="18"/>
+          <w:highlight w:val="yellow"/>
+          <w14:ligatures w14:val="none"/>
+        </w:rPr>
+        <w:t>proxy_pass</w:t>
+      </w:r>
+      <w:proofErr w:type="spellEnd"/>
+      <w:r>
+        <w:rPr>
+          <w:rFonts w:ascii="Courier New" w:eastAsia="Times New Roman" w:hAnsi="Courier New" w:cs="Courier New"/>
+          <w:color w:val="242424"/>
+          <w:spacing w:val="-5"/>
+          <w:kern w:val="0"/>
+          <w:sz w:val="18"/>
+          <w:szCs w:val="18"/>
+          <w:highlight w:val="yellow"/>
+          <w14:ligatures w14:val="none"/>
+        </w:rPr>
+        <w:t xml:space="preserve"> http://localhost:8081;</w:t>
+      </w:r>
+      <w:r>
+        <w:rPr>
+          <w:rFonts w:ascii="Courier New" w:eastAsia="Times New Roman" w:hAnsi="Courier New" w:cs="Courier New"/>
+          <w:color w:val="242424"/>
+          <w:spacing w:val="-5"/>
+          <w:kern w:val="0"/>
+          <w:sz w:val="18"/>
+          <w:szCs w:val="18"/>
+          <w:highlight w:val="yellow"/>
+          <w14:ligatures w14:val="none"/>
+        </w:rPr>
+        <w:br/>
+        <w:t xml:space="preserve">    }</w:t>
       </w:r>
       <w:r>
         <w:rPr>
@@ -3123,102 +3298,45 @@
           <w14:ligatures w14:val="none"/>
         </w:rPr>
         <w:br/>
-        <w:t xml:space="preserve">    location /</w:t>
+        <w:t>}</w:t>
+      </w:r>
+    </w:p>
+    <w:p>
+      <w:pPr>
+        <w:pStyle w:val="ListParagraph"/>
+        <w:numPr>
+          <w:ilvl w:val="1"/>
+          <w:numId w:val="1"/>
+        </w:numPr>
+        <w:rPr>
+          <w:lang w:val="en-US"/>
+        </w:rPr>
+      </w:pPr>
+      <w:r>
+        <w:rPr>
+          <w:lang w:val="en-US"/>
+        </w:rPr>
+        <w:t>ESC + :</w:t>
       </w:r>
       <w:proofErr w:type="spellStart"/>
       <w:r>
         <w:rPr>
-          <w:rFonts w:ascii="Courier New" w:eastAsia="Times New Roman" w:hAnsi="Courier New" w:cs="Courier New"/>
-          <w:color w:val="242424"/>
-          <w:spacing w:val="-5"/>
-          <w:kern w:val="0"/>
-          <w:sz w:val="18"/>
-          <w:szCs w:val="18"/>
-          <w14:ligatures w14:val="none"/>
-        </w:rPr>
-        <w:t>api</w:t>
+          <w:lang w:val="en-US"/>
+        </w:rPr>
+        <w:t>wq</w:t>
       </w:r>
       <w:proofErr w:type="spellEnd"/>
       <w:r>
         <w:rPr>
-          <w:rFonts w:ascii="Courier New" w:eastAsia="Times New Roman" w:hAnsi="Courier New" w:cs="Courier New"/>
-          <w:color w:val="242424"/>
-          <w:spacing w:val="-5"/>
-          <w:kern w:val="0"/>
-          <w:sz w:val="18"/>
-          <w:szCs w:val="18"/>
-          <w14:ligatures w14:val="none"/>
-        </w:rPr>
-        <w:t xml:space="preserve"> {</w:t>
-      </w:r>
-      <w:r>
-        <w:rPr>
-          <w:rFonts w:ascii="Courier New" w:eastAsia="Times New Roman" w:hAnsi="Courier New" w:cs="Courier New"/>
-          <w:color w:val="242424"/>
-          <w:spacing w:val="-5"/>
-          <w:kern w:val="0"/>
-          <w:sz w:val="18"/>
-          <w:szCs w:val="18"/>
-          <w14:ligatures w14:val="none"/>
-        </w:rPr>
-        <w:br/>
-        <w:t xml:space="preserve">        </w:t>
-      </w:r>
-      <w:proofErr w:type="spellStart"/>
-      <w:r>
-        <w:rPr>
-          <w:rFonts w:ascii="Courier New" w:eastAsia="Times New Roman" w:hAnsi="Courier New" w:cs="Courier New"/>
-          <w:color w:val="242424"/>
-          <w:spacing w:val="-5"/>
-          <w:kern w:val="0"/>
-          <w:sz w:val="18"/>
-          <w:szCs w:val="18"/>
-          <w14:ligatures w14:val="none"/>
-        </w:rPr>
-        <w:t>proxy_pass</w:t>
-      </w:r>
-      <w:proofErr w:type="spellEnd"/>
-      <w:r>
-        <w:rPr>
-          <w:rFonts w:ascii="Courier New" w:eastAsia="Times New Roman" w:hAnsi="Courier New" w:cs="Courier New"/>
-          <w:color w:val="242424"/>
-          <w:spacing w:val="-5"/>
-          <w:kern w:val="0"/>
-          <w:sz w:val="18"/>
-          <w:szCs w:val="18"/>
-          <w14:ligatures w14:val="none"/>
-        </w:rPr>
-        <w:t xml:space="preserve"> http://localhost:8081;</w:t>
-      </w:r>
-      <w:r>
-        <w:rPr>
-          <w:rFonts w:ascii="Courier New" w:eastAsia="Times New Roman" w:hAnsi="Courier New" w:cs="Courier New"/>
-          <w:color w:val="242424"/>
-          <w:spacing w:val="-5"/>
-          <w:kern w:val="0"/>
-          <w:sz w:val="18"/>
-          <w:szCs w:val="18"/>
-          <w14:ligatures w14:val="none"/>
-        </w:rPr>
-        <w:br/>
-        <w:t xml:space="preserve">    }</w:t>
-      </w:r>
-      <w:r>
-        <w:rPr>
-          <w:rFonts w:ascii="Courier New" w:eastAsia="Times New Roman" w:hAnsi="Courier New" w:cs="Courier New"/>
-          <w:color w:val="242424"/>
-          <w:spacing w:val="-5"/>
-          <w:kern w:val="0"/>
-          <w:sz w:val="18"/>
-          <w:szCs w:val="18"/>
-          <w14:ligatures w14:val="none"/>
-        </w:rPr>
-        <w:br/>
-        <w:t>}</w:t>
-      </w:r>
-    </w:p>
-    <w:p>
-      <w:pPr>
+          <w:lang w:val="en-US"/>
+        </w:rPr>
+        <w:t xml:space="preserve"> to save and exit</w:t>
+      </w:r>
+    </w:p>
+    <w:p>
+      <w:pPr>
+        <w:pStyle w:val="ListParagraph"/>
+        <w:ind w:left="1440"/>
         <w:rPr>
           <w:lang w:val="en-US"/>
         </w:rPr>
@@ -3257,6 +3375,14 @@
           <w:szCs w:val="22"/>
         </w:rPr>
       </w:pPr>
+      <w:r>
+        <w:rPr>
+          <w:rStyle w:val="pg"/>
+          <w:color w:val="242424"/>
+          <w:spacing w:val="-5"/>
+        </w:rPr>
+        <w:t xml:space="preserve">Sudo </w:t>
+      </w:r>
       <w:proofErr w:type="spellStart"/>
       <w:r>
         <w:rPr>
@@ -3383,7 +3509,7 @@
         <w:ind w:left="2160" w:hanging="180"/>
       </w:pPr>
     </w:lvl>
-    <w:lvl w:ilvl="3" w:tplc="4809000F" w:tentative="1">
+    <w:lvl w:ilvl="3" w:tplc="4809000F">
       <w:start w:val="1"/>
       <w:numFmt w:val="decimal"/>
       <w:lvlText w:val="%4."/>

</xml_diff>

<commit_message>
updated to use without .env file and use a new mysql password
</commit_message>
<xml_diff>
--- a/React-MySQL-Notes.docx
+++ b/React-MySQL-Notes.docx
@@ -2000,21 +2000,7 @@
         <w:rPr>
           <w:lang w:val="en-US"/>
         </w:rPr>
-        <w:t xml:space="preserve"> | </w:t>
-      </w:r>
-      <w:proofErr w:type="spellStart"/>
-      <w:r>
-        <w:rPr>
-          <w:lang w:val="en-US"/>
-        </w:rPr>
-        <w:t>sudo</w:t>
-      </w:r>
-      <w:proofErr w:type="spellEnd"/>
-      <w:r>
-        <w:rPr>
-          <w:lang w:val="en-US"/>
-        </w:rPr>
-        <w:t xml:space="preserve"> bash</w:t>
+        <w:t xml:space="preserve"> | sudo bash</w:t>
       </w:r>
     </w:p>
     <w:p>
@@ -2032,21 +2018,7 @@
         <w:rPr>
           <w:lang w:val="en-US"/>
         </w:rPr>
-        <w:t xml:space="preserve">Sudo apt install </w:t>
-      </w:r>
-      <w:proofErr w:type="spellStart"/>
-      <w:r>
-        <w:rPr>
-          <w:lang w:val="en-US"/>
-        </w:rPr>
-        <w:t>nodejs</w:t>
-      </w:r>
-      <w:proofErr w:type="spellEnd"/>
-      <w:r>
-        <w:rPr>
-          <w:lang w:val="en-US"/>
-        </w:rPr>
-        <w:t xml:space="preserve"> -y</w:t>
+        <w:t>Sudo apt install nodejs -y</w:t>
       </w:r>
     </w:p>
     <w:p>
@@ -2064,21 +2036,7 @@
         <w:rPr>
           <w:lang w:val="en-US"/>
         </w:rPr>
-        <w:t xml:space="preserve">Note: seems like need to run with the URL will be more complete, else, hit an error later that </w:t>
-      </w:r>
-      <w:proofErr w:type="spellStart"/>
-      <w:r>
-        <w:rPr>
-          <w:lang w:val="en-US"/>
-        </w:rPr>
-        <w:t>npm</w:t>
-      </w:r>
-      <w:proofErr w:type="spellEnd"/>
-      <w:r>
-        <w:rPr>
-          <w:lang w:val="en-US"/>
-        </w:rPr>
-        <w:t xml:space="preserve"> is not found</w:t>
+        <w:t>Note: seems like need to run with the URL will be more complete, else, hit an error later that npm is not found</w:t>
       </w:r>
     </w:p>
     <w:p>
@@ -2122,35 +2080,7 @@
         <w:rPr>
           <w:lang w:val="en-US"/>
         </w:rPr>
-        <w:t xml:space="preserve">Make sure that </w:t>
-      </w:r>
-      <w:proofErr w:type="spellStart"/>
-      <w:r>
-        <w:rPr>
-          <w:lang w:val="en-US"/>
-        </w:rPr>
-        <w:t>node_modules</w:t>
-      </w:r>
-      <w:proofErr w:type="spellEnd"/>
-      <w:r>
-        <w:rPr>
-          <w:lang w:val="en-US"/>
-        </w:rPr>
-        <w:t xml:space="preserve"> or other unnecessary files are excluded in .</w:t>
-      </w:r>
-      <w:proofErr w:type="spellStart"/>
-      <w:r>
-        <w:rPr>
-          <w:lang w:val="en-US"/>
-        </w:rPr>
-        <w:t>gitignore</w:t>
-      </w:r>
-      <w:proofErr w:type="spellEnd"/>
-      <w:r>
-        <w:rPr>
-          <w:lang w:val="en-US"/>
-        </w:rPr>
-        <w:t xml:space="preserve"> file</w:t>
+        <w:t>Make sure that node_modules or other unnecessary files are excluded in .gitignore file</w:t>
       </w:r>
     </w:p>
     <w:p>
@@ -2243,23 +2173,7 @@
         </w:rPr>
       </w:pPr>
       <w:r>
-        <w:t>git remote set-</w:t>
-      </w:r>
-      <w:proofErr w:type="spellStart"/>
-      <w:r>
-        <w:t>url</w:t>
-      </w:r>
-      <w:proofErr w:type="spellEnd"/>
-      <w:r>
-        <w:t xml:space="preserve"> origin &lt;new-</w:t>
-      </w:r>
-      <w:proofErr w:type="spellStart"/>
-      <w:r>
-        <w:t>url</w:t>
-      </w:r>
-      <w:proofErr w:type="spellEnd"/>
-      <w:r>
-        <w:t>&gt;</w:t>
+        <w:t>git remote set-url origin &lt;new-url&gt;</w:t>
       </w:r>
     </w:p>
     <w:p>
@@ -2331,21 +2245,7 @@
         <w:rPr>
           <w:lang w:val="en-US"/>
         </w:rPr>
-        <w:t>Git commit -m “</w:t>
-      </w:r>
-      <w:proofErr w:type="spellStart"/>
-      <w:r>
-        <w:rPr>
-          <w:lang w:val="en-US"/>
-        </w:rPr>
-        <w:t>xxxx</w:t>
-      </w:r>
-      <w:proofErr w:type="spellEnd"/>
-      <w:r>
-        <w:rPr>
-          <w:lang w:val="en-US"/>
-        </w:rPr>
-        <w:t>”</w:t>
+        <w:t>Git commit -m “xxxx”</w:t>
       </w:r>
     </w:p>
     <w:p>
@@ -2411,9 +2311,22 @@
           <w:szCs w:val="20"/>
           <w:shd w:val="clear" w:color="auto" w:fill="F2F2F2"/>
         </w:rPr>
-        <w:t xml:space="preserve">git clone </w:t>
-      </w:r>
-      <w:proofErr w:type="spellStart"/>
+        <w:t>git clone xxxx</w:t>
+      </w:r>
+    </w:p>
+    <w:p>
+      <w:pPr>
+        <w:pStyle w:val="ListParagraph"/>
+        <w:numPr>
+          <w:ilvl w:val="1"/>
+          <w:numId w:val="1"/>
+        </w:numPr>
+        <w:rPr>
+          <w:sz w:val="20"/>
+          <w:szCs w:val="20"/>
+          <w:lang w:val="en-US"/>
+        </w:rPr>
+      </w:pPr>
       <w:r>
         <w:rPr>
           <w:rFonts w:ascii="Courier New" w:hAnsi="Courier New" w:cs="Courier New"/>
@@ -2423,23 +2336,18 @@
           <w:szCs w:val="20"/>
           <w:shd w:val="clear" w:color="auto" w:fill="F2F2F2"/>
         </w:rPr>
-        <w:t>xxxx</w:t>
-      </w:r>
-      <w:proofErr w:type="spellEnd"/>
-    </w:p>
-    <w:p>
-      <w:pPr>
-        <w:pStyle w:val="ListParagraph"/>
-        <w:numPr>
-          <w:ilvl w:val="1"/>
-          <w:numId w:val="1"/>
-        </w:numPr>
-        <w:rPr>
+        <w:t xml:space="preserve">cd webappdemo/client </w:t>
+      </w:r>
+      <w:r>
+        <w:rPr>
+          <w:rFonts w:ascii="Courier New" w:hAnsi="Courier New" w:cs="Courier New"/>
+          <w:color w:val="242424"/>
+          <w:spacing w:val="-5"/>
           <w:sz w:val="20"/>
           <w:szCs w:val="20"/>
-          <w:lang w:val="en-US"/>
-        </w:rPr>
-      </w:pPr>
+        </w:rPr>
+        <w:br/>
+      </w:r>
       <w:r>
         <w:rPr>
           <w:rFonts w:ascii="Courier New" w:hAnsi="Courier New" w:cs="Courier New"/>
@@ -2449,9 +2357,18 @@
           <w:szCs w:val="20"/>
           <w:shd w:val="clear" w:color="auto" w:fill="F2F2F2"/>
         </w:rPr>
-        <w:t xml:space="preserve">cd </w:t>
-      </w:r>
-      <w:proofErr w:type="spellStart"/>
+        <w:t>sudo npm install</w:t>
+      </w:r>
+      <w:r>
+        <w:rPr>
+          <w:rFonts w:ascii="Courier New" w:hAnsi="Courier New" w:cs="Courier New"/>
+          <w:color w:val="242424"/>
+          <w:spacing w:val="-5"/>
+          <w:sz w:val="20"/>
+          <w:szCs w:val="20"/>
+        </w:rPr>
+        <w:br/>
+      </w:r>
       <w:r>
         <w:rPr>
           <w:rFonts w:ascii="Courier New" w:hAnsi="Courier New" w:cs="Courier New"/>
@@ -2461,9 +2378,22 @@
           <w:szCs w:val="20"/>
           <w:shd w:val="clear" w:color="auto" w:fill="F2F2F2"/>
         </w:rPr>
-        <w:t>webappdemo</w:t>
-      </w:r>
-      <w:proofErr w:type="spellEnd"/>
+        <w:t>sudo npm run build</w:t>
+      </w:r>
+    </w:p>
+    <w:p>
+      <w:pPr>
+        <w:pStyle w:val="ListParagraph"/>
+        <w:numPr>
+          <w:ilvl w:val="1"/>
+          <w:numId w:val="1"/>
+        </w:numPr>
+        <w:rPr>
+          <w:sz w:val="20"/>
+          <w:szCs w:val="20"/>
+          <w:lang w:val="en-US"/>
+        </w:rPr>
+      </w:pPr>
       <w:r>
         <w:rPr>
           <w:rFonts w:ascii="Courier New" w:hAnsi="Courier New" w:cs="Courier New"/>
@@ -2473,19 +2403,51 @@
           <w:szCs w:val="20"/>
           <w:shd w:val="clear" w:color="auto" w:fill="F2F2F2"/>
         </w:rPr>
-        <w:t xml:space="preserve">/client </w:t>
-      </w:r>
-      <w:r>
-        <w:rPr>
-          <w:rFonts w:ascii="Courier New" w:hAnsi="Courier New" w:cs="Courier New"/>
-          <w:color w:val="242424"/>
-          <w:spacing w:val="-5"/>
+        <w:t>cd ../backend/ &amp;&amp; sudo npm install</w:t>
+      </w:r>
+    </w:p>
+    <w:p>
+      <w:pPr>
+        <w:pStyle w:val="ListParagraph"/>
+        <w:ind w:left="1440"/>
+        <w:rPr>
           <w:sz w:val="20"/>
           <w:szCs w:val="20"/>
-        </w:rPr>
-        <w:br/>
-      </w:r>
-      <w:proofErr w:type="spellStart"/>
+          <w:lang w:val="en-US"/>
+        </w:rPr>
+      </w:pPr>
+    </w:p>
+    <w:p>
+      <w:pPr>
+        <w:pStyle w:val="ListParagraph"/>
+        <w:numPr>
+          <w:ilvl w:val="0"/>
+          <w:numId w:val="1"/>
+        </w:numPr>
+        <w:rPr>
+          <w:lang w:val="en-US"/>
+        </w:rPr>
+      </w:pPr>
+      <w:r>
+        <w:rPr>
+          <w:lang w:val="en-US"/>
+        </w:rPr>
+        <w:t>Setup nginx to point to our newly build react app</w:t>
+      </w:r>
+    </w:p>
+    <w:p>
+      <w:pPr>
+        <w:pStyle w:val="ListParagraph"/>
+        <w:numPr>
+          <w:ilvl w:val="1"/>
+          <w:numId w:val="1"/>
+        </w:numPr>
+        <w:rPr>
+          <w:sz w:val="20"/>
+          <w:szCs w:val="20"/>
+          <w:lang w:val="en-US"/>
+        </w:rPr>
+      </w:pPr>
       <w:r>
         <w:rPr>
           <w:rFonts w:ascii="Courier New" w:hAnsi="Courier New" w:cs="Courier New"/>
@@ -2495,9 +2457,8 @@
           <w:szCs w:val="20"/>
           <w:shd w:val="clear" w:color="auto" w:fill="F2F2F2"/>
         </w:rPr>
-        <w:t>sudo</w:t>
-      </w:r>
-      <w:proofErr w:type="spellEnd"/>
+        <w:t xml:space="preserve">Sudo </w:t>
+      </w:r>
       <w:r>
         <w:rPr>
           <w:rFonts w:ascii="Courier New" w:hAnsi="Courier New" w:cs="Courier New"/>
@@ -2507,9 +2468,22 @@
           <w:szCs w:val="20"/>
           <w:shd w:val="clear" w:color="auto" w:fill="F2F2F2"/>
         </w:rPr>
-        <w:t xml:space="preserve"> </w:t>
-      </w:r>
-      <w:proofErr w:type="spellStart"/>
+        <w:t>cp -R /home/ubuntu/webappdemo/client/build /var/www</w:t>
+      </w:r>
+    </w:p>
+    <w:p>
+      <w:pPr>
+        <w:pStyle w:val="ListParagraph"/>
+        <w:numPr>
+          <w:ilvl w:val="1"/>
+          <w:numId w:val="1"/>
+        </w:numPr>
+        <w:rPr>
+          <w:sz w:val="20"/>
+          <w:szCs w:val="20"/>
+          <w:lang w:val="en-US"/>
+        </w:rPr>
+      </w:pPr>
       <w:r>
         <w:rPr>
           <w:rFonts w:ascii="Courier New" w:hAnsi="Courier New" w:cs="Courier New"/>
@@ -2519,277 +2493,7 @@
           <w:szCs w:val="20"/>
           <w:shd w:val="clear" w:color="auto" w:fill="F2F2F2"/>
         </w:rPr>
-        <w:t>npm</w:t>
-      </w:r>
-      <w:proofErr w:type="spellEnd"/>
-      <w:r>
-        <w:rPr>
-          <w:rFonts w:ascii="Courier New" w:hAnsi="Courier New" w:cs="Courier New"/>
-          <w:color w:val="242424"/>
-          <w:spacing w:val="-5"/>
-          <w:sz w:val="20"/>
-          <w:szCs w:val="20"/>
-          <w:shd w:val="clear" w:color="auto" w:fill="F2F2F2"/>
-        </w:rPr>
-        <w:t xml:space="preserve"> install</w:t>
-      </w:r>
-      <w:r>
-        <w:rPr>
-          <w:rFonts w:ascii="Courier New" w:hAnsi="Courier New" w:cs="Courier New"/>
-          <w:color w:val="242424"/>
-          <w:spacing w:val="-5"/>
-          <w:sz w:val="20"/>
-          <w:szCs w:val="20"/>
-        </w:rPr>
-        <w:br/>
-      </w:r>
-      <w:proofErr w:type="spellStart"/>
-      <w:r>
-        <w:rPr>
-          <w:rFonts w:ascii="Courier New" w:hAnsi="Courier New" w:cs="Courier New"/>
-          <w:color w:val="242424"/>
-          <w:spacing w:val="-5"/>
-          <w:sz w:val="20"/>
-          <w:szCs w:val="20"/>
-          <w:shd w:val="clear" w:color="auto" w:fill="F2F2F2"/>
-        </w:rPr>
-        <w:t>sudo</w:t>
-      </w:r>
-      <w:proofErr w:type="spellEnd"/>
-      <w:r>
-        <w:rPr>
-          <w:rFonts w:ascii="Courier New" w:hAnsi="Courier New" w:cs="Courier New"/>
-          <w:color w:val="242424"/>
-          <w:spacing w:val="-5"/>
-          <w:sz w:val="20"/>
-          <w:szCs w:val="20"/>
-          <w:shd w:val="clear" w:color="auto" w:fill="F2F2F2"/>
-        </w:rPr>
-        <w:t xml:space="preserve"> </w:t>
-      </w:r>
-      <w:proofErr w:type="spellStart"/>
-      <w:r>
-        <w:rPr>
-          <w:rFonts w:ascii="Courier New" w:hAnsi="Courier New" w:cs="Courier New"/>
-          <w:color w:val="242424"/>
-          <w:spacing w:val="-5"/>
-          <w:sz w:val="20"/>
-          <w:szCs w:val="20"/>
-          <w:shd w:val="clear" w:color="auto" w:fill="F2F2F2"/>
-        </w:rPr>
-        <w:t>npm</w:t>
-      </w:r>
-      <w:proofErr w:type="spellEnd"/>
-      <w:r>
-        <w:rPr>
-          <w:rFonts w:ascii="Courier New" w:hAnsi="Courier New" w:cs="Courier New"/>
-          <w:color w:val="242424"/>
-          <w:spacing w:val="-5"/>
-          <w:sz w:val="20"/>
-          <w:szCs w:val="20"/>
-          <w:shd w:val="clear" w:color="auto" w:fill="F2F2F2"/>
-        </w:rPr>
-        <w:t xml:space="preserve"> run build</w:t>
-      </w:r>
-    </w:p>
-    <w:p>
-      <w:pPr>
-        <w:pStyle w:val="ListParagraph"/>
-        <w:numPr>
-          <w:ilvl w:val="1"/>
-          <w:numId w:val="1"/>
-        </w:numPr>
-        <w:rPr>
-          <w:sz w:val="20"/>
-          <w:szCs w:val="20"/>
-          <w:lang w:val="en-US"/>
-        </w:rPr>
-      </w:pPr>
-      <w:r>
-        <w:rPr>
-          <w:rFonts w:ascii="Courier New" w:hAnsi="Courier New" w:cs="Courier New"/>
-          <w:color w:val="242424"/>
-          <w:spacing w:val="-5"/>
-          <w:sz w:val="20"/>
-          <w:szCs w:val="20"/>
-          <w:shd w:val="clear" w:color="auto" w:fill="F2F2F2"/>
-        </w:rPr>
-        <w:t xml:space="preserve">cd ../backend/ &amp;&amp; </w:t>
-      </w:r>
-      <w:proofErr w:type="spellStart"/>
-      <w:r>
-        <w:rPr>
-          <w:rFonts w:ascii="Courier New" w:hAnsi="Courier New" w:cs="Courier New"/>
-          <w:color w:val="242424"/>
-          <w:spacing w:val="-5"/>
-          <w:sz w:val="20"/>
-          <w:szCs w:val="20"/>
-          <w:shd w:val="clear" w:color="auto" w:fill="F2F2F2"/>
-        </w:rPr>
-        <w:t>sudo</w:t>
-      </w:r>
-      <w:proofErr w:type="spellEnd"/>
-      <w:r>
-        <w:rPr>
-          <w:rFonts w:ascii="Courier New" w:hAnsi="Courier New" w:cs="Courier New"/>
-          <w:color w:val="242424"/>
-          <w:spacing w:val="-5"/>
-          <w:sz w:val="20"/>
-          <w:szCs w:val="20"/>
-          <w:shd w:val="clear" w:color="auto" w:fill="F2F2F2"/>
-        </w:rPr>
-        <w:t xml:space="preserve"> </w:t>
-      </w:r>
-      <w:proofErr w:type="spellStart"/>
-      <w:r>
-        <w:rPr>
-          <w:rFonts w:ascii="Courier New" w:hAnsi="Courier New" w:cs="Courier New"/>
-          <w:color w:val="242424"/>
-          <w:spacing w:val="-5"/>
-          <w:sz w:val="20"/>
-          <w:szCs w:val="20"/>
-          <w:shd w:val="clear" w:color="auto" w:fill="F2F2F2"/>
-        </w:rPr>
-        <w:t>npm</w:t>
-      </w:r>
-      <w:proofErr w:type="spellEnd"/>
-      <w:r>
-        <w:rPr>
-          <w:rFonts w:ascii="Courier New" w:hAnsi="Courier New" w:cs="Courier New"/>
-          <w:color w:val="242424"/>
-          <w:spacing w:val="-5"/>
-          <w:sz w:val="20"/>
-          <w:szCs w:val="20"/>
-          <w:shd w:val="clear" w:color="auto" w:fill="F2F2F2"/>
-        </w:rPr>
-        <w:t xml:space="preserve"> install</w:t>
-      </w:r>
-    </w:p>
-    <w:p>
-      <w:pPr>
-        <w:pStyle w:val="ListParagraph"/>
-        <w:ind w:left="1440"/>
-        <w:rPr>
-          <w:sz w:val="20"/>
-          <w:szCs w:val="20"/>
-          <w:lang w:val="en-US"/>
-        </w:rPr>
-      </w:pPr>
-    </w:p>
-    <w:p>
-      <w:pPr>
-        <w:pStyle w:val="ListParagraph"/>
-        <w:numPr>
-          <w:ilvl w:val="0"/>
-          <w:numId w:val="1"/>
-        </w:numPr>
-        <w:rPr>
-          <w:lang w:val="en-US"/>
-        </w:rPr>
-      </w:pPr>
-      <w:r>
-        <w:rPr>
-          <w:lang w:val="en-US"/>
-        </w:rPr>
-        <w:t>Setup nginx to point to our newly build react app</w:t>
-      </w:r>
-    </w:p>
-    <w:p>
-      <w:pPr>
-        <w:pStyle w:val="ListParagraph"/>
-        <w:numPr>
-          <w:ilvl w:val="1"/>
-          <w:numId w:val="1"/>
-        </w:numPr>
-        <w:rPr>
-          <w:sz w:val="20"/>
-          <w:szCs w:val="20"/>
-          <w:lang w:val="en-US"/>
-        </w:rPr>
-      </w:pPr>
-      <w:r>
-        <w:rPr>
-          <w:rFonts w:ascii="Courier New" w:hAnsi="Courier New" w:cs="Courier New"/>
-          <w:color w:val="242424"/>
-          <w:spacing w:val="-5"/>
-          <w:sz w:val="20"/>
-          <w:szCs w:val="20"/>
-          <w:shd w:val="clear" w:color="auto" w:fill="F2F2F2"/>
-        </w:rPr>
-        <w:t xml:space="preserve">Sudo </w:t>
-      </w:r>
-      <w:r>
-        <w:rPr>
-          <w:rFonts w:ascii="Courier New" w:hAnsi="Courier New" w:cs="Courier New"/>
-          <w:color w:val="242424"/>
-          <w:spacing w:val="-5"/>
-          <w:sz w:val="20"/>
-          <w:szCs w:val="20"/>
-          <w:shd w:val="clear" w:color="auto" w:fill="F2F2F2"/>
-        </w:rPr>
-        <w:t>cp -R /home/ubuntu/</w:t>
-      </w:r>
-      <w:proofErr w:type="spellStart"/>
-      <w:r>
-        <w:rPr>
-          <w:rFonts w:ascii="Courier New" w:hAnsi="Courier New" w:cs="Courier New"/>
-          <w:color w:val="242424"/>
-          <w:spacing w:val="-5"/>
-          <w:sz w:val="20"/>
-          <w:szCs w:val="20"/>
-          <w:shd w:val="clear" w:color="auto" w:fill="F2F2F2"/>
-        </w:rPr>
-        <w:t>webappdemo</w:t>
-      </w:r>
-      <w:proofErr w:type="spellEnd"/>
-      <w:r>
-        <w:rPr>
-          <w:rFonts w:ascii="Courier New" w:hAnsi="Courier New" w:cs="Courier New"/>
-          <w:color w:val="242424"/>
-          <w:spacing w:val="-5"/>
-          <w:sz w:val="20"/>
-          <w:szCs w:val="20"/>
-          <w:shd w:val="clear" w:color="auto" w:fill="F2F2F2"/>
-        </w:rPr>
-        <w:t>/client/build /var/www</w:t>
-      </w:r>
-    </w:p>
-    <w:p>
-      <w:pPr>
-        <w:pStyle w:val="ListParagraph"/>
-        <w:numPr>
-          <w:ilvl w:val="1"/>
-          <w:numId w:val="1"/>
-        </w:numPr>
-        <w:rPr>
-          <w:sz w:val="20"/>
-          <w:szCs w:val="20"/>
-          <w:lang w:val="en-US"/>
-        </w:rPr>
-      </w:pPr>
-      <w:proofErr w:type="spellStart"/>
-      <w:r>
-        <w:rPr>
-          <w:rFonts w:ascii="Courier New" w:hAnsi="Courier New" w:cs="Courier New"/>
-          <w:color w:val="242424"/>
-          <w:spacing w:val="-5"/>
-          <w:sz w:val="20"/>
-          <w:szCs w:val="20"/>
-          <w:shd w:val="clear" w:color="auto" w:fill="F2F2F2"/>
-        </w:rPr>
-        <w:t>sudo</w:t>
-      </w:r>
-      <w:proofErr w:type="spellEnd"/>
-      <w:r>
-        <w:rPr>
-          <w:rFonts w:ascii="Courier New" w:hAnsi="Courier New" w:cs="Courier New"/>
-          <w:color w:val="242424"/>
-          <w:spacing w:val="-5"/>
-          <w:sz w:val="20"/>
-          <w:szCs w:val="20"/>
-          <w:shd w:val="clear" w:color="auto" w:fill="F2F2F2"/>
-        </w:rPr>
-        <w:t xml:space="preserve"> vim /etc/nginx/sites-available/default</w:t>
+        <w:t>sudo vim /etc/nginx/sites-available/default</w:t>
       </w:r>
     </w:p>
     <w:p>
@@ -2851,9 +2555,8 @@
           <w14:ligatures w14:val="none"/>
         </w:rPr>
         <w:br/>
-        <w:t xml:space="preserve">    listen 80 </w:t>
-      </w:r>
-      <w:proofErr w:type="spellStart"/>
+        <w:t xml:space="preserve">    listen 80 default_server;</w:t>
+      </w:r>
       <w:r>
         <w:rPr>
           <w:rFonts w:ascii="Courier New" w:eastAsia="Times New Roman" w:hAnsi="Courier New" w:cs="Courier New"/>
@@ -2864,59 +2567,8 @@
           <w:szCs w:val="18"/>
           <w14:ligatures w14:val="none"/>
         </w:rPr>
-        <w:t>default_server</w:t>
-      </w:r>
-      <w:proofErr w:type="spellEnd"/>
-      <w:r>
-        <w:rPr>
-          <w:rFonts w:ascii="Courier New" w:eastAsia="Times New Roman" w:hAnsi="Courier New" w:cs="Courier New"/>
-          <w:color w:val="242424"/>
-          <w:spacing w:val="-5"/>
-          <w:kern w:val="0"/>
-          <w:sz w:val="18"/>
-          <w:szCs w:val="18"/>
-          <w14:ligatures w14:val="none"/>
-        </w:rPr>
-        <w:t>;</w:t>
-      </w:r>
-      <w:r>
-        <w:rPr>
-          <w:rFonts w:ascii="Courier New" w:eastAsia="Times New Roman" w:hAnsi="Courier New" w:cs="Courier New"/>
-          <w:color w:val="242424"/>
-          <w:spacing w:val="-5"/>
-          <w:kern w:val="0"/>
-          <w:sz w:val="18"/>
-          <w:szCs w:val="18"/>
-          <w14:ligatures w14:val="none"/>
-        </w:rPr>
         <w:br/>
-        <w:t xml:space="preserve">    listen [::]:80 </w:t>
-      </w:r>
-      <w:proofErr w:type="spellStart"/>
-      <w:r>
-        <w:rPr>
-          <w:rFonts w:ascii="Courier New" w:eastAsia="Times New Roman" w:hAnsi="Courier New" w:cs="Courier New"/>
-          <w:color w:val="242424"/>
-          <w:spacing w:val="-5"/>
-          <w:kern w:val="0"/>
-          <w:sz w:val="18"/>
-          <w:szCs w:val="18"/>
-          <w14:ligatures w14:val="none"/>
-        </w:rPr>
-        <w:t>default_server</w:t>
-      </w:r>
-      <w:proofErr w:type="spellEnd"/>
-      <w:r>
-        <w:rPr>
-          <w:rFonts w:ascii="Courier New" w:eastAsia="Times New Roman" w:hAnsi="Courier New" w:cs="Courier New"/>
-          <w:color w:val="242424"/>
-          <w:spacing w:val="-5"/>
-          <w:kern w:val="0"/>
-          <w:sz w:val="18"/>
-          <w:szCs w:val="18"/>
-          <w14:ligatures w14:val="none"/>
-        </w:rPr>
-        <w:t>;    # We want the root folder to point at index.html</w:t>
+        <w:t xml:space="preserve">    listen [::]:80 default_server;    # We want the root folder to point at index.html</w:t>
       </w:r>
       <w:r>
         <w:rPr>
@@ -2981,9 +2633,8 @@
         </w:rPr>
         <w:lastRenderedPageBreak/>
         <w:br/>
-        <w:t xml:space="preserve">    </w:t>
-      </w:r>
-      <w:proofErr w:type="spellStart"/>
+        <w:t xml:space="preserve">    server_name _;</w:t>
+      </w:r>
       <w:r>
         <w:rPr>
           <w:rFonts w:ascii="Courier New" w:eastAsia="Times New Roman" w:hAnsi="Courier New" w:cs="Courier New"/>
@@ -2994,9 +2645,8 @@
           <w:szCs w:val="18"/>
           <w14:ligatures w14:val="none"/>
         </w:rPr>
-        <w:t>server_name</w:t>
-      </w:r>
-      <w:proofErr w:type="spellEnd"/>
+        <w:br/>
+      </w:r>
       <w:r>
         <w:rPr>
           <w:rFonts w:ascii="Courier New" w:eastAsia="Times New Roman" w:hAnsi="Courier New" w:cs="Courier New"/>
@@ -3007,7 +2657,8 @@
           <w:szCs w:val="18"/>
           <w14:ligatures w14:val="none"/>
         </w:rPr>
-        <w:t xml:space="preserve"> _;</w:t>
+        <w:br/>
+        <w:t xml:space="preserve">    location / {</w:t>
       </w:r>
       <w:r>
         <w:rPr>
@@ -3020,6 +2671,7 @@
           <w14:ligatures w14:val="none"/>
         </w:rPr>
         <w:br/>
+        <w:t xml:space="preserve">        # First attempt to serve request as file, then</w:t>
       </w:r>
       <w:r>
         <w:rPr>
@@ -3032,7 +2684,7 @@
           <w14:ligatures w14:val="none"/>
         </w:rPr>
         <w:br/>
-        <w:t xml:space="preserve">    location / {</w:t>
+        <w:t xml:space="preserve">        # as directory, then fall back to displaying a 404.</w:t>
       </w:r>
       <w:r>
         <w:rPr>
@@ -3045,111 +2697,7 @@
           <w14:ligatures w14:val="none"/>
         </w:rPr>
         <w:br/>
-        <w:t xml:space="preserve">        # First attempt to serve request as file, then</w:t>
-      </w:r>
-      <w:r>
-        <w:rPr>
-          <w:rFonts w:ascii="Courier New" w:eastAsia="Times New Roman" w:hAnsi="Courier New" w:cs="Courier New"/>
-          <w:color w:val="242424"/>
-          <w:spacing w:val="-5"/>
-          <w:kern w:val="0"/>
-          <w:sz w:val="18"/>
-          <w:szCs w:val="18"/>
-          <w14:ligatures w14:val="none"/>
-        </w:rPr>
-        <w:br/>
-        <w:t xml:space="preserve">        # as directory, then fall back to displaying a 404.</w:t>
-      </w:r>
-      <w:r>
-        <w:rPr>
-          <w:rFonts w:ascii="Courier New" w:eastAsia="Times New Roman" w:hAnsi="Courier New" w:cs="Courier New"/>
-          <w:color w:val="242424"/>
-          <w:spacing w:val="-5"/>
-          <w:kern w:val="0"/>
-          <w:sz w:val="18"/>
-          <w:szCs w:val="18"/>
-          <w14:ligatures w14:val="none"/>
-        </w:rPr>
-        <w:br/>
-        <w:t xml:space="preserve">        </w:t>
-      </w:r>
-      <w:proofErr w:type="spellStart"/>
-      <w:r>
-        <w:rPr>
-          <w:rFonts w:ascii="Courier New" w:eastAsia="Times New Roman" w:hAnsi="Courier New" w:cs="Courier New"/>
-          <w:color w:val="242424"/>
-          <w:spacing w:val="-5"/>
-          <w:kern w:val="0"/>
-          <w:sz w:val="18"/>
-          <w:szCs w:val="18"/>
-          <w14:ligatures w14:val="none"/>
-        </w:rPr>
-        <w:t>try_files</w:t>
-      </w:r>
-      <w:proofErr w:type="spellEnd"/>
-      <w:r>
-        <w:rPr>
-          <w:rFonts w:ascii="Courier New" w:eastAsia="Times New Roman" w:hAnsi="Courier New" w:cs="Courier New"/>
-          <w:color w:val="242424"/>
-          <w:spacing w:val="-5"/>
-          <w:kern w:val="0"/>
-          <w:sz w:val="18"/>
-          <w:szCs w:val="18"/>
-          <w14:ligatures w14:val="none"/>
-        </w:rPr>
-        <w:t xml:space="preserve"> $</w:t>
-      </w:r>
-      <w:proofErr w:type="spellStart"/>
-      <w:r>
-        <w:rPr>
-          <w:rFonts w:ascii="Courier New" w:eastAsia="Times New Roman" w:hAnsi="Courier New" w:cs="Courier New"/>
-          <w:color w:val="242424"/>
-          <w:spacing w:val="-5"/>
-          <w:kern w:val="0"/>
-          <w:sz w:val="18"/>
-          <w:szCs w:val="18"/>
-          <w14:ligatures w14:val="none"/>
-        </w:rPr>
-        <w:t>uri</w:t>
-      </w:r>
-      <w:proofErr w:type="spellEnd"/>
-      <w:r>
-        <w:rPr>
-          <w:rFonts w:ascii="Courier New" w:eastAsia="Times New Roman" w:hAnsi="Courier New" w:cs="Courier New"/>
-          <w:color w:val="242424"/>
-          <w:spacing w:val="-5"/>
-          <w:kern w:val="0"/>
-          <w:sz w:val="18"/>
-          <w:szCs w:val="18"/>
-          <w14:ligatures w14:val="none"/>
-        </w:rPr>
-        <w:t xml:space="preserve"> /index.html $</w:t>
-      </w:r>
-      <w:proofErr w:type="spellStart"/>
-      <w:r>
-        <w:rPr>
-          <w:rFonts w:ascii="Courier New" w:eastAsia="Times New Roman" w:hAnsi="Courier New" w:cs="Courier New"/>
-          <w:color w:val="242424"/>
-          <w:spacing w:val="-5"/>
-          <w:kern w:val="0"/>
-          <w:sz w:val="18"/>
-          <w:szCs w:val="18"/>
-          <w14:ligatures w14:val="none"/>
-        </w:rPr>
-        <w:t>uri</w:t>
-      </w:r>
-      <w:proofErr w:type="spellEnd"/>
-      <w:r>
-        <w:rPr>
-          <w:rFonts w:ascii="Courier New" w:eastAsia="Times New Roman" w:hAnsi="Courier New" w:cs="Courier New"/>
-          <w:color w:val="242424"/>
-          <w:spacing w:val="-5"/>
-          <w:kern w:val="0"/>
-          <w:sz w:val="18"/>
-          <w:szCs w:val="18"/>
-          <w14:ligatures w14:val="none"/>
-        </w:rPr>
-        <w:t>/ =404;</w:t>
+        <w:t xml:space="preserve">        try_files $uri /index.html $uri/ =404;</w:t>
       </w:r>
       <w:r>
         <w:rPr>
@@ -3201,9 +2749,8 @@
           <w:highlight w:val="yellow"/>
           <w14:ligatures w14:val="none"/>
         </w:rPr>
-        <w:t>location /</w:t>
-      </w:r>
-      <w:proofErr w:type="spellStart"/>
+        <w:t>location /api {</w:t>
+      </w:r>
       <w:r>
         <w:rPr>
           <w:rFonts w:ascii="Courier New" w:eastAsia="Times New Roman" w:hAnsi="Courier New" w:cs="Courier New"/>
@@ -3215,9 +2762,9 @@
           <w:highlight w:val="yellow"/>
           <w14:ligatures w14:val="none"/>
         </w:rPr>
-        <w:t>api</w:t>
-      </w:r>
-      <w:proofErr w:type="spellEnd"/>
+        <w:br/>
+        <w:t xml:space="preserve">        proxy_pass http://localhost:8081;</w:t>
+      </w:r>
       <w:r>
         <w:rPr>
           <w:rFonts w:ascii="Courier New" w:eastAsia="Times New Roman" w:hAnsi="Courier New" w:cs="Courier New"/>
@@ -3229,61 +2776,6 @@
           <w:highlight w:val="yellow"/>
           <w14:ligatures w14:val="none"/>
         </w:rPr>
-        <w:t xml:space="preserve"> {</w:t>
-      </w:r>
-      <w:r>
-        <w:rPr>
-          <w:rFonts w:ascii="Courier New" w:eastAsia="Times New Roman" w:hAnsi="Courier New" w:cs="Courier New"/>
-          <w:color w:val="242424"/>
-          <w:spacing w:val="-5"/>
-          <w:kern w:val="0"/>
-          <w:sz w:val="18"/>
-          <w:szCs w:val="18"/>
-          <w:highlight w:val="yellow"/>
-          <w14:ligatures w14:val="none"/>
-        </w:rPr>
-        <w:br/>
-        <w:t xml:space="preserve">        </w:t>
-      </w:r>
-      <w:proofErr w:type="spellStart"/>
-      <w:r>
-        <w:rPr>
-          <w:rFonts w:ascii="Courier New" w:eastAsia="Times New Roman" w:hAnsi="Courier New" w:cs="Courier New"/>
-          <w:color w:val="242424"/>
-          <w:spacing w:val="-5"/>
-          <w:kern w:val="0"/>
-          <w:sz w:val="18"/>
-          <w:szCs w:val="18"/>
-          <w:highlight w:val="yellow"/>
-          <w14:ligatures w14:val="none"/>
-        </w:rPr>
-        <w:t>proxy_pass</w:t>
-      </w:r>
-      <w:proofErr w:type="spellEnd"/>
-      <w:r>
-        <w:rPr>
-          <w:rFonts w:ascii="Courier New" w:eastAsia="Times New Roman" w:hAnsi="Courier New" w:cs="Courier New"/>
-          <w:color w:val="242424"/>
-          <w:spacing w:val="-5"/>
-          <w:kern w:val="0"/>
-          <w:sz w:val="18"/>
-          <w:szCs w:val="18"/>
-          <w:highlight w:val="yellow"/>
-          <w14:ligatures w14:val="none"/>
-        </w:rPr>
-        <w:t xml:space="preserve"> http://localhost:8081;</w:t>
-      </w:r>
-      <w:r>
-        <w:rPr>
-          <w:rFonts w:ascii="Courier New" w:eastAsia="Times New Roman" w:hAnsi="Courier New" w:cs="Courier New"/>
-          <w:color w:val="242424"/>
-          <w:spacing w:val="-5"/>
-          <w:kern w:val="0"/>
-          <w:sz w:val="18"/>
-          <w:szCs w:val="18"/>
-          <w:highlight w:val="yellow"/>
-          <w14:ligatures w14:val="none"/>
-        </w:rPr>
         <w:br/>
         <w:t xml:space="preserve">    }</w:t>
       </w:r>
@@ -3316,27 +2808,49 @@
         <w:rPr>
           <w:lang w:val="en-US"/>
         </w:rPr>
-        <w:t>ESC + :</w:t>
-      </w:r>
-      <w:proofErr w:type="spellStart"/>
-      <w:r>
-        <w:rPr>
-          <w:lang w:val="en-US"/>
-        </w:rPr>
-        <w:t>wq</w:t>
-      </w:r>
-      <w:proofErr w:type="spellEnd"/>
-      <w:r>
-        <w:rPr>
-          <w:lang w:val="en-US"/>
-        </w:rPr>
-        <w:t xml:space="preserve"> to save and exit</w:t>
+        <w:t>ESC + :wq to save and exit</w:t>
       </w:r>
     </w:p>
     <w:p>
       <w:pPr>
         <w:pStyle w:val="ListParagraph"/>
-        <w:ind w:left="1440"/>
+        <w:numPr>
+          <w:ilvl w:val="1"/>
+          <w:numId w:val="1"/>
+        </w:numPr>
+        <w:rPr>
+          <w:lang w:val="en-US"/>
+        </w:rPr>
+      </w:pPr>
+      <w:r>
+        <w:rPr>
+          <w:lang w:val="en-US"/>
+        </w:rPr>
+        <w:t>Sudo systemctl restart nginx</w:t>
+      </w:r>
+    </w:p>
+    <w:p>
+      <w:pPr>
+        <w:pStyle w:val="ListParagraph"/>
+        <w:numPr>
+          <w:ilvl w:val="2"/>
+          <w:numId w:val="1"/>
+        </w:numPr>
+        <w:rPr>
+          <w:lang w:val="en-US"/>
+        </w:rPr>
+      </w:pPr>
+      <w:r>
+        <w:rPr>
+          <w:lang w:val="en-US"/>
+        </w:rPr>
+        <w:t>Check if pointing correctly to the react website now</w:t>
+      </w:r>
+    </w:p>
+    <w:p>
+      <w:pPr>
+        <w:pStyle w:val="ListParagraph"/>
+        <w:ind w:left="2160"/>
         <w:rPr>
           <w:lang w:val="en-US"/>
         </w:rPr>
@@ -3383,23 +2897,13 @@
         </w:rPr>
         <w:t xml:space="preserve">Sudo </w:t>
       </w:r>
-      <w:proofErr w:type="spellStart"/>
       <w:r>
         <w:rPr>
           <w:rStyle w:val="pg"/>
           <w:color w:val="242424"/>
           <w:spacing w:val="-5"/>
         </w:rPr>
-        <w:t>npm</w:t>
-      </w:r>
-      <w:proofErr w:type="spellEnd"/>
-      <w:r>
-        <w:rPr>
-          <w:rStyle w:val="pg"/>
-          <w:color w:val="242424"/>
-          <w:spacing w:val="-5"/>
-        </w:rPr>
-        <w:t xml:space="preserve"> install pm2 -g</w:t>
+        <w:t>npm install pm2 -g</w:t>
       </w:r>
     </w:p>
     <w:p>
@@ -3462,6 +2966,243 @@
           <w:lang w:val="en-US"/>
         </w:rPr>
       </w:pPr>
+      <w:r>
+        <w:rPr>
+          <w:lang w:val="en-US"/>
+        </w:rPr>
+        <w:drawing>
+          <wp:inline distT="0" distB="0" distL="0" distR="0" wp14:anchorId="49EE3B51" wp14:editId="16C64C57">
+            <wp:extent cx="6645910" cy="4385310"/>
+            <wp:effectExtent l="0" t="0" r="2540" b="0"/>
+            <wp:docPr id="1715196365" name="Picture 1"/>
+            <wp:cNvGraphicFramePr>
+              <a:graphicFrameLocks xmlns:a="http://schemas.openxmlformats.org/drawingml/2006/main" noChangeAspect="1"/>
+            </wp:cNvGraphicFramePr>
+            <a:graphic xmlns:a="http://schemas.openxmlformats.org/drawingml/2006/main">
+              <a:graphicData uri="http://schemas.openxmlformats.org/drawingml/2006/picture">
+                <pic:pic xmlns:pic="http://schemas.openxmlformats.org/drawingml/2006/picture">
+                  <pic:nvPicPr>
+                    <pic:cNvPr id="1715196365" name=""/>
+                    <pic:cNvPicPr/>
+                  </pic:nvPicPr>
+                  <pic:blipFill>
+                    <a:blip r:embed="rId42"/>
+                    <a:stretch>
+                      <a:fillRect/>
+                    </a:stretch>
+                  </pic:blipFill>
+                  <pic:spPr>
+                    <a:xfrm>
+                      <a:off x="0" y="0"/>
+                      <a:ext cx="6645910" cy="4385310"/>
+                    </a:xfrm>
+                    <a:prstGeom prst="rect">
+                      <a:avLst/>
+                    </a:prstGeom>
+                  </pic:spPr>
+                </pic:pic>
+              </a:graphicData>
+            </a:graphic>
+          </wp:inline>
+        </w:drawing>
+      </w:r>
+    </w:p>
+    <w:p>
+      <w:pPr>
+        <w:rPr>
+          <w:lang w:val="en-US"/>
+        </w:rPr>
+      </w:pPr>
+    </w:p>
+    <w:p>
+      <w:pPr>
+        <w:rPr>
+          <w:lang w:val="en-US"/>
+        </w:rPr>
+      </w:pPr>
+      <w:hyperlink r:id="rId43" w:history="1">
+        <w:r>
+          <w:rPr>
+            <w:rStyle w:val="Hyperlink"/>
+            <w:lang w:val="en-US"/>
+          </w:rPr>
+          <w:t>https://www.mysqltutorial.org/mysql-nodejs/connect/</w:t>
+        </w:r>
+      </w:hyperlink>
+      <w:r>
+        <w:rPr>
+          <w:lang w:val="en-US"/>
+        </w:rPr>
+        <w:t xml:space="preserve"> </w:t>
+      </w:r>
+    </w:p>
+    <w:p>
+      <w:pPr>
+        <w:rPr>
+          <w:lang w:val="en-US"/>
+        </w:rPr>
+      </w:pPr>
+      <w:r>
+        <w:rPr>
+          <w:lang w:val="en-US"/>
+        </w:rPr>
+        <w:t>Debugging why the mysql server is not connected to react website (or, to rephrase, why the react website unable to pull the mysql database)</w:t>
+      </w:r>
+    </w:p>
+    <w:p>
+      <w:pPr>
+        <w:rPr>
+          <w:lang w:val="en-US"/>
+        </w:rPr>
+      </w:pPr>
+      <w:r>
+        <w:rPr>
+          <w:lang w:val="en-US"/>
+        </w:rPr>
+        <w:lastRenderedPageBreak/>
+        <w:drawing>
+          <wp:inline distT="0" distB="0" distL="0" distR="0" wp14:anchorId="73BF045E" wp14:editId="02176C9C">
+            <wp:extent cx="6315956" cy="3715268"/>
+            <wp:effectExtent l="0" t="0" r="8890" b="0"/>
+            <wp:docPr id="1604507884" name="Picture 1"/>
+            <wp:cNvGraphicFramePr>
+              <a:graphicFrameLocks xmlns:a="http://schemas.openxmlformats.org/drawingml/2006/main" noChangeAspect="1"/>
+            </wp:cNvGraphicFramePr>
+            <a:graphic xmlns:a="http://schemas.openxmlformats.org/drawingml/2006/main">
+              <a:graphicData uri="http://schemas.openxmlformats.org/drawingml/2006/picture">
+                <pic:pic xmlns:pic="http://schemas.openxmlformats.org/drawingml/2006/picture">
+                  <pic:nvPicPr>
+                    <pic:cNvPr id="1604507884" name=""/>
+                    <pic:cNvPicPr/>
+                  </pic:nvPicPr>
+                  <pic:blipFill>
+                    <a:blip r:embed="rId44"/>
+                    <a:stretch>
+                      <a:fillRect/>
+                    </a:stretch>
+                  </pic:blipFill>
+                  <pic:spPr>
+                    <a:xfrm>
+                      <a:off x="0" y="0"/>
+                      <a:ext cx="6315956" cy="3715268"/>
+                    </a:xfrm>
+                    <a:prstGeom prst="rect">
+                      <a:avLst/>
+                    </a:prstGeom>
+                  </pic:spPr>
+                </pic:pic>
+              </a:graphicData>
+            </a:graphic>
+          </wp:inline>
+        </w:drawing>
+      </w:r>
+    </w:p>
+    <w:p>
+      <w:pPr>
+        <w:rPr>
+          <w:lang w:val="en-US"/>
+        </w:rPr>
+      </w:pPr>
+      <w:r>
+        <w:rPr>
+          <w:lang w:val="en-US"/>
+        </w:rPr>
+        <w:drawing>
+          <wp:inline distT="0" distB="0" distL="0" distR="0" wp14:anchorId="43CB3CF2" wp14:editId="66EDE029">
+            <wp:extent cx="6639852" cy="3877216"/>
+            <wp:effectExtent l="0" t="0" r="8890" b="9525"/>
+            <wp:docPr id="115354367" name="Picture 1"/>
+            <wp:cNvGraphicFramePr>
+              <a:graphicFrameLocks xmlns:a="http://schemas.openxmlformats.org/drawingml/2006/main" noChangeAspect="1"/>
+            </wp:cNvGraphicFramePr>
+            <a:graphic xmlns:a="http://schemas.openxmlformats.org/drawingml/2006/main">
+              <a:graphicData uri="http://schemas.openxmlformats.org/drawingml/2006/picture">
+                <pic:pic xmlns:pic="http://schemas.openxmlformats.org/drawingml/2006/picture">
+                  <pic:nvPicPr>
+                    <pic:cNvPr id="115354367" name=""/>
+                    <pic:cNvPicPr/>
+                  </pic:nvPicPr>
+                  <pic:blipFill>
+                    <a:blip r:embed="rId45"/>
+                    <a:stretch>
+                      <a:fillRect/>
+                    </a:stretch>
+                  </pic:blipFill>
+                  <pic:spPr>
+                    <a:xfrm>
+                      <a:off x="0" y="0"/>
+                      <a:ext cx="6639852" cy="3877216"/>
+                    </a:xfrm>
+                    <a:prstGeom prst="rect">
+                      <a:avLst/>
+                    </a:prstGeom>
+                  </pic:spPr>
+                </pic:pic>
+              </a:graphicData>
+            </a:graphic>
+          </wp:inline>
+        </w:drawing>
+      </w:r>
+    </w:p>
+    <w:p>
+      <w:pPr>
+        <w:pStyle w:val="ListParagraph"/>
+        <w:numPr>
+          <w:ilvl w:val="0"/>
+          <w:numId w:val="1"/>
+        </w:numPr>
+        <w:rPr>
+          <w:lang w:val="en-US"/>
+        </w:rPr>
+      </w:pPr>
+      <w:r>
+        <w:rPr>
+          <w:lang w:val="en-US"/>
+        </w:rPr>
+        <w:t xml:space="preserve">Git pull </w:t>
+      </w:r>
+      <w:r>
+        <w:rPr>
+          <w:lang w:val="en-US"/>
+        </w:rPr>
+        <w:t>xxxxx</w:t>
+      </w:r>
+    </w:p>
+    <w:p>
+      <w:pPr>
+        <w:pStyle w:val="ListParagraph"/>
+        <w:numPr>
+          <w:ilvl w:val="1"/>
+          <w:numId w:val="1"/>
+        </w:numPr>
+        <w:rPr>
+          <w:lang w:val="en-US"/>
+        </w:rPr>
+      </w:pPr>
+      <w:r>
+        <w:rPr>
+          <w:lang w:val="en-US"/>
+        </w:rPr>
+        <w:t xml:space="preserve">If any conflict in changes, can run </w:t>
+      </w:r>
+    </w:p>
+    <w:p>
+      <w:pPr>
+        <w:pStyle w:val="ListParagraph"/>
+        <w:numPr>
+          <w:ilvl w:val="1"/>
+          <w:numId w:val="1"/>
+        </w:numPr>
+        <w:rPr>
+          <w:lang w:val="en-US"/>
+        </w:rPr>
+      </w:pPr>
+      <w:r>
+        <w:rPr>
+          <w:lang w:val="en-US"/>
+        </w:rPr>
+        <w:t>git checkout filename</w:t>
+      </w:r>
     </w:p>
     <w:sectPr>
       <w:pgSz w:w="11906" w:h="16838"/>
@@ -3476,6 +3217,119 @@
 <file path=word/numbering.xml><?xml version="1.0" encoding="utf-8"?>
 <w:numbering xmlns:wpc="http://schemas.microsoft.com/office/word/2010/wordprocessingCanvas" xmlns:cx="http://schemas.microsoft.com/office/drawing/2014/chartex" xmlns:cx1="http://schemas.microsoft.com/office/drawing/2015/9/8/chartex" xmlns:cx2="http://schemas.microsoft.com/office/drawing/2015/10/21/chartex" xmlns:cx3="http://schemas.microsoft.com/office/drawing/2016/5/9/chartex" xmlns:cx4="http://schemas.microsoft.com/office/drawing/2016/5/10/chartex" xmlns:cx5="http://schemas.microsoft.com/office/drawing/2016/5/11/chartex" xmlns:cx6="http://schemas.microsoft.com/office/drawing/2016/5/12/chartex" xmlns:cx7="http://schemas.microsoft.com/office/drawing/2016/5/13/chartex" xmlns:cx8="http://schemas.microsoft.com/office/drawing/2016/5/14/chartex" xmlns:mc="http://schemas.openxmlformats.org/markup-compatibility/2006" xmlns:aink="http://schemas.microsoft.com/office/drawing/2016/ink" xmlns:am3d="http://schemas.microsoft.com/office/drawing/2017/model3d" xmlns:o="urn:schemas-microsoft-com:office:office" xmlns:oel="http://schemas.microsoft.com/office/2019/extlst" xmlns:r="http://schemas.openxmlformats.org/officeDocument/2006/relationships" xmlns:m="http://schemas.openxmlformats.org/officeDocument/2006/math" xmlns:v="urn:schemas-microsoft-com:vml" xmlns:wp14="http://schemas.microsoft.com/office/word/2010/wordprocessingDrawing" xmlns:wp="http://schemas.openxmlformats.org/drawingml/2006/wordprocessingDrawing" xmlns:w10="urn:schemas-microsoft-com:office:word" xmlns:w="http://schemas.openxmlformats.org/wordprocessingml/2006/main" xmlns:w14="http://schemas.microsoft.com/office/word/2010/wordml" xmlns:w15="http://schemas.microsoft.com/office/word/2012/wordml" xmlns:w16cex="http://schemas.microsoft.com/office/word/2018/wordml/cex" xmlns:w16cid="http://schemas.microsoft.com/office/word/2016/wordml/cid" xmlns:w16="http://schemas.microsoft.com/office/word/2018/wordml" xmlns:w16du="http://schemas.microsoft.com/office/word/2023/wordml/word16du" xmlns:w16sdtdh="http://schemas.microsoft.com/office/word/2020/wordml/sdtdatahash" xmlns:w16se="http://schemas.microsoft.com/office/word/2015/wordml/symex" xmlns:wpg="http://schemas.microsoft.com/office/word/2010/wordprocessingGroup" xmlns:wpi="http://schemas.microsoft.com/office/word/2010/wordprocessingInk" xmlns:wne="http://schemas.microsoft.com/office/word/2006/wordml" xmlns:wps="http://schemas.microsoft.com/office/word/2010/wordprocessingShape" mc:Ignorable="w14 w15 w16se w16cid w16 w16cex w16sdtdh w16du wp14">
   <w:abstractNum w:abstractNumId="0" w15:restartNumberingAfterBreak="0">
+    <w:nsid w:val="36DC5CB7"/>
+    <w:multiLevelType w:val="hybridMultilevel"/>
+    <w:tmpl w:val="A69ACE80"/>
+    <w:lvl w:ilvl="0" w:tplc="C5E0ADF8">
+      <w:start w:val="8"/>
+      <w:numFmt w:val="bullet"/>
+      <w:lvlText w:val="-"/>
+      <w:lvlJc w:val="left"/>
+      <w:pPr>
+        <w:ind w:left="720" w:hanging="360"/>
+      </w:pPr>
+      <w:rPr>
+        <w:rFonts w:ascii="Calibri" w:eastAsiaTheme="minorEastAsia" w:hAnsi="Calibri" w:cs="Calibri" w:hint="default"/>
+      </w:rPr>
+    </w:lvl>
+    <w:lvl w:ilvl="1" w:tplc="48090003" w:tentative="1">
+      <w:start w:val="1"/>
+      <w:numFmt w:val="bullet"/>
+      <w:lvlText w:val="o"/>
+      <w:lvlJc w:val="left"/>
+      <w:pPr>
+        <w:ind w:left="1440" w:hanging="360"/>
+      </w:pPr>
+      <w:rPr>
+        <w:rFonts w:ascii="Courier New" w:hAnsi="Courier New" w:cs="Courier New" w:hint="default"/>
+      </w:rPr>
+    </w:lvl>
+    <w:lvl w:ilvl="2" w:tplc="48090005" w:tentative="1">
+      <w:start w:val="1"/>
+      <w:numFmt w:val="bullet"/>
+      <w:lvlText w:val=""/>
+      <w:lvlJc w:val="left"/>
+      <w:pPr>
+        <w:ind w:left="2160" w:hanging="360"/>
+      </w:pPr>
+      <w:rPr>
+        <w:rFonts w:ascii="Wingdings" w:hAnsi="Wingdings" w:hint="default"/>
+      </w:rPr>
+    </w:lvl>
+    <w:lvl w:ilvl="3" w:tplc="48090001" w:tentative="1">
+      <w:start w:val="1"/>
+      <w:numFmt w:val="bullet"/>
+      <w:lvlText w:val=""/>
+      <w:lvlJc w:val="left"/>
+      <w:pPr>
+        <w:ind w:left="2880" w:hanging="360"/>
+      </w:pPr>
+      <w:rPr>
+        <w:rFonts w:ascii="Symbol" w:hAnsi="Symbol" w:hint="default"/>
+      </w:rPr>
+    </w:lvl>
+    <w:lvl w:ilvl="4" w:tplc="48090003" w:tentative="1">
+      <w:start w:val="1"/>
+      <w:numFmt w:val="bullet"/>
+      <w:lvlText w:val="o"/>
+      <w:lvlJc w:val="left"/>
+      <w:pPr>
+        <w:ind w:left="3600" w:hanging="360"/>
+      </w:pPr>
+      <w:rPr>
+        <w:rFonts w:ascii="Courier New" w:hAnsi="Courier New" w:cs="Courier New" w:hint="default"/>
+      </w:rPr>
+    </w:lvl>
+    <w:lvl w:ilvl="5" w:tplc="48090005" w:tentative="1">
+      <w:start w:val="1"/>
+      <w:numFmt w:val="bullet"/>
+      <w:lvlText w:val=""/>
+      <w:lvlJc w:val="left"/>
+      <w:pPr>
+        <w:ind w:left="4320" w:hanging="360"/>
+      </w:pPr>
+      <w:rPr>
+        <w:rFonts w:ascii="Wingdings" w:hAnsi="Wingdings" w:hint="default"/>
+      </w:rPr>
+    </w:lvl>
+    <w:lvl w:ilvl="6" w:tplc="48090001" w:tentative="1">
+      <w:start w:val="1"/>
+      <w:numFmt w:val="bullet"/>
+      <w:lvlText w:val=""/>
+      <w:lvlJc w:val="left"/>
+      <w:pPr>
+        <w:ind w:left="5040" w:hanging="360"/>
+      </w:pPr>
+      <w:rPr>
+        <w:rFonts w:ascii="Symbol" w:hAnsi="Symbol" w:hint="default"/>
+      </w:rPr>
+    </w:lvl>
+    <w:lvl w:ilvl="7" w:tplc="48090003" w:tentative="1">
+      <w:start w:val="1"/>
+      <w:numFmt w:val="bullet"/>
+      <w:lvlText w:val="o"/>
+      <w:lvlJc w:val="left"/>
+      <w:pPr>
+        <w:ind w:left="5760" w:hanging="360"/>
+      </w:pPr>
+      <w:rPr>
+        <w:rFonts w:ascii="Courier New" w:hAnsi="Courier New" w:cs="Courier New" w:hint="default"/>
+      </w:rPr>
+    </w:lvl>
+    <w:lvl w:ilvl="8" w:tplc="48090005" w:tentative="1">
+      <w:start w:val="1"/>
+      <w:numFmt w:val="bullet"/>
+      <w:lvlText w:val=""/>
+      <w:lvlJc w:val="left"/>
+      <w:pPr>
+        <w:ind w:left="6480" w:hanging="360"/>
+      </w:pPr>
+      <w:rPr>
+        <w:rFonts w:ascii="Wingdings" w:hAnsi="Wingdings" w:hint="default"/>
+      </w:rPr>
+    </w:lvl>
+  </w:abstractNum>
+  <w:abstractNum w:abstractNumId="1" w15:restartNumberingAfterBreak="0">
     <w:nsid w:val="6FCA6B4B"/>
     <w:multiLevelType w:val="hybridMultilevel"/>
     <w:tmpl w:val="30A45732"/>
@@ -3565,6 +3419,9 @@
     </w:lvl>
   </w:abstractNum>
   <w:num w:numId="1" w16cid:durableId="593394429">
+    <w:abstractNumId w:val="1"/>
+  </w:num>
+  <w:num w:numId="2" w16cid:durableId="1123233516">
     <w:abstractNumId w:val="0"/>
   </w:num>
 </w:numbering>

</xml_diff>

<commit_message>
modified the settings for createConnection on index.js to define the port properly.
</commit_message>
<xml_diff>
--- a/React-MySQL-Notes.docx
+++ b/React-MySQL-Notes.docx
@@ -2000,7 +2000,21 @@
         <w:rPr>
           <w:lang w:val="en-US"/>
         </w:rPr>
-        <w:t xml:space="preserve"> | sudo bash</w:t>
+        <w:t xml:space="preserve"> | </w:t>
+      </w:r>
+      <w:proofErr w:type="spellStart"/>
+      <w:r>
+        <w:rPr>
+          <w:lang w:val="en-US"/>
+        </w:rPr>
+        <w:t>sudo</w:t>
+      </w:r>
+      <w:proofErr w:type="spellEnd"/>
+      <w:r>
+        <w:rPr>
+          <w:lang w:val="en-US"/>
+        </w:rPr>
+        <w:t xml:space="preserve"> bash</w:t>
       </w:r>
     </w:p>
     <w:p>
@@ -2018,7 +2032,21 @@
         <w:rPr>
           <w:lang w:val="en-US"/>
         </w:rPr>
-        <w:t>Sudo apt install nodejs -y</w:t>
+        <w:t xml:space="preserve">Sudo apt install </w:t>
+      </w:r>
+      <w:proofErr w:type="spellStart"/>
+      <w:r>
+        <w:rPr>
+          <w:lang w:val="en-US"/>
+        </w:rPr>
+        <w:t>nodejs</w:t>
+      </w:r>
+      <w:proofErr w:type="spellEnd"/>
+      <w:r>
+        <w:rPr>
+          <w:lang w:val="en-US"/>
+        </w:rPr>
+        <w:t xml:space="preserve"> -y</w:t>
       </w:r>
     </w:p>
     <w:p>
@@ -2036,7 +2064,21 @@
         <w:rPr>
           <w:lang w:val="en-US"/>
         </w:rPr>
-        <w:t>Note: seems like need to run with the URL will be more complete, else, hit an error later that npm is not found</w:t>
+        <w:t xml:space="preserve">Note: seems like need to run with the URL will be more complete, else, hit an error later that </w:t>
+      </w:r>
+      <w:proofErr w:type="spellStart"/>
+      <w:r>
+        <w:rPr>
+          <w:lang w:val="en-US"/>
+        </w:rPr>
+        <w:t>npm</w:t>
+      </w:r>
+      <w:proofErr w:type="spellEnd"/>
+      <w:r>
+        <w:rPr>
+          <w:lang w:val="en-US"/>
+        </w:rPr>
+        <w:t xml:space="preserve"> is not found</w:t>
       </w:r>
     </w:p>
     <w:p>
@@ -2080,7 +2122,43 @@
         <w:rPr>
           <w:lang w:val="en-US"/>
         </w:rPr>
-        <w:t>Make sure that node_modules or other unnecessary files are excluded in .gitignore file</w:t>
+        <w:t xml:space="preserve">Make sure that </w:t>
+      </w:r>
+      <w:proofErr w:type="spellStart"/>
+      <w:r>
+        <w:rPr>
+          <w:lang w:val="en-US"/>
+        </w:rPr>
+        <w:t>node_modules</w:t>
+      </w:r>
+      <w:proofErr w:type="spellEnd"/>
+      <w:r>
+        <w:rPr>
+          <w:lang w:val="en-US"/>
+        </w:rPr>
+        <w:t xml:space="preserve"> or other unnecessary files are excluded </w:t>
+      </w:r>
+      <w:proofErr w:type="gramStart"/>
+      <w:r>
+        <w:rPr>
+          <w:lang w:val="en-US"/>
+        </w:rPr>
+        <w:t>in .</w:t>
+      </w:r>
+      <w:proofErr w:type="spellStart"/>
+      <w:r>
+        <w:rPr>
+          <w:lang w:val="en-US"/>
+        </w:rPr>
+        <w:t>gitignore</w:t>
+      </w:r>
+      <w:proofErr w:type="spellEnd"/>
+      <w:proofErr w:type="gramEnd"/>
+      <w:r>
+        <w:rPr>
+          <w:lang w:val="en-US"/>
+        </w:rPr>
+        <w:t xml:space="preserve"> file</w:t>
       </w:r>
     </w:p>
     <w:p>
@@ -2173,7 +2251,23 @@
         </w:rPr>
       </w:pPr>
       <w:r>
-        <w:t>git remote set-url origin &lt;new-url&gt;</w:t>
+        <w:t>git remote set-</w:t>
+      </w:r>
+      <w:proofErr w:type="spellStart"/>
+      <w:r>
+        <w:t>url</w:t>
+      </w:r>
+      <w:proofErr w:type="spellEnd"/>
+      <w:r>
+        <w:t xml:space="preserve"> origin &lt;new-</w:t>
+      </w:r>
+      <w:proofErr w:type="spellStart"/>
+      <w:r>
+        <w:t>url</w:t>
+      </w:r>
+      <w:proofErr w:type="spellEnd"/>
+      <w:r>
+        <w:t>&gt;</w:t>
       </w:r>
     </w:p>
     <w:p>
@@ -2227,7 +2321,21 @@
         <w:rPr>
           <w:lang w:val="en-US"/>
         </w:rPr>
-        <w:t>Git add.</w:t>
+        <w:t xml:space="preserve">Git </w:t>
+      </w:r>
+      <w:proofErr w:type="gramStart"/>
+      <w:r>
+        <w:rPr>
+          <w:lang w:val="en-US"/>
+        </w:rPr>
+        <w:t>add</w:t>
+      </w:r>
+      <w:proofErr w:type="gramEnd"/>
+      <w:r>
+        <w:rPr>
+          <w:lang w:val="en-US"/>
+        </w:rPr>
+        <w:t>.</w:t>
       </w:r>
     </w:p>
     <w:p>
@@ -2245,7 +2353,21 @@
         <w:rPr>
           <w:lang w:val="en-US"/>
         </w:rPr>
-        <w:t>Git commit -m “xxxx”</w:t>
+        <w:t>Git commit -m “</w:t>
+      </w:r>
+      <w:proofErr w:type="spellStart"/>
+      <w:r>
+        <w:rPr>
+          <w:lang w:val="en-US"/>
+        </w:rPr>
+        <w:t>xxxx</w:t>
+      </w:r>
+      <w:proofErr w:type="spellEnd"/>
+      <w:r>
+        <w:rPr>
+          <w:lang w:val="en-US"/>
+        </w:rPr>
+        <w:t>”</w:t>
       </w:r>
     </w:p>
     <w:p>
@@ -2311,8 +2433,21 @@
           <w:szCs w:val="20"/>
           <w:shd w:val="clear" w:color="auto" w:fill="F2F2F2"/>
         </w:rPr>
-        <w:t>git clone xxxx</w:t>
-      </w:r>
+        <w:t xml:space="preserve">git clone </w:t>
+      </w:r>
+      <w:proofErr w:type="spellStart"/>
+      <w:r>
+        <w:rPr>
+          <w:rFonts w:ascii="Courier New" w:hAnsi="Courier New" w:cs="Courier New"/>
+          <w:color w:val="242424"/>
+          <w:spacing w:val="-5"/>
+          <w:sz w:val="20"/>
+          <w:szCs w:val="20"/>
+          <w:shd w:val="clear" w:color="auto" w:fill="F2F2F2"/>
+        </w:rPr>
+        <w:t>xxxx</w:t>
+      </w:r>
+      <w:proofErr w:type="spellEnd"/>
     </w:p>
     <w:p>
       <w:pPr>
@@ -2336,18 +2471,9 @@
           <w:szCs w:val="20"/>
           <w:shd w:val="clear" w:color="auto" w:fill="F2F2F2"/>
         </w:rPr>
-        <w:t xml:space="preserve">cd webappdemo/client </w:t>
-      </w:r>
-      <w:r>
-        <w:rPr>
-          <w:rFonts w:ascii="Courier New" w:hAnsi="Courier New" w:cs="Courier New"/>
-          <w:color w:val="242424"/>
-          <w:spacing w:val="-5"/>
-          <w:sz w:val="20"/>
-          <w:szCs w:val="20"/>
-        </w:rPr>
-        <w:br/>
-      </w:r>
+        <w:t xml:space="preserve">cd </w:t>
+      </w:r>
+      <w:proofErr w:type="spellStart"/>
       <w:r>
         <w:rPr>
           <w:rFonts w:ascii="Courier New" w:hAnsi="Courier New" w:cs="Courier New"/>
@@ -2357,18 +2483,9 @@
           <w:szCs w:val="20"/>
           <w:shd w:val="clear" w:color="auto" w:fill="F2F2F2"/>
         </w:rPr>
-        <w:t>sudo npm install</w:t>
-      </w:r>
-      <w:r>
-        <w:rPr>
-          <w:rFonts w:ascii="Courier New" w:hAnsi="Courier New" w:cs="Courier New"/>
-          <w:color w:val="242424"/>
-          <w:spacing w:val="-5"/>
-          <w:sz w:val="20"/>
-          <w:szCs w:val="20"/>
-        </w:rPr>
-        <w:br/>
-      </w:r>
+        <w:t>webappdemo</w:t>
+      </w:r>
+      <w:proofErr w:type="spellEnd"/>
       <w:r>
         <w:rPr>
           <w:rFonts w:ascii="Courier New" w:hAnsi="Courier New" w:cs="Courier New"/>
@@ -2378,7 +2495,123 @@
           <w:szCs w:val="20"/>
           <w:shd w:val="clear" w:color="auto" w:fill="F2F2F2"/>
         </w:rPr>
-        <w:t>sudo npm run build</w:t>
+        <w:t xml:space="preserve">/client </w:t>
+      </w:r>
+      <w:r>
+        <w:rPr>
+          <w:rFonts w:ascii="Courier New" w:hAnsi="Courier New" w:cs="Courier New"/>
+          <w:color w:val="242424"/>
+          <w:spacing w:val="-5"/>
+          <w:sz w:val="20"/>
+          <w:szCs w:val="20"/>
+        </w:rPr>
+        <w:br/>
+      </w:r>
+      <w:proofErr w:type="spellStart"/>
+      <w:r>
+        <w:rPr>
+          <w:rFonts w:ascii="Courier New" w:hAnsi="Courier New" w:cs="Courier New"/>
+          <w:color w:val="242424"/>
+          <w:spacing w:val="-5"/>
+          <w:sz w:val="20"/>
+          <w:szCs w:val="20"/>
+          <w:shd w:val="clear" w:color="auto" w:fill="F2F2F2"/>
+        </w:rPr>
+        <w:t>sudo</w:t>
+      </w:r>
+      <w:proofErr w:type="spellEnd"/>
+      <w:r>
+        <w:rPr>
+          <w:rFonts w:ascii="Courier New" w:hAnsi="Courier New" w:cs="Courier New"/>
+          <w:color w:val="242424"/>
+          <w:spacing w:val="-5"/>
+          <w:sz w:val="20"/>
+          <w:szCs w:val="20"/>
+          <w:shd w:val="clear" w:color="auto" w:fill="F2F2F2"/>
+        </w:rPr>
+        <w:t xml:space="preserve"> </w:t>
+      </w:r>
+      <w:proofErr w:type="spellStart"/>
+      <w:r>
+        <w:rPr>
+          <w:rFonts w:ascii="Courier New" w:hAnsi="Courier New" w:cs="Courier New"/>
+          <w:color w:val="242424"/>
+          <w:spacing w:val="-5"/>
+          <w:sz w:val="20"/>
+          <w:szCs w:val="20"/>
+          <w:shd w:val="clear" w:color="auto" w:fill="F2F2F2"/>
+        </w:rPr>
+        <w:t>npm</w:t>
+      </w:r>
+      <w:proofErr w:type="spellEnd"/>
+      <w:r>
+        <w:rPr>
+          <w:rFonts w:ascii="Courier New" w:hAnsi="Courier New" w:cs="Courier New"/>
+          <w:color w:val="242424"/>
+          <w:spacing w:val="-5"/>
+          <w:sz w:val="20"/>
+          <w:szCs w:val="20"/>
+          <w:shd w:val="clear" w:color="auto" w:fill="F2F2F2"/>
+        </w:rPr>
+        <w:t xml:space="preserve"> install</w:t>
+      </w:r>
+      <w:r>
+        <w:rPr>
+          <w:rFonts w:ascii="Courier New" w:hAnsi="Courier New" w:cs="Courier New"/>
+          <w:color w:val="242424"/>
+          <w:spacing w:val="-5"/>
+          <w:sz w:val="20"/>
+          <w:szCs w:val="20"/>
+        </w:rPr>
+        <w:br/>
+      </w:r>
+      <w:proofErr w:type="spellStart"/>
+      <w:r>
+        <w:rPr>
+          <w:rFonts w:ascii="Courier New" w:hAnsi="Courier New" w:cs="Courier New"/>
+          <w:color w:val="242424"/>
+          <w:spacing w:val="-5"/>
+          <w:sz w:val="20"/>
+          <w:szCs w:val="20"/>
+          <w:shd w:val="clear" w:color="auto" w:fill="F2F2F2"/>
+        </w:rPr>
+        <w:t>sudo</w:t>
+      </w:r>
+      <w:proofErr w:type="spellEnd"/>
+      <w:r>
+        <w:rPr>
+          <w:rFonts w:ascii="Courier New" w:hAnsi="Courier New" w:cs="Courier New"/>
+          <w:color w:val="242424"/>
+          <w:spacing w:val="-5"/>
+          <w:sz w:val="20"/>
+          <w:szCs w:val="20"/>
+          <w:shd w:val="clear" w:color="auto" w:fill="F2F2F2"/>
+        </w:rPr>
+        <w:t xml:space="preserve"> </w:t>
+      </w:r>
+      <w:proofErr w:type="spellStart"/>
+      <w:r>
+        <w:rPr>
+          <w:rFonts w:ascii="Courier New" w:hAnsi="Courier New" w:cs="Courier New"/>
+          <w:color w:val="242424"/>
+          <w:spacing w:val="-5"/>
+          <w:sz w:val="20"/>
+          <w:szCs w:val="20"/>
+          <w:shd w:val="clear" w:color="auto" w:fill="F2F2F2"/>
+        </w:rPr>
+        <w:t>npm</w:t>
+      </w:r>
+      <w:proofErr w:type="spellEnd"/>
+      <w:r>
+        <w:rPr>
+          <w:rFonts w:ascii="Courier New" w:hAnsi="Courier New" w:cs="Courier New"/>
+          <w:color w:val="242424"/>
+          <w:spacing w:val="-5"/>
+          <w:sz w:val="20"/>
+          <w:szCs w:val="20"/>
+          <w:shd w:val="clear" w:color="auto" w:fill="F2F2F2"/>
+        </w:rPr>
+        <w:t xml:space="preserve"> run build</w:t>
       </w:r>
     </w:p>
     <w:p>
@@ -2403,7 +2636,79 @@
           <w:szCs w:val="20"/>
           <w:shd w:val="clear" w:color="auto" w:fill="F2F2F2"/>
         </w:rPr>
-        <w:t>cd ../backend/ &amp;&amp; sudo npm install</w:t>
+        <w:t>cd</w:t>
+      </w:r>
+      <w:proofErr w:type="gramStart"/>
+      <w:r>
+        <w:rPr>
+          <w:rFonts w:ascii="Courier New" w:hAnsi="Courier New" w:cs="Courier New"/>
+          <w:color w:val="242424"/>
+          <w:spacing w:val="-5"/>
+          <w:sz w:val="20"/>
+          <w:szCs w:val="20"/>
+          <w:shd w:val="clear" w:color="auto" w:fill="F2F2F2"/>
+        </w:rPr>
+        <w:t xml:space="preserve"> ..</w:t>
+      </w:r>
+      <w:proofErr w:type="gramEnd"/>
+      <w:r>
+        <w:rPr>
+          <w:rFonts w:ascii="Courier New" w:hAnsi="Courier New" w:cs="Courier New"/>
+          <w:color w:val="242424"/>
+          <w:spacing w:val="-5"/>
+          <w:sz w:val="20"/>
+          <w:szCs w:val="20"/>
+          <w:shd w:val="clear" w:color="auto" w:fill="F2F2F2"/>
+        </w:rPr>
+        <w:t xml:space="preserve">/backend/ &amp;&amp; </w:t>
+      </w:r>
+      <w:proofErr w:type="spellStart"/>
+      <w:r>
+        <w:rPr>
+          <w:rFonts w:ascii="Courier New" w:hAnsi="Courier New" w:cs="Courier New"/>
+          <w:color w:val="242424"/>
+          <w:spacing w:val="-5"/>
+          <w:sz w:val="20"/>
+          <w:szCs w:val="20"/>
+          <w:shd w:val="clear" w:color="auto" w:fill="F2F2F2"/>
+        </w:rPr>
+        <w:t>sudo</w:t>
+      </w:r>
+      <w:proofErr w:type="spellEnd"/>
+      <w:r>
+        <w:rPr>
+          <w:rFonts w:ascii="Courier New" w:hAnsi="Courier New" w:cs="Courier New"/>
+          <w:color w:val="242424"/>
+          <w:spacing w:val="-5"/>
+          <w:sz w:val="20"/>
+          <w:szCs w:val="20"/>
+          <w:shd w:val="clear" w:color="auto" w:fill="F2F2F2"/>
+        </w:rPr>
+        <w:t xml:space="preserve"> </w:t>
+      </w:r>
+      <w:proofErr w:type="spellStart"/>
+      <w:r>
+        <w:rPr>
+          <w:rFonts w:ascii="Courier New" w:hAnsi="Courier New" w:cs="Courier New"/>
+          <w:color w:val="242424"/>
+          <w:spacing w:val="-5"/>
+          <w:sz w:val="20"/>
+          <w:szCs w:val="20"/>
+          <w:shd w:val="clear" w:color="auto" w:fill="F2F2F2"/>
+        </w:rPr>
+        <w:t>npm</w:t>
+      </w:r>
+      <w:proofErr w:type="spellEnd"/>
+      <w:r>
+        <w:rPr>
+          <w:rFonts w:ascii="Courier New" w:hAnsi="Courier New" w:cs="Courier New"/>
+          <w:color w:val="242424"/>
+          <w:spacing w:val="-5"/>
+          <w:sz w:val="20"/>
+          <w:szCs w:val="20"/>
+          <w:shd w:val="clear" w:color="auto" w:fill="F2F2F2"/>
+        </w:rPr>
+        <w:t xml:space="preserve"> install</w:t>
       </w:r>
     </w:p>
     <w:p>
@@ -2468,7 +2773,31 @@
           <w:szCs w:val="20"/>
           <w:shd w:val="clear" w:color="auto" w:fill="F2F2F2"/>
         </w:rPr>
-        <w:t>cp -R /home/ubuntu/webappdemo/client/build /var/www</w:t>
+        <w:t>cp -R /home/ubuntu/</w:t>
+      </w:r>
+      <w:proofErr w:type="spellStart"/>
+      <w:r>
+        <w:rPr>
+          <w:rFonts w:ascii="Courier New" w:hAnsi="Courier New" w:cs="Courier New"/>
+          <w:color w:val="242424"/>
+          <w:spacing w:val="-5"/>
+          <w:sz w:val="20"/>
+          <w:szCs w:val="20"/>
+          <w:shd w:val="clear" w:color="auto" w:fill="F2F2F2"/>
+        </w:rPr>
+        <w:t>webappdemo</w:t>
+      </w:r>
+      <w:proofErr w:type="spellEnd"/>
+      <w:r>
+        <w:rPr>
+          <w:rFonts w:ascii="Courier New" w:hAnsi="Courier New" w:cs="Courier New"/>
+          <w:color w:val="242424"/>
+          <w:spacing w:val="-5"/>
+          <w:sz w:val="20"/>
+          <w:szCs w:val="20"/>
+          <w:shd w:val="clear" w:color="auto" w:fill="F2F2F2"/>
+        </w:rPr>
+        <w:t>/client/build /var/www</w:t>
       </w:r>
     </w:p>
     <w:p>
@@ -2484,6 +2813,7 @@
           <w:lang w:val="en-US"/>
         </w:rPr>
       </w:pPr>
+      <w:proofErr w:type="spellStart"/>
       <w:r>
         <w:rPr>
           <w:rFonts w:ascii="Courier New" w:hAnsi="Courier New" w:cs="Courier New"/>
@@ -2493,7 +2823,19 @@
           <w:szCs w:val="20"/>
           <w:shd w:val="clear" w:color="auto" w:fill="F2F2F2"/>
         </w:rPr>
-        <w:t>sudo vim /etc/nginx/sites-available/default</w:t>
+        <w:t>sudo</w:t>
+      </w:r>
+      <w:proofErr w:type="spellEnd"/>
+      <w:r>
+        <w:rPr>
+          <w:rFonts w:ascii="Courier New" w:hAnsi="Courier New" w:cs="Courier New"/>
+          <w:color w:val="242424"/>
+          <w:spacing w:val="-5"/>
+          <w:sz w:val="20"/>
+          <w:szCs w:val="20"/>
+          <w:shd w:val="clear" w:color="auto" w:fill="F2F2F2"/>
+        </w:rPr>
+        <w:t xml:space="preserve"> vim /etc/nginx/sites-available/default</w:t>
       </w:r>
     </w:p>
     <w:p>
@@ -2555,8 +2897,9 @@
           <w14:ligatures w14:val="none"/>
         </w:rPr>
         <w:br/>
-        <w:t xml:space="preserve">    listen 80 default_server;</w:t>
-      </w:r>
+        <w:t xml:space="preserve">    listen 80 </w:t>
+      </w:r>
+      <w:proofErr w:type="spellStart"/>
       <w:r>
         <w:rPr>
           <w:rFonts w:ascii="Courier New" w:eastAsia="Times New Roman" w:hAnsi="Courier New" w:cs="Courier New"/>
@@ -2567,8 +2910,59 @@
           <w:szCs w:val="18"/>
           <w14:ligatures w14:val="none"/>
         </w:rPr>
+        <w:t>default_server</w:t>
+      </w:r>
+      <w:proofErr w:type="spellEnd"/>
+      <w:r>
+        <w:rPr>
+          <w:rFonts w:ascii="Courier New" w:eastAsia="Times New Roman" w:hAnsi="Courier New" w:cs="Courier New"/>
+          <w:color w:val="242424"/>
+          <w:spacing w:val="-5"/>
+          <w:kern w:val="0"/>
+          <w:sz w:val="18"/>
+          <w:szCs w:val="18"/>
+          <w14:ligatures w14:val="none"/>
+        </w:rPr>
+        <w:t>;</w:t>
+      </w:r>
+      <w:r>
+        <w:rPr>
+          <w:rFonts w:ascii="Courier New" w:eastAsia="Times New Roman" w:hAnsi="Courier New" w:cs="Courier New"/>
+          <w:color w:val="242424"/>
+          <w:spacing w:val="-5"/>
+          <w:kern w:val="0"/>
+          <w:sz w:val="18"/>
+          <w:szCs w:val="18"/>
+          <w14:ligatures w14:val="none"/>
+        </w:rPr>
         <w:br/>
-        <w:t xml:space="preserve">    listen [::]:80 default_server;    # We want the root folder to point at index.html</w:t>
+        <w:t xml:space="preserve">    listen [::]:80 </w:t>
+      </w:r>
+      <w:proofErr w:type="spellStart"/>
+      <w:r>
+        <w:rPr>
+          <w:rFonts w:ascii="Courier New" w:eastAsia="Times New Roman" w:hAnsi="Courier New" w:cs="Courier New"/>
+          <w:color w:val="242424"/>
+          <w:spacing w:val="-5"/>
+          <w:kern w:val="0"/>
+          <w:sz w:val="18"/>
+          <w:szCs w:val="18"/>
+          <w14:ligatures w14:val="none"/>
+        </w:rPr>
+        <w:t>default_server</w:t>
+      </w:r>
+      <w:proofErr w:type="spellEnd"/>
+      <w:r>
+        <w:rPr>
+          <w:rFonts w:ascii="Courier New" w:eastAsia="Times New Roman" w:hAnsi="Courier New" w:cs="Courier New"/>
+          <w:color w:val="242424"/>
+          <w:spacing w:val="-5"/>
+          <w:kern w:val="0"/>
+          <w:sz w:val="18"/>
+          <w:szCs w:val="18"/>
+          <w14:ligatures w14:val="none"/>
+        </w:rPr>
+        <w:t>;    # We want the root folder to point at index.html</w:t>
       </w:r>
       <w:r>
         <w:rPr>
@@ -2633,8 +3027,9 @@
         </w:rPr>
         <w:lastRenderedPageBreak/>
         <w:br/>
-        <w:t xml:space="preserve">    server_name _;</w:t>
-      </w:r>
+        <w:t xml:space="preserve">    </w:t>
+      </w:r>
+      <w:proofErr w:type="spellStart"/>
       <w:r>
         <w:rPr>
           <w:rFonts w:ascii="Courier New" w:eastAsia="Times New Roman" w:hAnsi="Courier New" w:cs="Courier New"/>
@@ -2645,8 +3040,9 @@
           <w:szCs w:val="18"/>
           <w14:ligatures w14:val="none"/>
         </w:rPr>
-        <w:br/>
-      </w:r>
+        <w:t>server_name</w:t>
+      </w:r>
+      <w:proofErr w:type="spellEnd"/>
       <w:r>
         <w:rPr>
           <w:rFonts w:ascii="Courier New" w:eastAsia="Times New Roman" w:hAnsi="Courier New" w:cs="Courier New"/>
@@ -2657,8 +3053,7 @@
           <w:szCs w:val="18"/>
           <w14:ligatures w14:val="none"/>
         </w:rPr>
-        <w:br/>
-        <w:t xml:space="preserve">    location / {</w:t>
+        <w:t xml:space="preserve"> _;</w:t>
       </w:r>
       <w:r>
         <w:rPr>
@@ -2671,7 +3066,6 @@
           <w14:ligatures w14:val="none"/>
         </w:rPr>
         <w:br/>
-        <w:t xml:space="preserve">        # First attempt to serve request as file, then</w:t>
       </w:r>
       <w:r>
         <w:rPr>
@@ -2684,7 +3078,7 @@
           <w14:ligatures w14:val="none"/>
         </w:rPr>
         <w:br/>
-        <w:t xml:space="preserve">        # as directory, then fall back to displaying a 404.</w:t>
+        <w:t xml:space="preserve">    location / {</w:t>
       </w:r>
       <w:r>
         <w:rPr>
@@ -2697,7 +3091,111 @@
           <w14:ligatures w14:val="none"/>
         </w:rPr>
         <w:br/>
-        <w:t xml:space="preserve">        try_files $uri /index.html $uri/ =404;</w:t>
+        <w:t xml:space="preserve">        # First attempt to serve request as file, then</w:t>
+      </w:r>
+      <w:r>
+        <w:rPr>
+          <w:rFonts w:ascii="Courier New" w:eastAsia="Times New Roman" w:hAnsi="Courier New" w:cs="Courier New"/>
+          <w:color w:val="242424"/>
+          <w:spacing w:val="-5"/>
+          <w:kern w:val="0"/>
+          <w:sz w:val="18"/>
+          <w:szCs w:val="18"/>
+          <w14:ligatures w14:val="none"/>
+        </w:rPr>
+        <w:br/>
+        <w:t xml:space="preserve">        # as directory, then fall back to displaying a 404.</w:t>
+      </w:r>
+      <w:r>
+        <w:rPr>
+          <w:rFonts w:ascii="Courier New" w:eastAsia="Times New Roman" w:hAnsi="Courier New" w:cs="Courier New"/>
+          <w:color w:val="242424"/>
+          <w:spacing w:val="-5"/>
+          <w:kern w:val="0"/>
+          <w:sz w:val="18"/>
+          <w:szCs w:val="18"/>
+          <w14:ligatures w14:val="none"/>
+        </w:rPr>
+        <w:br/>
+        <w:t xml:space="preserve">        </w:t>
+      </w:r>
+      <w:proofErr w:type="spellStart"/>
+      <w:r>
+        <w:rPr>
+          <w:rFonts w:ascii="Courier New" w:eastAsia="Times New Roman" w:hAnsi="Courier New" w:cs="Courier New"/>
+          <w:color w:val="242424"/>
+          <w:spacing w:val="-5"/>
+          <w:kern w:val="0"/>
+          <w:sz w:val="18"/>
+          <w:szCs w:val="18"/>
+          <w14:ligatures w14:val="none"/>
+        </w:rPr>
+        <w:t>try_files</w:t>
+      </w:r>
+      <w:proofErr w:type="spellEnd"/>
+      <w:r>
+        <w:rPr>
+          <w:rFonts w:ascii="Courier New" w:eastAsia="Times New Roman" w:hAnsi="Courier New" w:cs="Courier New"/>
+          <w:color w:val="242424"/>
+          <w:spacing w:val="-5"/>
+          <w:kern w:val="0"/>
+          <w:sz w:val="18"/>
+          <w:szCs w:val="18"/>
+          <w14:ligatures w14:val="none"/>
+        </w:rPr>
+        <w:t xml:space="preserve"> $</w:t>
+      </w:r>
+      <w:proofErr w:type="spellStart"/>
+      <w:r>
+        <w:rPr>
+          <w:rFonts w:ascii="Courier New" w:eastAsia="Times New Roman" w:hAnsi="Courier New" w:cs="Courier New"/>
+          <w:color w:val="242424"/>
+          <w:spacing w:val="-5"/>
+          <w:kern w:val="0"/>
+          <w:sz w:val="18"/>
+          <w:szCs w:val="18"/>
+          <w14:ligatures w14:val="none"/>
+        </w:rPr>
+        <w:t>uri</w:t>
+      </w:r>
+      <w:proofErr w:type="spellEnd"/>
+      <w:r>
+        <w:rPr>
+          <w:rFonts w:ascii="Courier New" w:eastAsia="Times New Roman" w:hAnsi="Courier New" w:cs="Courier New"/>
+          <w:color w:val="242424"/>
+          <w:spacing w:val="-5"/>
+          <w:kern w:val="0"/>
+          <w:sz w:val="18"/>
+          <w:szCs w:val="18"/>
+          <w14:ligatures w14:val="none"/>
+        </w:rPr>
+        <w:t xml:space="preserve"> /index.html $</w:t>
+      </w:r>
+      <w:proofErr w:type="spellStart"/>
+      <w:r>
+        <w:rPr>
+          <w:rFonts w:ascii="Courier New" w:eastAsia="Times New Roman" w:hAnsi="Courier New" w:cs="Courier New"/>
+          <w:color w:val="242424"/>
+          <w:spacing w:val="-5"/>
+          <w:kern w:val="0"/>
+          <w:sz w:val="18"/>
+          <w:szCs w:val="18"/>
+          <w14:ligatures w14:val="none"/>
+        </w:rPr>
+        <w:t>uri</w:t>
+      </w:r>
+      <w:proofErr w:type="spellEnd"/>
+      <w:r>
+        <w:rPr>
+          <w:rFonts w:ascii="Courier New" w:eastAsia="Times New Roman" w:hAnsi="Courier New" w:cs="Courier New"/>
+          <w:color w:val="242424"/>
+          <w:spacing w:val="-5"/>
+          <w:kern w:val="0"/>
+          <w:sz w:val="18"/>
+          <w:szCs w:val="18"/>
+          <w14:ligatures w14:val="none"/>
+        </w:rPr>
+        <w:t>/ =404;</w:t>
       </w:r>
       <w:r>
         <w:rPr>
@@ -2749,8 +3247,9 @@
           <w:highlight w:val="yellow"/>
           <w14:ligatures w14:val="none"/>
         </w:rPr>
-        <w:t>location /api {</w:t>
-      </w:r>
+        <w:t>location /</w:t>
+      </w:r>
+      <w:proofErr w:type="spellStart"/>
       <w:r>
         <w:rPr>
           <w:rFonts w:ascii="Courier New" w:eastAsia="Times New Roman" w:hAnsi="Courier New" w:cs="Courier New"/>
@@ -2762,9 +3261,9 @@
           <w:highlight w:val="yellow"/>
           <w14:ligatures w14:val="none"/>
         </w:rPr>
-        <w:br/>
-        <w:t xml:space="preserve">        proxy_pass http://localhost:8081;</w:t>
-      </w:r>
+        <w:t>api</w:t>
+      </w:r>
+      <w:proofErr w:type="spellEnd"/>
       <w:r>
         <w:rPr>
           <w:rFonts w:ascii="Courier New" w:eastAsia="Times New Roman" w:hAnsi="Courier New" w:cs="Courier New"/>
@@ -2776,6 +3275,61 @@
           <w:highlight w:val="yellow"/>
           <w14:ligatures w14:val="none"/>
         </w:rPr>
+        <w:t xml:space="preserve"> {</w:t>
+      </w:r>
+      <w:r>
+        <w:rPr>
+          <w:rFonts w:ascii="Courier New" w:eastAsia="Times New Roman" w:hAnsi="Courier New" w:cs="Courier New"/>
+          <w:color w:val="242424"/>
+          <w:spacing w:val="-5"/>
+          <w:kern w:val="0"/>
+          <w:sz w:val="18"/>
+          <w:szCs w:val="18"/>
+          <w:highlight w:val="yellow"/>
+          <w14:ligatures w14:val="none"/>
+        </w:rPr>
+        <w:br/>
+        <w:t xml:space="preserve">        </w:t>
+      </w:r>
+      <w:proofErr w:type="spellStart"/>
+      <w:r>
+        <w:rPr>
+          <w:rFonts w:ascii="Courier New" w:eastAsia="Times New Roman" w:hAnsi="Courier New" w:cs="Courier New"/>
+          <w:color w:val="242424"/>
+          <w:spacing w:val="-5"/>
+          <w:kern w:val="0"/>
+          <w:sz w:val="18"/>
+          <w:szCs w:val="18"/>
+          <w:highlight w:val="yellow"/>
+          <w14:ligatures w14:val="none"/>
+        </w:rPr>
+        <w:t>proxy_pass</w:t>
+      </w:r>
+      <w:proofErr w:type="spellEnd"/>
+      <w:r>
+        <w:rPr>
+          <w:rFonts w:ascii="Courier New" w:eastAsia="Times New Roman" w:hAnsi="Courier New" w:cs="Courier New"/>
+          <w:color w:val="242424"/>
+          <w:spacing w:val="-5"/>
+          <w:kern w:val="0"/>
+          <w:sz w:val="18"/>
+          <w:szCs w:val="18"/>
+          <w:highlight w:val="yellow"/>
+          <w14:ligatures w14:val="none"/>
+        </w:rPr>
+        <w:t xml:space="preserve"> http://localhost:8081;</w:t>
+      </w:r>
+      <w:r>
+        <w:rPr>
+          <w:rFonts w:ascii="Courier New" w:eastAsia="Times New Roman" w:hAnsi="Courier New" w:cs="Courier New"/>
+          <w:color w:val="242424"/>
+          <w:spacing w:val="-5"/>
+          <w:kern w:val="0"/>
+          <w:sz w:val="18"/>
+          <w:szCs w:val="18"/>
+          <w:highlight w:val="yellow"/>
+          <w14:ligatures w14:val="none"/>
+        </w:rPr>
         <w:br/>
         <w:t xml:space="preserve">    }</w:t>
       </w:r>
@@ -2808,7 +3362,29 @@
         <w:rPr>
           <w:lang w:val="en-US"/>
         </w:rPr>
-        <w:t>ESC + :wq to save and exit</w:t>
+        <w:t xml:space="preserve">ESC </w:t>
+      </w:r>
+      <w:proofErr w:type="gramStart"/>
+      <w:r>
+        <w:rPr>
+          <w:lang w:val="en-US"/>
+        </w:rPr>
+        <w:t>+ :</w:t>
+      </w:r>
+      <w:proofErr w:type="spellStart"/>
+      <w:r>
+        <w:rPr>
+          <w:lang w:val="en-US"/>
+        </w:rPr>
+        <w:t>wq</w:t>
+      </w:r>
+      <w:proofErr w:type="spellEnd"/>
+      <w:proofErr w:type="gramEnd"/>
+      <w:r>
+        <w:rPr>
+          <w:lang w:val="en-US"/>
+        </w:rPr>
+        <w:t xml:space="preserve"> to save and exit</w:t>
       </w:r>
     </w:p>
     <w:p>
@@ -2826,7 +3402,21 @@
         <w:rPr>
           <w:lang w:val="en-US"/>
         </w:rPr>
-        <w:t>Sudo systemctl restart nginx</w:t>
+        <w:t xml:space="preserve">Sudo </w:t>
+      </w:r>
+      <w:proofErr w:type="spellStart"/>
+      <w:r>
+        <w:rPr>
+          <w:lang w:val="en-US"/>
+        </w:rPr>
+        <w:t>systemctl</w:t>
+      </w:r>
+      <w:proofErr w:type="spellEnd"/>
+      <w:r>
+        <w:rPr>
+          <w:lang w:val="en-US"/>
+        </w:rPr>
+        <w:t xml:space="preserve"> restart nginx</w:t>
       </w:r>
     </w:p>
     <w:p>
@@ -2897,13 +3487,23 @@
         </w:rPr>
         <w:t xml:space="preserve">Sudo </w:t>
       </w:r>
+      <w:proofErr w:type="spellStart"/>
       <w:r>
         <w:rPr>
           <w:rStyle w:val="pg"/>
           <w:color w:val="242424"/>
           <w:spacing w:val="-5"/>
         </w:rPr>
-        <w:t>npm install pm2 -g</w:t>
+        <w:t>npm</w:t>
+      </w:r>
+      <w:proofErr w:type="spellEnd"/>
+      <w:r>
+        <w:rPr>
+          <w:rStyle w:val="pg"/>
+          <w:color w:val="242424"/>
+          <w:spacing w:val="-5"/>
+        </w:rPr>
+        <w:t xml:space="preserve"> install pm2 -g</w:t>
       </w:r>
     </w:p>
     <w:p>
@@ -3046,7 +3646,35 @@
         <w:rPr>
           <w:lang w:val="en-US"/>
         </w:rPr>
-        <w:t>Debugging why the mysql server is not connected to react website (or, to rephrase, why the react website unable to pull the mysql database)</w:t>
+        <w:t xml:space="preserve">Debugging why the </w:t>
+      </w:r>
+      <w:proofErr w:type="spellStart"/>
+      <w:r>
+        <w:rPr>
+          <w:lang w:val="en-US"/>
+        </w:rPr>
+        <w:t>mysql</w:t>
+      </w:r>
+      <w:proofErr w:type="spellEnd"/>
+      <w:r>
+        <w:rPr>
+          <w:lang w:val="en-US"/>
+        </w:rPr>
+        <w:t xml:space="preserve"> server is not connected to react website (or, to rephrase, why the react website unable to pull the </w:t>
+      </w:r>
+      <w:proofErr w:type="spellStart"/>
+      <w:r>
+        <w:rPr>
+          <w:lang w:val="en-US"/>
+        </w:rPr>
+        <w:t>mysql</w:t>
+      </w:r>
+      <w:proofErr w:type="spellEnd"/>
+      <w:r>
+        <w:rPr>
+          <w:lang w:val="en-US"/>
+        </w:rPr>
+        <w:t xml:space="preserve"> database)</w:t>
       </w:r>
     </w:p>
     <w:p>
@@ -3108,10 +3736,10 @@
           <w:lang w:val="en-US"/>
         </w:rPr>
         <w:drawing>
-          <wp:inline distT="0" distB="0" distL="0" distR="0" wp14:anchorId="43CB3CF2" wp14:editId="66EDE029">
-            <wp:extent cx="6639852" cy="3877216"/>
-            <wp:effectExtent l="0" t="0" r="8890" b="9525"/>
-            <wp:docPr id="115354367" name="Picture 1"/>
+          <wp:inline distT="0" distB="0" distL="0" distR="0" wp14:anchorId="57BF2CE0" wp14:editId="627ED340">
+            <wp:extent cx="6645910" cy="3613785"/>
+            <wp:effectExtent l="0" t="0" r="2540" b="5715"/>
+            <wp:docPr id="1234746301" name="Picture 1"/>
             <wp:cNvGraphicFramePr>
               <a:graphicFrameLocks xmlns:a="http://schemas.openxmlformats.org/drawingml/2006/main" noChangeAspect="1"/>
             </wp:cNvGraphicFramePr>
@@ -3119,7 +3747,7 @@
               <a:graphicData uri="http://schemas.openxmlformats.org/drawingml/2006/picture">
                 <pic:pic xmlns:pic="http://schemas.openxmlformats.org/drawingml/2006/picture">
                   <pic:nvPicPr>
-                    <pic:cNvPr id="115354367" name=""/>
+                    <pic:cNvPr id="1234746301" name=""/>
                     <pic:cNvPicPr/>
                   </pic:nvPicPr>
                   <pic:blipFill>
@@ -3131,7 +3759,7 @@
                   <pic:spPr>
                     <a:xfrm>
                       <a:off x="0" y="0"/>
-                      <a:ext cx="6639852" cy="3877216"/>
+                      <a:ext cx="6645910" cy="3613785"/>
                     </a:xfrm>
                     <a:prstGeom prst="rect">
                       <a:avLst/>
@@ -3146,6 +3774,13 @@
     </w:p>
     <w:p>
       <w:pPr>
+        <w:rPr>
+          <w:lang w:val="en-US"/>
+        </w:rPr>
+      </w:pPr>
+    </w:p>
+    <w:p>
+      <w:pPr>
         <w:pStyle w:val="ListParagraph"/>
         <w:numPr>
           <w:ilvl w:val="0"/>
@@ -3161,12 +3796,14 @@
         </w:rPr>
         <w:t xml:space="preserve">Git pull </w:t>
       </w:r>
+      <w:proofErr w:type="spellStart"/>
       <w:r>
         <w:rPr>
           <w:lang w:val="en-US"/>
         </w:rPr>
         <w:t>xxxxx</w:t>
       </w:r>
+      <w:proofErr w:type="spellEnd"/>
     </w:p>
     <w:p>
       <w:pPr>

</xml_diff>

<commit_message>
changed backend index.js to connect to RDS instance, instead of local mysql database. The backend nodejs still remains listening on localhost:8800
</commit_message>
<xml_diff>
--- a/React-MySQL-Notes.docx
+++ b/React-MySQL-Notes.docx
@@ -3840,6 +3840,232 @@
         </w:rPr>
         <w:t>git checkout filename</w:t>
       </w:r>
+    </w:p>
+    <w:p>
+      <w:pPr>
+        <w:rPr>
+          <w:lang w:val="en-US"/>
+        </w:rPr>
+      </w:pPr>
+    </w:p>
+    <w:p>
+      <w:pPr>
+        <w:rPr>
+          <w:lang w:val="en-US"/>
+        </w:rPr>
+      </w:pPr>
+      <w:r>
+        <w:rPr>
+          <w:lang w:val="en-US"/>
+        </w:rPr>
+        <w:br w:type="page"/>
+      </w:r>
+    </w:p>
+    <w:p>
+      <w:pPr>
+        <w:rPr>
+          <w:lang w:val="en-US"/>
+        </w:rPr>
+      </w:pPr>
+      <w:r>
+        <w:rPr>
+          <w:lang w:val="en-US"/>
+        </w:rPr>
+        <w:lastRenderedPageBreak/>
+        <w:drawing>
+          <wp:inline distT="0" distB="0" distL="0" distR="0" wp14:anchorId="62DA0FA7" wp14:editId="02E7EEC4">
+            <wp:extent cx="6645910" cy="2592705"/>
+            <wp:effectExtent l="0" t="0" r="2540" b="0"/>
+            <wp:docPr id="19681367" name="Picture 1"/>
+            <wp:cNvGraphicFramePr>
+              <a:graphicFrameLocks xmlns:a="http://schemas.openxmlformats.org/drawingml/2006/main" noChangeAspect="1"/>
+            </wp:cNvGraphicFramePr>
+            <a:graphic xmlns:a="http://schemas.openxmlformats.org/drawingml/2006/main">
+              <a:graphicData uri="http://schemas.openxmlformats.org/drawingml/2006/picture">
+                <pic:pic xmlns:pic="http://schemas.openxmlformats.org/drawingml/2006/picture">
+                  <pic:nvPicPr>
+                    <pic:cNvPr id="19681367" name=""/>
+                    <pic:cNvPicPr/>
+                  </pic:nvPicPr>
+                  <pic:blipFill>
+                    <a:blip r:embed="rId46"/>
+                    <a:stretch>
+                      <a:fillRect/>
+                    </a:stretch>
+                  </pic:blipFill>
+                  <pic:spPr>
+                    <a:xfrm>
+                      <a:off x="0" y="0"/>
+                      <a:ext cx="6645910" cy="2592705"/>
+                    </a:xfrm>
+                    <a:prstGeom prst="rect">
+                      <a:avLst/>
+                    </a:prstGeom>
+                  </pic:spPr>
+                </pic:pic>
+              </a:graphicData>
+            </a:graphic>
+          </wp:inline>
+        </w:drawing>
+      </w:r>
+    </w:p>
+    <w:p>
+      <w:pPr>
+        <w:shd w:val="clear" w:color="auto" w:fill="004A77"/>
+        <w:spacing w:after="0" w:line="240" w:lineRule="auto"/>
+        <w:rPr>
+          <w:rFonts w:ascii="Courier New" w:eastAsia="Times New Roman" w:hAnsi="Courier New" w:cs="Courier New"/>
+          <w:color w:val="E3E3E3"/>
+          <w:kern w:val="0"/>
+          <w:sz w:val="18"/>
+          <w:szCs w:val="18"/>
+          <w14:ligatures w14:val="none"/>
+        </w:rPr>
+      </w:pPr>
+      <w:r>
+        <w:rPr>
+          <w:rFonts w:ascii="var(--source-code-font-family)" w:eastAsia="Times New Roman" w:hAnsi="var(--source-code-font-family)" w:cs="Courier New"/>
+          <w:color w:val="E3E3E3"/>
+          <w:kern w:val="0"/>
+          <w:sz w:val="18"/>
+          <w:szCs w:val="18"/>
+          <w14:ligatures w14:val="none"/>
+        </w:rPr>
+        <w:t xml:space="preserve">Access to </w:t>
+      </w:r>
+      <w:proofErr w:type="spellStart"/>
+      <w:r>
+        <w:rPr>
+          <w:rFonts w:ascii="var(--source-code-font-family)" w:eastAsia="Times New Roman" w:hAnsi="var(--source-code-font-family)" w:cs="Courier New"/>
+          <w:color w:val="E3E3E3"/>
+          <w:kern w:val="0"/>
+          <w:sz w:val="18"/>
+          <w:szCs w:val="18"/>
+          <w14:ligatures w14:val="none"/>
+        </w:rPr>
+        <w:t>XMLHttpRequest</w:t>
+      </w:r>
+      <w:proofErr w:type="spellEnd"/>
+      <w:r>
+        <w:rPr>
+          <w:rFonts w:ascii="var(--source-code-font-family)" w:eastAsia="Times New Roman" w:hAnsi="var(--source-code-font-family)" w:cs="Courier New"/>
+          <w:color w:val="E3E3E3"/>
+          <w:kern w:val="0"/>
+          <w:sz w:val="18"/>
+          <w:szCs w:val="18"/>
+          <w14:ligatures w14:val="none"/>
+        </w:rPr>
+        <w:t xml:space="preserve"> at 'http://localhost:8800/books' from origin 'http://ec2-18-141-223-21.ap-southeast-1.compute.amazonaws.com' has been blocked by CORS policy: The request client is not a secure context and the resource is in more-private address space `local`.</w:t>
+      </w:r>
+    </w:p>
+    <w:p/>
+    <w:p>
+      <w:r>
+        <w:drawing>
+          <wp:inline distT="0" distB="0" distL="0" distR="0" wp14:anchorId="160CE77E" wp14:editId="5283185F">
+            <wp:extent cx="6645910" cy="2158365"/>
+            <wp:effectExtent l="0" t="0" r="2540" b="0"/>
+            <wp:docPr id="1316492830" name="Picture 1"/>
+            <wp:cNvGraphicFramePr>
+              <a:graphicFrameLocks xmlns:a="http://schemas.openxmlformats.org/drawingml/2006/main" noChangeAspect="1"/>
+            </wp:cNvGraphicFramePr>
+            <a:graphic xmlns:a="http://schemas.openxmlformats.org/drawingml/2006/main">
+              <a:graphicData uri="http://schemas.openxmlformats.org/drawingml/2006/picture">
+                <pic:pic xmlns:pic="http://schemas.openxmlformats.org/drawingml/2006/picture">
+                  <pic:nvPicPr>
+                    <pic:cNvPr id="1316492830" name=""/>
+                    <pic:cNvPicPr/>
+                  </pic:nvPicPr>
+                  <pic:blipFill>
+                    <a:blip r:embed="rId47"/>
+                    <a:stretch>
+                      <a:fillRect/>
+                    </a:stretch>
+                  </pic:blipFill>
+                  <pic:spPr>
+                    <a:xfrm>
+                      <a:off x="0" y="0"/>
+                      <a:ext cx="6645910" cy="2158365"/>
+                    </a:xfrm>
+                    <a:prstGeom prst="rect">
+                      <a:avLst/>
+                    </a:prstGeom>
+                  </pic:spPr>
+                </pic:pic>
+              </a:graphicData>
+            </a:graphic>
+          </wp:inline>
+        </w:drawing>
+      </w:r>
+    </w:p>
+    <w:p/>
+    <w:p>
+      <w:pPr>
+        <w:rPr>
+          <w:lang w:val="en-US"/>
+        </w:rPr>
+      </w:pPr>
+      <w:r>
+        <w:rPr>
+          <w:lang w:val="en-US"/>
+        </w:rPr>
+        <w:drawing>
+          <wp:inline distT="0" distB="0" distL="0" distR="0" wp14:anchorId="74AA791E" wp14:editId="2182D88E">
+            <wp:extent cx="6645910" cy="2967355"/>
+            <wp:effectExtent l="0" t="0" r="2540" b="4445"/>
+            <wp:docPr id="323828960" name="Picture 1"/>
+            <wp:cNvGraphicFramePr>
+              <a:graphicFrameLocks xmlns:a="http://schemas.openxmlformats.org/drawingml/2006/main" noChangeAspect="1"/>
+            </wp:cNvGraphicFramePr>
+            <a:graphic xmlns:a="http://schemas.openxmlformats.org/drawingml/2006/main">
+              <a:graphicData uri="http://schemas.openxmlformats.org/drawingml/2006/picture">
+                <pic:pic xmlns:pic="http://schemas.openxmlformats.org/drawingml/2006/picture">
+                  <pic:nvPicPr>
+                    <pic:cNvPr id="323828960" name=""/>
+                    <pic:cNvPicPr/>
+                  </pic:nvPicPr>
+                  <pic:blipFill>
+                    <a:blip r:embed="rId48"/>
+                    <a:stretch>
+                      <a:fillRect/>
+                    </a:stretch>
+                  </pic:blipFill>
+                  <pic:spPr>
+                    <a:xfrm>
+                      <a:off x="0" y="0"/>
+                      <a:ext cx="6645910" cy="2967355"/>
+                    </a:xfrm>
+                    <a:prstGeom prst="rect">
+                      <a:avLst/>
+                    </a:prstGeom>
+                  </pic:spPr>
+                </pic:pic>
+              </a:graphicData>
+            </a:graphic>
+          </wp:inline>
+        </w:drawing>
+      </w:r>
+    </w:p>
+    <w:p>
+      <w:pPr>
+        <w:rPr>
+          <w:lang w:val="en-US"/>
+        </w:rPr>
+      </w:pPr>
+    </w:p>
+    <w:p>
+      <w:pPr>
+        <w:rPr>
+          <w:lang w:val="en-US"/>
+        </w:rPr>
+      </w:pPr>
+    </w:p>
+    <w:p>
+      <w:pPr>
+        <w:rPr>
+          <w:lang w:val="en-US"/>
+        </w:rPr>
+      </w:pPr>
     </w:p>
     <w:sectPr>
       <w:pgSz w:w="11906" w:h="16838"/>
@@ -4627,6 +4853,11 @@
       <w:u w:val="single"/>
     </w:rPr>
   </w:style>
+  <w:style w:type="character" w:customStyle="1" w:styleId="console-message-text">
+    <w:name w:val="console-message-text"/>
+    <w:basedOn w:val="DefaultParagraphFont"/>
+    <w:rsid w:val="00B60074"/>
+  </w:style>
 </w:styles>
 </file>
 

</xml_diff>

<commit_message>
use new credentials for MySQL database hosted on EC2 instance, instead of RDS. Also rebuild the react project locally, with updates to use the library.k-lam.xyz subdomain for API calls, instead of raw EC2 IPv4 addresses
</commit_message>
<xml_diff>
--- a/React-MySQL-Notes.docx
+++ b/React-MySQL-Notes.docx
@@ -21,23 +21,7 @@
     </w:p>
     <w:p>
       <w:r>
-        <w:t>ssh -</w:t>
-      </w:r>
-      <w:proofErr w:type="spellStart"/>
-      <w:r>
-        <w:t>i</w:t>
-      </w:r>
-      <w:proofErr w:type="spellEnd"/>
-      <w:r>
-        <w:t xml:space="preserve"> "SG-ken-</w:t>
-      </w:r>
-      <w:proofErr w:type="spellStart"/>
-      <w:r>
-        <w:t>predator.pem</w:t>
-      </w:r>
-      <w:proofErr w:type="spellEnd"/>
-      <w:r>
-        <w:t xml:space="preserve">" </w:t>
+        <w:t xml:space="preserve">ssh -i "SG-ken-predator.pem" </w:t>
       </w:r>
       <w:hyperlink r:id="rId5" w:history="1">
         <w:r>
@@ -2034,21 +2018,7 @@
         <w:rPr>
           <w:lang w:val="en-US"/>
         </w:rPr>
-        <w:t xml:space="preserve"> | </w:t>
-      </w:r>
-      <w:proofErr w:type="spellStart"/>
-      <w:r>
-        <w:rPr>
-          <w:lang w:val="en-US"/>
-        </w:rPr>
-        <w:t>sudo</w:t>
-      </w:r>
-      <w:proofErr w:type="spellEnd"/>
-      <w:r>
-        <w:rPr>
-          <w:lang w:val="en-US"/>
-        </w:rPr>
-        <w:t xml:space="preserve"> bash</w:t>
+        <w:t xml:space="preserve"> | sudo bash</w:t>
       </w:r>
     </w:p>
     <w:p>
@@ -2066,21 +2036,7 @@
         <w:rPr>
           <w:lang w:val="en-US"/>
         </w:rPr>
-        <w:t xml:space="preserve">Sudo apt install </w:t>
-      </w:r>
-      <w:proofErr w:type="spellStart"/>
-      <w:r>
-        <w:rPr>
-          <w:lang w:val="en-US"/>
-        </w:rPr>
-        <w:t>nodejs</w:t>
-      </w:r>
-      <w:proofErr w:type="spellEnd"/>
-      <w:r>
-        <w:rPr>
-          <w:lang w:val="en-US"/>
-        </w:rPr>
-        <w:t xml:space="preserve"> -y</w:t>
+        <w:t>Sudo apt install nodejs -y</w:t>
       </w:r>
     </w:p>
     <w:p>
@@ -2098,21 +2054,7 @@
         <w:rPr>
           <w:lang w:val="en-US"/>
         </w:rPr>
-        <w:t xml:space="preserve">Note: seems like need to run with the URL will be more complete, else, hit an error later that </w:t>
-      </w:r>
-      <w:proofErr w:type="spellStart"/>
-      <w:r>
-        <w:rPr>
-          <w:lang w:val="en-US"/>
-        </w:rPr>
-        <w:t>npm</w:t>
-      </w:r>
-      <w:proofErr w:type="spellEnd"/>
-      <w:r>
-        <w:rPr>
-          <w:lang w:val="en-US"/>
-        </w:rPr>
-        <w:t xml:space="preserve"> is not found</w:t>
+        <w:t>Note: seems like need to run with the URL will be more complete, else, hit an error later that npm is not found</w:t>
       </w:r>
     </w:p>
     <w:p>
@@ -2156,35 +2098,7 @@
         <w:rPr>
           <w:lang w:val="en-US"/>
         </w:rPr>
-        <w:t xml:space="preserve">Make sure that </w:t>
-      </w:r>
-      <w:proofErr w:type="spellStart"/>
-      <w:r>
-        <w:rPr>
-          <w:lang w:val="en-US"/>
-        </w:rPr>
-        <w:t>node_modules</w:t>
-      </w:r>
-      <w:proofErr w:type="spellEnd"/>
-      <w:r>
-        <w:rPr>
-          <w:lang w:val="en-US"/>
-        </w:rPr>
-        <w:t xml:space="preserve"> or other unnecessary files are excluded in .</w:t>
-      </w:r>
-      <w:proofErr w:type="spellStart"/>
-      <w:r>
-        <w:rPr>
-          <w:lang w:val="en-US"/>
-        </w:rPr>
-        <w:t>gitignore</w:t>
-      </w:r>
-      <w:proofErr w:type="spellEnd"/>
-      <w:r>
-        <w:rPr>
-          <w:lang w:val="en-US"/>
-        </w:rPr>
-        <w:t xml:space="preserve"> file</w:t>
+        <w:t>Make sure that node_modules or other unnecessary files are excluded in .gitignore file</w:t>
       </w:r>
     </w:p>
     <w:p>
@@ -2277,23 +2191,7 @@
         </w:rPr>
       </w:pPr>
       <w:r>
-        <w:t>git remote set-</w:t>
-      </w:r>
-      <w:proofErr w:type="spellStart"/>
-      <w:r>
-        <w:t>url</w:t>
-      </w:r>
-      <w:proofErr w:type="spellEnd"/>
-      <w:r>
-        <w:t xml:space="preserve"> origin &lt;new-</w:t>
-      </w:r>
-      <w:proofErr w:type="spellStart"/>
-      <w:r>
-        <w:t>url</w:t>
-      </w:r>
-      <w:proofErr w:type="spellEnd"/>
-      <w:r>
-        <w:t>&gt;</w:t>
+        <w:t>git remote set-url origin &lt;new-url&gt;</w:t>
       </w:r>
     </w:p>
     <w:p>
@@ -2365,21 +2263,7 @@
         <w:rPr>
           <w:lang w:val="en-US"/>
         </w:rPr>
-        <w:t>Git commit -m “</w:t>
-      </w:r>
-      <w:proofErr w:type="spellStart"/>
-      <w:r>
-        <w:rPr>
-          <w:lang w:val="en-US"/>
-        </w:rPr>
-        <w:t>xxxx</w:t>
-      </w:r>
-      <w:proofErr w:type="spellEnd"/>
-      <w:r>
-        <w:rPr>
-          <w:lang w:val="en-US"/>
-        </w:rPr>
-        <w:t>”</w:t>
+        <w:t>Git commit -m “xxxx”</w:t>
       </w:r>
     </w:p>
     <w:p>
@@ -2445,21 +2329,8 @@
           <w:szCs w:val="20"/>
           <w:shd w:val="clear" w:color="auto" w:fill="F2F2F2"/>
         </w:rPr>
-        <w:t xml:space="preserve">git clone </w:t>
-      </w:r>
-      <w:proofErr w:type="spellStart"/>
-      <w:r>
-        <w:rPr>
-          <w:rFonts w:ascii="Courier New" w:hAnsi="Courier New" w:cs="Courier New"/>
-          <w:color w:val="242424"/>
-          <w:spacing w:val="-5"/>
-          <w:sz w:val="20"/>
-          <w:szCs w:val="20"/>
-          <w:shd w:val="clear" w:color="auto" w:fill="F2F2F2"/>
-        </w:rPr>
-        <w:t>xxxx</w:t>
-      </w:r>
-      <w:proofErr w:type="spellEnd"/>
+        <w:t>git clone xxxx</w:t>
+      </w:r>
     </w:p>
     <w:p>
       <w:pPr>
@@ -2483,9 +2354,18 @@
           <w:szCs w:val="20"/>
           <w:shd w:val="clear" w:color="auto" w:fill="F2F2F2"/>
         </w:rPr>
-        <w:t xml:space="preserve">cd </w:t>
-      </w:r>
-      <w:proofErr w:type="spellStart"/>
+        <w:t xml:space="preserve">cd webappdemo/client </w:t>
+      </w:r>
+      <w:r>
+        <w:rPr>
+          <w:rFonts w:ascii="Courier New" w:hAnsi="Courier New" w:cs="Courier New"/>
+          <w:color w:val="242424"/>
+          <w:spacing w:val="-5"/>
+          <w:sz w:val="20"/>
+          <w:szCs w:val="20"/>
+        </w:rPr>
+        <w:br/>
+      </w:r>
       <w:r>
         <w:rPr>
           <w:rFonts w:ascii="Courier New" w:hAnsi="Courier New" w:cs="Courier New"/>
@@ -2495,9 +2375,18 @@
           <w:szCs w:val="20"/>
           <w:shd w:val="clear" w:color="auto" w:fill="F2F2F2"/>
         </w:rPr>
-        <w:t>webappdemo</w:t>
-      </w:r>
-      <w:proofErr w:type="spellEnd"/>
+        <w:t>sudo npm install</w:t>
+      </w:r>
+      <w:r>
+        <w:rPr>
+          <w:rFonts w:ascii="Courier New" w:hAnsi="Courier New" w:cs="Courier New"/>
+          <w:color w:val="242424"/>
+          <w:spacing w:val="-5"/>
+          <w:sz w:val="20"/>
+          <w:szCs w:val="20"/>
+        </w:rPr>
+        <w:br/>
+      </w:r>
       <w:r>
         <w:rPr>
           <w:rFonts w:ascii="Courier New" w:hAnsi="Courier New" w:cs="Courier New"/>
@@ -2507,123 +2396,7 @@
           <w:szCs w:val="20"/>
           <w:shd w:val="clear" w:color="auto" w:fill="F2F2F2"/>
         </w:rPr>
-        <w:t xml:space="preserve">/client </w:t>
-      </w:r>
-      <w:r>
-        <w:rPr>
-          <w:rFonts w:ascii="Courier New" w:hAnsi="Courier New" w:cs="Courier New"/>
-          <w:color w:val="242424"/>
-          <w:spacing w:val="-5"/>
-          <w:sz w:val="20"/>
-          <w:szCs w:val="20"/>
-        </w:rPr>
-        <w:br/>
-      </w:r>
-      <w:proofErr w:type="spellStart"/>
-      <w:r>
-        <w:rPr>
-          <w:rFonts w:ascii="Courier New" w:hAnsi="Courier New" w:cs="Courier New"/>
-          <w:color w:val="242424"/>
-          <w:spacing w:val="-5"/>
-          <w:sz w:val="20"/>
-          <w:szCs w:val="20"/>
-          <w:shd w:val="clear" w:color="auto" w:fill="F2F2F2"/>
-        </w:rPr>
-        <w:t>sudo</w:t>
-      </w:r>
-      <w:proofErr w:type="spellEnd"/>
-      <w:r>
-        <w:rPr>
-          <w:rFonts w:ascii="Courier New" w:hAnsi="Courier New" w:cs="Courier New"/>
-          <w:color w:val="242424"/>
-          <w:spacing w:val="-5"/>
-          <w:sz w:val="20"/>
-          <w:szCs w:val="20"/>
-          <w:shd w:val="clear" w:color="auto" w:fill="F2F2F2"/>
-        </w:rPr>
-        <w:t xml:space="preserve"> </w:t>
-      </w:r>
-      <w:proofErr w:type="spellStart"/>
-      <w:r>
-        <w:rPr>
-          <w:rFonts w:ascii="Courier New" w:hAnsi="Courier New" w:cs="Courier New"/>
-          <w:color w:val="242424"/>
-          <w:spacing w:val="-5"/>
-          <w:sz w:val="20"/>
-          <w:szCs w:val="20"/>
-          <w:shd w:val="clear" w:color="auto" w:fill="F2F2F2"/>
-        </w:rPr>
-        <w:t>npm</w:t>
-      </w:r>
-      <w:proofErr w:type="spellEnd"/>
-      <w:r>
-        <w:rPr>
-          <w:rFonts w:ascii="Courier New" w:hAnsi="Courier New" w:cs="Courier New"/>
-          <w:color w:val="242424"/>
-          <w:spacing w:val="-5"/>
-          <w:sz w:val="20"/>
-          <w:szCs w:val="20"/>
-          <w:shd w:val="clear" w:color="auto" w:fill="F2F2F2"/>
-        </w:rPr>
-        <w:t xml:space="preserve"> install</w:t>
-      </w:r>
-      <w:r>
-        <w:rPr>
-          <w:rFonts w:ascii="Courier New" w:hAnsi="Courier New" w:cs="Courier New"/>
-          <w:color w:val="242424"/>
-          <w:spacing w:val="-5"/>
-          <w:sz w:val="20"/>
-          <w:szCs w:val="20"/>
-        </w:rPr>
-        <w:br/>
-      </w:r>
-      <w:proofErr w:type="spellStart"/>
-      <w:r>
-        <w:rPr>
-          <w:rFonts w:ascii="Courier New" w:hAnsi="Courier New" w:cs="Courier New"/>
-          <w:color w:val="242424"/>
-          <w:spacing w:val="-5"/>
-          <w:sz w:val="20"/>
-          <w:szCs w:val="20"/>
-          <w:shd w:val="clear" w:color="auto" w:fill="F2F2F2"/>
-        </w:rPr>
-        <w:t>sudo</w:t>
-      </w:r>
-      <w:proofErr w:type="spellEnd"/>
-      <w:r>
-        <w:rPr>
-          <w:rFonts w:ascii="Courier New" w:hAnsi="Courier New" w:cs="Courier New"/>
-          <w:color w:val="242424"/>
-          <w:spacing w:val="-5"/>
-          <w:sz w:val="20"/>
-          <w:szCs w:val="20"/>
-          <w:shd w:val="clear" w:color="auto" w:fill="F2F2F2"/>
-        </w:rPr>
-        <w:t xml:space="preserve"> </w:t>
-      </w:r>
-      <w:proofErr w:type="spellStart"/>
-      <w:r>
-        <w:rPr>
-          <w:rFonts w:ascii="Courier New" w:hAnsi="Courier New" w:cs="Courier New"/>
-          <w:color w:val="242424"/>
-          <w:spacing w:val="-5"/>
-          <w:sz w:val="20"/>
-          <w:szCs w:val="20"/>
-          <w:shd w:val="clear" w:color="auto" w:fill="F2F2F2"/>
-        </w:rPr>
-        <w:t>npm</w:t>
-      </w:r>
-      <w:proofErr w:type="spellEnd"/>
-      <w:r>
-        <w:rPr>
-          <w:rFonts w:ascii="Courier New" w:hAnsi="Courier New" w:cs="Courier New"/>
-          <w:color w:val="242424"/>
-          <w:spacing w:val="-5"/>
-          <w:sz w:val="20"/>
-          <w:szCs w:val="20"/>
-          <w:shd w:val="clear" w:color="auto" w:fill="F2F2F2"/>
-        </w:rPr>
-        <w:t xml:space="preserve"> run build</w:t>
+        <w:t>sudo npm run build</w:t>
       </w:r>
     </w:p>
     <w:p>
@@ -2648,55 +2421,7 @@
           <w:szCs w:val="20"/>
           <w:shd w:val="clear" w:color="auto" w:fill="F2F2F2"/>
         </w:rPr>
-        <w:t xml:space="preserve">cd ../backend/ &amp;&amp; </w:t>
-      </w:r>
-      <w:proofErr w:type="spellStart"/>
-      <w:r>
-        <w:rPr>
-          <w:rFonts w:ascii="Courier New" w:hAnsi="Courier New" w:cs="Courier New"/>
-          <w:color w:val="242424"/>
-          <w:spacing w:val="-5"/>
-          <w:sz w:val="20"/>
-          <w:szCs w:val="20"/>
-          <w:shd w:val="clear" w:color="auto" w:fill="F2F2F2"/>
-        </w:rPr>
-        <w:t>sudo</w:t>
-      </w:r>
-      <w:proofErr w:type="spellEnd"/>
-      <w:r>
-        <w:rPr>
-          <w:rFonts w:ascii="Courier New" w:hAnsi="Courier New" w:cs="Courier New"/>
-          <w:color w:val="242424"/>
-          <w:spacing w:val="-5"/>
-          <w:sz w:val="20"/>
-          <w:szCs w:val="20"/>
-          <w:shd w:val="clear" w:color="auto" w:fill="F2F2F2"/>
-        </w:rPr>
-        <w:t xml:space="preserve"> </w:t>
-      </w:r>
-      <w:proofErr w:type="spellStart"/>
-      <w:r>
-        <w:rPr>
-          <w:rFonts w:ascii="Courier New" w:hAnsi="Courier New" w:cs="Courier New"/>
-          <w:color w:val="242424"/>
-          <w:spacing w:val="-5"/>
-          <w:sz w:val="20"/>
-          <w:szCs w:val="20"/>
-          <w:shd w:val="clear" w:color="auto" w:fill="F2F2F2"/>
-        </w:rPr>
-        <w:t>npm</w:t>
-      </w:r>
-      <w:proofErr w:type="spellEnd"/>
-      <w:r>
-        <w:rPr>
-          <w:rFonts w:ascii="Courier New" w:hAnsi="Courier New" w:cs="Courier New"/>
-          <w:color w:val="242424"/>
-          <w:spacing w:val="-5"/>
-          <w:sz w:val="20"/>
-          <w:szCs w:val="20"/>
-          <w:shd w:val="clear" w:color="auto" w:fill="F2F2F2"/>
-        </w:rPr>
-        <w:t xml:space="preserve"> install</w:t>
+        <w:t>cd ../backend/ &amp;&amp; sudo npm install</w:t>
       </w:r>
     </w:p>
     <w:p>
@@ -2761,31 +2486,7 @@
           <w:szCs w:val="20"/>
           <w:shd w:val="clear" w:color="auto" w:fill="F2F2F2"/>
         </w:rPr>
-        <w:t>cp -R /home/ubuntu/</w:t>
-      </w:r>
-      <w:proofErr w:type="spellStart"/>
-      <w:r>
-        <w:rPr>
-          <w:rFonts w:ascii="Courier New" w:hAnsi="Courier New" w:cs="Courier New"/>
-          <w:color w:val="242424"/>
-          <w:spacing w:val="-5"/>
-          <w:sz w:val="20"/>
-          <w:szCs w:val="20"/>
-          <w:shd w:val="clear" w:color="auto" w:fill="F2F2F2"/>
-        </w:rPr>
-        <w:t>webappdemo</w:t>
-      </w:r>
-      <w:proofErr w:type="spellEnd"/>
-      <w:r>
-        <w:rPr>
-          <w:rFonts w:ascii="Courier New" w:hAnsi="Courier New" w:cs="Courier New"/>
-          <w:color w:val="242424"/>
-          <w:spacing w:val="-5"/>
-          <w:sz w:val="20"/>
-          <w:szCs w:val="20"/>
-          <w:shd w:val="clear" w:color="auto" w:fill="F2F2F2"/>
-        </w:rPr>
-        <w:t>/client/build /var/www</w:t>
+        <w:t>cp -R /home/ubuntu/webappdemo/client/build /var/www</w:t>
       </w:r>
     </w:p>
     <w:p>
@@ -2801,7 +2502,6 @@
           <w:lang w:val="en-US"/>
         </w:rPr>
       </w:pPr>
-      <w:proofErr w:type="spellStart"/>
       <w:r>
         <w:rPr>
           <w:rFonts w:ascii="Courier New" w:hAnsi="Courier New" w:cs="Courier New"/>
@@ -2811,19 +2511,7 @@
           <w:szCs w:val="20"/>
           <w:shd w:val="clear" w:color="auto" w:fill="F2F2F2"/>
         </w:rPr>
-        <w:t>sudo</w:t>
-      </w:r>
-      <w:proofErr w:type="spellEnd"/>
-      <w:r>
-        <w:rPr>
-          <w:rFonts w:ascii="Courier New" w:hAnsi="Courier New" w:cs="Courier New"/>
-          <w:color w:val="242424"/>
-          <w:spacing w:val="-5"/>
-          <w:sz w:val="20"/>
-          <w:szCs w:val="20"/>
-          <w:shd w:val="clear" w:color="auto" w:fill="F2F2F2"/>
-        </w:rPr>
-        <w:t xml:space="preserve"> vim /etc/nginx/sites-available/default</w:t>
+        <w:t>sudo vim /etc/nginx/sites-available/default</w:t>
       </w:r>
     </w:p>
     <w:p>
@@ -2885,9 +2573,8 @@
           <w14:ligatures w14:val="none"/>
         </w:rPr>
         <w:br/>
-        <w:t xml:space="preserve">    listen 80 </w:t>
-      </w:r>
-      <w:proofErr w:type="spellStart"/>
+        <w:t xml:space="preserve">    listen 80 default_server;</w:t>
+      </w:r>
       <w:r>
         <w:rPr>
           <w:rFonts w:ascii="Courier New" w:eastAsia="Times New Roman" w:hAnsi="Courier New" w:cs="Courier New"/>
@@ -2898,59 +2585,8 @@
           <w:szCs w:val="18"/>
           <w14:ligatures w14:val="none"/>
         </w:rPr>
-        <w:t>default_server</w:t>
-      </w:r>
-      <w:proofErr w:type="spellEnd"/>
-      <w:r>
-        <w:rPr>
-          <w:rFonts w:ascii="Courier New" w:eastAsia="Times New Roman" w:hAnsi="Courier New" w:cs="Courier New"/>
-          <w:color w:val="242424"/>
-          <w:spacing w:val="-5"/>
-          <w:kern w:val="0"/>
-          <w:sz w:val="18"/>
-          <w:szCs w:val="18"/>
-          <w14:ligatures w14:val="none"/>
-        </w:rPr>
-        <w:t>;</w:t>
-      </w:r>
-      <w:r>
-        <w:rPr>
-          <w:rFonts w:ascii="Courier New" w:eastAsia="Times New Roman" w:hAnsi="Courier New" w:cs="Courier New"/>
-          <w:color w:val="242424"/>
-          <w:spacing w:val="-5"/>
-          <w:kern w:val="0"/>
-          <w:sz w:val="18"/>
-          <w:szCs w:val="18"/>
-          <w14:ligatures w14:val="none"/>
-        </w:rPr>
         <w:br/>
-        <w:t xml:space="preserve">    listen [::]:80 </w:t>
-      </w:r>
-      <w:proofErr w:type="spellStart"/>
-      <w:r>
-        <w:rPr>
-          <w:rFonts w:ascii="Courier New" w:eastAsia="Times New Roman" w:hAnsi="Courier New" w:cs="Courier New"/>
-          <w:color w:val="242424"/>
-          <w:spacing w:val="-5"/>
-          <w:kern w:val="0"/>
-          <w:sz w:val="18"/>
-          <w:szCs w:val="18"/>
-          <w14:ligatures w14:val="none"/>
-        </w:rPr>
-        <w:t>default_server</w:t>
-      </w:r>
-      <w:proofErr w:type="spellEnd"/>
-      <w:r>
-        <w:rPr>
-          <w:rFonts w:ascii="Courier New" w:eastAsia="Times New Roman" w:hAnsi="Courier New" w:cs="Courier New"/>
-          <w:color w:val="242424"/>
-          <w:spacing w:val="-5"/>
-          <w:kern w:val="0"/>
-          <w:sz w:val="18"/>
-          <w:szCs w:val="18"/>
-          <w14:ligatures w14:val="none"/>
-        </w:rPr>
-        <w:t>;    # We want the root folder to point at index.html</w:t>
+        <w:t xml:space="preserve">    listen [::]:80 default_server;    # We want the root folder to point at index.html</w:t>
       </w:r>
       <w:r>
         <w:rPr>
@@ -3015,9 +2651,8 @@
         </w:rPr>
         <w:lastRenderedPageBreak/>
         <w:br/>
-        <w:t xml:space="preserve">    </w:t>
-      </w:r>
-      <w:proofErr w:type="spellStart"/>
+        <w:t xml:space="preserve">    server_name _;</w:t>
+      </w:r>
       <w:r>
         <w:rPr>
           <w:rFonts w:ascii="Courier New" w:eastAsia="Times New Roman" w:hAnsi="Courier New" w:cs="Courier New"/>
@@ -3028,9 +2663,8 @@
           <w:szCs w:val="18"/>
           <w14:ligatures w14:val="none"/>
         </w:rPr>
-        <w:t>server_name</w:t>
-      </w:r>
-      <w:proofErr w:type="spellEnd"/>
+        <w:br/>
+      </w:r>
       <w:r>
         <w:rPr>
           <w:rFonts w:ascii="Courier New" w:eastAsia="Times New Roman" w:hAnsi="Courier New" w:cs="Courier New"/>
@@ -3041,7 +2675,8 @@
           <w:szCs w:val="18"/>
           <w14:ligatures w14:val="none"/>
         </w:rPr>
-        <w:t xml:space="preserve"> _;</w:t>
+        <w:br/>
+        <w:t xml:space="preserve">    location / {</w:t>
       </w:r>
       <w:r>
         <w:rPr>
@@ -3054,6 +2689,7 @@
           <w14:ligatures w14:val="none"/>
         </w:rPr>
         <w:br/>
+        <w:t xml:space="preserve">        # First attempt to serve request as file, then</w:t>
       </w:r>
       <w:r>
         <w:rPr>
@@ -3066,7 +2702,7 @@
           <w14:ligatures w14:val="none"/>
         </w:rPr>
         <w:br/>
-        <w:t xml:space="preserve">    location / {</w:t>
+        <w:t xml:space="preserve">        # as directory, then fall back to displaying a 404.</w:t>
       </w:r>
       <w:r>
         <w:rPr>
@@ -3079,111 +2715,7 @@
           <w14:ligatures w14:val="none"/>
         </w:rPr>
         <w:br/>
-        <w:t xml:space="preserve">        # First attempt to serve request as file, then</w:t>
-      </w:r>
-      <w:r>
-        <w:rPr>
-          <w:rFonts w:ascii="Courier New" w:eastAsia="Times New Roman" w:hAnsi="Courier New" w:cs="Courier New"/>
-          <w:color w:val="242424"/>
-          <w:spacing w:val="-5"/>
-          <w:kern w:val="0"/>
-          <w:sz w:val="18"/>
-          <w:szCs w:val="18"/>
-          <w14:ligatures w14:val="none"/>
-        </w:rPr>
-        <w:br/>
-        <w:t xml:space="preserve">        # as directory, then fall back to displaying a 404.</w:t>
-      </w:r>
-      <w:r>
-        <w:rPr>
-          <w:rFonts w:ascii="Courier New" w:eastAsia="Times New Roman" w:hAnsi="Courier New" w:cs="Courier New"/>
-          <w:color w:val="242424"/>
-          <w:spacing w:val="-5"/>
-          <w:kern w:val="0"/>
-          <w:sz w:val="18"/>
-          <w:szCs w:val="18"/>
-          <w14:ligatures w14:val="none"/>
-        </w:rPr>
-        <w:br/>
-        <w:t xml:space="preserve">        </w:t>
-      </w:r>
-      <w:proofErr w:type="spellStart"/>
-      <w:r>
-        <w:rPr>
-          <w:rFonts w:ascii="Courier New" w:eastAsia="Times New Roman" w:hAnsi="Courier New" w:cs="Courier New"/>
-          <w:color w:val="242424"/>
-          <w:spacing w:val="-5"/>
-          <w:kern w:val="0"/>
-          <w:sz w:val="18"/>
-          <w:szCs w:val="18"/>
-          <w14:ligatures w14:val="none"/>
-        </w:rPr>
-        <w:t>try_files</w:t>
-      </w:r>
-      <w:proofErr w:type="spellEnd"/>
-      <w:r>
-        <w:rPr>
-          <w:rFonts w:ascii="Courier New" w:eastAsia="Times New Roman" w:hAnsi="Courier New" w:cs="Courier New"/>
-          <w:color w:val="242424"/>
-          <w:spacing w:val="-5"/>
-          <w:kern w:val="0"/>
-          <w:sz w:val="18"/>
-          <w:szCs w:val="18"/>
-          <w14:ligatures w14:val="none"/>
-        </w:rPr>
-        <w:t xml:space="preserve"> $</w:t>
-      </w:r>
-      <w:proofErr w:type="spellStart"/>
-      <w:r>
-        <w:rPr>
-          <w:rFonts w:ascii="Courier New" w:eastAsia="Times New Roman" w:hAnsi="Courier New" w:cs="Courier New"/>
-          <w:color w:val="242424"/>
-          <w:spacing w:val="-5"/>
-          <w:kern w:val="0"/>
-          <w:sz w:val="18"/>
-          <w:szCs w:val="18"/>
-          <w14:ligatures w14:val="none"/>
-        </w:rPr>
-        <w:t>uri</w:t>
-      </w:r>
-      <w:proofErr w:type="spellEnd"/>
-      <w:r>
-        <w:rPr>
-          <w:rFonts w:ascii="Courier New" w:eastAsia="Times New Roman" w:hAnsi="Courier New" w:cs="Courier New"/>
-          <w:color w:val="242424"/>
-          <w:spacing w:val="-5"/>
-          <w:kern w:val="0"/>
-          <w:sz w:val="18"/>
-          <w:szCs w:val="18"/>
-          <w14:ligatures w14:val="none"/>
-        </w:rPr>
-        <w:t xml:space="preserve"> /index.html $</w:t>
-      </w:r>
-      <w:proofErr w:type="spellStart"/>
-      <w:r>
-        <w:rPr>
-          <w:rFonts w:ascii="Courier New" w:eastAsia="Times New Roman" w:hAnsi="Courier New" w:cs="Courier New"/>
-          <w:color w:val="242424"/>
-          <w:spacing w:val="-5"/>
-          <w:kern w:val="0"/>
-          <w:sz w:val="18"/>
-          <w:szCs w:val="18"/>
-          <w14:ligatures w14:val="none"/>
-        </w:rPr>
-        <w:t>uri</w:t>
-      </w:r>
-      <w:proofErr w:type="spellEnd"/>
-      <w:r>
-        <w:rPr>
-          <w:rFonts w:ascii="Courier New" w:eastAsia="Times New Roman" w:hAnsi="Courier New" w:cs="Courier New"/>
-          <w:color w:val="242424"/>
-          <w:spacing w:val="-5"/>
-          <w:kern w:val="0"/>
-          <w:sz w:val="18"/>
-          <w:szCs w:val="18"/>
-          <w14:ligatures w14:val="none"/>
-        </w:rPr>
-        <w:t>/ =404;</w:t>
+        <w:t xml:space="preserve">        try_files $uri /index.html $uri/ =404;</w:t>
       </w:r>
       <w:r>
         <w:rPr>
@@ -3235,9 +2767,8 @@
           <w:highlight w:val="yellow"/>
           <w14:ligatures w14:val="none"/>
         </w:rPr>
-        <w:t>location /</w:t>
-      </w:r>
-      <w:proofErr w:type="spellStart"/>
+        <w:t>location /api {</w:t>
+      </w:r>
       <w:r>
         <w:rPr>
           <w:rFonts w:ascii="Courier New" w:eastAsia="Times New Roman" w:hAnsi="Courier New" w:cs="Courier New"/>
@@ -3249,9 +2780,9 @@
           <w:highlight w:val="yellow"/>
           <w14:ligatures w14:val="none"/>
         </w:rPr>
-        <w:t>api</w:t>
-      </w:r>
-      <w:proofErr w:type="spellEnd"/>
+        <w:br/>
+        <w:t xml:space="preserve">        proxy_pass http://localhost:8081;</w:t>
+      </w:r>
       <w:r>
         <w:rPr>
           <w:rFonts w:ascii="Courier New" w:eastAsia="Times New Roman" w:hAnsi="Courier New" w:cs="Courier New"/>
@@ -3263,61 +2794,6 @@
           <w:highlight w:val="yellow"/>
           <w14:ligatures w14:val="none"/>
         </w:rPr>
-        <w:t xml:space="preserve"> {</w:t>
-      </w:r>
-      <w:r>
-        <w:rPr>
-          <w:rFonts w:ascii="Courier New" w:eastAsia="Times New Roman" w:hAnsi="Courier New" w:cs="Courier New"/>
-          <w:color w:val="242424"/>
-          <w:spacing w:val="-5"/>
-          <w:kern w:val="0"/>
-          <w:sz w:val="18"/>
-          <w:szCs w:val="18"/>
-          <w:highlight w:val="yellow"/>
-          <w14:ligatures w14:val="none"/>
-        </w:rPr>
-        <w:br/>
-        <w:t xml:space="preserve">        </w:t>
-      </w:r>
-      <w:proofErr w:type="spellStart"/>
-      <w:r>
-        <w:rPr>
-          <w:rFonts w:ascii="Courier New" w:eastAsia="Times New Roman" w:hAnsi="Courier New" w:cs="Courier New"/>
-          <w:color w:val="242424"/>
-          <w:spacing w:val="-5"/>
-          <w:kern w:val="0"/>
-          <w:sz w:val="18"/>
-          <w:szCs w:val="18"/>
-          <w:highlight w:val="yellow"/>
-          <w14:ligatures w14:val="none"/>
-        </w:rPr>
-        <w:t>proxy_pass</w:t>
-      </w:r>
-      <w:proofErr w:type="spellEnd"/>
-      <w:r>
-        <w:rPr>
-          <w:rFonts w:ascii="Courier New" w:eastAsia="Times New Roman" w:hAnsi="Courier New" w:cs="Courier New"/>
-          <w:color w:val="242424"/>
-          <w:spacing w:val="-5"/>
-          <w:kern w:val="0"/>
-          <w:sz w:val="18"/>
-          <w:szCs w:val="18"/>
-          <w:highlight w:val="yellow"/>
-          <w14:ligatures w14:val="none"/>
-        </w:rPr>
-        <w:t xml:space="preserve"> http://localhost:8081;</w:t>
-      </w:r>
-      <w:r>
-        <w:rPr>
-          <w:rFonts w:ascii="Courier New" w:eastAsia="Times New Roman" w:hAnsi="Courier New" w:cs="Courier New"/>
-          <w:color w:val="242424"/>
-          <w:spacing w:val="-5"/>
-          <w:kern w:val="0"/>
-          <w:sz w:val="18"/>
-          <w:szCs w:val="18"/>
-          <w:highlight w:val="yellow"/>
-          <w14:ligatures w14:val="none"/>
-        </w:rPr>
         <w:br/>
         <w:t xml:space="preserve">    }</w:t>
       </w:r>
@@ -3350,21 +2826,7 @@
         <w:rPr>
           <w:lang w:val="en-US"/>
         </w:rPr>
-        <w:t>ESC + :</w:t>
-      </w:r>
-      <w:proofErr w:type="spellStart"/>
-      <w:r>
-        <w:rPr>
-          <w:lang w:val="en-US"/>
-        </w:rPr>
-        <w:t>wq</w:t>
-      </w:r>
-      <w:proofErr w:type="spellEnd"/>
-      <w:r>
-        <w:rPr>
-          <w:lang w:val="en-US"/>
-        </w:rPr>
-        <w:t xml:space="preserve"> to save and exit</w:t>
+        <w:t>ESC + :wq to save and exit</w:t>
       </w:r>
     </w:p>
     <w:p>
@@ -3382,21 +2844,7 @@
         <w:rPr>
           <w:lang w:val="en-US"/>
         </w:rPr>
-        <w:t xml:space="preserve">Sudo </w:t>
-      </w:r>
-      <w:proofErr w:type="spellStart"/>
-      <w:r>
-        <w:rPr>
-          <w:lang w:val="en-US"/>
-        </w:rPr>
-        <w:t>systemctl</w:t>
-      </w:r>
-      <w:proofErr w:type="spellEnd"/>
-      <w:r>
-        <w:rPr>
-          <w:lang w:val="en-US"/>
-        </w:rPr>
-        <w:t xml:space="preserve"> restart nginx</w:t>
+        <w:t>Sudo systemctl restart nginx</w:t>
       </w:r>
     </w:p>
     <w:p>
@@ -3467,23 +2915,13 @@
         </w:rPr>
         <w:t xml:space="preserve">Sudo </w:t>
       </w:r>
-      <w:proofErr w:type="spellStart"/>
       <w:r>
         <w:rPr>
           <w:rStyle w:val="pg"/>
           <w:color w:val="242424"/>
           <w:spacing w:val="-5"/>
         </w:rPr>
-        <w:t>npm</w:t>
-      </w:r>
-      <w:proofErr w:type="spellEnd"/>
-      <w:r>
-        <w:rPr>
-          <w:rStyle w:val="pg"/>
-          <w:color w:val="242424"/>
-          <w:spacing w:val="-5"/>
-        </w:rPr>
-        <w:t xml:space="preserve"> install pm2 -g</w:t>
+        <w:t>npm install pm2 -g</w:t>
       </w:r>
     </w:p>
     <w:p>
@@ -3627,35 +3065,7 @@
         <w:rPr>
           <w:lang w:val="en-US"/>
         </w:rPr>
-        <w:t xml:space="preserve">Debugging why the </w:t>
-      </w:r>
-      <w:proofErr w:type="spellStart"/>
-      <w:r>
-        <w:rPr>
-          <w:lang w:val="en-US"/>
-        </w:rPr>
-        <w:t>mysql</w:t>
-      </w:r>
-      <w:proofErr w:type="spellEnd"/>
-      <w:r>
-        <w:rPr>
-          <w:lang w:val="en-US"/>
-        </w:rPr>
-        <w:t xml:space="preserve"> server is not connected to react website (or, to rephrase, why the react website unable to pull the </w:t>
-      </w:r>
-      <w:proofErr w:type="spellStart"/>
-      <w:r>
-        <w:rPr>
-          <w:lang w:val="en-US"/>
-        </w:rPr>
-        <w:t>mysql</w:t>
-      </w:r>
-      <w:proofErr w:type="spellEnd"/>
-      <w:r>
-        <w:rPr>
-          <w:lang w:val="en-US"/>
-        </w:rPr>
-        <w:t xml:space="preserve"> database)</w:t>
+        <w:t>Debugging why the mysql server is not connected to react website (or, to rephrase, why the react website unable to pull the mysql database)</w:t>
       </w:r>
     </w:p>
     <w:p>
@@ -3779,14 +3189,12 @@
         </w:rPr>
         <w:t xml:space="preserve">Git pull </w:t>
       </w:r>
-      <w:proofErr w:type="spellStart"/>
       <w:r>
         <w:rPr>
           <w:lang w:val="en-US"/>
         </w:rPr>
         <w:t>xxxxx</w:t>
       </w:r>
-      <w:proofErr w:type="spellEnd"/>
     </w:p>
     <w:p>
       <w:pPr>
@@ -3915,31 +3323,7 @@
           <w:szCs w:val="18"/>
           <w14:ligatures w14:val="none"/>
         </w:rPr>
-        <w:t xml:space="preserve">Access to </w:t>
-      </w:r>
-      <w:proofErr w:type="spellStart"/>
-      <w:r>
-        <w:rPr>
-          <w:rFonts w:ascii="var(--source-code-font-family)" w:eastAsia="Times New Roman" w:hAnsi="var(--source-code-font-family)" w:cs="Courier New"/>
-          <w:color w:val="E3E3E3"/>
-          <w:kern w:val="0"/>
-          <w:sz w:val="18"/>
-          <w:szCs w:val="18"/>
-          <w14:ligatures w14:val="none"/>
-        </w:rPr>
-        <w:t>XMLHttpRequest</w:t>
-      </w:r>
-      <w:proofErr w:type="spellEnd"/>
-      <w:r>
-        <w:rPr>
-          <w:rFonts w:ascii="var(--source-code-font-family)" w:eastAsia="Times New Roman" w:hAnsi="var(--source-code-font-family)" w:cs="Courier New"/>
-          <w:color w:val="E3E3E3"/>
-          <w:kern w:val="0"/>
-          <w:sz w:val="18"/>
-          <w:szCs w:val="18"/>
-          <w14:ligatures w14:val="none"/>
-        </w:rPr>
-        <w:t xml:space="preserve"> at 'http://localhost:8800/books' from origin 'http://ec2-18-141-223-21.ap-southeast-1.compute.amazonaws.com' has been blocked by CORS policy: The request client is not a secure context and the resource is in more-private address space `local`.</w:t>
+        <w:t>Access to XMLHttpRequest at 'http://localhost:8800/books' from origin 'http://ec2-18-141-223-21.ap-southeast-1.compute.amazonaws.com' has been blocked by CORS policy: The request client is not a secure context and the resource is in more-private address space `local`.</w:t>
       </w:r>
     </w:p>
     <w:p/>
@@ -4092,21 +3476,7 @@
         <w:rPr>
           <w:lang w:val="en-US"/>
         </w:rPr>
-        <w:t xml:space="preserve">Build locally and push it to </w:t>
-      </w:r>
-      <w:proofErr w:type="spellStart"/>
-      <w:r>
-        <w:rPr>
-          <w:lang w:val="en-US"/>
-        </w:rPr>
-        <w:t>github</w:t>
-      </w:r>
-      <w:proofErr w:type="spellEnd"/>
-      <w:r>
-        <w:rPr>
-          <w:lang w:val="en-US"/>
-        </w:rPr>
-        <w:t xml:space="preserve"> and pull into the EC2</w:t>
+        <w:t>Build locally and push it to github and pull into the EC2</w:t>
       </w:r>
     </w:p>
     <w:p>
@@ -4120,19 +3490,11 @@
           <w:lang w:val="en-US"/>
         </w:rPr>
       </w:pPr>
-      <w:proofErr w:type="spellStart"/>
-      <w:r>
-        <w:rPr>
-          <w:lang w:val="en-US"/>
-        </w:rPr>
-        <w:t>Npm</w:t>
-      </w:r>
-      <w:proofErr w:type="spellEnd"/>
-      <w:r>
-        <w:rPr>
-          <w:lang w:val="en-US"/>
-        </w:rPr>
-        <w:t xml:space="preserve"> run build</w:t>
+      <w:r>
+        <w:rPr>
+          <w:lang w:val="en-US"/>
+        </w:rPr>
+        <w:t>Npm run build</w:t>
       </w:r>
     </w:p>
     <w:p>
@@ -4164,19 +3526,11 @@
           <w:lang w:val="en-US"/>
         </w:rPr>
       </w:pPr>
-      <w:proofErr w:type="spellStart"/>
-      <w:r>
-        <w:rPr>
-          <w:lang w:val="en-US"/>
-        </w:rPr>
-        <w:t>Npm</w:t>
-      </w:r>
-      <w:proofErr w:type="spellEnd"/>
-      <w:r>
-        <w:rPr>
-          <w:lang w:val="en-US"/>
-        </w:rPr>
-        <w:t xml:space="preserve"> install -g serve</w:t>
+      <w:r>
+        <w:rPr>
+          <w:lang w:val="en-US"/>
+        </w:rPr>
+        <w:t>Npm install -g serve</w:t>
       </w:r>
     </w:p>
     <w:p>
@@ -4190,32 +3544,939 @@
           <w:lang w:val="en-US"/>
         </w:rPr>
       </w:pPr>
-      <w:proofErr w:type="spellStart"/>
       <w:r>
         <w:rPr>
           <w:rFonts w:ascii="Consolas" w:hAnsi="Consolas"/>
           <w:color w:val="171717"/>
         </w:rPr>
-        <w:t>npx</w:t>
-      </w:r>
-      <w:proofErr w:type="spellEnd"/>
-      <w:r>
-        <w:rPr>
-          <w:rFonts w:ascii="Consolas" w:hAnsi="Consolas"/>
-          <w:color w:val="171717"/>
-        </w:rPr>
-        <w:t xml:space="preserve"> serve -s build</w:t>
-      </w:r>
-    </w:p>
-    <w:p>
-      <w:pPr>
-        <w:rPr>
-          <w:lang w:val="en-US"/>
-        </w:rPr>
-      </w:pPr>
-    </w:p>
-    <w:p>
-      <w:pPr>
+        <w:t>npx serve -s build</w:t>
+      </w:r>
+    </w:p>
+    <w:p>
+      <w:pPr>
+        <w:rPr>
+          <w:lang w:val="en-US"/>
+        </w:rPr>
+      </w:pPr>
+    </w:p>
+    <w:p>
+      <w:pPr>
+        <w:rPr>
+          <w:lang w:val="en-US"/>
+        </w:rPr>
+      </w:pPr>
+    </w:p>
+    <w:p>
+      <w:pPr>
+        <w:rPr>
+          <w:rFonts w:asciiTheme="majorHAnsi" w:eastAsiaTheme="majorEastAsia" w:hAnsiTheme="majorHAnsi" w:cstheme="majorBidi"/>
+          <w:color w:val="2F5496" w:themeColor="accent1" w:themeShade="BF"/>
+          <w:sz w:val="32"/>
+          <w:szCs w:val="32"/>
+          <w:lang w:val="en-US"/>
+        </w:rPr>
+      </w:pPr>
+      <w:r>
+        <w:rPr>
+          <w:lang w:val="en-US"/>
+        </w:rPr>
+        <w:br w:type="page"/>
+      </w:r>
+    </w:p>
+    <w:p>
+      <w:pPr>
+        <w:pStyle w:val="Heading1"/>
+        <w:rPr>
+          <w:lang w:val="en-US"/>
+        </w:rPr>
+      </w:pPr>
+      <w:r>
+        <w:rPr>
+          <w:lang w:val="en-US"/>
+        </w:rPr>
+        <w:lastRenderedPageBreak/>
+        <w:t>Creating mysql database on EC2 (instead of using RDS)</w:t>
+      </w:r>
+    </w:p>
+    <w:p>
+      <w:pPr>
+        <w:rPr>
+          <w:rFonts w:ascii="Georgia" w:hAnsi="Georgia"/>
+          <w:color w:val="242424"/>
+          <w:spacing w:val="-1"/>
+          <w:sz w:val="30"/>
+          <w:szCs w:val="30"/>
+          <w:shd w:val="clear" w:color="auto" w:fill="FFFFFF"/>
+        </w:rPr>
+      </w:pPr>
+    </w:p>
+    <w:p>
+      <w:pPr>
+        <w:rPr>
+          <w:rFonts w:ascii="Georgia" w:hAnsi="Georgia"/>
+          <w:color w:val="242424"/>
+          <w:spacing w:val="-1"/>
+          <w:sz w:val="30"/>
+          <w:szCs w:val="30"/>
+          <w:shd w:val="clear" w:color="auto" w:fill="FFFFFF"/>
+        </w:rPr>
+      </w:pPr>
+      <w:r>
+        <w:rPr>
+          <w:rFonts w:ascii="Georgia" w:hAnsi="Georgia"/>
+          <w:color w:val="242424"/>
+          <w:spacing w:val="-1"/>
+          <w:sz w:val="30"/>
+          <w:szCs w:val="30"/>
+          <w:shd w:val="clear" w:color="auto" w:fill="FFFFFF"/>
+        </w:rPr>
+        <w:t>SSH into your EC2 instance:</w:t>
+      </w:r>
+    </w:p>
+    <w:p>
+      <w:pPr>
+        <w:rPr>
+          <w:rFonts w:ascii="Courier New" w:hAnsi="Courier New" w:cs="Courier New"/>
+          <w:color w:val="242424"/>
+          <w:spacing w:val="-5"/>
+          <w:sz w:val="21"/>
+          <w:szCs w:val="21"/>
+          <w:shd w:val="clear" w:color="auto" w:fill="F9F9F9"/>
+        </w:rPr>
+      </w:pPr>
+      <w:r>
+        <w:rPr>
+          <w:rFonts w:ascii="Courier New" w:hAnsi="Courier New" w:cs="Courier New"/>
+          <w:color w:val="242424"/>
+          <w:spacing w:val="-5"/>
+          <w:sz w:val="21"/>
+          <w:szCs w:val="21"/>
+          <w:shd w:val="clear" w:color="auto" w:fill="F9F9F9"/>
+        </w:rPr>
+        <w:t>sudo apt update</w:t>
+      </w:r>
+      <w:r>
+        <w:rPr>
+          <w:rFonts w:ascii="Courier New" w:hAnsi="Courier New" w:cs="Courier New"/>
+          <w:color w:val="242424"/>
+          <w:spacing w:val="-5"/>
+          <w:sz w:val="21"/>
+          <w:szCs w:val="21"/>
+        </w:rPr>
+        <w:br/>
+      </w:r>
+      <w:r>
+        <w:rPr>
+          <w:rFonts w:ascii="Courier New" w:hAnsi="Courier New" w:cs="Courier New"/>
+          <w:color w:val="242424"/>
+          <w:spacing w:val="-5"/>
+          <w:sz w:val="21"/>
+          <w:szCs w:val="21"/>
+          <w:shd w:val="clear" w:color="auto" w:fill="F9F9F9"/>
+        </w:rPr>
+        <w:t>sudo apt upgrade</w:t>
+      </w:r>
+    </w:p>
+    <w:p>
+      <w:pPr>
+        <w:rPr>
+          <w:rFonts w:ascii="Courier New" w:hAnsi="Courier New" w:cs="Courier New"/>
+          <w:color w:val="242424"/>
+          <w:spacing w:val="-5"/>
+          <w:sz w:val="21"/>
+          <w:szCs w:val="21"/>
+          <w:shd w:val="clear" w:color="auto" w:fill="F9F9F9"/>
+        </w:rPr>
+      </w:pPr>
+      <w:r>
+        <w:rPr>
+          <w:rFonts w:ascii="Courier New" w:hAnsi="Courier New" w:cs="Courier New"/>
+          <w:color w:val="242424"/>
+          <w:spacing w:val="-5"/>
+          <w:sz w:val="21"/>
+          <w:szCs w:val="21"/>
+          <w:shd w:val="clear" w:color="auto" w:fill="F9F9F9"/>
+        </w:rPr>
+        <w:t>sudo apt install mysql-server</w:t>
+      </w:r>
+    </w:p>
+    <w:p>
+      <w:pPr>
+        <w:rPr>
+          <w:rFonts w:ascii="Courier New" w:hAnsi="Courier New" w:cs="Courier New"/>
+          <w:color w:val="242424"/>
+          <w:spacing w:val="-5"/>
+          <w:sz w:val="21"/>
+          <w:szCs w:val="21"/>
+          <w:shd w:val="clear" w:color="auto" w:fill="F9F9F9"/>
+        </w:rPr>
+      </w:pPr>
+      <w:r>
+        <w:rPr>
+          <w:rFonts w:ascii="Courier New" w:hAnsi="Courier New" w:cs="Courier New"/>
+          <w:color w:val="242424"/>
+          <w:spacing w:val="-5"/>
+          <w:sz w:val="21"/>
+          <w:szCs w:val="21"/>
+          <w:shd w:val="clear" w:color="auto" w:fill="F9F9F9"/>
+        </w:rPr>
+        <w:t>sudo mysql_secure_installation</w:t>
+      </w:r>
+    </w:p>
+    <w:p>
+      <w:pPr>
+        <w:pStyle w:val="ListParagraph"/>
+        <w:numPr>
+          <w:ilvl w:val="0"/>
+          <w:numId w:val="3"/>
+        </w:numPr>
+        <w:rPr>
+          <w:lang w:val="en-US"/>
+        </w:rPr>
+      </w:pPr>
+      <w:r>
+        <w:rPr>
+          <w:lang w:val="en-US"/>
+        </w:rPr>
+        <w:t>VALIDATE PASSWORD COMPONENT &gt;&gt; Yes</w:t>
+      </w:r>
+    </w:p>
+    <w:p>
+      <w:pPr>
+        <w:pStyle w:val="ListParagraph"/>
+        <w:numPr>
+          <w:ilvl w:val="0"/>
+          <w:numId w:val="3"/>
+        </w:numPr>
+        <w:rPr>
+          <w:lang w:val="en-US"/>
+        </w:rPr>
+      </w:pPr>
+      <w:r>
+        <w:rPr>
+          <w:lang w:val="en-US"/>
+        </w:rPr>
+        <w:t>Levels of password validate policy &gt;&gt; 2 strong</w:t>
+      </w:r>
+    </w:p>
+    <w:p>
+      <w:pPr>
+        <w:pStyle w:val="ListParagraph"/>
+        <w:numPr>
+          <w:ilvl w:val="0"/>
+          <w:numId w:val="3"/>
+        </w:numPr>
+        <w:rPr>
+          <w:lang w:val="en-US"/>
+        </w:rPr>
+      </w:pPr>
+      <w:r>
+        <w:rPr>
+          <w:lang w:val="en-US"/>
+        </w:rPr>
+        <w:t>Remove anonymous users &gt;&gt; Yes</w:t>
+      </w:r>
+    </w:p>
+    <w:p>
+      <w:pPr>
+        <w:pStyle w:val="ListParagraph"/>
+        <w:numPr>
+          <w:ilvl w:val="0"/>
+          <w:numId w:val="3"/>
+        </w:numPr>
+        <w:rPr>
+          <w:lang w:val="en-US"/>
+        </w:rPr>
+      </w:pPr>
+      <w:r>
+        <w:rPr>
+          <w:lang w:val="en-US"/>
+        </w:rPr>
+        <w:t>Disallow root login remotely &gt;&gt; No</w:t>
+      </w:r>
+    </w:p>
+    <w:p>
+      <w:pPr>
+        <w:pStyle w:val="ListParagraph"/>
+        <w:numPr>
+          <w:ilvl w:val="0"/>
+          <w:numId w:val="3"/>
+        </w:numPr>
+        <w:rPr>
+          <w:lang w:val="en-US"/>
+        </w:rPr>
+      </w:pPr>
+      <w:r>
+        <w:rPr>
+          <w:lang w:val="en-US"/>
+        </w:rPr>
+        <w:t>Remove test database and access &gt;&gt; No</w:t>
+      </w:r>
+    </w:p>
+    <w:p>
+      <w:pPr>
+        <w:pStyle w:val="ListParagraph"/>
+        <w:numPr>
+          <w:ilvl w:val="0"/>
+          <w:numId w:val="3"/>
+        </w:numPr>
+        <w:rPr>
+          <w:lang w:val="en-US"/>
+        </w:rPr>
+      </w:pPr>
+      <w:r>
+        <w:rPr>
+          <w:lang w:val="en-US"/>
+        </w:rPr>
+        <w:t>Reload privilege tables &gt;&gt; No</w:t>
+      </w:r>
+    </w:p>
+    <w:p>
+      <w:pPr>
+        <w:rPr>
+          <w:rFonts w:ascii="Georgia" w:hAnsi="Georgia"/>
+          <w:color w:val="242424"/>
+          <w:spacing w:val="-1"/>
+          <w:sz w:val="30"/>
+          <w:szCs w:val="30"/>
+          <w:shd w:val="clear" w:color="auto" w:fill="FFFFFF"/>
+        </w:rPr>
+      </w:pPr>
+      <w:r>
+        <w:rPr>
+          <w:rFonts w:ascii="Georgia" w:hAnsi="Georgia"/>
+          <w:color w:val="242424"/>
+          <w:spacing w:val="-1"/>
+          <w:sz w:val="30"/>
+          <w:szCs w:val="30"/>
+          <w:shd w:val="clear" w:color="auto" w:fill="FFFFFF"/>
+        </w:rPr>
+        <w:t>Login to mysql using</w:t>
+      </w:r>
+    </w:p>
+    <w:p>
+      <w:pPr>
+        <w:rPr>
+          <w:rFonts w:ascii="Courier New" w:hAnsi="Courier New" w:cs="Courier New"/>
+          <w:color w:val="242424"/>
+          <w:spacing w:val="-5"/>
+          <w:sz w:val="21"/>
+          <w:szCs w:val="21"/>
+          <w:shd w:val="clear" w:color="auto" w:fill="F9F9F9"/>
+        </w:rPr>
+      </w:pPr>
+      <w:r>
+        <w:rPr>
+          <w:rFonts w:ascii="Courier New" w:hAnsi="Courier New" w:cs="Courier New"/>
+          <w:color w:val="242424"/>
+          <w:spacing w:val="-5"/>
+          <w:sz w:val="21"/>
+          <w:szCs w:val="21"/>
+          <w:shd w:val="clear" w:color="auto" w:fill="F9F9F9"/>
+        </w:rPr>
+        <w:t>sudo mysql</w:t>
+      </w:r>
+    </w:p>
+    <w:p>
+      <w:pPr>
+        <w:rPr>
+          <w:lang w:val="en-US"/>
+        </w:rPr>
+      </w:pPr>
+      <w:r>
+        <w:rPr>
+          <w:lang w:val="en-US"/>
+        </w:rPr>
+        <w:t>ALTER USER 'root'@'localhost' IDENTIFIED WITH mysql_native_password BY '</w:t>
+      </w:r>
+      <w:r>
+        <w:rPr>
+          <w:lang w:val="en-US"/>
+        </w:rPr>
+        <w:t>Your_Secure_Password</w:t>
+      </w:r>
+      <w:r>
+        <w:rPr>
+          <w:lang w:val="en-US"/>
+        </w:rPr>
+        <w:t>';</w:t>
+      </w:r>
+    </w:p>
+    <w:p>
+      <w:pPr>
+        <w:rPr>
+          <w:lang w:val="en-US"/>
+        </w:rPr>
+      </w:pPr>
+      <w:r>
+        <w:rPr>
+          <w:lang w:val="en-US"/>
+        </w:rPr>
+        <w:t>CREATE USER 'admin'@'%' IDENTIFIED BY '</w:t>
+      </w:r>
+      <w:r>
+        <w:rPr>
+          <w:lang w:val="en-US"/>
+        </w:rPr>
+        <w:t>Your_Secure_Password</w:t>
+      </w:r>
+      <w:r>
+        <w:rPr>
+          <w:lang w:val="en-US"/>
+        </w:rPr>
+        <w:t>';</w:t>
+      </w:r>
+    </w:p>
+    <w:p>
+      <w:pPr>
+        <w:rPr>
+          <w:lang w:val="en-US"/>
+        </w:rPr>
+      </w:pPr>
+      <w:r>
+        <w:rPr>
+          <w:lang w:val="en-US"/>
+        </w:rPr>
+        <w:t>GRANT ALL PRIVILEGES ON *.* TO 'admin'@'%' WITH GRANT OPTION;</w:t>
+      </w:r>
+    </w:p>
+    <w:p>
+      <w:pPr>
+        <w:rPr>
+          <w:lang w:val="en-US"/>
+        </w:rPr>
+      </w:pPr>
+      <w:r>
+        <w:rPr>
+          <w:lang w:val="en-US"/>
+        </w:rPr>
+        <w:t>FLUSH PRIVILEGES;</w:t>
+      </w:r>
+    </w:p>
+    <w:p>
+      <w:pPr>
+        <w:rPr>
+          <w:lang w:val="en-US"/>
+        </w:rPr>
+      </w:pPr>
+      <w:r>
+        <w:rPr>
+          <w:lang w:val="en-US"/>
+        </w:rPr>
+        <w:t>EXIT;</w:t>
+      </w:r>
+    </w:p>
+    <w:p>
+      <w:pPr>
+        <w:rPr>
+          <w:rFonts w:ascii="Georgia" w:hAnsi="Georgia"/>
+          <w:color w:val="242424"/>
+          <w:spacing w:val="-1"/>
+          <w:sz w:val="30"/>
+          <w:szCs w:val="30"/>
+          <w:shd w:val="clear" w:color="auto" w:fill="FFFFFF"/>
+        </w:rPr>
+      </w:pPr>
+      <w:r>
+        <w:rPr>
+          <w:rFonts w:ascii="Georgia" w:hAnsi="Georgia"/>
+          <w:color w:val="242424"/>
+          <w:spacing w:val="-1"/>
+          <w:sz w:val="30"/>
+          <w:szCs w:val="30"/>
+          <w:shd w:val="clear" w:color="auto" w:fill="FFFFFF"/>
+        </w:rPr>
+        <w:t>Try again to login and create the necessary tables (example in next page)</w:t>
+      </w:r>
+    </w:p>
+    <w:p>
+      <w:pPr>
+        <w:rPr>
+          <w:rFonts w:ascii="Georgia" w:hAnsi="Georgia"/>
+          <w:color w:val="242424"/>
+          <w:spacing w:val="-1"/>
+          <w:sz w:val="30"/>
+          <w:szCs w:val="30"/>
+          <w:shd w:val="clear" w:color="auto" w:fill="FFFFFF"/>
+        </w:rPr>
+      </w:pPr>
+      <w:r>
+        <w:rPr>
+          <w:rFonts w:ascii="Georgia" w:hAnsi="Georgia"/>
+          <w:color w:val="242424"/>
+          <w:spacing w:val="-1"/>
+          <w:sz w:val="30"/>
+          <w:szCs w:val="30"/>
+          <w:shd w:val="clear" w:color="auto" w:fill="FFFFFF"/>
+        </w:rPr>
+        <w:t>Try to connect from local nodejs and react app</w:t>
+      </w:r>
+    </w:p>
+    <w:p>
+      <w:pPr>
+        <w:rPr>
+          <w:rFonts w:ascii="Georgia" w:hAnsi="Georgia"/>
+          <w:color w:val="242424"/>
+          <w:spacing w:val="-1"/>
+          <w:sz w:val="30"/>
+          <w:szCs w:val="30"/>
+          <w:shd w:val="clear" w:color="auto" w:fill="FFFFFF"/>
+        </w:rPr>
+      </w:pPr>
+      <w:r>
+        <w:rPr>
+          <w:rFonts w:ascii="Georgia" w:hAnsi="Georgia"/>
+          <w:color w:val="242424"/>
+          <w:spacing w:val="-1"/>
+          <w:sz w:val="30"/>
+          <w:szCs w:val="30"/>
+          <w:shd w:val="clear" w:color="auto" w:fill="FFFFFF"/>
+        </w:rPr>
+        <w:br w:type="page"/>
+      </w:r>
+    </w:p>
+    <w:p>
+      <w:pPr>
+        <w:rPr>
+          <w:rFonts w:ascii="Georgia" w:hAnsi="Georgia"/>
+          <w:color w:val="242424"/>
+          <w:spacing w:val="-1"/>
+          <w:sz w:val="30"/>
+          <w:szCs w:val="30"/>
+          <w:shd w:val="clear" w:color="auto" w:fill="FFFFFF"/>
+        </w:rPr>
+      </w:pPr>
+      <w:r>
+        <w:rPr>
+          <w:rFonts w:ascii="Georgia" w:hAnsi="Georgia"/>
+          <w:color w:val="242424"/>
+          <w:spacing w:val="-1"/>
+          <w:sz w:val="30"/>
+          <w:szCs w:val="30"/>
+          <w:shd w:val="clear" w:color="auto" w:fill="FFFFFF"/>
+        </w:rPr>
+        <w:lastRenderedPageBreak/>
+        <w:t>Example from the library MySQL Database creation</w:t>
+      </w:r>
+    </w:p>
+    <w:p>
+      <w:pPr>
+        <w:rPr>
+          <w:rFonts w:ascii="Courier New" w:hAnsi="Courier New" w:cs="Courier New"/>
+          <w:color w:val="242424"/>
+          <w:spacing w:val="-5"/>
+          <w:sz w:val="21"/>
+          <w:szCs w:val="21"/>
+          <w:shd w:val="clear" w:color="auto" w:fill="F9F9F9"/>
+        </w:rPr>
+      </w:pPr>
+      <w:r>
+        <w:rPr>
+          <w:rFonts w:ascii="Courier New" w:hAnsi="Courier New" w:cs="Courier New"/>
+          <w:color w:val="242424"/>
+          <w:spacing w:val="-5"/>
+          <w:sz w:val="21"/>
+          <w:szCs w:val="21"/>
+          <w:shd w:val="clear" w:color="auto" w:fill="F9F9F9"/>
+        </w:rPr>
+        <w:t>CREATE DATABASE test;</w:t>
+      </w:r>
+    </w:p>
+    <w:p>
+      <w:pPr>
+        <w:rPr>
+          <w:rFonts w:ascii="Courier New" w:hAnsi="Courier New" w:cs="Courier New"/>
+          <w:color w:val="242424"/>
+          <w:spacing w:val="-5"/>
+          <w:sz w:val="21"/>
+          <w:szCs w:val="21"/>
+          <w:shd w:val="clear" w:color="auto" w:fill="F9F9F9"/>
+        </w:rPr>
+      </w:pPr>
+      <w:r>
+        <w:rPr>
+          <w:rFonts w:ascii="Courier New" w:hAnsi="Courier New" w:cs="Courier New"/>
+          <w:color w:val="242424"/>
+          <w:spacing w:val="-5"/>
+          <w:sz w:val="21"/>
+          <w:szCs w:val="21"/>
+          <w:shd w:val="clear" w:color="auto" w:fill="F9F9F9"/>
+        </w:rPr>
+        <w:t>CREATE TABLE `test`.`books` (</w:t>
+      </w:r>
+    </w:p>
+    <w:p>
+      <w:pPr>
+        <w:rPr>
+          <w:rFonts w:ascii="Courier New" w:hAnsi="Courier New" w:cs="Courier New"/>
+          <w:color w:val="242424"/>
+          <w:spacing w:val="-5"/>
+          <w:sz w:val="21"/>
+          <w:szCs w:val="21"/>
+          <w:shd w:val="clear" w:color="auto" w:fill="F9F9F9"/>
+        </w:rPr>
+      </w:pPr>
+      <w:r>
+        <w:rPr>
+          <w:rFonts w:ascii="Courier New" w:hAnsi="Courier New" w:cs="Courier New"/>
+          <w:color w:val="242424"/>
+          <w:spacing w:val="-5"/>
+          <w:sz w:val="21"/>
+          <w:szCs w:val="21"/>
+          <w:shd w:val="clear" w:color="auto" w:fill="F9F9F9"/>
+        </w:rPr>
+        <w:tab/>
+        <w:t>`id` INT NOT NULL AUTO_INCREMENT,</w:t>
+      </w:r>
+    </w:p>
+    <w:p>
+      <w:pPr>
+        <w:rPr>
+          <w:rFonts w:ascii="Courier New" w:hAnsi="Courier New" w:cs="Courier New"/>
+          <w:color w:val="242424"/>
+          <w:spacing w:val="-5"/>
+          <w:sz w:val="21"/>
+          <w:szCs w:val="21"/>
+          <w:shd w:val="clear" w:color="auto" w:fill="F9F9F9"/>
+        </w:rPr>
+      </w:pPr>
+      <w:r>
+        <w:rPr>
+          <w:rFonts w:ascii="Courier New" w:hAnsi="Courier New" w:cs="Courier New"/>
+          <w:color w:val="242424"/>
+          <w:spacing w:val="-5"/>
+          <w:sz w:val="21"/>
+          <w:szCs w:val="21"/>
+          <w:shd w:val="clear" w:color="auto" w:fill="F9F9F9"/>
+        </w:rPr>
+        <w:t xml:space="preserve">    `title` VARCHAR(45) NOT NULL,</w:t>
+      </w:r>
+    </w:p>
+    <w:p>
+      <w:pPr>
+        <w:rPr>
+          <w:rFonts w:ascii="Courier New" w:hAnsi="Courier New" w:cs="Courier New"/>
+          <w:color w:val="242424"/>
+          <w:spacing w:val="-5"/>
+          <w:sz w:val="21"/>
+          <w:szCs w:val="21"/>
+          <w:shd w:val="clear" w:color="auto" w:fill="F9F9F9"/>
+        </w:rPr>
+      </w:pPr>
+      <w:r>
+        <w:rPr>
+          <w:rFonts w:ascii="Courier New" w:hAnsi="Courier New" w:cs="Courier New"/>
+          <w:color w:val="242424"/>
+          <w:spacing w:val="-5"/>
+          <w:sz w:val="21"/>
+          <w:szCs w:val="21"/>
+          <w:shd w:val="clear" w:color="auto" w:fill="F9F9F9"/>
+        </w:rPr>
+        <w:t xml:space="preserve">    `desc` VARCHAR(255) NOT NULL,</w:t>
+      </w:r>
+    </w:p>
+    <w:p>
+      <w:pPr>
+        <w:rPr>
+          <w:rFonts w:ascii="Courier New" w:hAnsi="Courier New" w:cs="Courier New"/>
+          <w:color w:val="242424"/>
+          <w:spacing w:val="-5"/>
+          <w:sz w:val="21"/>
+          <w:szCs w:val="21"/>
+          <w:shd w:val="clear" w:color="auto" w:fill="F9F9F9"/>
+        </w:rPr>
+      </w:pPr>
+      <w:r>
+        <w:rPr>
+          <w:rFonts w:ascii="Courier New" w:hAnsi="Courier New" w:cs="Courier New"/>
+          <w:color w:val="242424"/>
+          <w:spacing w:val="-5"/>
+          <w:sz w:val="21"/>
+          <w:szCs w:val="21"/>
+          <w:shd w:val="clear" w:color="auto" w:fill="F9F9F9"/>
+        </w:rPr>
+        <w:t xml:space="preserve">    `cover` VARCHAR(45) NULL,</w:t>
+      </w:r>
+    </w:p>
+    <w:p>
+      <w:pPr>
+        <w:ind w:firstLine="480"/>
+        <w:rPr>
+          <w:rFonts w:ascii="Courier New" w:hAnsi="Courier New" w:cs="Courier New"/>
+          <w:color w:val="242424"/>
+          <w:spacing w:val="-5"/>
+          <w:sz w:val="21"/>
+          <w:szCs w:val="21"/>
+          <w:shd w:val="clear" w:color="auto" w:fill="F9F9F9"/>
+        </w:rPr>
+      </w:pPr>
+      <w:r>
+        <w:rPr>
+          <w:rFonts w:ascii="Courier New" w:hAnsi="Courier New" w:cs="Courier New"/>
+          <w:color w:val="242424"/>
+          <w:spacing w:val="-5"/>
+          <w:sz w:val="21"/>
+          <w:szCs w:val="21"/>
+          <w:shd w:val="clear" w:color="auto" w:fill="F9F9F9"/>
+        </w:rPr>
+        <w:t>PRIMARY KEY (`id`));</w:t>
+      </w:r>
+    </w:p>
+    <w:p>
+      <w:pPr>
+        <w:ind w:firstLine="480"/>
+        <w:rPr>
+          <w:rFonts w:ascii="Courier New" w:hAnsi="Courier New" w:cs="Courier New"/>
+          <w:color w:val="242424"/>
+          <w:spacing w:val="-5"/>
+          <w:sz w:val="21"/>
+          <w:szCs w:val="21"/>
+          <w:shd w:val="clear" w:color="auto" w:fill="F9F9F9"/>
+        </w:rPr>
+      </w:pPr>
+    </w:p>
+    <w:p>
+      <w:pPr>
+        <w:rPr>
+          <w:rFonts w:ascii="Courier New" w:hAnsi="Courier New" w:cs="Courier New"/>
+          <w:color w:val="242424"/>
+          <w:spacing w:val="-5"/>
+          <w:sz w:val="21"/>
+          <w:szCs w:val="21"/>
+          <w:shd w:val="clear" w:color="auto" w:fill="F9F9F9"/>
+        </w:rPr>
+      </w:pPr>
+      <w:r>
+        <w:rPr>
+          <w:rFonts w:ascii="Courier New" w:hAnsi="Courier New" w:cs="Courier New"/>
+          <w:color w:val="242424"/>
+          <w:spacing w:val="-5"/>
+          <w:sz w:val="21"/>
+          <w:szCs w:val="21"/>
+          <w:shd w:val="clear" w:color="auto" w:fill="F9F9F9"/>
+        </w:rPr>
+        <w:t>INSERT INTO `test`.`books` (`id`, `title`, `desc`, `cover`) VALUES ("1", "title1", "desc1", "cover1.png");</w:t>
+      </w:r>
+    </w:p>
+    <w:p>
+      <w:pPr>
+        <w:rPr>
+          <w:rFonts w:ascii="Courier New" w:hAnsi="Courier New" w:cs="Courier New"/>
+          <w:color w:val="242424"/>
+          <w:spacing w:val="-5"/>
+          <w:sz w:val="21"/>
+          <w:szCs w:val="21"/>
+          <w:shd w:val="clear" w:color="auto" w:fill="F9F9F9"/>
+        </w:rPr>
+      </w:pPr>
+      <w:r>
+        <w:rPr>
+          <w:rFonts w:ascii="Courier New" w:hAnsi="Courier New" w:cs="Courier New"/>
+          <w:color w:val="242424"/>
+          <w:spacing w:val="-5"/>
+          <w:sz w:val="21"/>
+          <w:szCs w:val="21"/>
+          <w:shd w:val="clear" w:color="auto" w:fill="F9F9F9"/>
+        </w:rPr>
+        <w:t>INSERT INTO `test`.`books` (`id`, `title`, `desc`, `cover`) VALUES ("2", "title2", "desc2", "cover2.png");</w:t>
+      </w:r>
+    </w:p>
+    <w:p>
+      <w:pPr>
+        <w:rPr>
+          <w:rFonts w:ascii="Courier New" w:hAnsi="Courier New" w:cs="Courier New"/>
+          <w:color w:val="242424"/>
+          <w:spacing w:val="-5"/>
+          <w:sz w:val="21"/>
+          <w:szCs w:val="21"/>
+          <w:shd w:val="clear" w:color="auto" w:fill="F9F9F9"/>
+        </w:rPr>
+      </w:pPr>
+    </w:p>
+    <w:p>
+      <w:pPr>
+        <w:rPr>
+          <w:rFonts w:ascii="Courier New" w:hAnsi="Courier New" w:cs="Courier New"/>
+          <w:color w:val="242424"/>
+          <w:spacing w:val="-5"/>
+          <w:sz w:val="21"/>
+          <w:szCs w:val="21"/>
+          <w:shd w:val="clear" w:color="auto" w:fill="F9F9F9"/>
+        </w:rPr>
+      </w:pPr>
+      <w:r>
+        <w:rPr>
+          <w:rFonts w:ascii="Courier New" w:hAnsi="Courier New" w:cs="Courier New"/>
+          <w:color w:val="242424"/>
+          <w:spacing w:val="-5"/>
+          <w:sz w:val="21"/>
+          <w:szCs w:val="21"/>
+          <w:shd w:val="clear" w:color="auto" w:fill="F9F9F9"/>
+        </w:rPr>
+        <w:t>use test;</w:t>
+      </w:r>
+    </w:p>
+    <w:p>
+      <w:pPr>
+        <w:rPr>
+          <w:rFonts w:ascii="Courier New" w:hAnsi="Courier New" w:cs="Courier New"/>
+          <w:color w:val="242424"/>
+          <w:spacing w:val="-5"/>
+          <w:sz w:val="21"/>
+          <w:szCs w:val="21"/>
+          <w:shd w:val="clear" w:color="auto" w:fill="F9F9F9"/>
+        </w:rPr>
+      </w:pPr>
+      <w:r>
+        <w:rPr>
+          <w:rFonts w:ascii="Courier New" w:hAnsi="Courier New" w:cs="Courier New"/>
+          <w:color w:val="242424"/>
+          <w:spacing w:val="-5"/>
+          <w:sz w:val="21"/>
+          <w:szCs w:val="21"/>
+          <w:shd w:val="clear" w:color="auto" w:fill="F9F9F9"/>
+        </w:rPr>
+        <w:t>SELECT * FROM books;</w:t>
+      </w:r>
+    </w:p>
+    <w:p>
+      <w:pPr>
+        <w:rPr>
+          <w:rFonts w:ascii="Courier New" w:hAnsi="Courier New" w:cs="Courier New"/>
+          <w:color w:val="242424"/>
+          <w:spacing w:val="-5"/>
+          <w:sz w:val="21"/>
+          <w:szCs w:val="21"/>
+          <w:shd w:val="clear" w:color="auto" w:fill="F9F9F9"/>
+        </w:rPr>
+      </w:pPr>
+    </w:p>
+    <w:p>
+      <w:pPr>
+        <w:rPr>
+          <w:rFonts w:ascii="Courier New" w:hAnsi="Courier New" w:cs="Courier New"/>
+          <w:color w:val="242424"/>
+          <w:spacing w:val="-5"/>
+          <w:sz w:val="21"/>
+          <w:szCs w:val="21"/>
+          <w:shd w:val="clear" w:color="auto" w:fill="F9F9F9"/>
+        </w:rPr>
+      </w:pPr>
+      <w:r>
+        <w:rPr>
+          <w:rFonts w:ascii="Courier New" w:hAnsi="Courier New" w:cs="Courier New"/>
+          <w:color w:val="242424"/>
+          <w:spacing w:val="-5"/>
+          <w:sz w:val="21"/>
+          <w:szCs w:val="21"/>
+          <w:shd w:val="clear" w:color="auto" w:fill="F9F9F9"/>
+        </w:rPr>
+        <w:t>ALTER TABLE `test`.`books` ADD COLUMN `price` INT NOT NULL AFTER `desc`;</w:t>
+      </w:r>
+    </w:p>
+    <w:p>
+      <w:pPr>
+        <w:rPr>
+          <w:rFonts w:ascii="Courier New" w:hAnsi="Courier New" w:cs="Courier New"/>
+          <w:color w:val="242424"/>
+          <w:spacing w:val="-5"/>
+          <w:sz w:val="21"/>
+          <w:szCs w:val="21"/>
+          <w:shd w:val="clear" w:color="auto" w:fill="F9F9F9"/>
+        </w:rPr>
+      </w:pPr>
+    </w:p>
+    <w:p>
+      <w:pPr>
+        <w:rPr>
+          <w:rFonts w:ascii="Courier New" w:hAnsi="Courier New" w:cs="Courier New"/>
+          <w:color w:val="242424"/>
+          <w:spacing w:val="-5"/>
+          <w:sz w:val="21"/>
+          <w:szCs w:val="21"/>
+          <w:shd w:val="clear" w:color="auto" w:fill="F9F9F9"/>
+        </w:rPr>
+      </w:pPr>
+      <w:r>
+        <w:rPr>
+          <w:rFonts w:ascii="Courier New" w:hAnsi="Courier New" w:cs="Courier New"/>
+          <w:color w:val="242424"/>
+          <w:spacing w:val="-5"/>
+          <w:sz w:val="21"/>
+          <w:szCs w:val="21"/>
+          <w:shd w:val="clear" w:color="auto" w:fill="F9F9F9"/>
+        </w:rPr>
+        <w:t>INSERT INTO `test`.`books` (`id`, `title`, `desc`, `price`, `cover`) VALUES ("3", "title3", "desc3","3", "cover3.png");</w:t>
+      </w:r>
+    </w:p>
+    <w:p>
+      <w:pPr>
+        <w:rPr>
+          <w:rFonts w:ascii="Courier New" w:hAnsi="Courier New" w:cs="Courier New"/>
+          <w:color w:val="242424"/>
+          <w:spacing w:val="-5"/>
+          <w:sz w:val="21"/>
+          <w:szCs w:val="21"/>
+          <w:shd w:val="clear" w:color="auto" w:fill="F9F9F9"/>
+        </w:rPr>
+      </w:pPr>
+    </w:p>
+    <w:p>
+      <w:pPr>
+        <w:rPr>
+          <w:rFonts w:ascii="Courier New" w:hAnsi="Courier New" w:cs="Courier New"/>
+          <w:color w:val="242424"/>
+          <w:spacing w:val="-5"/>
+          <w:sz w:val="21"/>
+          <w:szCs w:val="21"/>
+          <w:shd w:val="clear" w:color="auto" w:fill="F9F9F9"/>
+        </w:rPr>
+      </w:pPr>
+      <w:r>
+        <w:rPr>
+          <w:rFonts w:ascii="Courier New" w:hAnsi="Courier New" w:cs="Courier New"/>
+          <w:color w:val="242424"/>
+          <w:spacing w:val="-5"/>
+          <w:sz w:val="21"/>
+          <w:szCs w:val="21"/>
+          <w:shd w:val="clear" w:color="auto" w:fill="F9F9F9"/>
+        </w:rPr>
+        <w:t>use test;</w:t>
+      </w:r>
+    </w:p>
+    <w:p>
+      <w:pPr>
+        <w:rPr>
+          <w:rFonts w:ascii="Courier New" w:hAnsi="Courier New" w:cs="Courier New"/>
+          <w:color w:val="242424"/>
+          <w:spacing w:val="-5"/>
+          <w:sz w:val="21"/>
+          <w:szCs w:val="21"/>
+          <w:shd w:val="clear" w:color="auto" w:fill="F9F9F9"/>
+        </w:rPr>
+      </w:pPr>
+      <w:r>
+        <w:rPr>
+          <w:rFonts w:ascii="Courier New" w:hAnsi="Courier New" w:cs="Courier New"/>
+          <w:color w:val="242424"/>
+          <w:spacing w:val="-5"/>
+          <w:sz w:val="21"/>
+          <w:szCs w:val="21"/>
+          <w:shd w:val="clear" w:color="auto" w:fill="F9F9F9"/>
+        </w:rPr>
+        <w:t>SELECT * FROM books;</w:t>
+      </w:r>
+    </w:p>
+    <w:p>
+      <w:pPr>
+        <w:rPr>
+          <w:lang w:val="en-US"/>
+        </w:rPr>
+      </w:pPr>
+    </w:p>
+    <w:p>
+      <w:pPr>
+        <w:pStyle w:val="NoSpacing"/>
         <w:rPr>
           <w:lang w:val="en-US"/>
         </w:rPr>
@@ -4234,6 +4495,121 @@
 <file path=word/numbering.xml><?xml version="1.0" encoding="utf-8"?>
 <w:numbering xmlns:wpc="http://schemas.microsoft.com/office/word/2010/wordprocessingCanvas" xmlns:cx="http://schemas.microsoft.com/office/drawing/2014/chartex" xmlns:cx1="http://schemas.microsoft.com/office/drawing/2015/9/8/chartex" xmlns:cx2="http://schemas.microsoft.com/office/drawing/2015/10/21/chartex" xmlns:cx3="http://schemas.microsoft.com/office/drawing/2016/5/9/chartex" xmlns:cx4="http://schemas.microsoft.com/office/drawing/2016/5/10/chartex" xmlns:cx5="http://schemas.microsoft.com/office/drawing/2016/5/11/chartex" xmlns:cx6="http://schemas.microsoft.com/office/drawing/2016/5/12/chartex" xmlns:cx7="http://schemas.microsoft.com/office/drawing/2016/5/13/chartex" xmlns:cx8="http://schemas.microsoft.com/office/drawing/2016/5/14/chartex" xmlns:mc="http://schemas.openxmlformats.org/markup-compatibility/2006" xmlns:aink="http://schemas.microsoft.com/office/drawing/2016/ink" xmlns:am3d="http://schemas.microsoft.com/office/drawing/2017/model3d" xmlns:o="urn:schemas-microsoft-com:office:office" xmlns:oel="http://schemas.microsoft.com/office/2019/extlst" xmlns:r="http://schemas.openxmlformats.org/officeDocument/2006/relationships" xmlns:m="http://schemas.openxmlformats.org/officeDocument/2006/math" xmlns:v="urn:schemas-microsoft-com:vml" xmlns:wp14="http://schemas.microsoft.com/office/word/2010/wordprocessingDrawing" xmlns:wp="http://schemas.openxmlformats.org/drawingml/2006/wordprocessingDrawing" xmlns:w10="urn:schemas-microsoft-com:office:word" xmlns:w="http://schemas.openxmlformats.org/wordprocessingml/2006/main" xmlns:w14="http://schemas.microsoft.com/office/word/2010/wordml" xmlns:w15="http://schemas.microsoft.com/office/word/2012/wordml" xmlns:w16cex="http://schemas.microsoft.com/office/word/2018/wordml/cex" xmlns:w16cid="http://schemas.microsoft.com/office/word/2016/wordml/cid" xmlns:w16="http://schemas.microsoft.com/office/word/2018/wordml" xmlns:w16du="http://schemas.microsoft.com/office/word/2023/wordml/word16du" xmlns:w16sdtdh="http://schemas.microsoft.com/office/word/2020/wordml/sdtdatahash" xmlns:w16se="http://schemas.microsoft.com/office/word/2015/wordml/symex" xmlns:wpg="http://schemas.microsoft.com/office/word/2010/wordprocessingGroup" xmlns:wpi="http://schemas.microsoft.com/office/word/2010/wordprocessingInk" xmlns:wne="http://schemas.microsoft.com/office/word/2006/wordml" xmlns:wps="http://schemas.microsoft.com/office/word/2010/wordprocessingShape" mc:Ignorable="w14 w15 w16se w16cid w16 w16cex w16sdtdh w16du wp14">
   <w:abstractNum w:abstractNumId="0" w15:restartNumberingAfterBreak="0">
+    <w:nsid w:val="1AD80A52"/>
+    <w:multiLevelType w:val="hybridMultilevel"/>
+    <w:tmpl w:val="17E0574A"/>
+    <w:lvl w:ilvl="0" w:tplc="A3B02F12">
+      <w:start w:val="1"/>
+      <w:numFmt w:val="bullet"/>
+      <w:lvlText w:val="-"/>
+      <w:lvlJc w:val="left"/>
+      <w:pPr>
+        <w:ind w:left="720" w:hanging="360"/>
+      </w:pPr>
+      <w:rPr>
+        <w:rFonts w:ascii="Courier New" w:eastAsiaTheme="minorEastAsia" w:hAnsi="Courier New" w:cs="Courier New" w:hint="default"/>
+        <w:color w:val="242424"/>
+        <w:sz w:val="21"/>
+      </w:rPr>
+    </w:lvl>
+    <w:lvl w:ilvl="1" w:tplc="48090003" w:tentative="1">
+      <w:start w:val="1"/>
+      <w:numFmt w:val="bullet"/>
+      <w:lvlText w:val="o"/>
+      <w:lvlJc w:val="left"/>
+      <w:pPr>
+        <w:ind w:left="1440" w:hanging="360"/>
+      </w:pPr>
+      <w:rPr>
+        <w:rFonts w:ascii="Courier New" w:hAnsi="Courier New" w:cs="Courier New" w:hint="default"/>
+      </w:rPr>
+    </w:lvl>
+    <w:lvl w:ilvl="2" w:tplc="48090005" w:tentative="1">
+      <w:start w:val="1"/>
+      <w:numFmt w:val="bullet"/>
+      <w:lvlText w:val=""/>
+      <w:lvlJc w:val="left"/>
+      <w:pPr>
+        <w:ind w:left="2160" w:hanging="360"/>
+      </w:pPr>
+      <w:rPr>
+        <w:rFonts w:ascii="Wingdings" w:hAnsi="Wingdings" w:hint="default"/>
+      </w:rPr>
+    </w:lvl>
+    <w:lvl w:ilvl="3" w:tplc="48090001" w:tentative="1">
+      <w:start w:val="1"/>
+      <w:numFmt w:val="bullet"/>
+      <w:lvlText w:val=""/>
+      <w:lvlJc w:val="left"/>
+      <w:pPr>
+        <w:ind w:left="2880" w:hanging="360"/>
+      </w:pPr>
+      <w:rPr>
+        <w:rFonts w:ascii="Symbol" w:hAnsi="Symbol" w:hint="default"/>
+      </w:rPr>
+    </w:lvl>
+    <w:lvl w:ilvl="4" w:tplc="48090003" w:tentative="1">
+      <w:start w:val="1"/>
+      <w:numFmt w:val="bullet"/>
+      <w:lvlText w:val="o"/>
+      <w:lvlJc w:val="left"/>
+      <w:pPr>
+        <w:ind w:left="3600" w:hanging="360"/>
+      </w:pPr>
+      <w:rPr>
+        <w:rFonts w:ascii="Courier New" w:hAnsi="Courier New" w:cs="Courier New" w:hint="default"/>
+      </w:rPr>
+    </w:lvl>
+    <w:lvl w:ilvl="5" w:tplc="48090005" w:tentative="1">
+      <w:start w:val="1"/>
+      <w:numFmt w:val="bullet"/>
+      <w:lvlText w:val=""/>
+      <w:lvlJc w:val="left"/>
+      <w:pPr>
+        <w:ind w:left="4320" w:hanging="360"/>
+      </w:pPr>
+      <w:rPr>
+        <w:rFonts w:ascii="Wingdings" w:hAnsi="Wingdings" w:hint="default"/>
+      </w:rPr>
+    </w:lvl>
+    <w:lvl w:ilvl="6" w:tplc="48090001" w:tentative="1">
+      <w:start w:val="1"/>
+      <w:numFmt w:val="bullet"/>
+      <w:lvlText w:val=""/>
+      <w:lvlJc w:val="left"/>
+      <w:pPr>
+        <w:ind w:left="5040" w:hanging="360"/>
+      </w:pPr>
+      <w:rPr>
+        <w:rFonts w:ascii="Symbol" w:hAnsi="Symbol" w:hint="default"/>
+      </w:rPr>
+    </w:lvl>
+    <w:lvl w:ilvl="7" w:tplc="48090003" w:tentative="1">
+      <w:start w:val="1"/>
+      <w:numFmt w:val="bullet"/>
+      <w:lvlText w:val="o"/>
+      <w:lvlJc w:val="left"/>
+      <w:pPr>
+        <w:ind w:left="5760" w:hanging="360"/>
+      </w:pPr>
+      <w:rPr>
+        <w:rFonts w:ascii="Courier New" w:hAnsi="Courier New" w:cs="Courier New" w:hint="default"/>
+      </w:rPr>
+    </w:lvl>
+    <w:lvl w:ilvl="8" w:tplc="48090005" w:tentative="1">
+      <w:start w:val="1"/>
+      <w:numFmt w:val="bullet"/>
+      <w:lvlText w:val=""/>
+      <w:lvlJc w:val="left"/>
+      <w:pPr>
+        <w:ind w:left="6480" w:hanging="360"/>
+      </w:pPr>
+      <w:rPr>
+        <w:rFonts w:ascii="Wingdings" w:hAnsi="Wingdings" w:hint="default"/>
+      </w:rPr>
+    </w:lvl>
+  </w:abstractNum>
+  <w:abstractNum w:abstractNumId="1" w15:restartNumberingAfterBreak="0">
     <w:nsid w:val="36DC5CB7"/>
     <w:multiLevelType w:val="hybridMultilevel"/>
     <w:tmpl w:val="A69ACE80"/>
@@ -4346,10 +4722,10 @@
       </w:rPr>
     </w:lvl>
   </w:abstractNum>
-  <w:abstractNum w:abstractNumId="1" w15:restartNumberingAfterBreak="0">
+  <w:abstractNum w:abstractNumId="2" w15:restartNumberingAfterBreak="0">
     <w:nsid w:val="6FCA6B4B"/>
     <w:multiLevelType w:val="hybridMultilevel"/>
-    <w:tmpl w:val="30A45732"/>
+    <w:tmpl w:val="D9F29628"/>
     <w:lvl w:ilvl="0" w:tplc="4809000F">
       <w:start w:val="1"/>
       <w:numFmt w:val="decimal"/>
@@ -4389,14 +4765,17 @@
         <w:ind w:left="2880" w:hanging="360"/>
       </w:pPr>
     </w:lvl>
-    <w:lvl w:ilvl="4" w:tplc="48090019" w:tentative="1">
+    <w:lvl w:ilvl="4" w:tplc="098828D6">
       <w:start w:val="1"/>
-      <w:numFmt w:val="lowerLetter"/>
-      <w:lvlText w:val="%5."/>
+      <w:numFmt w:val="decimal"/>
+      <w:lvlText w:val="(%5)"/>
       <w:lvlJc w:val="left"/>
       <w:pPr>
-        <w:ind w:left="3600" w:hanging="360"/>
-      </w:pPr>
+        <w:ind w:left="3960" w:hanging="720"/>
+      </w:pPr>
+      <w:rPr>
+        <w:rFonts w:hint="default"/>
+      </w:rPr>
     </w:lvl>
     <w:lvl w:ilvl="5" w:tplc="4809001B" w:tentative="1">
       <w:start w:val="1"/>
@@ -4436,9 +4815,12 @@
     </w:lvl>
   </w:abstractNum>
   <w:num w:numId="1" w16cid:durableId="593394429">
+    <w:abstractNumId w:val="2"/>
+  </w:num>
+  <w:num w:numId="2" w16cid:durableId="1123233516">
     <w:abstractNumId w:val="1"/>
   </w:num>
-  <w:num w:numId="2" w16cid:durableId="1123233516">
+  <w:num w:numId="3" w16cid:durableId="963273055">
     <w:abstractNumId w:val="0"/>
   </w:num>
 </w:numbering>
@@ -5012,6 +5394,15 @@
     <w:basedOn w:val="DefaultParagraphFont"/>
     <w:rsid w:val="00B60074"/>
   </w:style>
+  <w:style w:type="paragraph" w:styleId="NoSpacing">
+    <w:name w:val="No Spacing"/>
+    <w:uiPriority w:val="1"/>
+    <w:qFormat/>
+    <w:rsid w:val="005962CD"/>
+    <w:pPr>
+      <w:spacing w:after="0" w:line="240" w:lineRule="auto"/>
+    </w:pPr>
+  </w:style>
 </w:styles>
 </file>
 

</xml_diff>

<commit_message>
installed and import mysql2 inside the backend/index.js
</commit_message>
<xml_diff>
--- a/React-MySQL-Notes.docx
+++ b/React-MySQL-Notes.docx
@@ -21,7 +21,23 @@
     </w:p>
     <w:p>
       <w:r>
-        <w:t xml:space="preserve">ssh -i "SG-ken-predator.pem" </w:t>
+        <w:t>ssh -</w:t>
+      </w:r>
+      <w:proofErr w:type="spellStart"/>
+      <w:r>
+        <w:t>i</w:t>
+      </w:r>
+      <w:proofErr w:type="spellEnd"/>
+      <w:r>
+        <w:t xml:space="preserve"> "SG-ken-</w:t>
+      </w:r>
+      <w:proofErr w:type="spellStart"/>
+      <w:r>
+        <w:t>predator.pem</w:t>
+      </w:r>
+      <w:proofErr w:type="spellEnd"/>
+      <w:r>
+        <w:t xml:space="preserve">" </w:t>
       </w:r>
       <w:hyperlink r:id="rId5" w:history="1">
         <w:r>
@@ -2018,7 +2034,21 @@
         <w:rPr>
           <w:lang w:val="en-US"/>
         </w:rPr>
-        <w:t xml:space="preserve"> | sudo bash</w:t>
+        <w:t xml:space="preserve"> | </w:t>
+      </w:r>
+      <w:proofErr w:type="spellStart"/>
+      <w:r>
+        <w:rPr>
+          <w:lang w:val="en-US"/>
+        </w:rPr>
+        <w:t>sudo</w:t>
+      </w:r>
+      <w:proofErr w:type="spellEnd"/>
+      <w:r>
+        <w:rPr>
+          <w:lang w:val="en-US"/>
+        </w:rPr>
+        <w:t xml:space="preserve"> bash</w:t>
       </w:r>
     </w:p>
     <w:p>
@@ -2036,7 +2066,21 @@
         <w:rPr>
           <w:lang w:val="en-US"/>
         </w:rPr>
-        <w:t>Sudo apt install nodejs -y</w:t>
+        <w:t xml:space="preserve">Sudo apt install </w:t>
+      </w:r>
+      <w:proofErr w:type="spellStart"/>
+      <w:r>
+        <w:rPr>
+          <w:lang w:val="en-US"/>
+        </w:rPr>
+        <w:t>nodejs</w:t>
+      </w:r>
+      <w:proofErr w:type="spellEnd"/>
+      <w:r>
+        <w:rPr>
+          <w:lang w:val="en-US"/>
+        </w:rPr>
+        <w:t xml:space="preserve"> -y</w:t>
       </w:r>
     </w:p>
     <w:p>
@@ -2054,7 +2098,21 @@
         <w:rPr>
           <w:lang w:val="en-US"/>
         </w:rPr>
-        <w:t>Note: seems like need to run with the URL will be more complete, else, hit an error later that npm is not found</w:t>
+        <w:t xml:space="preserve">Note: seems like need to run with the URL will be more complete, else, hit an error later that </w:t>
+      </w:r>
+      <w:proofErr w:type="spellStart"/>
+      <w:r>
+        <w:rPr>
+          <w:lang w:val="en-US"/>
+        </w:rPr>
+        <w:t>npm</w:t>
+      </w:r>
+      <w:proofErr w:type="spellEnd"/>
+      <w:r>
+        <w:rPr>
+          <w:lang w:val="en-US"/>
+        </w:rPr>
+        <w:t xml:space="preserve"> is not found</w:t>
       </w:r>
     </w:p>
     <w:p>
@@ -2098,7 +2156,43 @@
         <w:rPr>
           <w:lang w:val="en-US"/>
         </w:rPr>
-        <w:t>Make sure that node_modules or other unnecessary files are excluded in .gitignore file</w:t>
+        <w:t xml:space="preserve">Make sure that </w:t>
+      </w:r>
+      <w:proofErr w:type="spellStart"/>
+      <w:r>
+        <w:rPr>
+          <w:lang w:val="en-US"/>
+        </w:rPr>
+        <w:t>node_modules</w:t>
+      </w:r>
+      <w:proofErr w:type="spellEnd"/>
+      <w:r>
+        <w:rPr>
+          <w:lang w:val="en-US"/>
+        </w:rPr>
+        <w:t xml:space="preserve"> or other unnecessary files are excluded </w:t>
+      </w:r>
+      <w:proofErr w:type="gramStart"/>
+      <w:r>
+        <w:rPr>
+          <w:lang w:val="en-US"/>
+        </w:rPr>
+        <w:t>in .</w:t>
+      </w:r>
+      <w:proofErr w:type="spellStart"/>
+      <w:r>
+        <w:rPr>
+          <w:lang w:val="en-US"/>
+        </w:rPr>
+        <w:t>gitignore</w:t>
+      </w:r>
+      <w:proofErr w:type="spellEnd"/>
+      <w:proofErr w:type="gramEnd"/>
+      <w:r>
+        <w:rPr>
+          <w:lang w:val="en-US"/>
+        </w:rPr>
+        <w:t xml:space="preserve"> file</w:t>
       </w:r>
     </w:p>
     <w:p>
@@ -2191,7 +2285,23 @@
         </w:rPr>
       </w:pPr>
       <w:r>
-        <w:t>git remote set-url origin &lt;new-url&gt;</w:t>
+        <w:t>git remote set-</w:t>
+      </w:r>
+      <w:proofErr w:type="spellStart"/>
+      <w:r>
+        <w:t>url</w:t>
+      </w:r>
+      <w:proofErr w:type="spellEnd"/>
+      <w:r>
+        <w:t xml:space="preserve"> origin &lt;new-</w:t>
+      </w:r>
+      <w:proofErr w:type="spellStart"/>
+      <w:r>
+        <w:t>url</w:t>
+      </w:r>
+      <w:proofErr w:type="spellEnd"/>
+      <w:r>
+        <w:t>&gt;</w:t>
       </w:r>
     </w:p>
     <w:p>
@@ -2245,7 +2355,21 @@
         <w:rPr>
           <w:lang w:val="en-US"/>
         </w:rPr>
-        <w:t>Git add.</w:t>
+        <w:t xml:space="preserve">Git </w:t>
+      </w:r>
+      <w:proofErr w:type="gramStart"/>
+      <w:r>
+        <w:rPr>
+          <w:lang w:val="en-US"/>
+        </w:rPr>
+        <w:t>add</w:t>
+      </w:r>
+      <w:proofErr w:type="gramEnd"/>
+      <w:r>
+        <w:rPr>
+          <w:lang w:val="en-US"/>
+        </w:rPr>
+        <w:t>.</w:t>
       </w:r>
     </w:p>
     <w:p>
@@ -2263,7 +2387,21 @@
         <w:rPr>
           <w:lang w:val="en-US"/>
         </w:rPr>
-        <w:t>Git commit -m “xxxx”</w:t>
+        <w:t>Git commit -m “</w:t>
+      </w:r>
+      <w:proofErr w:type="spellStart"/>
+      <w:r>
+        <w:rPr>
+          <w:lang w:val="en-US"/>
+        </w:rPr>
+        <w:t>xxxx</w:t>
+      </w:r>
+      <w:proofErr w:type="spellEnd"/>
+      <w:r>
+        <w:rPr>
+          <w:lang w:val="en-US"/>
+        </w:rPr>
+        <w:t>”</w:t>
       </w:r>
     </w:p>
     <w:p>
@@ -2329,8 +2467,21 @@
           <w:szCs w:val="20"/>
           <w:shd w:val="clear" w:color="auto" w:fill="F2F2F2"/>
         </w:rPr>
-        <w:t>git clone xxxx</w:t>
-      </w:r>
+        <w:t xml:space="preserve">git clone </w:t>
+      </w:r>
+      <w:proofErr w:type="spellStart"/>
+      <w:r>
+        <w:rPr>
+          <w:rFonts w:ascii="Courier New" w:hAnsi="Courier New" w:cs="Courier New"/>
+          <w:color w:val="242424"/>
+          <w:spacing w:val="-5"/>
+          <w:sz w:val="20"/>
+          <w:szCs w:val="20"/>
+          <w:shd w:val="clear" w:color="auto" w:fill="F2F2F2"/>
+        </w:rPr>
+        <w:t>xxxx</w:t>
+      </w:r>
+      <w:proofErr w:type="spellEnd"/>
     </w:p>
     <w:p>
       <w:pPr>
@@ -2354,18 +2505,9 @@
           <w:szCs w:val="20"/>
           <w:shd w:val="clear" w:color="auto" w:fill="F2F2F2"/>
         </w:rPr>
-        <w:t xml:space="preserve">cd webappdemo/client </w:t>
-      </w:r>
-      <w:r>
-        <w:rPr>
-          <w:rFonts w:ascii="Courier New" w:hAnsi="Courier New" w:cs="Courier New"/>
-          <w:color w:val="242424"/>
-          <w:spacing w:val="-5"/>
-          <w:sz w:val="20"/>
-          <w:szCs w:val="20"/>
-        </w:rPr>
-        <w:br/>
-      </w:r>
+        <w:t xml:space="preserve">cd </w:t>
+      </w:r>
+      <w:proofErr w:type="spellStart"/>
       <w:r>
         <w:rPr>
           <w:rFonts w:ascii="Courier New" w:hAnsi="Courier New" w:cs="Courier New"/>
@@ -2375,18 +2517,9 @@
           <w:szCs w:val="20"/>
           <w:shd w:val="clear" w:color="auto" w:fill="F2F2F2"/>
         </w:rPr>
-        <w:t>sudo npm install</w:t>
-      </w:r>
-      <w:r>
-        <w:rPr>
-          <w:rFonts w:ascii="Courier New" w:hAnsi="Courier New" w:cs="Courier New"/>
-          <w:color w:val="242424"/>
-          <w:spacing w:val="-5"/>
-          <w:sz w:val="20"/>
-          <w:szCs w:val="20"/>
-        </w:rPr>
-        <w:br/>
-      </w:r>
+        <w:t>webappdemo</w:t>
+      </w:r>
+      <w:proofErr w:type="spellEnd"/>
       <w:r>
         <w:rPr>
           <w:rFonts w:ascii="Courier New" w:hAnsi="Courier New" w:cs="Courier New"/>
@@ -2396,7 +2529,123 @@
           <w:szCs w:val="20"/>
           <w:shd w:val="clear" w:color="auto" w:fill="F2F2F2"/>
         </w:rPr>
-        <w:t>sudo npm run build</w:t>
+        <w:t xml:space="preserve">/client </w:t>
+      </w:r>
+      <w:r>
+        <w:rPr>
+          <w:rFonts w:ascii="Courier New" w:hAnsi="Courier New" w:cs="Courier New"/>
+          <w:color w:val="242424"/>
+          <w:spacing w:val="-5"/>
+          <w:sz w:val="20"/>
+          <w:szCs w:val="20"/>
+        </w:rPr>
+        <w:br/>
+      </w:r>
+      <w:proofErr w:type="spellStart"/>
+      <w:r>
+        <w:rPr>
+          <w:rFonts w:ascii="Courier New" w:hAnsi="Courier New" w:cs="Courier New"/>
+          <w:color w:val="242424"/>
+          <w:spacing w:val="-5"/>
+          <w:sz w:val="20"/>
+          <w:szCs w:val="20"/>
+          <w:shd w:val="clear" w:color="auto" w:fill="F2F2F2"/>
+        </w:rPr>
+        <w:t>sudo</w:t>
+      </w:r>
+      <w:proofErr w:type="spellEnd"/>
+      <w:r>
+        <w:rPr>
+          <w:rFonts w:ascii="Courier New" w:hAnsi="Courier New" w:cs="Courier New"/>
+          <w:color w:val="242424"/>
+          <w:spacing w:val="-5"/>
+          <w:sz w:val="20"/>
+          <w:szCs w:val="20"/>
+          <w:shd w:val="clear" w:color="auto" w:fill="F2F2F2"/>
+        </w:rPr>
+        <w:t xml:space="preserve"> </w:t>
+      </w:r>
+      <w:proofErr w:type="spellStart"/>
+      <w:r>
+        <w:rPr>
+          <w:rFonts w:ascii="Courier New" w:hAnsi="Courier New" w:cs="Courier New"/>
+          <w:color w:val="242424"/>
+          <w:spacing w:val="-5"/>
+          <w:sz w:val="20"/>
+          <w:szCs w:val="20"/>
+          <w:shd w:val="clear" w:color="auto" w:fill="F2F2F2"/>
+        </w:rPr>
+        <w:t>npm</w:t>
+      </w:r>
+      <w:proofErr w:type="spellEnd"/>
+      <w:r>
+        <w:rPr>
+          <w:rFonts w:ascii="Courier New" w:hAnsi="Courier New" w:cs="Courier New"/>
+          <w:color w:val="242424"/>
+          <w:spacing w:val="-5"/>
+          <w:sz w:val="20"/>
+          <w:szCs w:val="20"/>
+          <w:shd w:val="clear" w:color="auto" w:fill="F2F2F2"/>
+        </w:rPr>
+        <w:t xml:space="preserve"> install</w:t>
+      </w:r>
+      <w:r>
+        <w:rPr>
+          <w:rFonts w:ascii="Courier New" w:hAnsi="Courier New" w:cs="Courier New"/>
+          <w:color w:val="242424"/>
+          <w:spacing w:val="-5"/>
+          <w:sz w:val="20"/>
+          <w:szCs w:val="20"/>
+        </w:rPr>
+        <w:br/>
+      </w:r>
+      <w:proofErr w:type="spellStart"/>
+      <w:r>
+        <w:rPr>
+          <w:rFonts w:ascii="Courier New" w:hAnsi="Courier New" w:cs="Courier New"/>
+          <w:color w:val="242424"/>
+          <w:spacing w:val="-5"/>
+          <w:sz w:val="20"/>
+          <w:szCs w:val="20"/>
+          <w:shd w:val="clear" w:color="auto" w:fill="F2F2F2"/>
+        </w:rPr>
+        <w:t>sudo</w:t>
+      </w:r>
+      <w:proofErr w:type="spellEnd"/>
+      <w:r>
+        <w:rPr>
+          <w:rFonts w:ascii="Courier New" w:hAnsi="Courier New" w:cs="Courier New"/>
+          <w:color w:val="242424"/>
+          <w:spacing w:val="-5"/>
+          <w:sz w:val="20"/>
+          <w:szCs w:val="20"/>
+          <w:shd w:val="clear" w:color="auto" w:fill="F2F2F2"/>
+        </w:rPr>
+        <w:t xml:space="preserve"> </w:t>
+      </w:r>
+      <w:proofErr w:type="spellStart"/>
+      <w:r>
+        <w:rPr>
+          <w:rFonts w:ascii="Courier New" w:hAnsi="Courier New" w:cs="Courier New"/>
+          <w:color w:val="242424"/>
+          <w:spacing w:val="-5"/>
+          <w:sz w:val="20"/>
+          <w:szCs w:val="20"/>
+          <w:shd w:val="clear" w:color="auto" w:fill="F2F2F2"/>
+        </w:rPr>
+        <w:t>npm</w:t>
+      </w:r>
+      <w:proofErr w:type="spellEnd"/>
+      <w:r>
+        <w:rPr>
+          <w:rFonts w:ascii="Courier New" w:hAnsi="Courier New" w:cs="Courier New"/>
+          <w:color w:val="242424"/>
+          <w:spacing w:val="-5"/>
+          <w:sz w:val="20"/>
+          <w:szCs w:val="20"/>
+          <w:shd w:val="clear" w:color="auto" w:fill="F2F2F2"/>
+        </w:rPr>
+        <w:t xml:space="preserve"> run build</w:t>
       </w:r>
     </w:p>
     <w:p>
@@ -2421,7 +2670,79 @@
           <w:szCs w:val="20"/>
           <w:shd w:val="clear" w:color="auto" w:fill="F2F2F2"/>
         </w:rPr>
-        <w:t>cd ../backend/ &amp;&amp; sudo npm install</w:t>
+        <w:t>cd</w:t>
+      </w:r>
+      <w:proofErr w:type="gramStart"/>
+      <w:r>
+        <w:rPr>
+          <w:rFonts w:ascii="Courier New" w:hAnsi="Courier New" w:cs="Courier New"/>
+          <w:color w:val="242424"/>
+          <w:spacing w:val="-5"/>
+          <w:sz w:val="20"/>
+          <w:szCs w:val="20"/>
+          <w:shd w:val="clear" w:color="auto" w:fill="F2F2F2"/>
+        </w:rPr>
+        <w:t xml:space="preserve"> ..</w:t>
+      </w:r>
+      <w:proofErr w:type="gramEnd"/>
+      <w:r>
+        <w:rPr>
+          <w:rFonts w:ascii="Courier New" w:hAnsi="Courier New" w:cs="Courier New"/>
+          <w:color w:val="242424"/>
+          <w:spacing w:val="-5"/>
+          <w:sz w:val="20"/>
+          <w:szCs w:val="20"/>
+          <w:shd w:val="clear" w:color="auto" w:fill="F2F2F2"/>
+        </w:rPr>
+        <w:t xml:space="preserve">/backend/ &amp;&amp; </w:t>
+      </w:r>
+      <w:proofErr w:type="spellStart"/>
+      <w:r>
+        <w:rPr>
+          <w:rFonts w:ascii="Courier New" w:hAnsi="Courier New" w:cs="Courier New"/>
+          <w:color w:val="242424"/>
+          <w:spacing w:val="-5"/>
+          <w:sz w:val="20"/>
+          <w:szCs w:val="20"/>
+          <w:shd w:val="clear" w:color="auto" w:fill="F2F2F2"/>
+        </w:rPr>
+        <w:t>sudo</w:t>
+      </w:r>
+      <w:proofErr w:type="spellEnd"/>
+      <w:r>
+        <w:rPr>
+          <w:rFonts w:ascii="Courier New" w:hAnsi="Courier New" w:cs="Courier New"/>
+          <w:color w:val="242424"/>
+          <w:spacing w:val="-5"/>
+          <w:sz w:val="20"/>
+          <w:szCs w:val="20"/>
+          <w:shd w:val="clear" w:color="auto" w:fill="F2F2F2"/>
+        </w:rPr>
+        <w:t xml:space="preserve"> </w:t>
+      </w:r>
+      <w:proofErr w:type="spellStart"/>
+      <w:r>
+        <w:rPr>
+          <w:rFonts w:ascii="Courier New" w:hAnsi="Courier New" w:cs="Courier New"/>
+          <w:color w:val="242424"/>
+          <w:spacing w:val="-5"/>
+          <w:sz w:val="20"/>
+          <w:szCs w:val="20"/>
+          <w:shd w:val="clear" w:color="auto" w:fill="F2F2F2"/>
+        </w:rPr>
+        <w:t>npm</w:t>
+      </w:r>
+      <w:proofErr w:type="spellEnd"/>
+      <w:r>
+        <w:rPr>
+          <w:rFonts w:ascii="Courier New" w:hAnsi="Courier New" w:cs="Courier New"/>
+          <w:color w:val="242424"/>
+          <w:spacing w:val="-5"/>
+          <w:sz w:val="20"/>
+          <w:szCs w:val="20"/>
+          <w:shd w:val="clear" w:color="auto" w:fill="F2F2F2"/>
+        </w:rPr>
+        <w:t xml:space="preserve"> install</w:t>
       </w:r>
     </w:p>
     <w:p>
@@ -2486,7 +2807,31 @@
           <w:szCs w:val="20"/>
           <w:shd w:val="clear" w:color="auto" w:fill="F2F2F2"/>
         </w:rPr>
-        <w:t>cp -R /home/ubuntu/webappdemo/client/build /var/www</w:t>
+        <w:t>cp -R /home/ubuntu/</w:t>
+      </w:r>
+      <w:proofErr w:type="spellStart"/>
+      <w:r>
+        <w:rPr>
+          <w:rFonts w:ascii="Courier New" w:hAnsi="Courier New" w:cs="Courier New"/>
+          <w:color w:val="242424"/>
+          <w:spacing w:val="-5"/>
+          <w:sz w:val="20"/>
+          <w:szCs w:val="20"/>
+          <w:shd w:val="clear" w:color="auto" w:fill="F2F2F2"/>
+        </w:rPr>
+        <w:t>webappdemo</w:t>
+      </w:r>
+      <w:proofErr w:type="spellEnd"/>
+      <w:r>
+        <w:rPr>
+          <w:rFonts w:ascii="Courier New" w:hAnsi="Courier New" w:cs="Courier New"/>
+          <w:color w:val="242424"/>
+          <w:spacing w:val="-5"/>
+          <w:sz w:val="20"/>
+          <w:szCs w:val="20"/>
+          <w:shd w:val="clear" w:color="auto" w:fill="F2F2F2"/>
+        </w:rPr>
+        <w:t>/client/build /var/www</w:t>
       </w:r>
     </w:p>
     <w:p>
@@ -2502,6 +2847,7 @@
           <w:lang w:val="en-US"/>
         </w:rPr>
       </w:pPr>
+      <w:proofErr w:type="spellStart"/>
       <w:r>
         <w:rPr>
           <w:rFonts w:ascii="Courier New" w:hAnsi="Courier New" w:cs="Courier New"/>
@@ -2511,7 +2857,19 @@
           <w:szCs w:val="20"/>
           <w:shd w:val="clear" w:color="auto" w:fill="F2F2F2"/>
         </w:rPr>
-        <w:t>sudo vim /etc/nginx/sites-available/default</w:t>
+        <w:t>sudo</w:t>
+      </w:r>
+      <w:proofErr w:type="spellEnd"/>
+      <w:r>
+        <w:rPr>
+          <w:rFonts w:ascii="Courier New" w:hAnsi="Courier New" w:cs="Courier New"/>
+          <w:color w:val="242424"/>
+          <w:spacing w:val="-5"/>
+          <w:sz w:val="20"/>
+          <w:szCs w:val="20"/>
+          <w:shd w:val="clear" w:color="auto" w:fill="F2F2F2"/>
+        </w:rPr>
+        <w:t xml:space="preserve"> vim /etc/nginx/sites-available/default</w:t>
       </w:r>
     </w:p>
     <w:p>
@@ -2573,8 +2931,9 @@
           <w14:ligatures w14:val="none"/>
         </w:rPr>
         <w:br/>
-        <w:t xml:space="preserve">    listen 80 default_server;</w:t>
-      </w:r>
+        <w:t xml:space="preserve">    listen 80 </w:t>
+      </w:r>
+      <w:proofErr w:type="spellStart"/>
       <w:r>
         <w:rPr>
           <w:rFonts w:ascii="Courier New" w:eastAsia="Times New Roman" w:hAnsi="Courier New" w:cs="Courier New"/>
@@ -2585,8 +2944,59 @@
           <w:szCs w:val="18"/>
           <w14:ligatures w14:val="none"/>
         </w:rPr>
+        <w:t>default_server</w:t>
+      </w:r>
+      <w:proofErr w:type="spellEnd"/>
+      <w:r>
+        <w:rPr>
+          <w:rFonts w:ascii="Courier New" w:eastAsia="Times New Roman" w:hAnsi="Courier New" w:cs="Courier New"/>
+          <w:color w:val="242424"/>
+          <w:spacing w:val="-5"/>
+          <w:kern w:val="0"/>
+          <w:sz w:val="18"/>
+          <w:szCs w:val="18"/>
+          <w14:ligatures w14:val="none"/>
+        </w:rPr>
+        <w:t>;</w:t>
+      </w:r>
+      <w:r>
+        <w:rPr>
+          <w:rFonts w:ascii="Courier New" w:eastAsia="Times New Roman" w:hAnsi="Courier New" w:cs="Courier New"/>
+          <w:color w:val="242424"/>
+          <w:spacing w:val="-5"/>
+          <w:kern w:val="0"/>
+          <w:sz w:val="18"/>
+          <w:szCs w:val="18"/>
+          <w14:ligatures w14:val="none"/>
+        </w:rPr>
         <w:br/>
-        <w:t xml:space="preserve">    listen [::]:80 default_server;    # We want the root folder to point at index.html</w:t>
+        <w:t xml:space="preserve">    listen [::]:80 </w:t>
+      </w:r>
+      <w:proofErr w:type="spellStart"/>
+      <w:r>
+        <w:rPr>
+          <w:rFonts w:ascii="Courier New" w:eastAsia="Times New Roman" w:hAnsi="Courier New" w:cs="Courier New"/>
+          <w:color w:val="242424"/>
+          <w:spacing w:val="-5"/>
+          <w:kern w:val="0"/>
+          <w:sz w:val="18"/>
+          <w:szCs w:val="18"/>
+          <w14:ligatures w14:val="none"/>
+        </w:rPr>
+        <w:t>default_server</w:t>
+      </w:r>
+      <w:proofErr w:type="spellEnd"/>
+      <w:r>
+        <w:rPr>
+          <w:rFonts w:ascii="Courier New" w:eastAsia="Times New Roman" w:hAnsi="Courier New" w:cs="Courier New"/>
+          <w:color w:val="242424"/>
+          <w:spacing w:val="-5"/>
+          <w:kern w:val="0"/>
+          <w:sz w:val="18"/>
+          <w:szCs w:val="18"/>
+          <w14:ligatures w14:val="none"/>
+        </w:rPr>
+        <w:t>;    # We want the root folder to point at index.html</w:t>
       </w:r>
       <w:r>
         <w:rPr>
@@ -2651,7 +3061,33 @@
         </w:rPr>
         <w:lastRenderedPageBreak/>
         <w:br/>
-        <w:t xml:space="preserve">    server_name _;</w:t>
+        <w:t xml:space="preserve">    </w:t>
+      </w:r>
+      <w:proofErr w:type="spellStart"/>
+      <w:r>
+        <w:rPr>
+          <w:rFonts w:ascii="Courier New" w:eastAsia="Times New Roman" w:hAnsi="Courier New" w:cs="Courier New"/>
+          <w:color w:val="242424"/>
+          <w:spacing w:val="-5"/>
+          <w:kern w:val="0"/>
+          <w:sz w:val="18"/>
+          <w:szCs w:val="18"/>
+          <w14:ligatures w14:val="none"/>
+        </w:rPr>
+        <w:t>server_name</w:t>
+      </w:r>
+      <w:proofErr w:type="spellEnd"/>
+      <w:r>
+        <w:rPr>
+          <w:rFonts w:ascii="Courier New" w:eastAsia="Times New Roman" w:hAnsi="Courier New" w:cs="Courier New"/>
+          <w:color w:val="242424"/>
+          <w:spacing w:val="-5"/>
+          <w:kern w:val="0"/>
+          <w:sz w:val="18"/>
+          <w:szCs w:val="18"/>
+          <w14:ligatures w14:val="none"/>
+        </w:rPr>
+        <w:t xml:space="preserve"> _;</w:t>
       </w:r>
       <w:r>
         <w:rPr>
@@ -2715,7 +3151,85 @@
           <w14:ligatures w14:val="none"/>
         </w:rPr>
         <w:br/>
-        <w:t xml:space="preserve">        try_files $uri /index.html $uri/ =404;</w:t>
+        <w:t xml:space="preserve">        </w:t>
+      </w:r>
+      <w:proofErr w:type="spellStart"/>
+      <w:r>
+        <w:rPr>
+          <w:rFonts w:ascii="Courier New" w:eastAsia="Times New Roman" w:hAnsi="Courier New" w:cs="Courier New"/>
+          <w:color w:val="242424"/>
+          <w:spacing w:val="-5"/>
+          <w:kern w:val="0"/>
+          <w:sz w:val="18"/>
+          <w:szCs w:val="18"/>
+          <w14:ligatures w14:val="none"/>
+        </w:rPr>
+        <w:t>try_files</w:t>
+      </w:r>
+      <w:proofErr w:type="spellEnd"/>
+      <w:r>
+        <w:rPr>
+          <w:rFonts w:ascii="Courier New" w:eastAsia="Times New Roman" w:hAnsi="Courier New" w:cs="Courier New"/>
+          <w:color w:val="242424"/>
+          <w:spacing w:val="-5"/>
+          <w:kern w:val="0"/>
+          <w:sz w:val="18"/>
+          <w:szCs w:val="18"/>
+          <w14:ligatures w14:val="none"/>
+        </w:rPr>
+        <w:t xml:space="preserve"> $</w:t>
+      </w:r>
+      <w:proofErr w:type="spellStart"/>
+      <w:r>
+        <w:rPr>
+          <w:rFonts w:ascii="Courier New" w:eastAsia="Times New Roman" w:hAnsi="Courier New" w:cs="Courier New"/>
+          <w:color w:val="242424"/>
+          <w:spacing w:val="-5"/>
+          <w:kern w:val="0"/>
+          <w:sz w:val="18"/>
+          <w:szCs w:val="18"/>
+          <w14:ligatures w14:val="none"/>
+        </w:rPr>
+        <w:t>uri</w:t>
+      </w:r>
+      <w:proofErr w:type="spellEnd"/>
+      <w:r>
+        <w:rPr>
+          <w:rFonts w:ascii="Courier New" w:eastAsia="Times New Roman" w:hAnsi="Courier New" w:cs="Courier New"/>
+          <w:color w:val="242424"/>
+          <w:spacing w:val="-5"/>
+          <w:kern w:val="0"/>
+          <w:sz w:val="18"/>
+          <w:szCs w:val="18"/>
+          <w14:ligatures w14:val="none"/>
+        </w:rPr>
+        <w:t xml:space="preserve"> /index.html $</w:t>
+      </w:r>
+      <w:proofErr w:type="spellStart"/>
+      <w:r>
+        <w:rPr>
+          <w:rFonts w:ascii="Courier New" w:eastAsia="Times New Roman" w:hAnsi="Courier New" w:cs="Courier New"/>
+          <w:color w:val="242424"/>
+          <w:spacing w:val="-5"/>
+          <w:kern w:val="0"/>
+          <w:sz w:val="18"/>
+          <w:szCs w:val="18"/>
+          <w14:ligatures w14:val="none"/>
+        </w:rPr>
+        <w:t>uri</w:t>
+      </w:r>
+      <w:proofErr w:type="spellEnd"/>
+      <w:r>
+        <w:rPr>
+          <w:rFonts w:ascii="Courier New" w:eastAsia="Times New Roman" w:hAnsi="Courier New" w:cs="Courier New"/>
+          <w:color w:val="242424"/>
+          <w:spacing w:val="-5"/>
+          <w:kern w:val="0"/>
+          <w:sz w:val="18"/>
+          <w:szCs w:val="18"/>
+          <w14:ligatures w14:val="none"/>
+        </w:rPr>
+        <w:t>/ =404;</w:t>
       </w:r>
       <w:r>
         <w:rPr>
@@ -2767,8 +3281,9 @@
           <w:highlight w:val="yellow"/>
           <w14:ligatures w14:val="none"/>
         </w:rPr>
-        <w:t>location /api {</w:t>
-      </w:r>
+        <w:t>location /</w:t>
+      </w:r>
+      <w:proofErr w:type="spellStart"/>
       <w:r>
         <w:rPr>
           <w:rFonts w:ascii="Courier New" w:eastAsia="Times New Roman" w:hAnsi="Courier New" w:cs="Courier New"/>
@@ -2780,8 +3295,63 @@
           <w:highlight w:val="yellow"/>
           <w14:ligatures w14:val="none"/>
         </w:rPr>
+        <w:t>api</w:t>
+      </w:r>
+      <w:proofErr w:type="spellEnd"/>
+      <w:r>
+        <w:rPr>
+          <w:rFonts w:ascii="Courier New" w:eastAsia="Times New Roman" w:hAnsi="Courier New" w:cs="Courier New"/>
+          <w:color w:val="242424"/>
+          <w:spacing w:val="-5"/>
+          <w:kern w:val="0"/>
+          <w:sz w:val="18"/>
+          <w:szCs w:val="18"/>
+          <w:highlight w:val="yellow"/>
+          <w14:ligatures w14:val="none"/>
+        </w:rPr>
+        <w:t xml:space="preserve"> {</w:t>
+      </w:r>
+      <w:r>
+        <w:rPr>
+          <w:rFonts w:ascii="Courier New" w:eastAsia="Times New Roman" w:hAnsi="Courier New" w:cs="Courier New"/>
+          <w:color w:val="242424"/>
+          <w:spacing w:val="-5"/>
+          <w:kern w:val="0"/>
+          <w:sz w:val="18"/>
+          <w:szCs w:val="18"/>
+          <w:highlight w:val="yellow"/>
+          <w14:ligatures w14:val="none"/>
+        </w:rPr>
         <w:br/>
-        <w:t xml:space="preserve">        proxy_pass http://localhost:8081;</w:t>
+        <w:t xml:space="preserve">        </w:t>
+      </w:r>
+      <w:proofErr w:type="spellStart"/>
+      <w:r>
+        <w:rPr>
+          <w:rFonts w:ascii="Courier New" w:eastAsia="Times New Roman" w:hAnsi="Courier New" w:cs="Courier New"/>
+          <w:color w:val="242424"/>
+          <w:spacing w:val="-5"/>
+          <w:kern w:val="0"/>
+          <w:sz w:val="18"/>
+          <w:szCs w:val="18"/>
+          <w:highlight w:val="yellow"/>
+          <w14:ligatures w14:val="none"/>
+        </w:rPr>
+        <w:t>proxy_pass</w:t>
+      </w:r>
+      <w:proofErr w:type="spellEnd"/>
+      <w:r>
+        <w:rPr>
+          <w:rFonts w:ascii="Courier New" w:eastAsia="Times New Roman" w:hAnsi="Courier New" w:cs="Courier New"/>
+          <w:color w:val="242424"/>
+          <w:spacing w:val="-5"/>
+          <w:kern w:val="0"/>
+          <w:sz w:val="18"/>
+          <w:szCs w:val="18"/>
+          <w:highlight w:val="yellow"/>
+          <w14:ligatures w14:val="none"/>
+        </w:rPr>
+        <w:t xml:space="preserve"> http://localhost:8081;</w:t>
       </w:r>
       <w:r>
         <w:rPr>
@@ -2826,7 +3396,29 @@
         <w:rPr>
           <w:lang w:val="en-US"/>
         </w:rPr>
-        <w:t>ESC + :wq to save and exit</w:t>
+        <w:t xml:space="preserve">ESC </w:t>
+      </w:r>
+      <w:proofErr w:type="gramStart"/>
+      <w:r>
+        <w:rPr>
+          <w:lang w:val="en-US"/>
+        </w:rPr>
+        <w:t>+ :</w:t>
+      </w:r>
+      <w:proofErr w:type="spellStart"/>
+      <w:r>
+        <w:rPr>
+          <w:lang w:val="en-US"/>
+        </w:rPr>
+        <w:t>wq</w:t>
+      </w:r>
+      <w:proofErr w:type="spellEnd"/>
+      <w:proofErr w:type="gramEnd"/>
+      <w:r>
+        <w:rPr>
+          <w:lang w:val="en-US"/>
+        </w:rPr>
+        <w:t xml:space="preserve"> to save and exit</w:t>
       </w:r>
     </w:p>
     <w:p>
@@ -2844,7 +3436,21 @@
         <w:rPr>
           <w:lang w:val="en-US"/>
         </w:rPr>
-        <w:t>Sudo systemctl restart nginx</w:t>
+        <w:t xml:space="preserve">Sudo </w:t>
+      </w:r>
+      <w:proofErr w:type="spellStart"/>
+      <w:r>
+        <w:rPr>
+          <w:lang w:val="en-US"/>
+        </w:rPr>
+        <w:t>systemctl</w:t>
+      </w:r>
+      <w:proofErr w:type="spellEnd"/>
+      <w:r>
+        <w:rPr>
+          <w:lang w:val="en-US"/>
+        </w:rPr>
+        <w:t xml:space="preserve"> restart nginx</w:t>
       </w:r>
     </w:p>
     <w:p>
@@ -2915,13 +3521,23 @@
         </w:rPr>
         <w:t xml:space="preserve">Sudo </w:t>
       </w:r>
+      <w:proofErr w:type="spellStart"/>
       <w:r>
         <w:rPr>
           <w:rStyle w:val="pg"/>
           <w:color w:val="242424"/>
           <w:spacing w:val="-5"/>
         </w:rPr>
-        <w:t>npm install pm2 -g</w:t>
+        <w:t>npm</w:t>
+      </w:r>
+      <w:proofErr w:type="spellEnd"/>
+      <w:r>
+        <w:rPr>
+          <w:rStyle w:val="pg"/>
+          <w:color w:val="242424"/>
+          <w:spacing w:val="-5"/>
+        </w:rPr>
+        <w:t xml:space="preserve"> install pm2 -g</w:t>
       </w:r>
     </w:p>
     <w:p>
@@ -3065,7 +3681,35 @@
         <w:rPr>
           <w:lang w:val="en-US"/>
         </w:rPr>
-        <w:t>Debugging why the mysql server is not connected to react website (or, to rephrase, why the react website unable to pull the mysql database)</w:t>
+        <w:t xml:space="preserve">Debugging why the </w:t>
+      </w:r>
+      <w:proofErr w:type="spellStart"/>
+      <w:r>
+        <w:rPr>
+          <w:lang w:val="en-US"/>
+        </w:rPr>
+        <w:t>mysql</w:t>
+      </w:r>
+      <w:proofErr w:type="spellEnd"/>
+      <w:r>
+        <w:rPr>
+          <w:lang w:val="en-US"/>
+        </w:rPr>
+        <w:t xml:space="preserve"> server is not connected to react website (or, to rephrase, why the react website unable to pull the </w:t>
+      </w:r>
+      <w:proofErr w:type="spellStart"/>
+      <w:r>
+        <w:rPr>
+          <w:lang w:val="en-US"/>
+        </w:rPr>
+        <w:t>mysql</w:t>
+      </w:r>
+      <w:proofErr w:type="spellEnd"/>
+      <w:r>
+        <w:rPr>
+          <w:lang w:val="en-US"/>
+        </w:rPr>
+        <w:t xml:space="preserve"> database)</w:t>
       </w:r>
     </w:p>
     <w:p>
@@ -3189,12 +3833,14 @@
         </w:rPr>
         <w:t xml:space="preserve">Git pull </w:t>
       </w:r>
+      <w:proofErr w:type="spellStart"/>
       <w:r>
         <w:rPr>
           <w:lang w:val="en-US"/>
         </w:rPr>
         <w:t>xxxxx</w:t>
       </w:r>
+      <w:proofErr w:type="spellEnd"/>
     </w:p>
     <w:p>
       <w:pPr>
@@ -3323,7 +3969,31 @@
           <w:szCs w:val="18"/>
           <w14:ligatures w14:val="none"/>
         </w:rPr>
-        <w:t>Access to XMLHttpRequest at 'http://localhost:8800/books' from origin 'http://ec2-18-141-223-21.ap-southeast-1.compute.amazonaws.com' has been blocked by CORS policy: The request client is not a secure context and the resource is in more-private address space `local`.</w:t>
+        <w:t xml:space="preserve">Access to </w:t>
+      </w:r>
+      <w:proofErr w:type="spellStart"/>
+      <w:r>
+        <w:rPr>
+          <w:rFonts w:ascii="var(--source-code-font-family)" w:eastAsia="Times New Roman" w:hAnsi="var(--source-code-font-family)" w:cs="Courier New"/>
+          <w:color w:val="E3E3E3"/>
+          <w:kern w:val="0"/>
+          <w:sz w:val="18"/>
+          <w:szCs w:val="18"/>
+          <w14:ligatures w14:val="none"/>
+        </w:rPr>
+        <w:t>XMLHttpRequest</w:t>
+      </w:r>
+      <w:proofErr w:type="spellEnd"/>
+      <w:r>
+        <w:rPr>
+          <w:rFonts w:ascii="var(--source-code-font-family)" w:eastAsia="Times New Roman" w:hAnsi="var(--source-code-font-family)" w:cs="Courier New"/>
+          <w:color w:val="E3E3E3"/>
+          <w:kern w:val="0"/>
+          <w:sz w:val="18"/>
+          <w:szCs w:val="18"/>
+          <w14:ligatures w14:val="none"/>
+        </w:rPr>
+        <w:t xml:space="preserve"> at 'http://localhost:8800/books' from origin 'http://ec2-18-141-223-21.ap-southeast-1.compute.amazonaws.com' has been blocked by CORS policy: The request client is not a secure context and the resource is in more-private address space `local`.</w:t>
       </w:r>
     </w:p>
     <w:p/>
@@ -3476,7 +4146,21 @@
         <w:rPr>
           <w:lang w:val="en-US"/>
         </w:rPr>
-        <w:t>Build locally and push it to github and pull into the EC2</w:t>
+        <w:t xml:space="preserve">Build locally and push it to </w:t>
+      </w:r>
+      <w:proofErr w:type="spellStart"/>
+      <w:r>
+        <w:rPr>
+          <w:lang w:val="en-US"/>
+        </w:rPr>
+        <w:t>github</w:t>
+      </w:r>
+      <w:proofErr w:type="spellEnd"/>
+      <w:r>
+        <w:rPr>
+          <w:lang w:val="en-US"/>
+        </w:rPr>
+        <w:t xml:space="preserve"> and pull into the EC2</w:t>
       </w:r>
     </w:p>
     <w:p>
@@ -3490,11 +4174,19 @@
           <w:lang w:val="en-US"/>
         </w:rPr>
       </w:pPr>
-      <w:r>
-        <w:rPr>
-          <w:lang w:val="en-US"/>
-        </w:rPr>
-        <w:t>Npm run build</w:t>
+      <w:proofErr w:type="spellStart"/>
+      <w:r>
+        <w:rPr>
+          <w:lang w:val="en-US"/>
+        </w:rPr>
+        <w:t>Npm</w:t>
+      </w:r>
+      <w:proofErr w:type="spellEnd"/>
+      <w:r>
+        <w:rPr>
+          <w:lang w:val="en-US"/>
+        </w:rPr>
+        <w:t xml:space="preserve"> run build</w:t>
       </w:r>
     </w:p>
     <w:p>
@@ -3526,11 +4218,19 @@
           <w:lang w:val="en-US"/>
         </w:rPr>
       </w:pPr>
-      <w:r>
-        <w:rPr>
-          <w:lang w:val="en-US"/>
-        </w:rPr>
-        <w:t>Npm install -g serve</w:t>
+      <w:proofErr w:type="spellStart"/>
+      <w:r>
+        <w:rPr>
+          <w:lang w:val="en-US"/>
+        </w:rPr>
+        <w:t>Npm</w:t>
+      </w:r>
+      <w:proofErr w:type="spellEnd"/>
+      <w:r>
+        <w:rPr>
+          <w:lang w:val="en-US"/>
+        </w:rPr>
+        <w:t xml:space="preserve"> install -g serve</w:t>
       </w:r>
     </w:p>
     <w:p>
@@ -3544,12 +4244,21 @@
           <w:lang w:val="en-US"/>
         </w:rPr>
       </w:pPr>
+      <w:proofErr w:type="spellStart"/>
       <w:r>
         <w:rPr>
           <w:rFonts w:ascii="Consolas" w:hAnsi="Consolas"/>
           <w:color w:val="171717"/>
         </w:rPr>
-        <w:t>npx serve -s build</w:t>
+        <w:t>npx</w:t>
+      </w:r>
+      <w:proofErr w:type="spellEnd"/>
+      <w:r>
+        <w:rPr>
+          <w:rFonts w:ascii="Consolas" w:hAnsi="Consolas"/>
+          <w:color w:val="171717"/>
+        </w:rPr>
+        <w:t xml:space="preserve"> serve -s build</w:t>
       </w:r>
     </w:p>
     <w:p>
@@ -3595,7 +4304,21 @@
           <w:lang w:val="en-US"/>
         </w:rPr>
         <w:lastRenderedPageBreak/>
-        <w:t>Creating mysql database on EC2 (instead of using RDS)</w:t>
+        <w:t xml:space="preserve">Creating </w:t>
+      </w:r>
+      <w:proofErr w:type="spellStart"/>
+      <w:r>
+        <w:rPr>
+          <w:lang w:val="en-US"/>
+        </w:rPr>
+        <w:t>mysql</w:t>
+      </w:r>
+      <w:proofErr w:type="spellEnd"/>
+      <w:r>
+        <w:rPr>
+          <w:lang w:val="en-US"/>
+        </w:rPr>
+        <w:t xml:space="preserve"> database on EC2 (instead of using RDS)</w:t>
       </w:r>
     </w:p>
     <w:p>
@@ -3644,16 +4367,29 @@
           <w:shd w:val="clear" w:color="auto" w:fill="F9F9F9"/>
         </w:rPr>
       </w:pPr>
-      <w:r>
-        <w:rPr>
-          <w:rFonts w:ascii="Courier New" w:hAnsi="Courier New" w:cs="Courier New"/>
-          <w:color w:val="242424"/>
-          <w:spacing w:val="-5"/>
-          <w:sz w:val="21"/>
-          <w:szCs w:val="21"/>
-          <w:shd w:val="clear" w:color="auto" w:fill="F9F9F9"/>
-        </w:rPr>
-        <w:t>sudo apt update</w:t>
+      <w:proofErr w:type="spellStart"/>
+      <w:r>
+        <w:rPr>
+          <w:rFonts w:ascii="Courier New" w:hAnsi="Courier New" w:cs="Courier New"/>
+          <w:color w:val="242424"/>
+          <w:spacing w:val="-5"/>
+          <w:sz w:val="21"/>
+          <w:szCs w:val="21"/>
+          <w:shd w:val="clear" w:color="auto" w:fill="F9F9F9"/>
+        </w:rPr>
+        <w:t>sudo</w:t>
+      </w:r>
+      <w:proofErr w:type="spellEnd"/>
+      <w:r>
+        <w:rPr>
+          <w:rFonts w:ascii="Courier New" w:hAnsi="Courier New" w:cs="Courier New"/>
+          <w:color w:val="242424"/>
+          <w:spacing w:val="-5"/>
+          <w:sz w:val="21"/>
+          <w:szCs w:val="21"/>
+          <w:shd w:val="clear" w:color="auto" w:fill="F9F9F9"/>
+        </w:rPr>
+        <w:t xml:space="preserve"> apt update</w:t>
       </w:r>
       <w:r>
         <w:rPr>
@@ -3665,63 +4401,139 @@
         </w:rPr>
         <w:br/>
       </w:r>
-      <w:r>
-        <w:rPr>
-          <w:rFonts w:ascii="Courier New" w:hAnsi="Courier New" w:cs="Courier New"/>
-          <w:color w:val="242424"/>
-          <w:spacing w:val="-5"/>
-          <w:sz w:val="21"/>
-          <w:szCs w:val="21"/>
-          <w:shd w:val="clear" w:color="auto" w:fill="F9F9F9"/>
-        </w:rPr>
-        <w:t>sudo apt upgrade</w:t>
-      </w:r>
-    </w:p>
-    <w:p>
-      <w:pPr>
-        <w:rPr>
-          <w:rFonts w:ascii="Courier New" w:hAnsi="Courier New" w:cs="Courier New"/>
-          <w:color w:val="242424"/>
-          <w:spacing w:val="-5"/>
-          <w:sz w:val="21"/>
-          <w:szCs w:val="21"/>
-          <w:shd w:val="clear" w:color="auto" w:fill="F9F9F9"/>
-        </w:rPr>
-      </w:pPr>
-      <w:r>
-        <w:rPr>
-          <w:rFonts w:ascii="Courier New" w:hAnsi="Courier New" w:cs="Courier New"/>
-          <w:color w:val="242424"/>
-          <w:spacing w:val="-5"/>
-          <w:sz w:val="21"/>
-          <w:szCs w:val="21"/>
-          <w:shd w:val="clear" w:color="auto" w:fill="F9F9F9"/>
-        </w:rPr>
-        <w:t>sudo apt install mysql-server</w:t>
-      </w:r>
-    </w:p>
-    <w:p>
-      <w:pPr>
-        <w:rPr>
-          <w:rFonts w:ascii="Courier New" w:hAnsi="Courier New" w:cs="Courier New"/>
-          <w:color w:val="242424"/>
-          <w:spacing w:val="-5"/>
-          <w:sz w:val="21"/>
-          <w:szCs w:val="21"/>
-          <w:shd w:val="clear" w:color="auto" w:fill="F9F9F9"/>
-        </w:rPr>
-      </w:pPr>
-      <w:r>
-        <w:rPr>
-          <w:rFonts w:ascii="Courier New" w:hAnsi="Courier New" w:cs="Courier New"/>
-          <w:color w:val="242424"/>
-          <w:spacing w:val="-5"/>
-          <w:sz w:val="21"/>
-          <w:szCs w:val="21"/>
-          <w:shd w:val="clear" w:color="auto" w:fill="F9F9F9"/>
-        </w:rPr>
-        <w:t>sudo mysql_secure_installation</w:t>
-      </w:r>
+      <w:proofErr w:type="spellStart"/>
+      <w:r>
+        <w:rPr>
+          <w:rFonts w:ascii="Courier New" w:hAnsi="Courier New" w:cs="Courier New"/>
+          <w:color w:val="242424"/>
+          <w:spacing w:val="-5"/>
+          <w:sz w:val="21"/>
+          <w:szCs w:val="21"/>
+          <w:shd w:val="clear" w:color="auto" w:fill="F9F9F9"/>
+        </w:rPr>
+        <w:t>sudo</w:t>
+      </w:r>
+      <w:proofErr w:type="spellEnd"/>
+      <w:r>
+        <w:rPr>
+          <w:rFonts w:ascii="Courier New" w:hAnsi="Courier New" w:cs="Courier New"/>
+          <w:color w:val="242424"/>
+          <w:spacing w:val="-5"/>
+          <w:sz w:val="21"/>
+          <w:szCs w:val="21"/>
+          <w:shd w:val="clear" w:color="auto" w:fill="F9F9F9"/>
+        </w:rPr>
+        <w:t xml:space="preserve"> apt upgrade</w:t>
+      </w:r>
+    </w:p>
+    <w:p>
+      <w:pPr>
+        <w:rPr>
+          <w:rFonts w:ascii="Courier New" w:hAnsi="Courier New" w:cs="Courier New"/>
+          <w:color w:val="242424"/>
+          <w:spacing w:val="-5"/>
+          <w:sz w:val="21"/>
+          <w:szCs w:val="21"/>
+          <w:shd w:val="clear" w:color="auto" w:fill="F9F9F9"/>
+        </w:rPr>
+      </w:pPr>
+      <w:proofErr w:type="spellStart"/>
+      <w:r>
+        <w:rPr>
+          <w:rFonts w:ascii="Courier New" w:hAnsi="Courier New" w:cs="Courier New"/>
+          <w:color w:val="242424"/>
+          <w:spacing w:val="-5"/>
+          <w:sz w:val="21"/>
+          <w:szCs w:val="21"/>
+          <w:shd w:val="clear" w:color="auto" w:fill="F9F9F9"/>
+        </w:rPr>
+        <w:t>sudo</w:t>
+      </w:r>
+      <w:proofErr w:type="spellEnd"/>
+      <w:r>
+        <w:rPr>
+          <w:rFonts w:ascii="Courier New" w:hAnsi="Courier New" w:cs="Courier New"/>
+          <w:color w:val="242424"/>
+          <w:spacing w:val="-5"/>
+          <w:sz w:val="21"/>
+          <w:szCs w:val="21"/>
+          <w:shd w:val="clear" w:color="auto" w:fill="F9F9F9"/>
+        </w:rPr>
+        <w:t xml:space="preserve"> apt install </w:t>
+      </w:r>
+      <w:proofErr w:type="spellStart"/>
+      <w:r>
+        <w:rPr>
+          <w:rFonts w:ascii="Courier New" w:hAnsi="Courier New" w:cs="Courier New"/>
+          <w:color w:val="242424"/>
+          <w:spacing w:val="-5"/>
+          <w:sz w:val="21"/>
+          <w:szCs w:val="21"/>
+          <w:shd w:val="clear" w:color="auto" w:fill="F9F9F9"/>
+        </w:rPr>
+        <w:t>mysql</w:t>
+      </w:r>
+      <w:proofErr w:type="spellEnd"/>
+      <w:r>
+        <w:rPr>
+          <w:rFonts w:ascii="Courier New" w:hAnsi="Courier New" w:cs="Courier New"/>
+          <w:color w:val="242424"/>
+          <w:spacing w:val="-5"/>
+          <w:sz w:val="21"/>
+          <w:szCs w:val="21"/>
+          <w:shd w:val="clear" w:color="auto" w:fill="F9F9F9"/>
+        </w:rPr>
+        <w:t>-server</w:t>
+      </w:r>
+    </w:p>
+    <w:p>
+      <w:pPr>
+        <w:rPr>
+          <w:rFonts w:ascii="Courier New" w:hAnsi="Courier New" w:cs="Courier New"/>
+          <w:color w:val="242424"/>
+          <w:spacing w:val="-5"/>
+          <w:sz w:val="21"/>
+          <w:szCs w:val="21"/>
+          <w:shd w:val="clear" w:color="auto" w:fill="F9F9F9"/>
+        </w:rPr>
+      </w:pPr>
+      <w:proofErr w:type="spellStart"/>
+      <w:r>
+        <w:rPr>
+          <w:rFonts w:ascii="Courier New" w:hAnsi="Courier New" w:cs="Courier New"/>
+          <w:color w:val="242424"/>
+          <w:spacing w:val="-5"/>
+          <w:sz w:val="21"/>
+          <w:szCs w:val="21"/>
+          <w:shd w:val="clear" w:color="auto" w:fill="F9F9F9"/>
+        </w:rPr>
+        <w:t>sudo</w:t>
+      </w:r>
+      <w:proofErr w:type="spellEnd"/>
+      <w:r>
+        <w:rPr>
+          <w:rFonts w:ascii="Courier New" w:hAnsi="Courier New" w:cs="Courier New"/>
+          <w:color w:val="242424"/>
+          <w:spacing w:val="-5"/>
+          <w:sz w:val="21"/>
+          <w:szCs w:val="21"/>
+          <w:shd w:val="clear" w:color="auto" w:fill="F9F9F9"/>
+        </w:rPr>
+        <w:t xml:space="preserve"> </w:t>
+      </w:r>
+      <w:proofErr w:type="spellStart"/>
+      <w:r>
+        <w:rPr>
+          <w:rFonts w:ascii="Courier New" w:hAnsi="Courier New" w:cs="Courier New"/>
+          <w:color w:val="242424"/>
+          <w:spacing w:val="-5"/>
+          <w:sz w:val="21"/>
+          <w:szCs w:val="21"/>
+          <w:shd w:val="clear" w:color="auto" w:fill="F9F9F9"/>
+        </w:rPr>
+        <w:t>mysql_secure_installation</w:t>
+      </w:r>
+      <w:proofErr w:type="spellEnd"/>
     </w:p>
     <w:p>
       <w:pPr>
@@ -3851,123 +4663,10 @@
           <w:szCs w:val="30"/>
           <w:shd w:val="clear" w:color="auto" w:fill="FFFFFF"/>
         </w:rPr>
-        <w:t>Login to mysql using</w:t>
-      </w:r>
-    </w:p>
-    <w:p>
-      <w:pPr>
-        <w:rPr>
-          <w:rFonts w:ascii="Courier New" w:hAnsi="Courier New" w:cs="Courier New"/>
-          <w:color w:val="242424"/>
-          <w:spacing w:val="-5"/>
-          <w:sz w:val="21"/>
-          <w:szCs w:val="21"/>
-          <w:shd w:val="clear" w:color="auto" w:fill="F9F9F9"/>
-        </w:rPr>
-      </w:pPr>
-      <w:r>
-        <w:rPr>
-          <w:rFonts w:ascii="Courier New" w:hAnsi="Courier New" w:cs="Courier New"/>
-          <w:color w:val="242424"/>
-          <w:spacing w:val="-5"/>
-          <w:sz w:val="21"/>
-          <w:szCs w:val="21"/>
-          <w:shd w:val="clear" w:color="auto" w:fill="F9F9F9"/>
-        </w:rPr>
-        <w:t>sudo mysql</w:t>
-      </w:r>
-    </w:p>
-    <w:p>
-      <w:pPr>
-        <w:rPr>
-          <w:lang w:val="en-US"/>
-        </w:rPr>
-      </w:pPr>
-      <w:r>
-        <w:rPr>
-          <w:lang w:val="en-US"/>
-        </w:rPr>
-        <w:t>ALTER USER 'root'@'localhost' IDENTIFIED WITH mysql_native_password BY '</w:t>
-      </w:r>
-      <w:r>
-        <w:rPr>
-          <w:lang w:val="en-US"/>
-        </w:rPr>
-        <w:t>Your_Secure_Password</w:t>
-      </w:r>
-      <w:r>
-        <w:rPr>
-          <w:lang w:val="en-US"/>
-        </w:rPr>
-        <w:t>';</w:t>
-      </w:r>
-    </w:p>
-    <w:p>
-      <w:pPr>
-        <w:rPr>
-          <w:lang w:val="en-US"/>
-        </w:rPr>
-      </w:pPr>
-      <w:r>
-        <w:rPr>
-          <w:lang w:val="en-US"/>
-        </w:rPr>
-        <w:t>CREATE USER 'admin'@'%' IDENTIFIED BY '</w:t>
-      </w:r>
-      <w:r>
-        <w:rPr>
-          <w:lang w:val="en-US"/>
-        </w:rPr>
-        <w:t>Your_Secure_Password</w:t>
-      </w:r>
-      <w:r>
-        <w:rPr>
-          <w:lang w:val="en-US"/>
-        </w:rPr>
-        <w:t>';</w:t>
-      </w:r>
-    </w:p>
-    <w:p>
-      <w:pPr>
-        <w:rPr>
-          <w:lang w:val="en-US"/>
-        </w:rPr>
-      </w:pPr>
-      <w:r>
-        <w:rPr>
-          <w:lang w:val="en-US"/>
-        </w:rPr>
-        <w:t>GRANT ALL PRIVILEGES ON *.* TO 'admin'@'%' WITH GRANT OPTION;</w:t>
-      </w:r>
-    </w:p>
-    <w:p>
-      <w:pPr>
-        <w:rPr>
-          <w:lang w:val="en-US"/>
-        </w:rPr>
-      </w:pPr>
-      <w:r>
-        <w:rPr>
-          <w:lang w:val="en-US"/>
-        </w:rPr>
-        <w:t>FLUSH PRIVILEGES;</w:t>
-      </w:r>
-    </w:p>
-    <w:p>
-      <w:pPr>
-        <w:rPr>
-          <w:lang w:val="en-US"/>
-        </w:rPr>
-      </w:pPr>
-      <w:r>
-        <w:rPr>
-          <w:lang w:val="en-US"/>
-        </w:rPr>
-        <w:t>EXIT;</w:t>
-      </w:r>
-    </w:p>
-    <w:p>
-      <w:pPr>
+        <w:t xml:space="preserve">Login to </w:t>
+      </w:r>
+      <w:proofErr w:type="spellStart"/>
+      <w:r>
         <w:rPr>
           <w:rFonts w:ascii="Georgia" w:hAnsi="Georgia"/>
           <w:color w:val="242424"/>
@@ -3976,7 +4675,9 @@
           <w:szCs w:val="30"/>
           <w:shd w:val="clear" w:color="auto" w:fill="FFFFFF"/>
         </w:rPr>
-      </w:pPr>
+        <w:t>mysql</w:t>
+      </w:r>
+      <w:proofErr w:type="spellEnd"/>
       <w:r>
         <w:rPr>
           <w:rFonts w:ascii="Georgia" w:hAnsi="Georgia"/>
@@ -3986,7 +4687,191 @@
           <w:szCs w:val="30"/>
           <w:shd w:val="clear" w:color="auto" w:fill="FFFFFF"/>
         </w:rPr>
-        <w:t>Try again to login and create the necessary tables (example in next page)</w:t>
+        <w:t xml:space="preserve"> using</w:t>
+      </w:r>
+    </w:p>
+    <w:p>
+      <w:pPr>
+        <w:rPr>
+          <w:rFonts w:ascii="Courier New" w:hAnsi="Courier New" w:cs="Courier New"/>
+          <w:color w:val="242424"/>
+          <w:spacing w:val="-5"/>
+          <w:sz w:val="21"/>
+          <w:szCs w:val="21"/>
+          <w:shd w:val="clear" w:color="auto" w:fill="F9F9F9"/>
+        </w:rPr>
+      </w:pPr>
+      <w:proofErr w:type="spellStart"/>
+      <w:r>
+        <w:rPr>
+          <w:rFonts w:ascii="Courier New" w:hAnsi="Courier New" w:cs="Courier New"/>
+          <w:color w:val="242424"/>
+          <w:spacing w:val="-5"/>
+          <w:sz w:val="21"/>
+          <w:szCs w:val="21"/>
+          <w:shd w:val="clear" w:color="auto" w:fill="F9F9F9"/>
+        </w:rPr>
+        <w:t>sudo</w:t>
+      </w:r>
+      <w:proofErr w:type="spellEnd"/>
+      <w:r>
+        <w:rPr>
+          <w:rFonts w:ascii="Courier New" w:hAnsi="Courier New" w:cs="Courier New"/>
+          <w:color w:val="242424"/>
+          <w:spacing w:val="-5"/>
+          <w:sz w:val="21"/>
+          <w:szCs w:val="21"/>
+          <w:shd w:val="clear" w:color="auto" w:fill="F9F9F9"/>
+        </w:rPr>
+        <w:t xml:space="preserve"> </w:t>
+      </w:r>
+      <w:proofErr w:type="spellStart"/>
+      <w:r>
+        <w:rPr>
+          <w:rFonts w:ascii="Courier New" w:hAnsi="Courier New" w:cs="Courier New"/>
+          <w:color w:val="242424"/>
+          <w:spacing w:val="-5"/>
+          <w:sz w:val="21"/>
+          <w:szCs w:val="21"/>
+          <w:shd w:val="clear" w:color="auto" w:fill="F9F9F9"/>
+        </w:rPr>
+        <w:t>mysql</w:t>
+      </w:r>
+      <w:proofErr w:type="spellEnd"/>
+    </w:p>
+    <w:p>
+      <w:pPr>
+        <w:rPr>
+          <w:lang w:val="en-US"/>
+        </w:rPr>
+      </w:pPr>
+      <w:r>
+        <w:rPr>
+          <w:lang w:val="en-US"/>
+        </w:rPr>
+        <w:t>ALTER USER '</w:t>
+      </w:r>
+      <w:proofErr w:type="spellStart"/>
+      <w:r>
+        <w:rPr>
+          <w:lang w:val="en-US"/>
+        </w:rPr>
+        <w:t>root'@'localhost</w:t>
+      </w:r>
+      <w:proofErr w:type="spellEnd"/>
+      <w:r>
+        <w:rPr>
+          <w:lang w:val="en-US"/>
+        </w:rPr>
+        <w:t xml:space="preserve">' IDENTIFIED WITH </w:t>
+      </w:r>
+      <w:proofErr w:type="spellStart"/>
+      <w:r>
+        <w:rPr>
+          <w:lang w:val="en-US"/>
+        </w:rPr>
+        <w:t>mysql_native_password</w:t>
+      </w:r>
+      <w:proofErr w:type="spellEnd"/>
+      <w:r>
+        <w:rPr>
+          <w:lang w:val="en-US"/>
+        </w:rPr>
+        <w:t xml:space="preserve"> BY '</w:t>
+      </w:r>
+      <w:proofErr w:type="spellStart"/>
+      <w:r>
+        <w:rPr>
+          <w:lang w:val="en-US"/>
+        </w:rPr>
+        <w:t>Your_Secure_Password</w:t>
+      </w:r>
+      <w:proofErr w:type="spellEnd"/>
+      <w:r>
+        <w:rPr>
+          <w:lang w:val="en-US"/>
+        </w:rPr>
+        <w:t>';</w:t>
+      </w:r>
+    </w:p>
+    <w:p>
+      <w:pPr>
+        <w:rPr>
+          <w:lang w:val="en-US"/>
+        </w:rPr>
+      </w:pPr>
+      <w:r>
+        <w:rPr>
+          <w:lang w:val="en-US"/>
+        </w:rPr>
+        <w:t>CREATE USER 'admin'@'%' IDENTIFIED BY '</w:t>
+      </w:r>
+      <w:proofErr w:type="spellStart"/>
+      <w:r>
+        <w:rPr>
+          <w:lang w:val="en-US"/>
+        </w:rPr>
+        <w:t>Your_Secure_Password</w:t>
+      </w:r>
+      <w:proofErr w:type="spellEnd"/>
+      <w:r>
+        <w:rPr>
+          <w:lang w:val="en-US"/>
+        </w:rPr>
+        <w:t>';</w:t>
+      </w:r>
+    </w:p>
+    <w:p>
+      <w:pPr>
+        <w:rPr>
+          <w:lang w:val="en-US"/>
+        </w:rPr>
+      </w:pPr>
+      <w:r>
+        <w:rPr>
+          <w:lang w:val="en-US"/>
+        </w:rPr>
+        <w:t xml:space="preserve">GRANT ALL PRIVILEGES ON </w:t>
+      </w:r>
+      <w:proofErr w:type="gramStart"/>
+      <w:r>
+        <w:rPr>
+          <w:lang w:val="en-US"/>
+        </w:rPr>
+        <w:t>*.*</w:t>
+      </w:r>
+      <w:proofErr w:type="gramEnd"/>
+      <w:r>
+        <w:rPr>
+          <w:lang w:val="en-US"/>
+        </w:rPr>
+        <w:t xml:space="preserve"> TO 'admin'@'%' WITH GRANT OPTION;</w:t>
+      </w:r>
+    </w:p>
+    <w:p>
+      <w:pPr>
+        <w:rPr>
+          <w:lang w:val="en-US"/>
+        </w:rPr>
+      </w:pPr>
+      <w:r>
+        <w:rPr>
+          <w:lang w:val="en-US"/>
+        </w:rPr>
+        <w:t>FLUSH PRIVILEGES;</w:t>
+      </w:r>
+    </w:p>
+    <w:p>
+      <w:pPr>
+        <w:rPr>
+          <w:lang w:val="en-US"/>
+        </w:rPr>
+      </w:pPr>
+      <w:r>
+        <w:rPr>
+          <w:lang w:val="en-US"/>
+        </w:rPr>
+        <w:t>EXIT;</w:t>
       </w:r>
     </w:p>
     <w:p>
@@ -4009,7 +4894,7 @@
           <w:szCs w:val="30"/>
           <w:shd w:val="clear" w:color="auto" w:fill="FFFFFF"/>
         </w:rPr>
-        <w:t>Try to connect from local nodejs and react app</w:t>
+        <w:t>Try again to login and create the necessary tables (example in next page)</w:t>
       </w:r>
     </w:p>
     <w:p>
@@ -4032,11 +4917,10 @@
           <w:szCs w:val="30"/>
           <w:shd w:val="clear" w:color="auto" w:fill="FFFFFF"/>
         </w:rPr>
-        <w:br w:type="page"/>
-      </w:r>
-    </w:p>
-    <w:p>
-      <w:pPr>
+        <w:t xml:space="preserve">Try to connect from local </w:t>
+      </w:r>
+      <w:proofErr w:type="spellStart"/>
+      <w:r>
         <w:rPr>
           <w:rFonts w:ascii="Georgia" w:hAnsi="Georgia"/>
           <w:color w:val="242424"/>
@@ -4045,7 +4929,9 @@
           <w:szCs w:val="30"/>
           <w:shd w:val="clear" w:color="auto" w:fill="FFFFFF"/>
         </w:rPr>
-      </w:pPr>
+        <w:t>nodejs</w:t>
+      </w:r>
+      <w:proofErr w:type="spellEnd"/>
       <w:r>
         <w:rPr>
           <w:rFonts w:ascii="Georgia" w:hAnsi="Georgia"/>
@@ -4055,6 +4941,1262 @@
           <w:szCs w:val="30"/>
           <w:shd w:val="clear" w:color="auto" w:fill="FFFFFF"/>
         </w:rPr>
+        <w:t xml:space="preserve"> and react app</w:t>
+      </w:r>
+    </w:p>
+    <w:p>
+      <w:pPr>
+        <w:rPr>
+          <w:rFonts w:ascii="Georgia" w:hAnsi="Georgia"/>
+          <w:color w:val="242424"/>
+          <w:spacing w:val="-1"/>
+          <w:sz w:val="30"/>
+          <w:szCs w:val="30"/>
+          <w:shd w:val="clear" w:color="auto" w:fill="FFFFFF"/>
+        </w:rPr>
+      </w:pPr>
+    </w:p>
+    <w:p>
+      <w:pPr>
+        <w:rPr>
+          <w:rFonts w:ascii="Georgia" w:hAnsi="Georgia"/>
+          <w:color w:val="242424"/>
+          <w:spacing w:val="-1"/>
+          <w:sz w:val="30"/>
+          <w:szCs w:val="30"/>
+          <w:shd w:val="clear" w:color="auto" w:fill="FFFFFF"/>
+        </w:rPr>
+      </w:pPr>
+      <w:r>
+        <w:rPr>
+          <w:rFonts w:ascii="Georgia" w:hAnsi="Georgia"/>
+          <w:color w:val="242424"/>
+          <w:spacing w:val="-1"/>
+          <w:sz w:val="30"/>
+          <w:szCs w:val="30"/>
+          <w:shd w:val="clear" w:color="auto" w:fill="FFFFFF"/>
+        </w:rPr>
+        <w:t xml:space="preserve">Issue #1 – Authentication error, root error found while debugging on </w:t>
+      </w:r>
+      <w:proofErr w:type="spellStart"/>
+      <w:r>
+        <w:rPr>
+          <w:rFonts w:ascii="Georgia" w:hAnsi="Georgia"/>
+          <w:color w:val="242424"/>
+          <w:spacing w:val="-1"/>
+          <w:sz w:val="30"/>
+          <w:szCs w:val="30"/>
+          <w:shd w:val="clear" w:color="auto" w:fill="FFFFFF"/>
+        </w:rPr>
+        <w:t>PostMan</w:t>
+      </w:r>
+      <w:proofErr w:type="spellEnd"/>
+    </w:p>
+    <w:p>
+      <w:pPr>
+        <w:rPr>
+          <w:rFonts w:ascii="Georgia" w:hAnsi="Georgia"/>
+          <w:color w:val="242424"/>
+          <w:spacing w:val="-1"/>
+          <w:shd w:val="clear" w:color="auto" w:fill="FFFFFF"/>
+        </w:rPr>
+      </w:pPr>
+      <w:r>
+        <w:rPr>
+          <w:rFonts w:ascii="Georgia" w:hAnsi="Georgia"/>
+          <w:color w:val="242424"/>
+          <w:spacing w:val="-1"/>
+          <w:shd w:val="clear" w:color="auto" w:fill="FFFFFF"/>
+        </w:rPr>
+        <w:t xml:space="preserve">Note 1: EC2 instance hosting the MySQL DB is running on AWS. Connected via SSH and verified that MySQL is active on </w:t>
+      </w:r>
+      <w:proofErr w:type="spellStart"/>
+      <w:r>
+        <w:rPr>
+          <w:rFonts w:ascii="Georgia" w:hAnsi="Georgia"/>
+          <w:color w:val="242424"/>
+          <w:spacing w:val="-1"/>
+          <w:shd w:val="clear" w:color="auto" w:fill="FFFFFF"/>
+        </w:rPr>
+        <w:t>systemctl</w:t>
+      </w:r>
+      <w:proofErr w:type="spellEnd"/>
+    </w:p>
+    <w:p>
+      <w:pPr>
+        <w:rPr>
+          <w:rFonts w:ascii="Georgia" w:hAnsi="Georgia"/>
+          <w:color w:val="242424"/>
+          <w:spacing w:val="-1"/>
+          <w:shd w:val="clear" w:color="auto" w:fill="FFFFFF"/>
+        </w:rPr>
+      </w:pPr>
+      <w:r>
+        <w:rPr>
+          <w:rFonts w:ascii="Georgia" w:hAnsi="Georgia"/>
+          <w:color w:val="242424"/>
+          <w:spacing w:val="-1"/>
+          <w:shd w:val="clear" w:color="auto" w:fill="FFFFFF"/>
+        </w:rPr>
+        <w:t>Note 2: Verified that user (admin) and password is correct and able to connect via MySQL Workbench via local laptop device</w:t>
+      </w:r>
+    </w:p>
+    <w:p>
+      <w:pPr>
+        <w:rPr>
+          <w:rFonts w:ascii="Georgia" w:hAnsi="Georgia"/>
+          <w:color w:val="242424"/>
+          <w:spacing w:val="-1"/>
+          <w:shd w:val="clear" w:color="auto" w:fill="FFFFFF"/>
+        </w:rPr>
+      </w:pPr>
+      <w:r>
+        <w:rPr>
+          <w:rFonts w:ascii="Georgia" w:hAnsi="Georgia"/>
+          <w:color w:val="242424"/>
+          <w:spacing w:val="-1"/>
+          <w:shd w:val="clear" w:color="auto" w:fill="FFFFFF"/>
+        </w:rPr>
+        <w:t>Note 3: Using the updated credentials on the backend/index.js file</w:t>
+      </w:r>
+    </w:p>
+    <w:p>
+      <w:pPr>
+        <w:rPr>
+          <w:rFonts w:ascii="Georgia" w:hAnsi="Georgia"/>
+          <w:color w:val="242424"/>
+          <w:spacing w:val="-1"/>
+          <w:shd w:val="clear" w:color="auto" w:fill="FFFFFF"/>
+        </w:rPr>
+      </w:pPr>
+      <w:r>
+        <w:rPr>
+          <w:rFonts w:ascii="Georgia" w:hAnsi="Georgia"/>
+          <w:color w:val="242424"/>
+          <w:spacing w:val="-1"/>
+          <w:shd w:val="clear" w:color="auto" w:fill="FFFFFF"/>
+        </w:rPr>
+        <w:t xml:space="preserve">Note 4: </w:t>
+      </w:r>
+      <w:proofErr w:type="spellStart"/>
+      <w:r>
+        <w:rPr>
+          <w:rFonts w:ascii="Georgia" w:hAnsi="Georgia"/>
+          <w:color w:val="242424"/>
+          <w:spacing w:val="-1"/>
+          <w:shd w:val="clear" w:color="auto" w:fill="FFFFFF"/>
+        </w:rPr>
+        <w:t>npm</w:t>
+      </w:r>
+      <w:proofErr w:type="spellEnd"/>
+      <w:r>
+        <w:rPr>
+          <w:rFonts w:ascii="Georgia" w:hAnsi="Georgia"/>
+          <w:color w:val="242424"/>
+          <w:spacing w:val="-1"/>
+          <w:shd w:val="clear" w:color="auto" w:fill="FFFFFF"/>
+        </w:rPr>
+        <w:t xml:space="preserve"> start running the backend/index.js on local machine</w:t>
+      </w:r>
+    </w:p>
+    <w:p>
+      <w:pPr>
+        <w:rPr>
+          <w:rFonts w:ascii="Georgia" w:hAnsi="Georgia"/>
+          <w:color w:val="242424"/>
+          <w:spacing w:val="-1"/>
+          <w:shd w:val="clear" w:color="auto" w:fill="FFFFFF"/>
+        </w:rPr>
+      </w:pPr>
+      <w:r>
+        <w:rPr>
+          <w:rFonts w:ascii="Georgia" w:hAnsi="Georgia"/>
+          <w:color w:val="242424"/>
+          <w:spacing w:val="-1"/>
+          <w:shd w:val="clear" w:color="auto" w:fill="FFFFFF"/>
+        </w:rPr>
+        <w:t xml:space="preserve">Root error: Unable to connect when doing a GET request via </w:t>
+      </w:r>
+      <w:proofErr w:type="spellStart"/>
+      <w:r>
+        <w:rPr>
+          <w:rFonts w:ascii="Georgia" w:hAnsi="Georgia"/>
+          <w:color w:val="242424"/>
+          <w:spacing w:val="-1"/>
+          <w:shd w:val="clear" w:color="auto" w:fill="FFFFFF"/>
+        </w:rPr>
+        <w:t>PostMan</w:t>
+      </w:r>
+      <w:proofErr w:type="spellEnd"/>
+    </w:p>
+    <w:p>
+      <w:pPr>
+        <w:rPr>
+          <w:rFonts w:ascii="Georgia" w:hAnsi="Georgia"/>
+          <w:color w:val="242424"/>
+          <w:spacing w:val="-1"/>
+          <w:shd w:val="clear" w:color="auto" w:fill="FFFFFF"/>
+        </w:rPr>
+      </w:pPr>
+      <w:r>
+        <w:rPr>
+          <w:rFonts w:ascii="Georgia" w:hAnsi="Georgia"/>
+          <w:color w:val="242424"/>
+          <w:spacing w:val="-1"/>
+          <w:shd w:val="clear" w:color="auto" w:fill="FFFFFF"/>
+        </w:rPr>
+        <w:t xml:space="preserve">Check on </w:t>
+      </w:r>
+      <w:proofErr w:type="spellStart"/>
+      <w:r>
+        <w:rPr>
+          <w:rFonts w:ascii="Georgia" w:hAnsi="Georgia"/>
+          <w:color w:val="242424"/>
+          <w:spacing w:val="-1"/>
+          <w:shd w:val="clear" w:color="auto" w:fill="FFFFFF"/>
+        </w:rPr>
+        <w:t>stackedoverflow</w:t>
+      </w:r>
+      <w:proofErr w:type="spellEnd"/>
+      <w:r>
+        <w:rPr>
+          <w:rFonts w:ascii="Georgia" w:hAnsi="Georgia"/>
+          <w:color w:val="242424"/>
+          <w:spacing w:val="-1"/>
+          <w:shd w:val="clear" w:color="auto" w:fill="FFFFFF"/>
+        </w:rPr>
+        <w:t xml:space="preserve"> and implemented method of using mysql1 package in node</w:t>
+      </w:r>
+    </w:p>
+    <w:p>
+      <w:pPr>
+        <w:rPr>
+          <w:rFonts w:ascii="Georgia" w:hAnsi="Georgia"/>
+          <w:color w:val="242424"/>
+          <w:spacing w:val="-1"/>
+          <w:shd w:val="clear" w:color="auto" w:fill="FFFFFF"/>
+        </w:rPr>
+      </w:pPr>
+      <w:hyperlink r:id="rId51" w:history="1">
+        <w:r>
+          <w:rPr>
+            <w:rStyle w:val="Hyperlink"/>
+            <w:rFonts w:ascii="Georgia" w:hAnsi="Georgia"/>
+            <w:spacing w:val="-1"/>
+            <w:sz w:val="18"/>
+            <w:szCs w:val="18"/>
+            <w:shd w:val="clear" w:color="auto" w:fill="FFFFFF"/>
+          </w:rPr>
+          <w:t>https://stackoverflow.com/questions/50093144/mysql-8-0-client-does-not-support-authentication-protocol-requested-by-server</w:t>
+        </w:r>
+      </w:hyperlink>
+      <w:r>
+        <w:rPr>
+          <w:rFonts w:ascii="Georgia" w:hAnsi="Georgia"/>
+          <w:color w:val="242424"/>
+          <w:spacing w:val="-1"/>
+          <w:shd w:val="clear" w:color="auto" w:fill="FFFFFF"/>
+        </w:rPr>
+        <w:t xml:space="preserve"> </w:t>
+      </w:r>
+    </w:p>
+    <w:p>
+      <w:pPr>
+        <w:pStyle w:val="ListParagraph"/>
+        <w:numPr>
+          <w:ilvl w:val="0"/>
+          <w:numId w:val="3"/>
+        </w:numPr>
+        <w:rPr>
+          <w:rFonts w:ascii="Georgia" w:hAnsi="Georgia"/>
+          <w:color w:val="242424"/>
+          <w:spacing w:val="-1"/>
+          <w:shd w:val="clear" w:color="auto" w:fill="FFFFFF"/>
+        </w:rPr>
+      </w:pPr>
+      <w:proofErr w:type="spellStart"/>
+      <w:r>
+        <w:rPr>
+          <w:rFonts w:ascii="Georgia" w:hAnsi="Georgia"/>
+          <w:color w:val="242424"/>
+          <w:spacing w:val="-1"/>
+          <w:shd w:val="clear" w:color="auto" w:fill="FFFFFF"/>
+        </w:rPr>
+        <w:t>npm</w:t>
+      </w:r>
+      <w:proofErr w:type="spellEnd"/>
+      <w:r>
+        <w:rPr>
+          <w:rFonts w:ascii="Georgia" w:hAnsi="Georgia"/>
+          <w:color w:val="242424"/>
+          <w:spacing w:val="-1"/>
+          <w:shd w:val="clear" w:color="auto" w:fill="FFFFFF"/>
+        </w:rPr>
+        <w:t xml:space="preserve"> </w:t>
+      </w:r>
+      <w:proofErr w:type="spellStart"/>
+      <w:r>
+        <w:rPr>
+          <w:rFonts w:ascii="Georgia" w:hAnsi="Georgia"/>
+          <w:color w:val="242424"/>
+          <w:spacing w:val="-1"/>
+          <w:shd w:val="clear" w:color="auto" w:fill="FFFFFF"/>
+        </w:rPr>
+        <w:t>i</w:t>
+      </w:r>
+      <w:proofErr w:type="spellEnd"/>
+      <w:r>
+        <w:rPr>
+          <w:rFonts w:ascii="Georgia" w:hAnsi="Georgia"/>
+          <w:color w:val="242424"/>
+          <w:spacing w:val="-1"/>
+          <w:shd w:val="clear" w:color="auto" w:fill="FFFFFF"/>
+        </w:rPr>
+        <w:t xml:space="preserve"> mysql2</w:t>
+      </w:r>
+    </w:p>
+    <w:p>
+      <w:pPr>
+        <w:pStyle w:val="ListParagraph"/>
+        <w:numPr>
+          <w:ilvl w:val="0"/>
+          <w:numId w:val="3"/>
+        </w:numPr>
+        <w:rPr>
+          <w:rFonts w:ascii="Georgia" w:hAnsi="Georgia"/>
+          <w:color w:val="242424"/>
+          <w:spacing w:val="-1"/>
+          <w:shd w:val="clear" w:color="auto" w:fill="FFFFFF"/>
+        </w:rPr>
+      </w:pPr>
+      <w:proofErr w:type="spellStart"/>
+      <w:r>
+        <w:rPr>
+          <w:rFonts w:ascii="Georgia" w:hAnsi="Georgia"/>
+          <w:color w:val="242424"/>
+          <w:spacing w:val="-1"/>
+          <w:shd w:val="clear" w:color="auto" w:fill="FFFFFF"/>
+        </w:rPr>
+        <w:t>impor</w:t>
+      </w:r>
+      <w:proofErr w:type="spellEnd"/>
+      <w:r>
+        <w:rPr>
+          <w:rFonts w:ascii="Georgia" w:hAnsi="Georgia"/>
+          <w:color w:val="242424"/>
+          <w:spacing w:val="-1"/>
+          <w:shd w:val="clear" w:color="auto" w:fill="FFFFFF"/>
+        </w:rPr>
+        <w:t xml:space="preserve"> </w:t>
+      </w:r>
+      <w:proofErr w:type="spellStart"/>
+      <w:r>
+        <w:rPr>
+          <w:rFonts w:ascii="Georgia" w:hAnsi="Georgia"/>
+          <w:color w:val="242424"/>
+          <w:spacing w:val="-1"/>
+          <w:shd w:val="clear" w:color="auto" w:fill="FFFFFF"/>
+        </w:rPr>
+        <w:t>mysql</w:t>
+      </w:r>
+      <w:proofErr w:type="spellEnd"/>
+      <w:r>
+        <w:rPr>
+          <w:rFonts w:ascii="Georgia" w:hAnsi="Georgia"/>
+          <w:color w:val="242424"/>
+          <w:spacing w:val="-1"/>
+          <w:shd w:val="clear" w:color="auto" w:fill="FFFFFF"/>
+        </w:rPr>
+        <w:t xml:space="preserve"> from “mysql2”</w:t>
+      </w:r>
+    </w:p>
+    <w:p>
+      <w:pPr>
+        <w:rPr>
+          <w:rFonts w:ascii="Georgia" w:hAnsi="Georgia"/>
+          <w:color w:val="242424"/>
+          <w:spacing w:val="-1"/>
+          <w:shd w:val="clear" w:color="auto" w:fill="FFFFFF"/>
+        </w:rPr>
+      </w:pPr>
+      <w:r>
+        <w:rPr>
+          <w:rFonts w:ascii="Georgia" w:hAnsi="Georgia"/>
+          <w:color w:val="242424"/>
+          <w:spacing w:val="-1"/>
+          <w:shd w:val="clear" w:color="auto" w:fill="FFFFFF"/>
+        </w:rPr>
+        <w:t>Verified working fine</w:t>
+      </w:r>
+      <w:r>
+        <w:rPr>
+          <w:rFonts w:ascii="Georgia" w:hAnsi="Georgia"/>
+          <w:color w:val="242424"/>
+          <w:spacing w:val="-1"/>
+          <w:shd w:val="clear" w:color="auto" w:fill="FFFFFF"/>
+        </w:rPr>
+        <w:t xml:space="preserve"> after using mysql2 without major changes</w:t>
+      </w:r>
+    </w:p>
+    <w:p>
+      <w:pPr>
+        <w:rPr>
+          <w:rFonts w:ascii="Georgia" w:hAnsi="Georgia"/>
+          <w:color w:val="242424"/>
+          <w:spacing w:val="-1"/>
+          <w:shd w:val="clear" w:color="auto" w:fill="FFFFFF"/>
+        </w:rPr>
+      </w:pPr>
+      <w:r>
+        <w:rPr>
+          <w:rFonts w:ascii="Georgia" w:hAnsi="Georgia"/>
+          <w:color w:val="242424"/>
+          <w:spacing w:val="-1"/>
+          <w:shd w:val="clear" w:color="auto" w:fill="FFFFFF"/>
+        </w:rPr>
+        <w:lastRenderedPageBreak/>
+        <w:drawing>
+          <wp:inline distT="0" distB="0" distL="0" distR="0" wp14:anchorId="5580A75D" wp14:editId="566C776B">
+            <wp:extent cx="4951562" cy="2654616"/>
+            <wp:effectExtent l="0" t="0" r="1905" b="0"/>
+            <wp:docPr id="338170618" name="Picture 1"/>
+            <wp:cNvGraphicFramePr>
+              <a:graphicFrameLocks xmlns:a="http://schemas.openxmlformats.org/drawingml/2006/main" noChangeAspect="1"/>
+            </wp:cNvGraphicFramePr>
+            <a:graphic xmlns:a="http://schemas.openxmlformats.org/drawingml/2006/main">
+              <a:graphicData uri="http://schemas.openxmlformats.org/drawingml/2006/picture">
+                <pic:pic xmlns:pic="http://schemas.openxmlformats.org/drawingml/2006/picture">
+                  <pic:nvPicPr>
+                    <pic:cNvPr id="338170618" name=""/>
+                    <pic:cNvPicPr/>
+                  </pic:nvPicPr>
+                  <pic:blipFill>
+                    <a:blip r:embed="rId52"/>
+                    <a:stretch>
+                      <a:fillRect/>
+                    </a:stretch>
+                  </pic:blipFill>
+                  <pic:spPr>
+                    <a:xfrm>
+                      <a:off x="0" y="0"/>
+                      <a:ext cx="4973377" cy="2666311"/>
+                    </a:xfrm>
+                    <a:prstGeom prst="rect">
+                      <a:avLst/>
+                    </a:prstGeom>
+                  </pic:spPr>
+                </pic:pic>
+              </a:graphicData>
+            </a:graphic>
+          </wp:inline>
+        </w:drawing>
+      </w:r>
+      <w:r>
+        <w:rPr>
+          <w:rFonts w:ascii="Georgia" w:hAnsi="Georgia"/>
+          <w:color w:val="242424"/>
+          <w:spacing w:val="-1"/>
+          <w:shd w:val="clear" w:color="auto" w:fill="FFFFFF"/>
+        </w:rPr>
+        <w:t>\</w:t>
+      </w:r>
+    </w:p>
+    <w:p>
+      <w:pPr>
+        <w:rPr>
+          <w:rFonts w:ascii="Georgia" w:hAnsi="Georgia"/>
+          <w:color w:val="242424"/>
+          <w:spacing w:val="-1"/>
+          <w:shd w:val="clear" w:color="auto" w:fill="FFFFFF"/>
+        </w:rPr>
+      </w:pPr>
+      <w:r>
+        <w:rPr>
+          <w:rFonts w:ascii="Georgia" w:hAnsi="Georgia"/>
+          <w:color w:val="242424"/>
+          <w:spacing w:val="-1"/>
+          <w:sz w:val="30"/>
+          <w:szCs w:val="30"/>
+          <w:shd w:val="clear" w:color="auto" w:fill="FFFFFF"/>
+        </w:rPr>
+        <w:drawing>
+          <wp:inline distT="0" distB="0" distL="0" distR="0" wp14:anchorId="439FE722" wp14:editId="32CFA5B9">
+            <wp:extent cx="6645910" cy="3075305"/>
+            <wp:effectExtent l="0" t="0" r="2540" b="0"/>
+            <wp:docPr id="187191497" name="Picture 1"/>
+            <wp:cNvGraphicFramePr>
+              <a:graphicFrameLocks xmlns:a="http://schemas.openxmlformats.org/drawingml/2006/main" noChangeAspect="1"/>
+            </wp:cNvGraphicFramePr>
+            <a:graphic xmlns:a="http://schemas.openxmlformats.org/drawingml/2006/main">
+              <a:graphicData uri="http://schemas.openxmlformats.org/drawingml/2006/picture">
+                <pic:pic xmlns:pic="http://schemas.openxmlformats.org/drawingml/2006/picture">
+                  <pic:nvPicPr>
+                    <pic:cNvPr id="187191497" name=""/>
+                    <pic:cNvPicPr/>
+                  </pic:nvPicPr>
+                  <pic:blipFill>
+                    <a:blip r:embed="rId53"/>
+                    <a:stretch>
+                      <a:fillRect/>
+                    </a:stretch>
+                  </pic:blipFill>
+                  <pic:spPr>
+                    <a:xfrm>
+                      <a:off x="0" y="0"/>
+                      <a:ext cx="6645910" cy="3075305"/>
+                    </a:xfrm>
+                    <a:prstGeom prst="rect">
+                      <a:avLst/>
+                    </a:prstGeom>
+                  </pic:spPr>
+                </pic:pic>
+              </a:graphicData>
+            </a:graphic>
+          </wp:inline>
+        </w:drawing>
+      </w:r>
+    </w:p>
+    <w:p>
+      <w:pPr>
+        <w:shd w:val="clear" w:color="auto" w:fill="262626" w:themeFill="text1" w:themeFillTint="D9"/>
+        <w:spacing w:after="0" w:line="270" w:lineRule="atLeast"/>
+        <w:rPr>
+          <w:rFonts w:ascii="Courier New" w:eastAsia="Times New Roman" w:hAnsi="Courier New" w:cs="Courier New"/>
+          <w:color w:val="F8F8F2"/>
+          <w:kern w:val="0"/>
+          <w:sz w:val="18"/>
+          <w:szCs w:val="18"/>
+          <w14:ligatures w14:val="none"/>
+        </w:rPr>
+      </w:pPr>
+      <w:r>
+        <w:rPr>
+          <w:rFonts w:ascii="Courier New" w:eastAsia="Times New Roman" w:hAnsi="Courier New" w:cs="Courier New"/>
+          <w:color w:val="DCDCDC"/>
+          <w:kern w:val="0"/>
+          <w:sz w:val="18"/>
+          <w:szCs w:val="18"/>
+          <w14:ligatures w14:val="none"/>
+        </w:rPr>
+        <w:t>{</w:t>
+      </w:r>
+    </w:p>
+    <w:p>
+      <w:pPr>
+        <w:shd w:val="clear" w:color="auto" w:fill="262626" w:themeFill="text1" w:themeFillTint="D9"/>
+        <w:spacing w:after="0" w:line="270" w:lineRule="atLeast"/>
+        <w:rPr>
+          <w:rFonts w:ascii="Courier New" w:eastAsia="Times New Roman" w:hAnsi="Courier New" w:cs="Courier New"/>
+          <w:color w:val="F8F8F2"/>
+          <w:kern w:val="0"/>
+          <w:sz w:val="18"/>
+          <w:szCs w:val="18"/>
+          <w14:ligatures w14:val="none"/>
+        </w:rPr>
+      </w:pPr>
+      <w:r>
+        <w:rPr>
+          <w:rFonts w:ascii="Courier New" w:eastAsia="Times New Roman" w:hAnsi="Courier New" w:cs="Courier New"/>
+          <w:color w:val="F8F8F2"/>
+          <w:kern w:val="0"/>
+          <w:sz w:val="18"/>
+          <w:szCs w:val="18"/>
+          <w14:ligatures w14:val="none"/>
+        </w:rPr>
+        <w:t xml:space="preserve">    </w:t>
+      </w:r>
+      <w:r>
+        <w:rPr>
+          <w:rFonts w:ascii="Courier New" w:eastAsia="Times New Roman" w:hAnsi="Courier New" w:cs="Courier New"/>
+          <w:color w:val="9CDCFE"/>
+          <w:kern w:val="0"/>
+          <w:sz w:val="18"/>
+          <w:szCs w:val="18"/>
+          <w14:ligatures w14:val="none"/>
+        </w:rPr>
+        <w:t>"code"</w:t>
+      </w:r>
+      <w:r>
+        <w:rPr>
+          <w:rFonts w:ascii="Courier New" w:eastAsia="Times New Roman" w:hAnsi="Courier New" w:cs="Courier New"/>
+          <w:color w:val="DCDCDC"/>
+          <w:kern w:val="0"/>
+          <w:sz w:val="18"/>
+          <w:szCs w:val="18"/>
+          <w14:ligatures w14:val="none"/>
+        </w:rPr>
+        <w:t>:</w:t>
+      </w:r>
+      <w:r>
+        <w:rPr>
+          <w:rFonts w:ascii="Courier New" w:eastAsia="Times New Roman" w:hAnsi="Courier New" w:cs="Courier New"/>
+          <w:color w:val="F8F8F2"/>
+          <w:kern w:val="0"/>
+          <w:sz w:val="18"/>
+          <w:szCs w:val="18"/>
+          <w14:ligatures w14:val="none"/>
+        </w:rPr>
+        <w:t xml:space="preserve"> </w:t>
+      </w:r>
+      <w:r>
+        <w:rPr>
+          <w:rFonts w:ascii="Courier New" w:eastAsia="Times New Roman" w:hAnsi="Courier New" w:cs="Courier New"/>
+          <w:color w:val="CE9178"/>
+          <w:kern w:val="0"/>
+          <w:sz w:val="18"/>
+          <w:szCs w:val="18"/>
+          <w14:ligatures w14:val="none"/>
+        </w:rPr>
+        <w:t>"ER_NOT_SUPPORTED_AUTH_MODE"</w:t>
+      </w:r>
+      <w:r>
+        <w:rPr>
+          <w:rFonts w:ascii="Courier New" w:eastAsia="Times New Roman" w:hAnsi="Courier New" w:cs="Courier New"/>
+          <w:color w:val="DCDCDC"/>
+          <w:kern w:val="0"/>
+          <w:sz w:val="18"/>
+          <w:szCs w:val="18"/>
+          <w14:ligatures w14:val="none"/>
+        </w:rPr>
+        <w:t>,</w:t>
+      </w:r>
+    </w:p>
+    <w:p>
+      <w:pPr>
+        <w:shd w:val="clear" w:color="auto" w:fill="262626" w:themeFill="text1" w:themeFillTint="D9"/>
+        <w:spacing w:after="0" w:line="270" w:lineRule="atLeast"/>
+        <w:rPr>
+          <w:rFonts w:ascii="Courier New" w:eastAsia="Times New Roman" w:hAnsi="Courier New" w:cs="Courier New"/>
+          <w:color w:val="F8F8F2"/>
+          <w:kern w:val="0"/>
+          <w:sz w:val="18"/>
+          <w:szCs w:val="18"/>
+          <w14:ligatures w14:val="none"/>
+        </w:rPr>
+      </w:pPr>
+      <w:r>
+        <w:rPr>
+          <w:rFonts w:ascii="Courier New" w:eastAsia="Times New Roman" w:hAnsi="Courier New" w:cs="Courier New"/>
+          <w:color w:val="F8F8F2"/>
+          <w:kern w:val="0"/>
+          <w:sz w:val="18"/>
+          <w:szCs w:val="18"/>
+          <w14:ligatures w14:val="none"/>
+        </w:rPr>
+        <w:t xml:space="preserve">    </w:t>
+      </w:r>
+      <w:r>
+        <w:rPr>
+          <w:rFonts w:ascii="Courier New" w:eastAsia="Times New Roman" w:hAnsi="Courier New" w:cs="Courier New"/>
+          <w:color w:val="9CDCFE"/>
+          <w:kern w:val="0"/>
+          <w:sz w:val="18"/>
+          <w:szCs w:val="18"/>
+          <w14:ligatures w14:val="none"/>
+        </w:rPr>
+        <w:t>"</w:t>
+      </w:r>
+      <w:proofErr w:type="spellStart"/>
+      <w:r>
+        <w:rPr>
+          <w:rFonts w:ascii="Courier New" w:eastAsia="Times New Roman" w:hAnsi="Courier New" w:cs="Courier New"/>
+          <w:color w:val="9CDCFE"/>
+          <w:kern w:val="0"/>
+          <w:sz w:val="18"/>
+          <w:szCs w:val="18"/>
+          <w14:ligatures w14:val="none"/>
+        </w:rPr>
+        <w:t>errno</w:t>
+      </w:r>
+      <w:proofErr w:type="spellEnd"/>
+      <w:r>
+        <w:rPr>
+          <w:rFonts w:ascii="Courier New" w:eastAsia="Times New Roman" w:hAnsi="Courier New" w:cs="Courier New"/>
+          <w:color w:val="9CDCFE"/>
+          <w:kern w:val="0"/>
+          <w:sz w:val="18"/>
+          <w:szCs w:val="18"/>
+          <w14:ligatures w14:val="none"/>
+        </w:rPr>
+        <w:t>"</w:t>
+      </w:r>
+      <w:r>
+        <w:rPr>
+          <w:rFonts w:ascii="Courier New" w:eastAsia="Times New Roman" w:hAnsi="Courier New" w:cs="Courier New"/>
+          <w:color w:val="DCDCDC"/>
+          <w:kern w:val="0"/>
+          <w:sz w:val="18"/>
+          <w:szCs w:val="18"/>
+          <w14:ligatures w14:val="none"/>
+        </w:rPr>
+        <w:t>:</w:t>
+      </w:r>
+      <w:r>
+        <w:rPr>
+          <w:rFonts w:ascii="Courier New" w:eastAsia="Times New Roman" w:hAnsi="Courier New" w:cs="Courier New"/>
+          <w:color w:val="F8F8F2"/>
+          <w:kern w:val="0"/>
+          <w:sz w:val="18"/>
+          <w:szCs w:val="18"/>
+          <w14:ligatures w14:val="none"/>
+        </w:rPr>
+        <w:t xml:space="preserve"> </w:t>
+      </w:r>
+      <w:r>
+        <w:rPr>
+          <w:rFonts w:ascii="Courier New" w:eastAsia="Times New Roman" w:hAnsi="Courier New" w:cs="Courier New"/>
+          <w:color w:val="B5CEA8"/>
+          <w:kern w:val="0"/>
+          <w:sz w:val="18"/>
+          <w:szCs w:val="18"/>
+          <w14:ligatures w14:val="none"/>
+        </w:rPr>
+        <w:t>1251</w:t>
+      </w:r>
+      <w:r>
+        <w:rPr>
+          <w:rFonts w:ascii="Courier New" w:eastAsia="Times New Roman" w:hAnsi="Courier New" w:cs="Courier New"/>
+          <w:color w:val="DCDCDC"/>
+          <w:kern w:val="0"/>
+          <w:sz w:val="18"/>
+          <w:szCs w:val="18"/>
+          <w14:ligatures w14:val="none"/>
+        </w:rPr>
+        <w:t>,</w:t>
+      </w:r>
+    </w:p>
+    <w:p>
+      <w:pPr>
+        <w:shd w:val="clear" w:color="auto" w:fill="262626" w:themeFill="text1" w:themeFillTint="D9"/>
+        <w:spacing w:after="0" w:line="270" w:lineRule="atLeast"/>
+        <w:rPr>
+          <w:rFonts w:ascii="Courier New" w:eastAsia="Times New Roman" w:hAnsi="Courier New" w:cs="Courier New"/>
+          <w:color w:val="F8F8F2"/>
+          <w:kern w:val="0"/>
+          <w:sz w:val="18"/>
+          <w:szCs w:val="18"/>
+          <w14:ligatures w14:val="none"/>
+        </w:rPr>
+      </w:pPr>
+      <w:r>
+        <w:rPr>
+          <w:rFonts w:ascii="Courier New" w:eastAsia="Times New Roman" w:hAnsi="Courier New" w:cs="Courier New"/>
+          <w:color w:val="F8F8F2"/>
+          <w:kern w:val="0"/>
+          <w:sz w:val="18"/>
+          <w:szCs w:val="18"/>
+          <w14:ligatures w14:val="none"/>
+        </w:rPr>
+        <w:t xml:space="preserve">    </w:t>
+      </w:r>
+      <w:r>
+        <w:rPr>
+          <w:rFonts w:ascii="Courier New" w:eastAsia="Times New Roman" w:hAnsi="Courier New" w:cs="Courier New"/>
+          <w:color w:val="9CDCFE"/>
+          <w:kern w:val="0"/>
+          <w:sz w:val="18"/>
+          <w:szCs w:val="18"/>
+          <w14:ligatures w14:val="none"/>
+        </w:rPr>
+        <w:t>"</w:t>
+      </w:r>
+      <w:proofErr w:type="spellStart"/>
+      <w:r>
+        <w:rPr>
+          <w:rFonts w:ascii="Courier New" w:eastAsia="Times New Roman" w:hAnsi="Courier New" w:cs="Courier New"/>
+          <w:color w:val="9CDCFE"/>
+          <w:kern w:val="0"/>
+          <w:sz w:val="18"/>
+          <w:szCs w:val="18"/>
+          <w14:ligatures w14:val="none"/>
+        </w:rPr>
+        <w:t>sqlMessage</w:t>
+      </w:r>
+      <w:proofErr w:type="spellEnd"/>
+      <w:r>
+        <w:rPr>
+          <w:rFonts w:ascii="Courier New" w:eastAsia="Times New Roman" w:hAnsi="Courier New" w:cs="Courier New"/>
+          <w:color w:val="9CDCFE"/>
+          <w:kern w:val="0"/>
+          <w:sz w:val="18"/>
+          <w:szCs w:val="18"/>
+          <w14:ligatures w14:val="none"/>
+        </w:rPr>
+        <w:t>"</w:t>
+      </w:r>
+      <w:r>
+        <w:rPr>
+          <w:rFonts w:ascii="Courier New" w:eastAsia="Times New Roman" w:hAnsi="Courier New" w:cs="Courier New"/>
+          <w:color w:val="DCDCDC"/>
+          <w:kern w:val="0"/>
+          <w:sz w:val="18"/>
+          <w:szCs w:val="18"/>
+          <w14:ligatures w14:val="none"/>
+        </w:rPr>
+        <w:t>:</w:t>
+      </w:r>
+      <w:r>
+        <w:rPr>
+          <w:rFonts w:ascii="Courier New" w:eastAsia="Times New Roman" w:hAnsi="Courier New" w:cs="Courier New"/>
+          <w:color w:val="F8F8F2"/>
+          <w:kern w:val="0"/>
+          <w:sz w:val="18"/>
+          <w:szCs w:val="18"/>
+          <w14:ligatures w14:val="none"/>
+        </w:rPr>
+        <w:t xml:space="preserve"> </w:t>
+      </w:r>
+      <w:r>
+        <w:rPr>
+          <w:rFonts w:ascii="Courier New" w:eastAsia="Times New Roman" w:hAnsi="Courier New" w:cs="Courier New"/>
+          <w:color w:val="CE9178"/>
+          <w:kern w:val="0"/>
+          <w:sz w:val="18"/>
+          <w:szCs w:val="18"/>
+          <w14:ligatures w14:val="none"/>
+        </w:rPr>
+        <w:t>"Client does not support authentication protocol requested by server; consider upgrading MySQL client"</w:t>
+      </w:r>
+      <w:r>
+        <w:rPr>
+          <w:rFonts w:ascii="Courier New" w:eastAsia="Times New Roman" w:hAnsi="Courier New" w:cs="Courier New"/>
+          <w:color w:val="DCDCDC"/>
+          <w:kern w:val="0"/>
+          <w:sz w:val="18"/>
+          <w:szCs w:val="18"/>
+          <w14:ligatures w14:val="none"/>
+        </w:rPr>
+        <w:t>,</w:t>
+      </w:r>
+    </w:p>
+    <w:p>
+      <w:pPr>
+        <w:shd w:val="clear" w:color="auto" w:fill="262626" w:themeFill="text1" w:themeFillTint="D9"/>
+        <w:spacing w:after="0" w:line="270" w:lineRule="atLeast"/>
+        <w:rPr>
+          <w:rFonts w:ascii="Courier New" w:eastAsia="Times New Roman" w:hAnsi="Courier New" w:cs="Courier New"/>
+          <w:color w:val="F8F8F2"/>
+          <w:kern w:val="0"/>
+          <w:sz w:val="18"/>
+          <w:szCs w:val="18"/>
+          <w14:ligatures w14:val="none"/>
+        </w:rPr>
+      </w:pPr>
+      <w:r>
+        <w:rPr>
+          <w:rFonts w:ascii="Courier New" w:eastAsia="Times New Roman" w:hAnsi="Courier New" w:cs="Courier New"/>
+          <w:color w:val="F8F8F2"/>
+          <w:kern w:val="0"/>
+          <w:sz w:val="18"/>
+          <w:szCs w:val="18"/>
+          <w14:ligatures w14:val="none"/>
+        </w:rPr>
+        <w:t xml:space="preserve">    </w:t>
+      </w:r>
+      <w:r>
+        <w:rPr>
+          <w:rFonts w:ascii="Courier New" w:eastAsia="Times New Roman" w:hAnsi="Courier New" w:cs="Courier New"/>
+          <w:color w:val="9CDCFE"/>
+          <w:kern w:val="0"/>
+          <w:sz w:val="18"/>
+          <w:szCs w:val="18"/>
+          <w14:ligatures w14:val="none"/>
+        </w:rPr>
+        <w:t>"</w:t>
+      </w:r>
+      <w:proofErr w:type="spellStart"/>
+      <w:r>
+        <w:rPr>
+          <w:rFonts w:ascii="Courier New" w:eastAsia="Times New Roman" w:hAnsi="Courier New" w:cs="Courier New"/>
+          <w:color w:val="9CDCFE"/>
+          <w:kern w:val="0"/>
+          <w:sz w:val="18"/>
+          <w:szCs w:val="18"/>
+          <w14:ligatures w14:val="none"/>
+        </w:rPr>
+        <w:t>sqlState</w:t>
+      </w:r>
+      <w:proofErr w:type="spellEnd"/>
+      <w:r>
+        <w:rPr>
+          <w:rFonts w:ascii="Courier New" w:eastAsia="Times New Roman" w:hAnsi="Courier New" w:cs="Courier New"/>
+          <w:color w:val="9CDCFE"/>
+          <w:kern w:val="0"/>
+          <w:sz w:val="18"/>
+          <w:szCs w:val="18"/>
+          <w14:ligatures w14:val="none"/>
+        </w:rPr>
+        <w:t>"</w:t>
+      </w:r>
+      <w:r>
+        <w:rPr>
+          <w:rFonts w:ascii="Courier New" w:eastAsia="Times New Roman" w:hAnsi="Courier New" w:cs="Courier New"/>
+          <w:color w:val="DCDCDC"/>
+          <w:kern w:val="0"/>
+          <w:sz w:val="18"/>
+          <w:szCs w:val="18"/>
+          <w14:ligatures w14:val="none"/>
+        </w:rPr>
+        <w:t>:</w:t>
+      </w:r>
+      <w:r>
+        <w:rPr>
+          <w:rFonts w:ascii="Courier New" w:eastAsia="Times New Roman" w:hAnsi="Courier New" w:cs="Courier New"/>
+          <w:color w:val="F8F8F2"/>
+          <w:kern w:val="0"/>
+          <w:sz w:val="18"/>
+          <w:szCs w:val="18"/>
+          <w14:ligatures w14:val="none"/>
+        </w:rPr>
+        <w:t xml:space="preserve"> </w:t>
+      </w:r>
+      <w:r>
+        <w:rPr>
+          <w:rFonts w:ascii="Courier New" w:eastAsia="Times New Roman" w:hAnsi="Courier New" w:cs="Courier New"/>
+          <w:color w:val="CE9178"/>
+          <w:kern w:val="0"/>
+          <w:sz w:val="18"/>
+          <w:szCs w:val="18"/>
+          <w14:ligatures w14:val="none"/>
+        </w:rPr>
+        <w:t>"08004"</w:t>
+      </w:r>
+      <w:r>
+        <w:rPr>
+          <w:rFonts w:ascii="Courier New" w:eastAsia="Times New Roman" w:hAnsi="Courier New" w:cs="Courier New"/>
+          <w:color w:val="DCDCDC"/>
+          <w:kern w:val="0"/>
+          <w:sz w:val="18"/>
+          <w:szCs w:val="18"/>
+          <w14:ligatures w14:val="none"/>
+        </w:rPr>
+        <w:t>,</w:t>
+      </w:r>
+    </w:p>
+    <w:p>
+      <w:pPr>
+        <w:shd w:val="clear" w:color="auto" w:fill="262626" w:themeFill="text1" w:themeFillTint="D9"/>
+        <w:spacing w:after="0" w:line="270" w:lineRule="atLeast"/>
+        <w:rPr>
+          <w:rFonts w:ascii="Courier New" w:eastAsia="Times New Roman" w:hAnsi="Courier New" w:cs="Courier New"/>
+          <w:color w:val="F8F8F2"/>
+          <w:kern w:val="0"/>
+          <w:sz w:val="18"/>
+          <w:szCs w:val="18"/>
+          <w14:ligatures w14:val="none"/>
+        </w:rPr>
+      </w:pPr>
+      <w:r>
+        <w:rPr>
+          <w:rFonts w:ascii="Courier New" w:eastAsia="Times New Roman" w:hAnsi="Courier New" w:cs="Courier New"/>
+          <w:color w:val="F8F8F2"/>
+          <w:kern w:val="0"/>
+          <w:sz w:val="18"/>
+          <w:szCs w:val="18"/>
+          <w14:ligatures w14:val="none"/>
+        </w:rPr>
+        <w:t xml:space="preserve">    </w:t>
+      </w:r>
+      <w:r>
+        <w:rPr>
+          <w:rFonts w:ascii="Courier New" w:eastAsia="Times New Roman" w:hAnsi="Courier New" w:cs="Courier New"/>
+          <w:color w:val="9CDCFE"/>
+          <w:kern w:val="0"/>
+          <w:sz w:val="18"/>
+          <w:szCs w:val="18"/>
+          <w14:ligatures w14:val="none"/>
+        </w:rPr>
+        <w:t>"fatal"</w:t>
+      </w:r>
+      <w:r>
+        <w:rPr>
+          <w:rFonts w:ascii="Courier New" w:eastAsia="Times New Roman" w:hAnsi="Courier New" w:cs="Courier New"/>
+          <w:color w:val="DCDCDC"/>
+          <w:kern w:val="0"/>
+          <w:sz w:val="18"/>
+          <w:szCs w:val="18"/>
+          <w14:ligatures w14:val="none"/>
+        </w:rPr>
+        <w:t>:</w:t>
+      </w:r>
+      <w:r>
+        <w:rPr>
+          <w:rFonts w:ascii="Courier New" w:eastAsia="Times New Roman" w:hAnsi="Courier New" w:cs="Courier New"/>
+          <w:color w:val="F8F8F2"/>
+          <w:kern w:val="0"/>
+          <w:sz w:val="18"/>
+          <w:szCs w:val="18"/>
+          <w14:ligatures w14:val="none"/>
+        </w:rPr>
+        <w:t xml:space="preserve"> </w:t>
+      </w:r>
+      <w:r>
+        <w:rPr>
+          <w:rFonts w:ascii="Courier New" w:eastAsia="Times New Roman" w:hAnsi="Courier New" w:cs="Courier New"/>
+          <w:color w:val="CE9178"/>
+          <w:kern w:val="0"/>
+          <w:sz w:val="18"/>
+          <w:szCs w:val="18"/>
+          <w14:ligatures w14:val="none"/>
+        </w:rPr>
+        <w:t>true</w:t>
+      </w:r>
+    </w:p>
+    <w:p>
+      <w:pPr>
+        <w:shd w:val="clear" w:color="auto" w:fill="262626" w:themeFill="text1" w:themeFillTint="D9"/>
+        <w:spacing w:after="0" w:line="270" w:lineRule="atLeast"/>
+        <w:rPr>
+          <w:rFonts w:ascii="Courier New" w:eastAsia="Times New Roman" w:hAnsi="Courier New" w:cs="Courier New"/>
+          <w:color w:val="F8F8F2"/>
+          <w:kern w:val="0"/>
+          <w:sz w:val="18"/>
+          <w:szCs w:val="18"/>
+          <w14:ligatures w14:val="none"/>
+        </w:rPr>
+      </w:pPr>
+      <w:r>
+        <w:rPr>
+          <w:rFonts w:ascii="Courier New" w:eastAsia="Times New Roman" w:hAnsi="Courier New" w:cs="Courier New"/>
+          <w:color w:val="DCDCDC"/>
+          <w:kern w:val="0"/>
+          <w:sz w:val="18"/>
+          <w:szCs w:val="18"/>
+          <w14:ligatures w14:val="none"/>
+        </w:rPr>
+        <w:t>}</w:t>
+      </w:r>
+    </w:p>
+    <w:p>
+      <w:pPr>
+        <w:rPr>
+          <w:rFonts w:ascii="Georgia" w:hAnsi="Georgia"/>
+          <w:color w:val="242424"/>
+          <w:spacing w:val="-1"/>
+          <w:sz w:val="30"/>
+          <w:szCs w:val="30"/>
+          <w:shd w:val="clear" w:color="auto" w:fill="FFFFFF"/>
+        </w:rPr>
+      </w:pPr>
+    </w:p>
+    <w:p>
+      <w:pPr>
+        <w:rPr>
+          <w:rFonts w:ascii="Georgia" w:hAnsi="Georgia"/>
+          <w:color w:val="242424"/>
+          <w:spacing w:val="-1"/>
+          <w:sz w:val="30"/>
+          <w:szCs w:val="30"/>
+          <w:shd w:val="clear" w:color="auto" w:fill="FFFFFF"/>
+        </w:rPr>
+      </w:pPr>
+      <w:r>
+        <w:rPr>
+          <w:rFonts w:ascii="Georgia" w:hAnsi="Georgia"/>
+          <w:color w:val="242424"/>
+          <w:spacing w:val="-1"/>
+          <w:sz w:val="30"/>
+          <w:szCs w:val="30"/>
+          <w:shd w:val="clear" w:color="auto" w:fill="FFFFFF"/>
+        </w:rPr>
+        <w:drawing>
+          <wp:inline distT="0" distB="0" distL="0" distR="0" wp14:anchorId="088F84EE" wp14:editId="04EB4E32">
+            <wp:extent cx="3972479" cy="1276528"/>
+            <wp:effectExtent l="0" t="0" r="9525" b="0"/>
+            <wp:docPr id="385096162" name="Picture 1"/>
+            <wp:cNvGraphicFramePr>
+              <a:graphicFrameLocks xmlns:a="http://schemas.openxmlformats.org/drawingml/2006/main" noChangeAspect="1"/>
+            </wp:cNvGraphicFramePr>
+            <a:graphic xmlns:a="http://schemas.openxmlformats.org/drawingml/2006/main">
+              <a:graphicData uri="http://schemas.openxmlformats.org/drawingml/2006/picture">
+                <pic:pic xmlns:pic="http://schemas.openxmlformats.org/drawingml/2006/picture">
+                  <pic:nvPicPr>
+                    <pic:cNvPr id="385096162" name=""/>
+                    <pic:cNvPicPr/>
+                  </pic:nvPicPr>
+                  <pic:blipFill>
+                    <a:blip r:embed="rId54"/>
+                    <a:stretch>
+                      <a:fillRect/>
+                    </a:stretch>
+                  </pic:blipFill>
+                  <pic:spPr>
+                    <a:xfrm>
+                      <a:off x="0" y="0"/>
+                      <a:ext cx="3972479" cy="1276528"/>
+                    </a:xfrm>
+                    <a:prstGeom prst="rect">
+                      <a:avLst/>
+                    </a:prstGeom>
+                  </pic:spPr>
+                </pic:pic>
+              </a:graphicData>
+            </a:graphic>
+          </wp:inline>
+        </w:drawing>
+      </w:r>
+    </w:p>
+    <w:p>
+      <w:pPr>
+        <w:rPr>
+          <w:rFonts w:ascii="Georgia" w:hAnsi="Georgia"/>
+          <w:color w:val="242424"/>
+          <w:spacing w:val="-1"/>
+          <w:sz w:val="30"/>
+          <w:szCs w:val="30"/>
+          <w:shd w:val="clear" w:color="auto" w:fill="FFFFFF"/>
+        </w:rPr>
+      </w:pPr>
+      <w:r>
+        <w:rPr>
+          <w:rFonts w:ascii="Georgia" w:hAnsi="Georgia"/>
+          <w:color w:val="242424"/>
+          <w:spacing w:val="-1"/>
+          <w:sz w:val="30"/>
+          <w:szCs w:val="30"/>
+          <w:shd w:val="clear" w:color="auto" w:fill="FFFFFF"/>
+        </w:rPr>
+        <w:lastRenderedPageBreak/>
+        <w:drawing>
+          <wp:inline distT="0" distB="0" distL="0" distR="0" wp14:anchorId="1C7696CD" wp14:editId="6A81C5C9">
+            <wp:extent cx="6645910" cy="4211320"/>
+            <wp:effectExtent l="0" t="0" r="2540" b="0"/>
+            <wp:docPr id="246669676" name="Picture 1"/>
+            <wp:cNvGraphicFramePr>
+              <a:graphicFrameLocks xmlns:a="http://schemas.openxmlformats.org/drawingml/2006/main" noChangeAspect="1"/>
+            </wp:cNvGraphicFramePr>
+            <a:graphic xmlns:a="http://schemas.openxmlformats.org/drawingml/2006/main">
+              <a:graphicData uri="http://schemas.openxmlformats.org/drawingml/2006/picture">
+                <pic:pic xmlns:pic="http://schemas.openxmlformats.org/drawingml/2006/picture">
+                  <pic:nvPicPr>
+                    <pic:cNvPr id="246669676" name=""/>
+                    <pic:cNvPicPr/>
+                  </pic:nvPicPr>
+                  <pic:blipFill>
+                    <a:blip r:embed="rId55"/>
+                    <a:stretch>
+                      <a:fillRect/>
+                    </a:stretch>
+                  </pic:blipFill>
+                  <pic:spPr>
+                    <a:xfrm>
+                      <a:off x="0" y="0"/>
+                      <a:ext cx="6645910" cy="4211320"/>
+                    </a:xfrm>
+                    <a:prstGeom prst="rect">
+                      <a:avLst/>
+                    </a:prstGeom>
+                  </pic:spPr>
+                </pic:pic>
+              </a:graphicData>
+            </a:graphic>
+          </wp:inline>
+        </w:drawing>
+      </w:r>
+    </w:p>
+    <w:p>
+      <w:pPr>
+        <w:rPr>
+          <w:rFonts w:ascii="Georgia" w:hAnsi="Georgia"/>
+          <w:color w:val="242424"/>
+          <w:spacing w:val="-1"/>
+          <w:sz w:val="30"/>
+          <w:szCs w:val="30"/>
+          <w:shd w:val="clear" w:color="auto" w:fill="FFFFFF"/>
+        </w:rPr>
+      </w:pPr>
+    </w:p>
+    <w:p>
+      <w:pPr>
+        <w:rPr>
+          <w:rFonts w:ascii="Georgia" w:hAnsi="Georgia"/>
+          <w:color w:val="242424"/>
+          <w:spacing w:val="-1"/>
+          <w:sz w:val="30"/>
+          <w:szCs w:val="30"/>
+          <w:shd w:val="clear" w:color="auto" w:fill="FFFFFF"/>
+        </w:rPr>
+      </w:pPr>
+    </w:p>
+    <w:p>
+      <w:pPr>
+        <w:rPr>
+          <w:rFonts w:ascii="Georgia" w:hAnsi="Georgia"/>
+          <w:color w:val="242424"/>
+          <w:spacing w:val="-1"/>
+          <w:sz w:val="30"/>
+          <w:szCs w:val="30"/>
+          <w:shd w:val="clear" w:color="auto" w:fill="FFFFFF"/>
+        </w:rPr>
+      </w:pPr>
+    </w:p>
+    <w:p>
+      <w:pPr>
+        <w:rPr>
+          <w:rFonts w:ascii="Georgia" w:hAnsi="Georgia"/>
+          <w:color w:val="242424"/>
+          <w:spacing w:val="-1"/>
+          <w:sz w:val="30"/>
+          <w:szCs w:val="30"/>
+          <w:shd w:val="clear" w:color="auto" w:fill="FFFFFF"/>
+        </w:rPr>
+      </w:pPr>
+    </w:p>
+    <w:p>
+      <w:pPr>
+        <w:rPr>
+          <w:rFonts w:ascii="Georgia" w:hAnsi="Georgia"/>
+          <w:color w:val="242424"/>
+          <w:spacing w:val="-1"/>
+          <w:sz w:val="30"/>
+          <w:szCs w:val="30"/>
+          <w:shd w:val="clear" w:color="auto" w:fill="FFFFFF"/>
+        </w:rPr>
+      </w:pPr>
+    </w:p>
+    <w:p>
+      <w:pPr>
+        <w:rPr>
+          <w:rFonts w:ascii="Georgia" w:hAnsi="Georgia"/>
+          <w:color w:val="242424"/>
+          <w:spacing w:val="-1"/>
+          <w:sz w:val="30"/>
+          <w:szCs w:val="30"/>
+          <w:shd w:val="clear" w:color="auto" w:fill="FFFFFF"/>
+        </w:rPr>
+      </w:pPr>
+      <w:r>
+        <w:rPr>
+          <w:rFonts w:ascii="Georgia" w:hAnsi="Georgia"/>
+          <w:color w:val="242424"/>
+          <w:spacing w:val="-1"/>
+          <w:sz w:val="30"/>
+          <w:szCs w:val="30"/>
+          <w:shd w:val="clear" w:color="auto" w:fill="FFFFFF"/>
+        </w:rPr>
+        <w:br w:type="page"/>
+      </w:r>
+    </w:p>
+    <w:p>
+      <w:pPr>
+        <w:rPr>
+          <w:rFonts w:ascii="Georgia" w:hAnsi="Georgia"/>
+          <w:color w:val="242424"/>
+          <w:spacing w:val="-1"/>
+          <w:sz w:val="30"/>
+          <w:szCs w:val="30"/>
+          <w:shd w:val="clear" w:color="auto" w:fill="FFFFFF"/>
+        </w:rPr>
+      </w:pPr>
+      <w:r>
+        <w:rPr>
+          <w:rFonts w:ascii="Georgia" w:hAnsi="Georgia"/>
+          <w:color w:val="242424"/>
+          <w:spacing w:val="-1"/>
+          <w:sz w:val="30"/>
+          <w:szCs w:val="30"/>
+          <w:shd w:val="clear" w:color="auto" w:fill="FFFFFF"/>
+        </w:rPr>
         <w:lastRenderedPageBreak/>
         <w:t>Example from the library MySQL Database creation</w:t>
       </w:r>
@@ -4102,7 +6244,55 @@
           <w:szCs w:val="21"/>
           <w:shd w:val="clear" w:color="auto" w:fill="F9F9F9"/>
         </w:rPr>
-        <w:t>CREATE TABLE `test`.`books` (</w:t>
+        <w:t>CREATE TABLE `</w:t>
+      </w:r>
+      <w:proofErr w:type="spellStart"/>
+      <w:r>
+        <w:rPr>
+          <w:rFonts w:ascii="Courier New" w:hAnsi="Courier New" w:cs="Courier New"/>
+          <w:color w:val="242424"/>
+          <w:spacing w:val="-5"/>
+          <w:sz w:val="21"/>
+          <w:szCs w:val="21"/>
+          <w:shd w:val="clear" w:color="auto" w:fill="F9F9F9"/>
+        </w:rPr>
+        <w:t>test</w:t>
+      </w:r>
+      <w:proofErr w:type="gramStart"/>
+      <w:r>
+        <w:rPr>
+          <w:rFonts w:ascii="Courier New" w:hAnsi="Courier New" w:cs="Courier New"/>
+          <w:color w:val="242424"/>
+          <w:spacing w:val="-5"/>
+          <w:sz w:val="21"/>
+          <w:szCs w:val="21"/>
+          <w:shd w:val="clear" w:color="auto" w:fill="F9F9F9"/>
+        </w:rPr>
+        <w:t>`.`</w:t>
+      </w:r>
+      <w:proofErr w:type="gramEnd"/>
+      <w:r>
+        <w:rPr>
+          <w:rFonts w:ascii="Courier New" w:hAnsi="Courier New" w:cs="Courier New"/>
+          <w:color w:val="242424"/>
+          <w:spacing w:val="-5"/>
+          <w:sz w:val="21"/>
+          <w:szCs w:val="21"/>
+          <w:shd w:val="clear" w:color="auto" w:fill="F9F9F9"/>
+        </w:rPr>
+        <w:t>books</w:t>
+      </w:r>
+      <w:proofErr w:type="spellEnd"/>
+      <w:r>
+        <w:rPr>
+          <w:rFonts w:ascii="Courier New" w:hAnsi="Courier New" w:cs="Courier New"/>
+          <w:color w:val="242424"/>
+          <w:spacing w:val="-5"/>
+          <w:sz w:val="21"/>
+          <w:szCs w:val="21"/>
+          <w:shd w:val="clear" w:color="auto" w:fill="F9F9F9"/>
+        </w:rPr>
+        <w:t>` (</w:t>
       </w:r>
     </w:p>
     <w:p>
@@ -4149,53 +6339,149 @@
           <w:szCs w:val="21"/>
           <w:shd w:val="clear" w:color="auto" w:fill="F9F9F9"/>
         </w:rPr>
-        <w:t xml:space="preserve">    `title` VARCHAR(45) NOT NULL,</w:t>
-      </w:r>
-    </w:p>
-    <w:p>
-      <w:pPr>
-        <w:rPr>
-          <w:rFonts w:ascii="Courier New" w:hAnsi="Courier New" w:cs="Courier New"/>
-          <w:color w:val="242424"/>
-          <w:spacing w:val="-5"/>
-          <w:sz w:val="21"/>
-          <w:szCs w:val="21"/>
-          <w:shd w:val="clear" w:color="auto" w:fill="F9F9F9"/>
-        </w:rPr>
-      </w:pPr>
-      <w:r>
-        <w:rPr>
-          <w:rFonts w:ascii="Courier New" w:hAnsi="Courier New" w:cs="Courier New"/>
-          <w:color w:val="242424"/>
-          <w:spacing w:val="-5"/>
-          <w:sz w:val="21"/>
-          <w:szCs w:val="21"/>
-          <w:shd w:val="clear" w:color="auto" w:fill="F9F9F9"/>
-        </w:rPr>
-        <w:t xml:space="preserve">    `desc` VARCHAR(255) NOT NULL,</w:t>
-      </w:r>
-    </w:p>
-    <w:p>
-      <w:pPr>
-        <w:rPr>
-          <w:rFonts w:ascii="Courier New" w:hAnsi="Courier New" w:cs="Courier New"/>
-          <w:color w:val="242424"/>
-          <w:spacing w:val="-5"/>
-          <w:sz w:val="21"/>
-          <w:szCs w:val="21"/>
-          <w:shd w:val="clear" w:color="auto" w:fill="F9F9F9"/>
-        </w:rPr>
-      </w:pPr>
-      <w:r>
-        <w:rPr>
-          <w:rFonts w:ascii="Courier New" w:hAnsi="Courier New" w:cs="Courier New"/>
-          <w:color w:val="242424"/>
-          <w:spacing w:val="-5"/>
-          <w:sz w:val="21"/>
-          <w:szCs w:val="21"/>
-          <w:shd w:val="clear" w:color="auto" w:fill="F9F9F9"/>
-        </w:rPr>
-        <w:t xml:space="preserve">    `cover` VARCHAR(45) NULL,</w:t>
+        <w:t xml:space="preserve">    `title` </w:t>
+      </w:r>
+      <w:proofErr w:type="gramStart"/>
+      <w:r>
+        <w:rPr>
+          <w:rFonts w:ascii="Courier New" w:hAnsi="Courier New" w:cs="Courier New"/>
+          <w:color w:val="242424"/>
+          <w:spacing w:val="-5"/>
+          <w:sz w:val="21"/>
+          <w:szCs w:val="21"/>
+          <w:shd w:val="clear" w:color="auto" w:fill="F9F9F9"/>
+        </w:rPr>
+        <w:t>VARCHAR(</w:t>
+      </w:r>
+      <w:proofErr w:type="gramEnd"/>
+      <w:r>
+        <w:rPr>
+          <w:rFonts w:ascii="Courier New" w:hAnsi="Courier New" w:cs="Courier New"/>
+          <w:color w:val="242424"/>
+          <w:spacing w:val="-5"/>
+          <w:sz w:val="21"/>
+          <w:szCs w:val="21"/>
+          <w:shd w:val="clear" w:color="auto" w:fill="F9F9F9"/>
+        </w:rPr>
+        <w:t>45) NOT NULL,</w:t>
+      </w:r>
+    </w:p>
+    <w:p>
+      <w:pPr>
+        <w:rPr>
+          <w:rFonts w:ascii="Courier New" w:hAnsi="Courier New" w:cs="Courier New"/>
+          <w:color w:val="242424"/>
+          <w:spacing w:val="-5"/>
+          <w:sz w:val="21"/>
+          <w:szCs w:val="21"/>
+          <w:shd w:val="clear" w:color="auto" w:fill="F9F9F9"/>
+        </w:rPr>
+      </w:pPr>
+      <w:r>
+        <w:rPr>
+          <w:rFonts w:ascii="Courier New" w:hAnsi="Courier New" w:cs="Courier New"/>
+          <w:color w:val="242424"/>
+          <w:spacing w:val="-5"/>
+          <w:sz w:val="21"/>
+          <w:szCs w:val="21"/>
+          <w:shd w:val="clear" w:color="auto" w:fill="F9F9F9"/>
+        </w:rPr>
+        <w:t xml:space="preserve">    `</w:t>
+      </w:r>
+      <w:proofErr w:type="spellStart"/>
+      <w:r>
+        <w:rPr>
+          <w:rFonts w:ascii="Courier New" w:hAnsi="Courier New" w:cs="Courier New"/>
+          <w:color w:val="242424"/>
+          <w:spacing w:val="-5"/>
+          <w:sz w:val="21"/>
+          <w:szCs w:val="21"/>
+          <w:shd w:val="clear" w:color="auto" w:fill="F9F9F9"/>
+        </w:rPr>
+        <w:t>desc</w:t>
+      </w:r>
+      <w:proofErr w:type="spellEnd"/>
+      <w:r>
+        <w:rPr>
+          <w:rFonts w:ascii="Courier New" w:hAnsi="Courier New" w:cs="Courier New"/>
+          <w:color w:val="242424"/>
+          <w:spacing w:val="-5"/>
+          <w:sz w:val="21"/>
+          <w:szCs w:val="21"/>
+          <w:shd w:val="clear" w:color="auto" w:fill="F9F9F9"/>
+        </w:rPr>
+        <w:t xml:space="preserve">` </w:t>
+      </w:r>
+      <w:proofErr w:type="gramStart"/>
+      <w:r>
+        <w:rPr>
+          <w:rFonts w:ascii="Courier New" w:hAnsi="Courier New" w:cs="Courier New"/>
+          <w:color w:val="242424"/>
+          <w:spacing w:val="-5"/>
+          <w:sz w:val="21"/>
+          <w:szCs w:val="21"/>
+          <w:shd w:val="clear" w:color="auto" w:fill="F9F9F9"/>
+        </w:rPr>
+        <w:t>VARCHAR(</w:t>
+      </w:r>
+      <w:proofErr w:type="gramEnd"/>
+      <w:r>
+        <w:rPr>
+          <w:rFonts w:ascii="Courier New" w:hAnsi="Courier New" w:cs="Courier New"/>
+          <w:color w:val="242424"/>
+          <w:spacing w:val="-5"/>
+          <w:sz w:val="21"/>
+          <w:szCs w:val="21"/>
+          <w:shd w:val="clear" w:color="auto" w:fill="F9F9F9"/>
+        </w:rPr>
+        <w:t>255) NOT NULL,</w:t>
+      </w:r>
+    </w:p>
+    <w:p>
+      <w:pPr>
+        <w:rPr>
+          <w:rFonts w:ascii="Courier New" w:hAnsi="Courier New" w:cs="Courier New"/>
+          <w:color w:val="242424"/>
+          <w:spacing w:val="-5"/>
+          <w:sz w:val="21"/>
+          <w:szCs w:val="21"/>
+          <w:shd w:val="clear" w:color="auto" w:fill="F9F9F9"/>
+        </w:rPr>
+      </w:pPr>
+      <w:r>
+        <w:rPr>
+          <w:rFonts w:ascii="Courier New" w:hAnsi="Courier New" w:cs="Courier New"/>
+          <w:color w:val="242424"/>
+          <w:spacing w:val="-5"/>
+          <w:sz w:val="21"/>
+          <w:szCs w:val="21"/>
+          <w:shd w:val="clear" w:color="auto" w:fill="F9F9F9"/>
+        </w:rPr>
+        <w:t xml:space="preserve">    `cover` </w:t>
+      </w:r>
+      <w:proofErr w:type="gramStart"/>
+      <w:r>
+        <w:rPr>
+          <w:rFonts w:ascii="Courier New" w:hAnsi="Courier New" w:cs="Courier New"/>
+          <w:color w:val="242424"/>
+          <w:spacing w:val="-5"/>
+          <w:sz w:val="21"/>
+          <w:szCs w:val="21"/>
+          <w:shd w:val="clear" w:color="auto" w:fill="F9F9F9"/>
+        </w:rPr>
+        <w:t>VARCHAR(</w:t>
+      </w:r>
+      <w:proofErr w:type="gramEnd"/>
+      <w:r>
+        <w:rPr>
+          <w:rFonts w:ascii="Courier New" w:hAnsi="Courier New" w:cs="Courier New"/>
+          <w:color w:val="242424"/>
+          <w:spacing w:val="-5"/>
+          <w:sz w:val="21"/>
+          <w:szCs w:val="21"/>
+          <w:shd w:val="clear" w:color="auto" w:fill="F9F9F9"/>
+        </w:rPr>
+        <w:t>45) NULL,</w:t>
       </w:r>
     </w:p>
     <w:p>
@@ -4255,30 +6541,174 @@
           <w:szCs w:val="21"/>
           <w:shd w:val="clear" w:color="auto" w:fill="F9F9F9"/>
         </w:rPr>
-        <w:t>INSERT INTO `test`.`books` (`id`, `title`, `desc`, `cover`) VALUES ("1", "title1", "desc1", "cover1.png");</w:t>
-      </w:r>
-    </w:p>
-    <w:p>
-      <w:pPr>
-        <w:rPr>
-          <w:rFonts w:ascii="Courier New" w:hAnsi="Courier New" w:cs="Courier New"/>
-          <w:color w:val="242424"/>
-          <w:spacing w:val="-5"/>
-          <w:sz w:val="21"/>
-          <w:szCs w:val="21"/>
-          <w:shd w:val="clear" w:color="auto" w:fill="F9F9F9"/>
-        </w:rPr>
-      </w:pPr>
-      <w:r>
-        <w:rPr>
-          <w:rFonts w:ascii="Courier New" w:hAnsi="Courier New" w:cs="Courier New"/>
-          <w:color w:val="242424"/>
-          <w:spacing w:val="-5"/>
-          <w:sz w:val="21"/>
-          <w:szCs w:val="21"/>
-          <w:shd w:val="clear" w:color="auto" w:fill="F9F9F9"/>
-        </w:rPr>
-        <w:t>INSERT INTO `test`.`books` (`id`, `title`, `desc`, `cover`) VALUES ("2", "title2", "desc2", "cover2.png");</w:t>
+        <w:t>INSERT INTO `</w:t>
+      </w:r>
+      <w:proofErr w:type="spellStart"/>
+      <w:r>
+        <w:rPr>
+          <w:rFonts w:ascii="Courier New" w:hAnsi="Courier New" w:cs="Courier New"/>
+          <w:color w:val="242424"/>
+          <w:spacing w:val="-5"/>
+          <w:sz w:val="21"/>
+          <w:szCs w:val="21"/>
+          <w:shd w:val="clear" w:color="auto" w:fill="F9F9F9"/>
+        </w:rPr>
+        <w:t>test</w:t>
+      </w:r>
+      <w:proofErr w:type="gramStart"/>
+      <w:r>
+        <w:rPr>
+          <w:rFonts w:ascii="Courier New" w:hAnsi="Courier New" w:cs="Courier New"/>
+          <w:color w:val="242424"/>
+          <w:spacing w:val="-5"/>
+          <w:sz w:val="21"/>
+          <w:szCs w:val="21"/>
+          <w:shd w:val="clear" w:color="auto" w:fill="F9F9F9"/>
+        </w:rPr>
+        <w:t>`.`</w:t>
+      </w:r>
+      <w:proofErr w:type="gramEnd"/>
+      <w:r>
+        <w:rPr>
+          <w:rFonts w:ascii="Courier New" w:hAnsi="Courier New" w:cs="Courier New"/>
+          <w:color w:val="242424"/>
+          <w:spacing w:val="-5"/>
+          <w:sz w:val="21"/>
+          <w:szCs w:val="21"/>
+          <w:shd w:val="clear" w:color="auto" w:fill="F9F9F9"/>
+        </w:rPr>
+        <w:t>books</w:t>
+      </w:r>
+      <w:proofErr w:type="spellEnd"/>
+      <w:r>
+        <w:rPr>
+          <w:rFonts w:ascii="Courier New" w:hAnsi="Courier New" w:cs="Courier New"/>
+          <w:color w:val="242424"/>
+          <w:spacing w:val="-5"/>
+          <w:sz w:val="21"/>
+          <w:szCs w:val="21"/>
+          <w:shd w:val="clear" w:color="auto" w:fill="F9F9F9"/>
+        </w:rPr>
+        <w:t>` (`id`, `title`, `</w:t>
+      </w:r>
+      <w:proofErr w:type="spellStart"/>
+      <w:r>
+        <w:rPr>
+          <w:rFonts w:ascii="Courier New" w:hAnsi="Courier New" w:cs="Courier New"/>
+          <w:color w:val="242424"/>
+          <w:spacing w:val="-5"/>
+          <w:sz w:val="21"/>
+          <w:szCs w:val="21"/>
+          <w:shd w:val="clear" w:color="auto" w:fill="F9F9F9"/>
+        </w:rPr>
+        <w:t>desc</w:t>
+      </w:r>
+      <w:proofErr w:type="spellEnd"/>
+      <w:r>
+        <w:rPr>
+          <w:rFonts w:ascii="Courier New" w:hAnsi="Courier New" w:cs="Courier New"/>
+          <w:color w:val="242424"/>
+          <w:spacing w:val="-5"/>
+          <w:sz w:val="21"/>
+          <w:szCs w:val="21"/>
+          <w:shd w:val="clear" w:color="auto" w:fill="F9F9F9"/>
+        </w:rPr>
+        <w:t>`, `cover`) VALUES ("1", "title1", "desc1", "cover1.png");</w:t>
+      </w:r>
+    </w:p>
+    <w:p>
+      <w:pPr>
+        <w:rPr>
+          <w:rFonts w:ascii="Courier New" w:hAnsi="Courier New" w:cs="Courier New"/>
+          <w:color w:val="242424"/>
+          <w:spacing w:val="-5"/>
+          <w:sz w:val="21"/>
+          <w:szCs w:val="21"/>
+          <w:shd w:val="clear" w:color="auto" w:fill="F9F9F9"/>
+        </w:rPr>
+      </w:pPr>
+      <w:r>
+        <w:rPr>
+          <w:rFonts w:ascii="Courier New" w:hAnsi="Courier New" w:cs="Courier New"/>
+          <w:color w:val="242424"/>
+          <w:spacing w:val="-5"/>
+          <w:sz w:val="21"/>
+          <w:szCs w:val="21"/>
+          <w:shd w:val="clear" w:color="auto" w:fill="F9F9F9"/>
+        </w:rPr>
+        <w:t>INSERT INTO `</w:t>
+      </w:r>
+      <w:proofErr w:type="spellStart"/>
+      <w:r>
+        <w:rPr>
+          <w:rFonts w:ascii="Courier New" w:hAnsi="Courier New" w:cs="Courier New"/>
+          <w:color w:val="242424"/>
+          <w:spacing w:val="-5"/>
+          <w:sz w:val="21"/>
+          <w:szCs w:val="21"/>
+          <w:shd w:val="clear" w:color="auto" w:fill="F9F9F9"/>
+        </w:rPr>
+        <w:t>test</w:t>
+      </w:r>
+      <w:proofErr w:type="gramStart"/>
+      <w:r>
+        <w:rPr>
+          <w:rFonts w:ascii="Courier New" w:hAnsi="Courier New" w:cs="Courier New"/>
+          <w:color w:val="242424"/>
+          <w:spacing w:val="-5"/>
+          <w:sz w:val="21"/>
+          <w:szCs w:val="21"/>
+          <w:shd w:val="clear" w:color="auto" w:fill="F9F9F9"/>
+        </w:rPr>
+        <w:t>`.`</w:t>
+      </w:r>
+      <w:proofErr w:type="gramEnd"/>
+      <w:r>
+        <w:rPr>
+          <w:rFonts w:ascii="Courier New" w:hAnsi="Courier New" w:cs="Courier New"/>
+          <w:color w:val="242424"/>
+          <w:spacing w:val="-5"/>
+          <w:sz w:val="21"/>
+          <w:szCs w:val="21"/>
+          <w:shd w:val="clear" w:color="auto" w:fill="F9F9F9"/>
+        </w:rPr>
+        <w:t>books</w:t>
+      </w:r>
+      <w:proofErr w:type="spellEnd"/>
+      <w:r>
+        <w:rPr>
+          <w:rFonts w:ascii="Courier New" w:hAnsi="Courier New" w:cs="Courier New"/>
+          <w:color w:val="242424"/>
+          <w:spacing w:val="-5"/>
+          <w:sz w:val="21"/>
+          <w:szCs w:val="21"/>
+          <w:shd w:val="clear" w:color="auto" w:fill="F9F9F9"/>
+        </w:rPr>
+        <w:t>` (`id`, `title`, `</w:t>
+      </w:r>
+      <w:proofErr w:type="spellStart"/>
+      <w:r>
+        <w:rPr>
+          <w:rFonts w:ascii="Courier New" w:hAnsi="Courier New" w:cs="Courier New"/>
+          <w:color w:val="242424"/>
+          <w:spacing w:val="-5"/>
+          <w:sz w:val="21"/>
+          <w:szCs w:val="21"/>
+          <w:shd w:val="clear" w:color="auto" w:fill="F9F9F9"/>
+        </w:rPr>
+        <w:t>desc</w:t>
+      </w:r>
+      <w:proofErr w:type="spellEnd"/>
+      <w:r>
+        <w:rPr>
+          <w:rFonts w:ascii="Courier New" w:hAnsi="Courier New" w:cs="Courier New"/>
+          <w:color w:val="242424"/>
+          <w:spacing w:val="-5"/>
+          <w:sz w:val="21"/>
+          <w:szCs w:val="21"/>
+          <w:shd w:val="clear" w:color="auto" w:fill="F9F9F9"/>
+        </w:rPr>
+        <w:t>`, `cover`) VALUES ("2", "title2", "desc2", "cover2.png");</w:t>
       </w:r>
     </w:p>
     <w:p>
@@ -4371,42 +6801,186 @@
           <w:szCs w:val="21"/>
           <w:shd w:val="clear" w:color="auto" w:fill="F9F9F9"/>
         </w:rPr>
-        <w:t>ALTER TABLE `test`.`books` ADD COLUMN `price` INT NOT NULL AFTER `desc`;</w:t>
-      </w:r>
-    </w:p>
-    <w:p>
-      <w:pPr>
-        <w:rPr>
-          <w:rFonts w:ascii="Courier New" w:hAnsi="Courier New" w:cs="Courier New"/>
-          <w:color w:val="242424"/>
-          <w:spacing w:val="-5"/>
-          <w:sz w:val="21"/>
-          <w:szCs w:val="21"/>
-          <w:shd w:val="clear" w:color="auto" w:fill="F9F9F9"/>
-        </w:rPr>
-      </w:pPr>
-    </w:p>
-    <w:p>
-      <w:pPr>
-        <w:rPr>
-          <w:rFonts w:ascii="Courier New" w:hAnsi="Courier New" w:cs="Courier New"/>
-          <w:color w:val="242424"/>
-          <w:spacing w:val="-5"/>
-          <w:sz w:val="21"/>
-          <w:szCs w:val="21"/>
-          <w:shd w:val="clear" w:color="auto" w:fill="F9F9F9"/>
-        </w:rPr>
-      </w:pPr>
-      <w:r>
-        <w:rPr>
-          <w:rFonts w:ascii="Courier New" w:hAnsi="Courier New" w:cs="Courier New"/>
-          <w:color w:val="242424"/>
-          <w:spacing w:val="-5"/>
-          <w:sz w:val="21"/>
-          <w:szCs w:val="21"/>
-          <w:shd w:val="clear" w:color="auto" w:fill="F9F9F9"/>
-        </w:rPr>
-        <w:t>INSERT INTO `test`.`books` (`id`, `title`, `desc`, `price`, `cover`) VALUES ("3", "title3", "desc3","3", "cover3.png");</w:t>
+        <w:t>ALTER TABLE `</w:t>
+      </w:r>
+      <w:proofErr w:type="spellStart"/>
+      <w:r>
+        <w:rPr>
+          <w:rFonts w:ascii="Courier New" w:hAnsi="Courier New" w:cs="Courier New"/>
+          <w:color w:val="242424"/>
+          <w:spacing w:val="-5"/>
+          <w:sz w:val="21"/>
+          <w:szCs w:val="21"/>
+          <w:shd w:val="clear" w:color="auto" w:fill="F9F9F9"/>
+        </w:rPr>
+        <w:t>test</w:t>
+      </w:r>
+      <w:proofErr w:type="gramStart"/>
+      <w:r>
+        <w:rPr>
+          <w:rFonts w:ascii="Courier New" w:hAnsi="Courier New" w:cs="Courier New"/>
+          <w:color w:val="242424"/>
+          <w:spacing w:val="-5"/>
+          <w:sz w:val="21"/>
+          <w:szCs w:val="21"/>
+          <w:shd w:val="clear" w:color="auto" w:fill="F9F9F9"/>
+        </w:rPr>
+        <w:t>`.`</w:t>
+      </w:r>
+      <w:proofErr w:type="gramEnd"/>
+      <w:r>
+        <w:rPr>
+          <w:rFonts w:ascii="Courier New" w:hAnsi="Courier New" w:cs="Courier New"/>
+          <w:color w:val="242424"/>
+          <w:spacing w:val="-5"/>
+          <w:sz w:val="21"/>
+          <w:szCs w:val="21"/>
+          <w:shd w:val="clear" w:color="auto" w:fill="F9F9F9"/>
+        </w:rPr>
+        <w:t>books</w:t>
+      </w:r>
+      <w:proofErr w:type="spellEnd"/>
+      <w:r>
+        <w:rPr>
+          <w:rFonts w:ascii="Courier New" w:hAnsi="Courier New" w:cs="Courier New"/>
+          <w:color w:val="242424"/>
+          <w:spacing w:val="-5"/>
+          <w:sz w:val="21"/>
+          <w:szCs w:val="21"/>
+          <w:shd w:val="clear" w:color="auto" w:fill="F9F9F9"/>
+        </w:rPr>
+        <w:t>` ADD COLUMN `price` INT NOT NULL AFTER `</w:t>
+      </w:r>
+      <w:proofErr w:type="spellStart"/>
+      <w:r>
+        <w:rPr>
+          <w:rFonts w:ascii="Courier New" w:hAnsi="Courier New" w:cs="Courier New"/>
+          <w:color w:val="242424"/>
+          <w:spacing w:val="-5"/>
+          <w:sz w:val="21"/>
+          <w:szCs w:val="21"/>
+          <w:shd w:val="clear" w:color="auto" w:fill="F9F9F9"/>
+        </w:rPr>
+        <w:t>desc</w:t>
+      </w:r>
+      <w:proofErr w:type="spellEnd"/>
+      <w:r>
+        <w:rPr>
+          <w:rFonts w:ascii="Courier New" w:hAnsi="Courier New" w:cs="Courier New"/>
+          <w:color w:val="242424"/>
+          <w:spacing w:val="-5"/>
+          <w:sz w:val="21"/>
+          <w:szCs w:val="21"/>
+          <w:shd w:val="clear" w:color="auto" w:fill="F9F9F9"/>
+        </w:rPr>
+        <w:t>`;</w:t>
+      </w:r>
+    </w:p>
+    <w:p>
+      <w:pPr>
+        <w:rPr>
+          <w:rFonts w:ascii="Courier New" w:hAnsi="Courier New" w:cs="Courier New"/>
+          <w:color w:val="242424"/>
+          <w:spacing w:val="-5"/>
+          <w:sz w:val="21"/>
+          <w:szCs w:val="21"/>
+          <w:shd w:val="clear" w:color="auto" w:fill="F9F9F9"/>
+        </w:rPr>
+      </w:pPr>
+    </w:p>
+    <w:p>
+      <w:pPr>
+        <w:rPr>
+          <w:rFonts w:ascii="Courier New" w:hAnsi="Courier New" w:cs="Courier New"/>
+          <w:color w:val="242424"/>
+          <w:spacing w:val="-5"/>
+          <w:sz w:val="21"/>
+          <w:szCs w:val="21"/>
+          <w:shd w:val="clear" w:color="auto" w:fill="F9F9F9"/>
+        </w:rPr>
+      </w:pPr>
+      <w:r>
+        <w:rPr>
+          <w:rFonts w:ascii="Courier New" w:hAnsi="Courier New" w:cs="Courier New"/>
+          <w:color w:val="242424"/>
+          <w:spacing w:val="-5"/>
+          <w:sz w:val="21"/>
+          <w:szCs w:val="21"/>
+          <w:shd w:val="clear" w:color="auto" w:fill="F9F9F9"/>
+        </w:rPr>
+        <w:t>INSERT INTO `</w:t>
+      </w:r>
+      <w:proofErr w:type="spellStart"/>
+      <w:r>
+        <w:rPr>
+          <w:rFonts w:ascii="Courier New" w:hAnsi="Courier New" w:cs="Courier New"/>
+          <w:color w:val="242424"/>
+          <w:spacing w:val="-5"/>
+          <w:sz w:val="21"/>
+          <w:szCs w:val="21"/>
+          <w:shd w:val="clear" w:color="auto" w:fill="F9F9F9"/>
+        </w:rPr>
+        <w:t>test</w:t>
+      </w:r>
+      <w:proofErr w:type="gramStart"/>
+      <w:r>
+        <w:rPr>
+          <w:rFonts w:ascii="Courier New" w:hAnsi="Courier New" w:cs="Courier New"/>
+          <w:color w:val="242424"/>
+          <w:spacing w:val="-5"/>
+          <w:sz w:val="21"/>
+          <w:szCs w:val="21"/>
+          <w:shd w:val="clear" w:color="auto" w:fill="F9F9F9"/>
+        </w:rPr>
+        <w:t>`.`</w:t>
+      </w:r>
+      <w:proofErr w:type="gramEnd"/>
+      <w:r>
+        <w:rPr>
+          <w:rFonts w:ascii="Courier New" w:hAnsi="Courier New" w:cs="Courier New"/>
+          <w:color w:val="242424"/>
+          <w:spacing w:val="-5"/>
+          <w:sz w:val="21"/>
+          <w:szCs w:val="21"/>
+          <w:shd w:val="clear" w:color="auto" w:fill="F9F9F9"/>
+        </w:rPr>
+        <w:t>books</w:t>
+      </w:r>
+      <w:proofErr w:type="spellEnd"/>
+      <w:r>
+        <w:rPr>
+          <w:rFonts w:ascii="Courier New" w:hAnsi="Courier New" w:cs="Courier New"/>
+          <w:color w:val="242424"/>
+          <w:spacing w:val="-5"/>
+          <w:sz w:val="21"/>
+          <w:szCs w:val="21"/>
+          <w:shd w:val="clear" w:color="auto" w:fill="F9F9F9"/>
+        </w:rPr>
+        <w:t>` (`id`, `title`, `</w:t>
+      </w:r>
+      <w:proofErr w:type="spellStart"/>
+      <w:r>
+        <w:rPr>
+          <w:rFonts w:ascii="Courier New" w:hAnsi="Courier New" w:cs="Courier New"/>
+          <w:color w:val="242424"/>
+          <w:spacing w:val="-5"/>
+          <w:sz w:val="21"/>
+          <w:szCs w:val="21"/>
+          <w:shd w:val="clear" w:color="auto" w:fill="F9F9F9"/>
+        </w:rPr>
+        <w:t>desc</w:t>
+      </w:r>
+      <w:proofErr w:type="spellEnd"/>
+      <w:r>
+        <w:rPr>
+          <w:rFonts w:ascii="Courier New" w:hAnsi="Courier New" w:cs="Courier New"/>
+          <w:color w:val="242424"/>
+          <w:spacing w:val="-5"/>
+          <w:sz w:val="21"/>
+          <w:szCs w:val="21"/>
+          <w:shd w:val="clear" w:color="auto" w:fill="F9F9F9"/>
+        </w:rPr>
+        <w:t>`, `price`, `cover`) VALUES ("3", "title3", "desc3","3", "cover3.png");</w:t>
       </w:r>
     </w:p>
     <w:p>

</xml_diff>